<commit_message>
Adding some things to force the computer to work
</commit_message>
<xml_diff>
--- a/Report/Självständigt arbete på gundnivå.docx
+++ b/Report/Självständigt arbete på gundnivå.docx
@@ -395,7 +395,7 @@
           <w:lang w:val="sv-SE"/>
         </w:rPr>
       </w:pPr>
-      <w:bookmarkStart w:id="0" w:name="_Toc502622630"/>
+      <w:bookmarkStart w:id="0" w:name="_Toc503105311"/>
       <w:r>
         <w:rPr>
           <w:lang w:val="sv-SE"/>
@@ -425,7 +425,7 @@
           <w:lang w:val="sv-SE"/>
         </w:rPr>
       </w:pPr>
-      <w:bookmarkStart w:id="1" w:name="_Toc502622631"/>
+      <w:bookmarkStart w:id="1" w:name="_Toc503105312"/>
       <w:r>
         <w:rPr>
           <w:lang w:val="sv-SE"/>
@@ -455,7 +455,7 @@
           <w:lang w:val="sv-SE"/>
         </w:rPr>
       </w:pPr>
-      <w:bookmarkStart w:id="2" w:name="_Toc502622632"/>
+      <w:bookmarkStart w:id="2" w:name="_Toc503105313"/>
       <w:r>
         <w:rPr>
           <w:lang w:val="sv-SE"/>
@@ -489,7 +489,7 @@
           <w:lang w:val="sv-SE"/>
         </w:rPr>
       </w:pPr>
-      <w:bookmarkStart w:id="3" w:name="_Toc502622633"/>
+      <w:bookmarkStart w:id="3" w:name="_Toc503105314"/>
       <w:r>
         <w:rPr>
           <w:lang w:val="sv-SE"/>
@@ -576,7 +576,7 @@
           <w:r>
             <w:fldChar w:fldCharType="separate"/>
           </w:r>
-          <w:hyperlink w:anchor="_Toc502622630" w:history="1">
+          <w:hyperlink w:anchor="_Toc503105311" w:history="1">
             <w:r>
               <w:rPr>
                 <w:rStyle w:val="Hyperlink"/>
@@ -604,7 +604,7 @@
                 <w:noProof/>
                 <w:webHidden/>
               </w:rPr>
-              <w:instrText xml:space="preserve"> PAGEREF _Toc502622630 \h </w:instrText>
+              <w:instrText xml:space="preserve"> PAGEREF _Toc503105311 \h </w:instrText>
             </w:r>
             <w:r>
               <w:rPr>
@@ -647,7 +647,7 @@
               <w:lang w:val="sv-SE" w:eastAsia="sv-SE"/>
             </w:rPr>
           </w:pPr>
-          <w:hyperlink w:anchor="_Toc502622631" w:history="1">
+          <w:hyperlink w:anchor="_Toc503105312" w:history="1">
             <w:r>
               <w:rPr>
                 <w:rStyle w:val="Hyperlink"/>
@@ -675,7 +675,7 @@
                 <w:noProof/>
                 <w:webHidden/>
               </w:rPr>
-              <w:instrText xml:space="preserve"> PAGEREF _Toc502622631 \h </w:instrText>
+              <w:instrText xml:space="preserve"> PAGEREF _Toc503105312 \h </w:instrText>
             </w:r>
             <w:r>
               <w:rPr>
@@ -718,7 +718,7 @@
               <w:lang w:val="sv-SE" w:eastAsia="sv-SE"/>
             </w:rPr>
           </w:pPr>
-          <w:hyperlink w:anchor="_Toc502622632" w:history="1">
+          <w:hyperlink w:anchor="_Toc503105313" w:history="1">
             <w:r>
               <w:rPr>
                 <w:rStyle w:val="Hyperlink"/>
@@ -746,7 +746,7 @@
                 <w:noProof/>
                 <w:webHidden/>
               </w:rPr>
-              <w:instrText xml:space="preserve"> PAGEREF _Toc502622632 \h </w:instrText>
+              <w:instrText xml:space="preserve"> PAGEREF _Toc503105313 \h </w:instrText>
             </w:r>
             <w:r>
               <w:rPr>
@@ -789,7 +789,7 @@
               <w:lang w:val="sv-SE" w:eastAsia="sv-SE"/>
             </w:rPr>
           </w:pPr>
-          <w:hyperlink w:anchor="_Toc502622633" w:history="1">
+          <w:hyperlink w:anchor="_Toc503105314" w:history="1">
             <w:r>
               <w:rPr>
                 <w:rStyle w:val="Hyperlink"/>
@@ -817,7 +817,7 @@
                 <w:noProof/>
                 <w:webHidden/>
               </w:rPr>
-              <w:instrText xml:space="preserve"> PAGEREF _Toc502622633 \h </w:instrText>
+              <w:instrText xml:space="preserve"> PAGEREF _Toc503105314 \h </w:instrText>
             </w:r>
             <w:r>
               <w:rPr>
@@ -860,7 +860,7 @@
               <w:lang w:val="sv-SE" w:eastAsia="sv-SE"/>
             </w:rPr>
           </w:pPr>
-          <w:hyperlink w:anchor="_Toc502622634" w:history="1">
+          <w:hyperlink w:anchor="_Toc503105315" w:history="1">
             <w:r>
               <w:rPr>
                 <w:rStyle w:val="Hyperlink"/>
@@ -888,7 +888,7 @@
                 <w:noProof/>
                 <w:webHidden/>
               </w:rPr>
-              <w:instrText xml:space="preserve"> PAGEREF _Toc502622634 \h </w:instrText>
+              <w:instrText xml:space="preserve"> PAGEREF _Toc503105315 \h </w:instrText>
             </w:r>
             <w:r>
               <w:rPr>
@@ -931,7 +931,7 @@
               <w:lang w:val="sv-SE" w:eastAsia="sv-SE"/>
             </w:rPr>
           </w:pPr>
-          <w:hyperlink w:anchor="_Toc502622635" w:history="1">
+          <w:hyperlink w:anchor="_Toc503105316" w:history="1">
             <w:r>
               <w:rPr>
                 <w:rStyle w:val="Hyperlink"/>
@@ -959,7 +959,7 @@
                 <w:noProof/>
                 <w:webHidden/>
               </w:rPr>
-              <w:instrText xml:space="preserve"> PAGEREF _Toc502622635 \h </w:instrText>
+              <w:instrText xml:space="preserve"> PAGEREF _Toc503105316 \h </w:instrText>
             </w:r>
             <w:r>
               <w:rPr>
@@ -1002,7 +1002,7 @@
               <w:lang w:val="sv-SE" w:eastAsia="sv-SE"/>
             </w:rPr>
           </w:pPr>
-          <w:hyperlink w:anchor="_Toc502622636" w:history="1">
+          <w:hyperlink w:anchor="_Toc503105317" w:history="1">
             <w:r>
               <w:rPr>
                 <w:rStyle w:val="Hyperlink"/>
@@ -1030,7 +1030,7 @@
                 <w:noProof/>
                 <w:webHidden/>
               </w:rPr>
-              <w:instrText xml:space="preserve"> PAGEREF _Toc502622636 \h </w:instrText>
+              <w:instrText xml:space="preserve"> PAGEREF _Toc503105317 \h </w:instrText>
             </w:r>
             <w:r>
               <w:rPr>
@@ -1073,7 +1073,7 @@
               <w:lang w:val="sv-SE" w:eastAsia="sv-SE"/>
             </w:rPr>
           </w:pPr>
-          <w:hyperlink w:anchor="_Toc502622637" w:history="1">
+          <w:hyperlink w:anchor="_Toc503105318" w:history="1">
             <w:r>
               <w:rPr>
                 <w:rStyle w:val="Hyperlink"/>
@@ -1101,7 +1101,7 @@
                 <w:noProof/>
                 <w:webHidden/>
               </w:rPr>
-              <w:instrText xml:space="preserve"> PAGEREF _Toc502622637 \h </w:instrText>
+              <w:instrText xml:space="preserve"> PAGEREF _Toc503105318 \h </w:instrText>
             </w:r>
             <w:r>
               <w:rPr>
@@ -1144,7 +1144,7 @@
               <w:lang w:val="sv-SE" w:eastAsia="sv-SE"/>
             </w:rPr>
           </w:pPr>
-          <w:hyperlink w:anchor="_Toc502622638" w:history="1">
+          <w:hyperlink w:anchor="_Toc503105319" w:history="1">
             <w:r>
               <w:rPr>
                 <w:rStyle w:val="Hyperlink"/>
@@ -1172,7 +1172,7 @@
                 <w:noProof/>
                 <w:webHidden/>
               </w:rPr>
-              <w:instrText xml:space="preserve"> PAGEREF _Toc502622638 \h </w:instrText>
+              <w:instrText xml:space="preserve"> PAGEREF _Toc503105319 \h </w:instrText>
             </w:r>
             <w:r>
               <w:rPr>
@@ -1215,7 +1215,7 @@
               <w:lang w:val="sv-SE" w:eastAsia="sv-SE"/>
             </w:rPr>
           </w:pPr>
-          <w:hyperlink w:anchor="_Toc502622639" w:history="1">
+          <w:hyperlink w:anchor="_Toc503105320" w:history="1">
             <w:r>
               <w:rPr>
                 <w:rStyle w:val="Hyperlink"/>
@@ -1243,7 +1243,7 @@
                 <w:noProof/>
                 <w:webHidden/>
               </w:rPr>
-              <w:instrText xml:space="preserve"> PAGEREF _Toc502622639 \h </w:instrText>
+              <w:instrText xml:space="preserve"> PAGEREF _Toc503105320 \h </w:instrText>
             </w:r>
             <w:r>
               <w:rPr>
@@ -1286,7 +1286,7 @@
               <w:lang w:val="sv-SE" w:eastAsia="sv-SE"/>
             </w:rPr>
           </w:pPr>
-          <w:hyperlink w:anchor="_Toc502622640" w:history="1">
+          <w:hyperlink w:anchor="_Toc503105321" w:history="1">
             <w:r>
               <w:rPr>
                 <w:rStyle w:val="Hyperlink"/>
@@ -1314,7 +1314,7 @@
                 <w:noProof/>
                 <w:webHidden/>
               </w:rPr>
-              <w:instrText xml:space="preserve"> PAGEREF _Toc502622640 \h </w:instrText>
+              <w:instrText xml:space="preserve"> PAGEREF _Toc503105321 \h </w:instrText>
             </w:r>
             <w:r>
               <w:rPr>
@@ -1357,7 +1357,7 @@
               <w:lang w:val="sv-SE" w:eastAsia="sv-SE"/>
             </w:rPr>
           </w:pPr>
-          <w:hyperlink w:anchor="_Toc502622641" w:history="1">
+          <w:hyperlink w:anchor="_Toc503105322" w:history="1">
             <w:r>
               <w:rPr>
                 <w:rStyle w:val="Hyperlink"/>
@@ -1385,7 +1385,7 @@
                 <w:noProof/>
                 <w:webHidden/>
               </w:rPr>
-              <w:instrText xml:space="preserve"> PAGEREF _Toc502622641 \h </w:instrText>
+              <w:instrText xml:space="preserve"> PAGEREF _Toc503105322 \h </w:instrText>
             </w:r>
             <w:r>
               <w:rPr>
@@ -1428,7 +1428,7 @@
               <w:lang w:val="sv-SE" w:eastAsia="sv-SE"/>
             </w:rPr>
           </w:pPr>
-          <w:hyperlink w:anchor="_Toc502622642" w:history="1">
+          <w:hyperlink w:anchor="_Toc503105323" w:history="1">
             <w:r>
               <w:rPr>
                 <w:rStyle w:val="Hyperlink"/>
@@ -1456,7 +1456,358 @@
                 <w:noProof/>
                 <w:webHidden/>
               </w:rPr>
-              <w:instrText xml:space="preserve"> PAGEREF _Toc502622642 \h </w:instrText>
+              <w:instrText xml:space="preserve"> PAGEREF _Toc503105323 \h </w:instrText>
+            </w:r>
+            <w:r>
+              <w:rPr>
+                <w:noProof/>
+                <w:webHidden/>
+              </w:rPr>
+            </w:r>
+            <w:r>
+              <w:rPr>
+                <w:noProof/>
+                <w:webHidden/>
+              </w:rPr>
+              <w:fldChar w:fldCharType="separate"/>
+            </w:r>
+            <w:r>
+              <w:rPr>
+                <w:noProof/>
+                <w:webHidden/>
+              </w:rPr>
+              <w:t>10</w:t>
+            </w:r>
+            <w:r>
+              <w:rPr>
+                <w:noProof/>
+                <w:webHidden/>
+              </w:rPr>
+              <w:fldChar w:fldCharType="end"/>
+            </w:r>
+          </w:hyperlink>
+        </w:p>
+        <w:p>
+          <w:pPr>
+            <w:pStyle w:val="TOC2"/>
+            <w:tabs>
+              <w:tab w:val="right" w:leader="dot" w:pos="9396"/>
+            </w:tabs>
+            <w:rPr>
+              <w:rFonts w:eastAsiaTheme="minorEastAsia"/>
+              <w:noProof/>
+              <w:lang w:val="sv-SE" w:eastAsia="sv-SE"/>
+            </w:rPr>
+          </w:pPr>
+          <w:hyperlink w:anchor="_Toc503105324" w:history="1">
+            <w:r>
+              <w:rPr>
+                <w:rStyle w:val="Hyperlink"/>
+                <w:noProof/>
+              </w:rPr>
+              <w:t>Participants</w:t>
+            </w:r>
+            <w:r>
+              <w:rPr>
+                <w:noProof/>
+                <w:webHidden/>
+              </w:rPr>
+              <w:tab/>
+            </w:r>
+            <w:r>
+              <w:rPr>
+                <w:noProof/>
+                <w:webHidden/>
+              </w:rPr>
+              <w:fldChar w:fldCharType="begin"/>
+            </w:r>
+            <w:r>
+              <w:rPr>
+                <w:noProof/>
+                <w:webHidden/>
+              </w:rPr>
+              <w:instrText xml:space="preserve"> PAGEREF _Toc503105324 \h </w:instrText>
+            </w:r>
+            <w:r>
+              <w:rPr>
+                <w:noProof/>
+                <w:webHidden/>
+              </w:rPr>
+            </w:r>
+            <w:r>
+              <w:rPr>
+                <w:noProof/>
+                <w:webHidden/>
+              </w:rPr>
+              <w:fldChar w:fldCharType="separate"/>
+            </w:r>
+            <w:r>
+              <w:rPr>
+                <w:noProof/>
+                <w:webHidden/>
+              </w:rPr>
+              <w:t>10</w:t>
+            </w:r>
+            <w:r>
+              <w:rPr>
+                <w:noProof/>
+                <w:webHidden/>
+              </w:rPr>
+              <w:fldChar w:fldCharType="end"/>
+            </w:r>
+          </w:hyperlink>
+        </w:p>
+        <w:p>
+          <w:pPr>
+            <w:pStyle w:val="TOC2"/>
+            <w:tabs>
+              <w:tab w:val="right" w:leader="dot" w:pos="9396"/>
+            </w:tabs>
+            <w:rPr>
+              <w:rFonts w:eastAsiaTheme="minorEastAsia"/>
+              <w:noProof/>
+              <w:lang w:val="sv-SE" w:eastAsia="sv-SE"/>
+            </w:rPr>
+          </w:pPr>
+          <w:hyperlink w:anchor="_Toc503105325" w:history="1">
+            <w:r>
+              <w:rPr>
+                <w:rStyle w:val="Hyperlink"/>
+                <w:noProof/>
+              </w:rPr>
+              <w:t>Procedures</w:t>
+            </w:r>
+            <w:r>
+              <w:rPr>
+                <w:noProof/>
+                <w:webHidden/>
+              </w:rPr>
+              <w:tab/>
+            </w:r>
+            <w:r>
+              <w:rPr>
+                <w:noProof/>
+                <w:webHidden/>
+              </w:rPr>
+              <w:fldChar w:fldCharType="begin"/>
+            </w:r>
+            <w:r>
+              <w:rPr>
+                <w:noProof/>
+                <w:webHidden/>
+              </w:rPr>
+              <w:instrText xml:space="preserve"> PAGEREF _Toc503105325 \h </w:instrText>
+            </w:r>
+            <w:r>
+              <w:rPr>
+                <w:noProof/>
+                <w:webHidden/>
+              </w:rPr>
+            </w:r>
+            <w:r>
+              <w:rPr>
+                <w:noProof/>
+                <w:webHidden/>
+              </w:rPr>
+              <w:fldChar w:fldCharType="separate"/>
+            </w:r>
+            <w:r>
+              <w:rPr>
+                <w:noProof/>
+                <w:webHidden/>
+              </w:rPr>
+              <w:t>10</w:t>
+            </w:r>
+            <w:r>
+              <w:rPr>
+                <w:noProof/>
+                <w:webHidden/>
+              </w:rPr>
+              <w:fldChar w:fldCharType="end"/>
+            </w:r>
+          </w:hyperlink>
+        </w:p>
+        <w:p>
+          <w:pPr>
+            <w:pStyle w:val="TOC2"/>
+            <w:tabs>
+              <w:tab w:val="right" w:leader="dot" w:pos="9396"/>
+            </w:tabs>
+            <w:rPr>
+              <w:rFonts w:eastAsiaTheme="minorEastAsia"/>
+              <w:noProof/>
+              <w:lang w:val="sv-SE" w:eastAsia="sv-SE"/>
+            </w:rPr>
+          </w:pPr>
+          <w:hyperlink w:anchor="_Toc503105326" w:history="1">
+            <w:r>
+              <w:rPr>
+                <w:rStyle w:val="Hyperlink"/>
+                <w:noProof/>
+              </w:rPr>
+              <w:t>Measures</w:t>
+            </w:r>
+            <w:r>
+              <w:rPr>
+                <w:noProof/>
+                <w:webHidden/>
+              </w:rPr>
+              <w:tab/>
+            </w:r>
+            <w:r>
+              <w:rPr>
+                <w:noProof/>
+                <w:webHidden/>
+              </w:rPr>
+              <w:fldChar w:fldCharType="begin"/>
+            </w:r>
+            <w:r>
+              <w:rPr>
+                <w:noProof/>
+                <w:webHidden/>
+              </w:rPr>
+              <w:instrText xml:space="preserve"> PAGEREF _Toc503105326 \h </w:instrText>
+            </w:r>
+            <w:r>
+              <w:rPr>
+                <w:noProof/>
+                <w:webHidden/>
+              </w:rPr>
+            </w:r>
+            <w:r>
+              <w:rPr>
+                <w:noProof/>
+                <w:webHidden/>
+              </w:rPr>
+              <w:fldChar w:fldCharType="separate"/>
+            </w:r>
+            <w:r>
+              <w:rPr>
+                <w:noProof/>
+                <w:webHidden/>
+              </w:rPr>
+              <w:t>10</w:t>
+            </w:r>
+            <w:r>
+              <w:rPr>
+                <w:noProof/>
+                <w:webHidden/>
+              </w:rPr>
+              <w:fldChar w:fldCharType="end"/>
+            </w:r>
+          </w:hyperlink>
+        </w:p>
+        <w:p>
+          <w:pPr>
+            <w:pStyle w:val="TOC2"/>
+            <w:tabs>
+              <w:tab w:val="right" w:leader="dot" w:pos="9396"/>
+            </w:tabs>
+            <w:rPr>
+              <w:rFonts w:eastAsiaTheme="minorEastAsia"/>
+              <w:noProof/>
+              <w:lang w:val="sv-SE" w:eastAsia="sv-SE"/>
+            </w:rPr>
+          </w:pPr>
+          <w:hyperlink w:anchor="_Toc503105327" w:history="1">
+            <w:r>
+              <w:rPr>
+                <w:rStyle w:val="Hyperlink"/>
+                <w:noProof/>
+              </w:rPr>
+              <w:t>Statistical Analysis</w:t>
+            </w:r>
+            <w:r>
+              <w:rPr>
+                <w:noProof/>
+                <w:webHidden/>
+              </w:rPr>
+              <w:tab/>
+            </w:r>
+            <w:r>
+              <w:rPr>
+                <w:noProof/>
+                <w:webHidden/>
+              </w:rPr>
+              <w:fldChar w:fldCharType="begin"/>
+            </w:r>
+            <w:r>
+              <w:rPr>
+                <w:noProof/>
+                <w:webHidden/>
+              </w:rPr>
+              <w:instrText xml:space="preserve"> PAGEREF _Toc503105327 \h </w:instrText>
+            </w:r>
+            <w:r>
+              <w:rPr>
+                <w:noProof/>
+                <w:webHidden/>
+              </w:rPr>
+            </w:r>
+            <w:r>
+              <w:rPr>
+                <w:noProof/>
+                <w:webHidden/>
+              </w:rPr>
+              <w:fldChar w:fldCharType="separate"/>
+            </w:r>
+            <w:r>
+              <w:rPr>
+                <w:noProof/>
+                <w:webHidden/>
+              </w:rPr>
+              <w:t>10</w:t>
+            </w:r>
+            <w:r>
+              <w:rPr>
+                <w:noProof/>
+                <w:webHidden/>
+              </w:rPr>
+              <w:fldChar w:fldCharType="end"/>
+            </w:r>
+          </w:hyperlink>
+        </w:p>
+        <w:p>
+          <w:pPr>
+            <w:pStyle w:val="TOC2"/>
+            <w:tabs>
+              <w:tab w:val="right" w:leader="dot" w:pos="9396"/>
+            </w:tabs>
+            <w:rPr>
+              <w:rFonts w:eastAsiaTheme="minorEastAsia"/>
+              <w:noProof/>
+              <w:lang w:val="sv-SE" w:eastAsia="sv-SE"/>
+            </w:rPr>
+          </w:pPr>
+          <w:hyperlink w:anchor="_Toc503105328" w:history="1">
+            <w:r>
+              <w:rPr>
+                <w:rStyle w:val="Hyperlink"/>
+                <w:noProof/>
+                <w:lang w:val="sv-SE"/>
+              </w:rPr>
+              <w:t>Etiska aspekter</w:t>
+            </w:r>
+            <w:r>
+              <w:rPr>
+                <w:noProof/>
+                <w:webHidden/>
+              </w:rPr>
+              <w:tab/>
+            </w:r>
+            <w:r>
+              <w:rPr>
+                <w:noProof/>
+                <w:webHidden/>
+              </w:rPr>
+              <w:fldChar w:fldCharType="begin"/>
+            </w:r>
+            <w:r>
+              <w:rPr>
+                <w:noProof/>
+                <w:webHidden/>
+              </w:rPr>
+              <w:instrText xml:space="preserve"> PAGEREF _Toc503105328 \h </w:instrText>
             </w:r>
             <w:r>
               <w:rPr>
@@ -1499,7 +1850,7 @@
               <w:lang w:val="sv-SE" w:eastAsia="sv-SE"/>
             </w:rPr>
           </w:pPr>
-          <w:hyperlink w:anchor="_Toc502622643" w:history="1">
+          <w:hyperlink w:anchor="_Toc503105329" w:history="1">
             <w:r>
               <w:rPr>
                 <w:rStyle w:val="Hyperlink"/>
@@ -1527,7 +1878,7 @@
                 <w:noProof/>
                 <w:webHidden/>
               </w:rPr>
-              <w:instrText xml:space="preserve"> PAGEREF _Toc502622643 \h </w:instrText>
+              <w:instrText xml:space="preserve"> PAGEREF _Toc503105329 \h </w:instrText>
             </w:r>
             <w:r>
               <w:rPr>
@@ -1570,7 +1921,7 @@
               <w:lang w:val="sv-SE" w:eastAsia="sv-SE"/>
             </w:rPr>
           </w:pPr>
-          <w:hyperlink w:anchor="_Toc502622644" w:history="1">
+          <w:hyperlink w:anchor="_Toc503105330" w:history="1">
             <w:r>
               <w:rPr>
                 <w:rStyle w:val="Hyperlink"/>
@@ -1598,7 +1949,7 @@
                 <w:noProof/>
                 <w:webHidden/>
               </w:rPr>
-              <w:instrText xml:space="preserve"> PAGEREF _Toc502622644 \h </w:instrText>
+              <w:instrText xml:space="preserve"> PAGEREF _Toc503105330 \h </w:instrText>
             </w:r>
             <w:r>
               <w:rPr>
@@ -1641,7 +1992,7 @@
               <w:lang w:val="sv-SE" w:eastAsia="sv-SE"/>
             </w:rPr>
           </w:pPr>
-          <w:hyperlink w:anchor="_Toc502622645" w:history="1">
+          <w:hyperlink w:anchor="_Toc503105331" w:history="1">
             <w:r>
               <w:rPr>
                 <w:rStyle w:val="Hyperlink"/>
@@ -1669,7 +2020,7 @@
                 <w:noProof/>
                 <w:webHidden/>
               </w:rPr>
-              <w:instrText xml:space="preserve"> PAGEREF _Toc502622645 \h </w:instrText>
+              <w:instrText xml:space="preserve"> PAGEREF _Toc503105331 \h </w:instrText>
             </w:r>
             <w:r>
               <w:rPr>
@@ -1712,7 +2063,7 @@
               <w:lang w:val="sv-SE" w:eastAsia="sv-SE"/>
             </w:rPr>
           </w:pPr>
-          <w:hyperlink w:anchor="_Toc502622646" w:history="1">
+          <w:hyperlink w:anchor="_Toc503105332" w:history="1">
             <w:r>
               <w:rPr>
                 <w:rStyle w:val="Hyperlink"/>
@@ -1740,7 +2091,7 @@
                 <w:noProof/>
                 <w:webHidden/>
               </w:rPr>
-              <w:instrText xml:space="preserve"> PAGEREF _Toc502622646 \h </w:instrText>
+              <w:instrText xml:space="preserve"> PAGEREF _Toc503105332 \h </w:instrText>
             </w:r>
             <w:r>
               <w:rPr>
@@ -1783,7 +2134,7 @@
               <w:lang w:val="sv-SE" w:eastAsia="sv-SE"/>
             </w:rPr>
           </w:pPr>
-          <w:hyperlink w:anchor="_Toc502622647" w:history="1">
+          <w:hyperlink w:anchor="_Toc503105333" w:history="1">
             <w:r>
               <w:rPr>
                 <w:rStyle w:val="Hyperlink"/>
@@ -1811,7 +2162,7 @@
                 <w:noProof/>
                 <w:webHidden/>
               </w:rPr>
-              <w:instrText xml:space="preserve"> PAGEREF _Toc502622647 \h </w:instrText>
+              <w:instrText xml:space="preserve"> PAGEREF _Toc503105333 \h </w:instrText>
             </w:r>
             <w:r>
               <w:rPr>
@@ -1865,6 +2216,8 @@
         </w:rPr>
         <w:br w:type="page"/>
       </w:r>
+      <w:bookmarkStart w:id="4" w:name="_GoBack"/>
+      <w:bookmarkEnd w:id="4"/>
     </w:p>
     <w:p>
       <w:pPr>
@@ -1873,7 +2226,7 @@
           <w:lang w:val="sv-SE"/>
         </w:rPr>
       </w:pPr>
-      <w:bookmarkStart w:id="4" w:name="_Toc502622634"/>
+      <w:bookmarkStart w:id="5" w:name="_Toc503105315"/>
       <w:r>
         <w:rPr>
           <w:lang w:val="sv-SE"/>
@@ -1881,7 +2234,7 @@
         <w:lastRenderedPageBreak/>
         <w:t>Introduktion</w:t>
       </w:r>
-      <w:bookmarkEnd w:id="4"/>
+      <w:bookmarkEnd w:id="5"/>
     </w:p>
     <w:p>
       <w:pPr>
@@ -1890,14 +2243,14 @@
           <w:lang w:val="sv-SE"/>
         </w:rPr>
       </w:pPr>
-      <w:bookmarkStart w:id="5" w:name="_Toc502622635"/>
+      <w:bookmarkStart w:id="6" w:name="_Toc503105316"/>
       <w:r>
         <w:rPr>
           <w:lang w:val="sv-SE"/>
         </w:rPr>
         <w:t>Bakgrund</w:t>
       </w:r>
-      <w:bookmarkEnd w:id="5"/>
+      <w:bookmarkEnd w:id="6"/>
     </w:p>
     <w:p>
       <w:pPr>
@@ -1906,14 +2259,14 @@
           <w:lang w:val="sv-SE"/>
         </w:rPr>
       </w:pPr>
-      <w:bookmarkStart w:id="6" w:name="_Toc502622636"/>
+      <w:bookmarkStart w:id="7" w:name="_Toc503105317"/>
       <w:r>
         <w:rPr>
           <w:lang w:val="sv-SE"/>
         </w:rPr>
         <w:t>Övergripande syfte</w:t>
       </w:r>
-      <w:bookmarkEnd w:id="6"/>
+      <w:bookmarkEnd w:id="7"/>
     </w:p>
     <w:p>
       <w:pPr>
@@ -1922,7 +2275,7 @@
           <w:lang w:val="sv-SE"/>
         </w:rPr>
       </w:pPr>
-      <w:bookmarkStart w:id="7" w:name="_Toc502622637"/>
+      <w:bookmarkStart w:id="8" w:name="_Toc503105318"/>
       <w:proofErr w:type="spellStart"/>
       <w:r>
         <w:rPr>
@@ -1930,7 +2283,7 @@
         </w:rPr>
         <w:t>Avtränsningar</w:t>
       </w:r>
-      <w:bookmarkEnd w:id="7"/>
+      <w:bookmarkEnd w:id="8"/>
       <w:proofErr w:type="spellEnd"/>
     </w:p>
     <w:p>
@@ -1940,14 +2293,14 @@
           <w:lang w:val="sv-SE"/>
         </w:rPr>
       </w:pPr>
-      <w:bookmarkStart w:id="8" w:name="_Toc502622638"/>
+      <w:bookmarkStart w:id="9" w:name="_Toc503105319"/>
       <w:r>
         <w:rPr>
           <w:lang w:val="sv-SE"/>
         </w:rPr>
         <w:t>Problemformulering</w:t>
       </w:r>
-      <w:bookmarkEnd w:id="8"/>
+      <w:bookmarkEnd w:id="9"/>
     </w:p>
     <w:p>
       <w:pPr>
@@ -1956,14 +2309,14 @@
           <w:lang w:val="sv-SE"/>
         </w:rPr>
       </w:pPr>
-      <w:bookmarkStart w:id="9" w:name="_Toc502622639"/>
+      <w:bookmarkStart w:id="10" w:name="_Toc503105320"/>
       <w:r>
         <w:rPr>
           <w:lang w:val="sv-SE"/>
         </w:rPr>
         <w:t>Översikt</w:t>
       </w:r>
-      <w:bookmarkEnd w:id="9"/>
+      <w:bookmarkEnd w:id="10"/>
     </w:p>
     <w:p>
       <w:pPr>
@@ -1972,14 +2325,14 @@
           <w:lang w:val="sv-SE"/>
         </w:rPr>
       </w:pPr>
-      <w:bookmarkStart w:id="10" w:name="_Toc502622640"/>
+      <w:bookmarkStart w:id="11" w:name="_Toc503105321"/>
       <w:r>
         <w:rPr>
           <w:lang w:val="sv-SE"/>
         </w:rPr>
         <w:t>Författarens bidrag</w:t>
       </w:r>
-      <w:bookmarkEnd w:id="10"/>
+      <w:bookmarkEnd w:id="11"/>
     </w:p>
     <w:p>
       <w:pPr>
@@ -2001,7 +2354,7 @@
           <w:lang w:val="sv-SE"/>
         </w:rPr>
       </w:pPr>
-      <w:bookmarkStart w:id="11" w:name="_Toc502622641"/>
+      <w:bookmarkStart w:id="12" w:name="_Toc503105322"/>
       <w:r>
         <w:rPr>
           <w:lang w:val="sv-SE"/>
@@ -2009,7 +2362,7 @@
         <w:lastRenderedPageBreak/>
         <w:t>Teori</w:t>
       </w:r>
-      <w:bookmarkEnd w:id="11"/>
+      <w:bookmarkEnd w:id="12"/>
     </w:p>
     <w:p>
       <w:pPr>
@@ -2039,7 +2392,7 @@
           <w:lang w:val="sv-SE"/>
         </w:rPr>
       </w:pPr>
-      <w:bookmarkStart w:id="12" w:name="_Toc502622642"/>
+      <w:bookmarkStart w:id="13" w:name="_Toc503105323"/>
       <w:r>
         <w:rPr>
           <w:lang w:val="sv-SE"/>
@@ -2047,18 +2400,20 @@
         <w:lastRenderedPageBreak/>
         <w:t>Metod</w:t>
       </w:r>
-      <w:bookmarkEnd w:id="12"/>
+      <w:bookmarkEnd w:id="13"/>
     </w:p>
     <w:p>
       <w:pPr>
         <w:pStyle w:val="Heading2"/>
       </w:pPr>
+      <w:bookmarkStart w:id="14" w:name="_Toc503105324"/>
       <w:r>
         <w:t>Part</w:t>
       </w:r>
       <w:r>
         <w:t>icipants</w:t>
       </w:r>
+      <w:bookmarkEnd w:id="14"/>
     </w:p>
     <w:p>
       <w:r>
@@ -2097,9 +2452,11 @@
       <w:pPr>
         <w:pStyle w:val="Heading2"/>
       </w:pPr>
+      <w:bookmarkStart w:id="15" w:name="_Toc503105325"/>
       <w:r>
         <w:t>Procedures</w:t>
       </w:r>
+      <w:bookmarkEnd w:id="15"/>
     </w:p>
     <w:p>
       <w:r>
@@ -2110,8 +2467,6 @@
       <w:r>
         <w:t>Research design</w:t>
       </w:r>
-      <w:bookmarkStart w:id="13" w:name="_GoBack"/>
-      <w:bookmarkEnd w:id="13"/>
     </w:p>
     <w:p>
       <w:r>
@@ -2134,9 +2489,11 @@
       <w:pPr>
         <w:pStyle w:val="Heading2"/>
       </w:pPr>
+      <w:bookmarkStart w:id="16" w:name="_Toc503105326"/>
       <w:r>
         <w:t>Measures</w:t>
       </w:r>
+      <w:bookmarkEnd w:id="16"/>
     </w:p>
     <w:p>
       <w:r>
@@ -2170,9 +2527,11 @@
       <w:pPr>
         <w:pStyle w:val="Heading2"/>
       </w:pPr>
+      <w:bookmarkStart w:id="17" w:name="_Toc503105327"/>
       <w:r>
         <w:t>Statistical Analysis</w:t>
       </w:r>
+      <w:bookmarkEnd w:id="17"/>
     </w:p>
     <w:p>
       <w:pPr>
@@ -2298,12 +2657,14 @@
           <w:lang w:val="sv-SE"/>
         </w:rPr>
       </w:pPr>
+      <w:bookmarkStart w:id="18" w:name="_Toc503105328"/>
       <w:r>
         <w:rPr>
           <w:lang w:val="sv-SE"/>
         </w:rPr>
         <w:t>Etiska aspekter</w:t>
       </w:r>
+      <w:bookmarkEnd w:id="18"/>
     </w:p>
     <w:p>
       <w:pPr>
@@ -2331,7 +2692,7 @@
           <w:lang w:val="sv-SE"/>
         </w:rPr>
       </w:pPr>
-      <w:bookmarkStart w:id="14" w:name="_Toc502622643"/>
+      <w:bookmarkStart w:id="19" w:name="_Toc503105329"/>
       <w:r>
         <w:rPr>
           <w:lang w:val="sv-SE"/>
@@ -2339,7 +2700,7 @@
         <w:lastRenderedPageBreak/>
         <w:t>Konstruktion</w:t>
       </w:r>
-      <w:bookmarkEnd w:id="14"/>
+      <w:bookmarkEnd w:id="19"/>
     </w:p>
     <w:p>
       <w:pPr>
@@ -2361,7 +2722,7 @@
           <w:lang w:val="sv-SE"/>
         </w:rPr>
       </w:pPr>
-      <w:bookmarkStart w:id="15" w:name="_Toc502622644"/>
+      <w:bookmarkStart w:id="20" w:name="_Toc503105330"/>
       <w:r>
         <w:rPr>
           <w:lang w:val="sv-SE"/>
@@ -2369,7 +2730,7 @@
         <w:lastRenderedPageBreak/>
         <w:t>Resultat</w:t>
       </w:r>
-      <w:bookmarkEnd w:id="15"/>
+      <w:bookmarkEnd w:id="20"/>
     </w:p>
     <w:p>
       <w:pPr>
@@ -2391,7 +2752,7 @@
           <w:lang w:val="sv-SE"/>
         </w:rPr>
       </w:pPr>
-      <w:bookmarkStart w:id="16" w:name="_Toc502622645"/>
+      <w:bookmarkStart w:id="21" w:name="_Toc503105331"/>
       <w:r>
         <w:rPr>
           <w:lang w:val="sv-SE"/>
@@ -2399,7 +2760,7 @@
         <w:lastRenderedPageBreak/>
         <w:t>Diskussion</w:t>
       </w:r>
-      <w:bookmarkEnd w:id="16"/>
+      <w:bookmarkEnd w:id="21"/>
     </w:p>
     <w:p>
       <w:pPr>
@@ -2421,7 +2782,7 @@
           <w:lang w:val="sv-SE"/>
         </w:rPr>
       </w:pPr>
-      <w:bookmarkStart w:id="17" w:name="_Toc502622646"/>
+      <w:bookmarkStart w:id="22" w:name="_Toc503105332"/>
       <w:r>
         <w:rPr>
           <w:lang w:val="sv-SE"/>
@@ -2429,7 +2790,7 @@
         <w:lastRenderedPageBreak/>
         <w:t>Källförteckning</w:t>
       </w:r>
-      <w:bookmarkEnd w:id="17"/>
+      <w:bookmarkEnd w:id="22"/>
     </w:p>
     <w:p>
       <w:pPr>
@@ -2451,7 +2812,7 @@
           <w:lang w:val="sv-SE"/>
         </w:rPr>
       </w:pPr>
-      <w:bookmarkStart w:id="18" w:name="_Toc502622647"/>
+      <w:bookmarkStart w:id="23" w:name="_Toc503105333"/>
       <w:r>
         <w:rPr>
           <w:lang w:val="sv-SE"/>
@@ -2459,7 +2820,7 @@
         <w:lastRenderedPageBreak/>
         <w:t>Bilaga A: Dokumentation av egenutvecklad kod</w:t>
       </w:r>
-      <w:bookmarkEnd w:id="18"/>
+      <w:bookmarkEnd w:id="23"/>
     </w:p>
     <w:p>
       <w:pPr>
@@ -3310,7 +3671,7 @@
 </file>
 
 <file path=customXml/itemProps1.xml><?xml version="1.0" encoding="utf-8"?>
-<ds:datastoreItem xmlns:ds="http://schemas.openxmlformats.org/officeDocument/2006/customXml" ds:itemID="{AFA768EA-1AD9-4BC7-8D93-7F2714D44D39}">
+<ds:datastoreItem xmlns:ds="http://schemas.openxmlformats.org/officeDocument/2006/customXml" ds:itemID="{E9CE49EA-51AE-4670-82E9-A12AC1A0A821}">
   <ds:schemaRefs>
     <ds:schemaRef ds:uri="http://schemas.openxmlformats.org/officeDocument/2006/bibliography"/>
   </ds:schemaRefs>

</xml_diff>

<commit_message>
adding some things to statistical tool
</commit_message>
<xml_diff>
--- a/Report/Självständigt arbete på gundnivå.docx
+++ b/Report/Självständigt arbete på gundnivå.docx
@@ -2524,7 +2524,19 @@
         <w:rPr>
           <w:lang w:val="sv-SE"/>
         </w:rPr>
-        <w:t xml:space="preserve">Deltagarna har blivit tillfrågade ifall dom är intresserade av att delta i undersökningen. Dom har i samband med detta även blivit informerade om att dom när som helst kan stänga av simuleringen. Dom är även informerade att även om simuleringen är </w:t>
+        <w:t>Deltagarna har blivit tillfrågade ifall dom är intresserade av att delta i undersökningen. Dom har i samband med detta även blivit informerade om att dom när som helst kan stänga av simuleringen</w:t>
+      </w:r>
+      <w:r>
+        <w:rPr>
+          <w:lang w:val="sv-SE"/>
+        </w:rPr>
+        <w:t xml:space="preserve"> och att</w:t>
+      </w:r>
+      <w:r>
+        <w:rPr>
+          <w:lang w:val="sv-SE"/>
+        </w:rPr>
+        <w:t xml:space="preserve"> även om simuleringen är </w:t>
       </w:r>
       <w:r>
         <w:rPr>
@@ -2652,6 +2664,11 @@
       <w:proofErr w:type="spellEnd"/>
     </w:p>
     <w:p>
+      <w:pPr>
+        <w:rPr>
+          <w:lang w:val="sv-SE"/>
+        </w:rPr>
+      </w:pPr>
       <w:r>
         <w:rPr>
           <w:lang w:val="sv-SE"/>
@@ -2678,10 +2695,65 @@
         </w:rPr>
         <w:t xml:space="preserve">. </w:t>
       </w:r>
-    </w:p>
-    <w:p>
-      <w:r>
-        <w:t>Detailed description of instruments</w:t>
+      <w:r>
+        <w:rPr>
+          <w:lang w:val="sv-SE"/>
+        </w:rPr>
+        <w:t>Denna motor valdes då d</w:t>
+      </w:r>
+      <w:r>
+        <w:rPr>
+          <w:lang w:val="sv-SE"/>
+        </w:rPr>
+        <w:t>et är den mest använda spelmotorn idag.</w:t>
+      </w:r>
+      <w:r>
+        <w:rPr>
+          <w:lang w:val="sv-SE"/>
+        </w:rPr>
+        <w:t xml:space="preserve"> Framförallt när det kommer till indieutvecklare.</w:t>
+      </w:r>
+    </w:p>
+    <w:p>
+      <w:pPr>
+        <w:rPr>
+          <w:lang w:val="sv-SE"/>
+        </w:rPr>
+      </w:pPr>
+    </w:p>
+    <w:p>
+      <w:pPr>
+        <w:rPr>
+          <w:lang w:val="sv-SE"/>
+        </w:rPr>
+      </w:pPr>
+      <w:proofErr w:type="spellStart"/>
+      <w:r>
+        <w:rPr>
+          <w:lang w:val="sv-SE"/>
+        </w:rPr>
+        <w:t>Detailed</w:t>
+      </w:r>
+      <w:proofErr w:type="spellEnd"/>
+      <w:r>
+        <w:rPr>
+          <w:lang w:val="sv-SE"/>
+        </w:rPr>
+        <w:t xml:space="preserve"> </w:t>
+      </w:r>
+      <w:proofErr w:type="spellStart"/>
+      <w:r>
+        <w:rPr>
+          <w:lang w:val="sv-SE"/>
+        </w:rPr>
+        <w:t>description</w:t>
+      </w:r>
+      <w:proofErr w:type="spellEnd"/>
+      <w:r>
+        <w:rPr>
+          <w:lang w:val="sv-SE"/>
+        </w:rPr>
+        <w:t xml:space="preserve"> of instruments</w:t>
       </w:r>
     </w:p>
     <w:p>
@@ -2699,50 +2771,75 @@
       </w:r>
       <w:proofErr w:type="spellEnd"/>
       <w:r>
-        <w:t xml:space="preserve"> scale, </w:t>
-      </w:r>
-      <w:bookmarkStart w:id="15" w:name="_GoBack"/>
+        <w:t xml:space="preserve"> scale, open-ended)</w:t>
+      </w:r>
+    </w:p>
+    <w:p>
+      <w:r>
+        <w:t>Brief history of the instruments.</w:t>
+      </w:r>
+    </w:p>
+    <w:p>
+      <w:pPr>
+        <w:pStyle w:val="Heading2"/>
+        <w:rPr>
+          <w:lang w:val="sv-SE"/>
+        </w:rPr>
+      </w:pPr>
+      <w:bookmarkStart w:id="15" w:name="_Toc503105327"/>
+      <w:proofErr w:type="spellStart"/>
+      <w:r>
+        <w:rPr>
+          <w:lang w:val="sv-SE"/>
+        </w:rPr>
+        <w:lastRenderedPageBreak/>
+        <w:t>Statistical</w:t>
+      </w:r>
+      <w:proofErr w:type="spellEnd"/>
+      <w:r>
+        <w:rPr>
+          <w:lang w:val="sv-SE"/>
+        </w:rPr>
+        <w:t xml:space="preserve"> </w:t>
+      </w:r>
+      <w:proofErr w:type="spellStart"/>
+      <w:r>
+        <w:rPr>
+          <w:lang w:val="sv-SE"/>
+        </w:rPr>
+        <w:t>Analysis</w:t>
+      </w:r>
       <w:bookmarkEnd w:id="15"/>
-      <w:r>
-        <w:t>open-ended)</w:t>
-      </w:r>
-    </w:p>
-    <w:p>
-      <w:r>
-        <w:t>Brief history of the instruments.</w:t>
-      </w:r>
-    </w:p>
-    <w:p>
-      <w:pPr>
-        <w:pStyle w:val="Heading2"/>
-        <w:rPr>
-          <w:lang w:val="sv-SE"/>
-        </w:rPr>
-      </w:pPr>
-      <w:bookmarkStart w:id="16" w:name="_Toc503105327"/>
-      <w:proofErr w:type="spellStart"/>
-      <w:r>
-        <w:rPr>
-          <w:lang w:val="sv-SE"/>
-        </w:rPr>
-        <w:t>Statistical</w:t>
-      </w:r>
       <w:proofErr w:type="spellEnd"/>
-      <w:r>
-        <w:rPr>
-          <w:lang w:val="sv-SE"/>
-        </w:rPr>
-        <w:t xml:space="preserve"> </w:t>
-      </w:r>
-      <w:proofErr w:type="spellStart"/>
-      <w:r>
-        <w:rPr>
-          <w:lang w:val="sv-SE"/>
-        </w:rPr>
-        <w:t>Analysis</w:t>
-      </w:r>
+    </w:p>
+    <w:p>
+      <w:pPr>
+        <w:pStyle w:val="Heading3"/>
+        <w:rPr>
+          <w:lang w:val="sv-SE"/>
+        </w:rPr>
+      </w:pPr>
+      <w:r>
+        <w:rPr>
+          <w:lang w:val="sv-SE"/>
+        </w:rPr>
+        <w:t>Programvara för statistiska beräkningar</w:t>
+      </w:r>
+    </w:p>
+    <w:p>
+      <w:pPr>
+        <w:rPr>
+          <w:lang w:val="sv-SE"/>
+        </w:rPr>
+      </w:pPr>
+      <w:r>
+        <w:rPr>
+          <w:lang w:val="sv-SE"/>
+        </w:rPr>
+        <w:t>Jag har valt att använda SPSS och Excel för mina statistiska beräkningar. SPSS används framförallt för beräkningarna, medans Excel framförallt används för databehandling.</w:t>
+      </w:r>
+      <w:bookmarkStart w:id="16" w:name="_GoBack"/>
       <w:bookmarkEnd w:id="16"/>
-      <w:proofErr w:type="spellEnd"/>
     </w:p>
     <w:p>
       <w:pPr>
@@ -2778,7 +2875,6 @@
     </w:p>
     <w:p>
       <w:r>
-        <w:lastRenderedPageBreak/>
         <w:t>Inferential (T-</w:t>
       </w:r>
       <w:proofErr w:type="spellStart"/>
@@ -2848,13 +2944,6 @@
         <w:t>statistics</w:t>
       </w:r>
       <w:proofErr w:type="spellEnd"/>
-    </w:p>
-    <w:p>
-      <w:pPr>
-        <w:rPr>
-          <w:lang w:val="sv-SE"/>
-        </w:rPr>
-      </w:pPr>
     </w:p>
     <w:p>
       <w:pPr>
@@ -3974,7 +4063,7 @@
 </file>
 
 <file path=customXml/itemProps1.xml><?xml version="1.0" encoding="utf-8"?>
-<ds:datastoreItem xmlns:ds="http://schemas.openxmlformats.org/officeDocument/2006/customXml" ds:itemID="{A836A843-DE10-4A17-9D75-DBE395F4C2DE}">
+<ds:datastoreItem xmlns:ds="http://schemas.openxmlformats.org/officeDocument/2006/customXml" ds:itemID="{BF3EF11D-032B-427B-AB07-901A0A63E80B}">
   <ds:schemaRefs>
     <ds:schemaRef ds:uri="http://schemas.openxmlformats.org/officeDocument/2006/bibliography"/>
   </ds:schemaRefs>

</xml_diff>

<commit_message>
oberoende och beroende variablar inlagda.
</commit_message>
<xml_diff>
--- a/Report/Självständigt arbete på gundnivå.docx
+++ b/Report/Självständigt arbete på gundnivå.docx
@@ -395,7 +395,7 @@
           <w:lang w:val="sv-SE"/>
         </w:rPr>
       </w:pPr>
-      <w:bookmarkStart w:id="0" w:name="_Toc503105311"/>
+      <w:bookmarkStart w:id="0" w:name="_Toc503871043"/>
       <w:r>
         <w:rPr>
           <w:lang w:val="sv-SE"/>
@@ -425,7 +425,7 @@
           <w:lang w:val="sv-SE"/>
         </w:rPr>
       </w:pPr>
-      <w:bookmarkStart w:id="1" w:name="_Toc503105312"/>
+      <w:bookmarkStart w:id="1" w:name="_Toc503871044"/>
       <w:r>
         <w:rPr>
           <w:lang w:val="sv-SE"/>
@@ -455,7 +455,7 @@
           <w:lang w:val="sv-SE"/>
         </w:rPr>
       </w:pPr>
-      <w:bookmarkStart w:id="2" w:name="_Toc503105313"/>
+      <w:bookmarkStart w:id="2" w:name="_Toc503871045"/>
       <w:r>
         <w:rPr>
           <w:lang w:val="sv-SE"/>
@@ -489,7 +489,7 @@
           <w:lang w:val="sv-SE"/>
         </w:rPr>
       </w:pPr>
-      <w:bookmarkStart w:id="3" w:name="_Toc503105314"/>
+      <w:bookmarkStart w:id="3" w:name="_Toc503871046"/>
       <w:r>
         <w:rPr>
           <w:lang w:val="sv-SE"/>
@@ -576,7 +576,7 @@
           <w:r>
             <w:fldChar w:fldCharType="separate"/>
           </w:r>
-          <w:hyperlink w:anchor="_Toc503105311" w:history="1">
+          <w:hyperlink w:anchor="_Toc503871043" w:history="1">
             <w:r>
               <w:rPr>
                 <w:rStyle w:val="Hyperlink"/>
@@ -604,7 +604,7 @@
                 <w:noProof/>
                 <w:webHidden/>
               </w:rPr>
-              <w:instrText xml:space="preserve"> PAGEREF _Toc503105311 \h </w:instrText>
+              <w:instrText xml:space="preserve"> PAGEREF _Toc503871043 \h </w:instrText>
             </w:r>
             <w:r>
               <w:rPr>
@@ -647,7 +647,7 @@
               <w:lang w:val="sv-SE" w:eastAsia="sv-SE"/>
             </w:rPr>
           </w:pPr>
-          <w:hyperlink w:anchor="_Toc503105312" w:history="1">
+          <w:hyperlink w:anchor="_Toc503871044" w:history="1">
             <w:r>
               <w:rPr>
                 <w:rStyle w:val="Hyperlink"/>
@@ -675,7 +675,7 @@
                 <w:noProof/>
                 <w:webHidden/>
               </w:rPr>
-              <w:instrText xml:space="preserve"> PAGEREF _Toc503105312 \h </w:instrText>
+              <w:instrText xml:space="preserve"> PAGEREF _Toc503871044 \h </w:instrText>
             </w:r>
             <w:r>
               <w:rPr>
@@ -718,7 +718,7 @@
               <w:lang w:val="sv-SE" w:eastAsia="sv-SE"/>
             </w:rPr>
           </w:pPr>
-          <w:hyperlink w:anchor="_Toc503105313" w:history="1">
+          <w:hyperlink w:anchor="_Toc503871045" w:history="1">
             <w:r>
               <w:rPr>
                 <w:rStyle w:val="Hyperlink"/>
@@ -746,7 +746,7 @@
                 <w:noProof/>
                 <w:webHidden/>
               </w:rPr>
-              <w:instrText xml:space="preserve"> PAGEREF _Toc503105313 \h </w:instrText>
+              <w:instrText xml:space="preserve"> PAGEREF _Toc503871045 \h </w:instrText>
             </w:r>
             <w:r>
               <w:rPr>
@@ -789,7 +789,7 @@
               <w:lang w:val="sv-SE" w:eastAsia="sv-SE"/>
             </w:rPr>
           </w:pPr>
-          <w:hyperlink w:anchor="_Toc503105314" w:history="1">
+          <w:hyperlink w:anchor="_Toc503871046" w:history="1">
             <w:r>
               <w:rPr>
                 <w:rStyle w:val="Hyperlink"/>
@@ -817,7 +817,7 @@
                 <w:noProof/>
                 <w:webHidden/>
               </w:rPr>
-              <w:instrText xml:space="preserve"> PAGEREF _Toc503105314 \h </w:instrText>
+              <w:instrText xml:space="preserve"> PAGEREF _Toc503871046 \h </w:instrText>
             </w:r>
             <w:r>
               <w:rPr>
@@ -860,7 +860,7 @@
               <w:lang w:val="sv-SE" w:eastAsia="sv-SE"/>
             </w:rPr>
           </w:pPr>
-          <w:hyperlink w:anchor="_Toc503105315" w:history="1">
+          <w:hyperlink w:anchor="_Toc503871047" w:history="1">
             <w:r>
               <w:rPr>
                 <w:rStyle w:val="Hyperlink"/>
@@ -888,7 +888,7 @@
                 <w:noProof/>
                 <w:webHidden/>
               </w:rPr>
-              <w:instrText xml:space="preserve"> PAGEREF _Toc503105315 \h </w:instrText>
+              <w:instrText xml:space="preserve"> PAGEREF _Toc503871047 \h </w:instrText>
             </w:r>
             <w:r>
               <w:rPr>
@@ -931,7 +931,7 @@
               <w:lang w:val="sv-SE" w:eastAsia="sv-SE"/>
             </w:rPr>
           </w:pPr>
-          <w:hyperlink w:anchor="_Toc503105316" w:history="1">
+          <w:hyperlink w:anchor="_Toc503871048" w:history="1">
             <w:r>
               <w:rPr>
                 <w:rStyle w:val="Hyperlink"/>
@@ -959,7 +959,7 @@
                 <w:noProof/>
                 <w:webHidden/>
               </w:rPr>
-              <w:instrText xml:space="preserve"> PAGEREF _Toc503105316 \h </w:instrText>
+              <w:instrText xml:space="preserve"> PAGEREF _Toc503871048 \h </w:instrText>
             </w:r>
             <w:r>
               <w:rPr>
@@ -1002,7 +1002,7 @@
               <w:lang w:val="sv-SE" w:eastAsia="sv-SE"/>
             </w:rPr>
           </w:pPr>
-          <w:hyperlink w:anchor="_Toc503105317" w:history="1">
+          <w:hyperlink w:anchor="_Toc503871049" w:history="1">
             <w:r>
               <w:rPr>
                 <w:rStyle w:val="Hyperlink"/>
@@ -1030,7 +1030,7 @@
                 <w:noProof/>
                 <w:webHidden/>
               </w:rPr>
-              <w:instrText xml:space="preserve"> PAGEREF _Toc503105317 \h </w:instrText>
+              <w:instrText xml:space="preserve"> PAGEREF _Toc503871049 \h </w:instrText>
             </w:r>
             <w:r>
               <w:rPr>
@@ -1073,14 +1073,14 @@
               <w:lang w:val="sv-SE" w:eastAsia="sv-SE"/>
             </w:rPr>
           </w:pPr>
-          <w:hyperlink w:anchor="_Toc503105318" w:history="1">
+          <w:hyperlink w:anchor="_Toc503871050" w:history="1">
             <w:r>
               <w:rPr>
                 <w:rStyle w:val="Hyperlink"/>
                 <w:noProof/>
                 <w:lang w:val="sv-SE"/>
               </w:rPr>
-              <w:t>Avtränsningar</w:t>
+              <w:t>Avgränsningar</w:t>
             </w:r>
             <w:r>
               <w:rPr>
@@ -1101,7 +1101,7 @@
                 <w:noProof/>
                 <w:webHidden/>
               </w:rPr>
-              <w:instrText xml:space="preserve"> PAGEREF _Toc503105318 \h </w:instrText>
+              <w:instrText xml:space="preserve"> PAGEREF _Toc503871050 \h </w:instrText>
             </w:r>
             <w:r>
               <w:rPr>
@@ -1144,7 +1144,7 @@
               <w:lang w:val="sv-SE" w:eastAsia="sv-SE"/>
             </w:rPr>
           </w:pPr>
-          <w:hyperlink w:anchor="_Toc503105319" w:history="1">
+          <w:hyperlink w:anchor="_Toc503871051" w:history="1">
             <w:r>
               <w:rPr>
                 <w:rStyle w:val="Hyperlink"/>
@@ -1172,7 +1172,7 @@
                 <w:noProof/>
                 <w:webHidden/>
               </w:rPr>
-              <w:instrText xml:space="preserve"> PAGEREF _Toc503105319 \h </w:instrText>
+              <w:instrText xml:space="preserve"> PAGEREF _Toc503871051 \h </w:instrText>
             </w:r>
             <w:r>
               <w:rPr>
@@ -1215,7 +1215,7 @@
               <w:lang w:val="sv-SE" w:eastAsia="sv-SE"/>
             </w:rPr>
           </w:pPr>
-          <w:hyperlink w:anchor="_Toc503105320" w:history="1">
+          <w:hyperlink w:anchor="_Toc503871052" w:history="1">
             <w:r>
               <w:rPr>
                 <w:rStyle w:val="Hyperlink"/>
@@ -1243,7 +1243,7 @@
                 <w:noProof/>
                 <w:webHidden/>
               </w:rPr>
-              <w:instrText xml:space="preserve"> PAGEREF _Toc503105320 \h </w:instrText>
+              <w:instrText xml:space="preserve"> PAGEREF _Toc503871052 \h </w:instrText>
             </w:r>
             <w:r>
               <w:rPr>
@@ -1286,7 +1286,7 @@
               <w:lang w:val="sv-SE" w:eastAsia="sv-SE"/>
             </w:rPr>
           </w:pPr>
-          <w:hyperlink w:anchor="_Toc503105321" w:history="1">
+          <w:hyperlink w:anchor="_Toc503871053" w:history="1">
             <w:r>
               <w:rPr>
                 <w:rStyle w:val="Hyperlink"/>
@@ -1314,7 +1314,7 @@
                 <w:noProof/>
                 <w:webHidden/>
               </w:rPr>
-              <w:instrText xml:space="preserve"> PAGEREF _Toc503105321 \h </w:instrText>
+              <w:instrText xml:space="preserve"> PAGEREF _Toc503871053 \h </w:instrText>
             </w:r>
             <w:r>
               <w:rPr>
@@ -1357,12 +1357,11 @@
               <w:lang w:val="sv-SE" w:eastAsia="sv-SE"/>
             </w:rPr>
           </w:pPr>
-          <w:hyperlink w:anchor="_Toc503105322" w:history="1">
+          <w:hyperlink w:anchor="_Toc503871054" w:history="1">
             <w:r>
               <w:rPr>
                 <w:rStyle w:val="Hyperlink"/>
                 <w:noProof/>
-                <w:lang w:val="sv-SE"/>
               </w:rPr>
               <w:t>Teori</w:t>
             </w:r>
@@ -1385,7 +1384,7 @@
                 <w:noProof/>
                 <w:webHidden/>
               </w:rPr>
-              <w:instrText xml:space="preserve"> PAGEREF _Toc503105322 \h </w:instrText>
+              <w:instrText xml:space="preserve"> PAGEREF _Toc503871054 \h </w:instrText>
             </w:r>
             <w:r>
               <w:rPr>
@@ -1428,12 +1427,11 @@
               <w:lang w:val="sv-SE" w:eastAsia="sv-SE"/>
             </w:rPr>
           </w:pPr>
-          <w:hyperlink w:anchor="_Toc503105323" w:history="1">
+          <w:hyperlink w:anchor="_Toc503871055" w:history="1">
             <w:r>
               <w:rPr>
                 <w:rStyle w:val="Hyperlink"/>
                 <w:noProof/>
-                <w:lang w:val="sv-SE"/>
               </w:rPr>
               <w:t>Metod</w:t>
             </w:r>
@@ -1456,7 +1454,7 @@
                 <w:noProof/>
                 <w:webHidden/>
               </w:rPr>
-              <w:instrText xml:space="preserve"> PAGEREF _Toc503105323 \h </w:instrText>
+              <w:instrText xml:space="preserve"> PAGEREF _Toc503871055 \h </w:instrText>
             </w:r>
             <w:r>
               <w:rPr>
@@ -1499,13 +1497,14 @@
               <w:lang w:val="sv-SE" w:eastAsia="sv-SE"/>
             </w:rPr>
           </w:pPr>
-          <w:hyperlink w:anchor="_Toc503105324" w:history="1">
+          <w:hyperlink w:anchor="_Toc503871056" w:history="1">
             <w:r>
               <w:rPr>
                 <w:rStyle w:val="Hyperlink"/>
                 <w:noProof/>
-              </w:rPr>
-              <w:t>Participants</w:t>
+                <w:lang w:val="sv-SE"/>
+              </w:rPr>
+              <w:t>Deltagare</w:t>
             </w:r>
             <w:r>
               <w:rPr>
@@ -1526,7 +1525,145 @@
                 <w:noProof/>
                 <w:webHidden/>
               </w:rPr>
-              <w:instrText xml:space="preserve"> PAGEREF _Toc503105324 \h </w:instrText>
+              <w:instrText xml:space="preserve"> PAGEREF _Toc503871056 \h </w:instrText>
+            </w:r>
+            <w:r>
+              <w:rPr>
+                <w:noProof/>
+                <w:webHidden/>
+              </w:rPr>
+            </w:r>
+            <w:r>
+              <w:rPr>
+                <w:noProof/>
+                <w:webHidden/>
+              </w:rPr>
+              <w:fldChar w:fldCharType="separate"/>
+            </w:r>
+            <w:r>
+              <w:rPr>
+                <w:noProof/>
+                <w:webHidden/>
+              </w:rPr>
+              <w:t>10</w:t>
+            </w:r>
+            <w:r>
+              <w:rPr>
+                <w:noProof/>
+                <w:webHidden/>
+              </w:rPr>
+              <w:fldChar w:fldCharType="end"/>
+            </w:r>
+          </w:hyperlink>
+        </w:p>
+        <w:p>
+          <w:pPr>
+            <w:pStyle w:val="TOC3"/>
+            <w:tabs>
+              <w:tab w:val="right" w:leader="dot" w:pos="9396"/>
+            </w:tabs>
+            <w:rPr>
+              <w:noProof/>
+            </w:rPr>
+          </w:pPr>
+          <w:hyperlink w:anchor="_Toc503871057" w:history="1">
+            <w:r>
+              <w:rPr>
+                <w:rStyle w:val="Hyperlink"/>
+                <w:noProof/>
+                <w:lang w:val="sv-SE"/>
+              </w:rPr>
+              <w:t>Kompensation</w:t>
+            </w:r>
+            <w:r>
+              <w:rPr>
+                <w:noProof/>
+                <w:webHidden/>
+              </w:rPr>
+              <w:tab/>
+            </w:r>
+            <w:r>
+              <w:rPr>
+                <w:noProof/>
+                <w:webHidden/>
+              </w:rPr>
+              <w:fldChar w:fldCharType="begin"/>
+            </w:r>
+            <w:r>
+              <w:rPr>
+                <w:noProof/>
+                <w:webHidden/>
+              </w:rPr>
+              <w:instrText xml:space="preserve"> PAGEREF _Toc503871057 \h </w:instrText>
+            </w:r>
+            <w:r>
+              <w:rPr>
+                <w:noProof/>
+                <w:webHidden/>
+              </w:rPr>
+            </w:r>
+            <w:r>
+              <w:rPr>
+                <w:noProof/>
+                <w:webHidden/>
+              </w:rPr>
+              <w:fldChar w:fldCharType="separate"/>
+            </w:r>
+            <w:r>
+              <w:rPr>
+                <w:noProof/>
+                <w:webHidden/>
+              </w:rPr>
+              <w:t>10</w:t>
+            </w:r>
+            <w:r>
+              <w:rPr>
+                <w:noProof/>
+                <w:webHidden/>
+              </w:rPr>
+              <w:fldChar w:fldCharType="end"/>
+            </w:r>
+          </w:hyperlink>
+        </w:p>
+        <w:p>
+          <w:pPr>
+            <w:pStyle w:val="TOC3"/>
+            <w:tabs>
+              <w:tab w:val="right" w:leader="dot" w:pos="9396"/>
+            </w:tabs>
+            <w:rPr>
+              <w:noProof/>
+            </w:rPr>
+          </w:pPr>
+          <w:hyperlink w:anchor="_Toc503871058" w:history="1">
+            <w:r>
+              <w:rPr>
+                <w:rStyle w:val="Hyperlink"/>
+                <w:noProof/>
+                <w:lang w:val="sv-SE"/>
+              </w:rPr>
+              <w:t>Etiska aspekter</w:t>
+            </w:r>
+            <w:r>
+              <w:rPr>
+                <w:noProof/>
+                <w:webHidden/>
+              </w:rPr>
+              <w:tab/>
+            </w:r>
+            <w:r>
+              <w:rPr>
+                <w:noProof/>
+                <w:webHidden/>
+              </w:rPr>
+              <w:fldChar w:fldCharType="begin"/>
+            </w:r>
+            <w:r>
+              <w:rPr>
+                <w:noProof/>
+                <w:webHidden/>
+              </w:rPr>
+              <w:instrText xml:space="preserve"> PAGEREF _Toc503871058 \h </w:instrText>
             </w:r>
             <w:r>
               <w:rPr>
@@ -1569,13 +1706,13 @@
               <w:lang w:val="sv-SE" w:eastAsia="sv-SE"/>
             </w:rPr>
           </w:pPr>
-          <w:hyperlink w:anchor="_Toc503105325" w:history="1">
+          <w:hyperlink w:anchor="_Toc503871059" w:history="1">
             <w:r>
               <w:rPr>
                 <w:rStyle w:val="Hyperlink"/>
                 <w:noProof/>
               </w:rPr>
-              <w:t>Procedures</w:t>
+              <w:t>Förfarande</w:t>
             </w:r>
             <w:r>
               <w:rPr>
@@ -1596,7 +1733,7 @@
                 <w:noProof/>
                 <w:webHidden/>
               </w:rPr>
-              <w:instrText xml:space="preserve"> PAGEREF _Toc503105325 \h </w:instrText>
+              <w:instrText xml:space="preserve"> PAGEREF _Toc503871059 \h </w:instrText>
             </w:r>
             <w:r>
               <w:rPr>
@@ -1639,7 +1776,7 @@
               <w:lang w:val="sv-SE" w:eastAsia="sv-SE"/>
             </w:rPr>
           </w:pPr>
-          <w:hyperlink w:anchor="_Toc503105326" w:history="1">
+          <w:hyperlink w:anchor="_Toc503871060" w:history="1">
             <w:r>
               <w:rPr>
                 <w:rStyle w:val="Hyperlink"/>
@@ -1666,7 +1803,75 @@
                 <w:noProof/>
                 <w:webHidden/>
               </w:rPr>
-              <w:instrText xml:space="preserve"> PAGEREF _Toc503105326 \h </w:instrText>
+              <w:instrText xml:space="preserve"> PAGEREF _Toc503871060 \h </w:instrText>
+            </w:r>
+            <w:r>
+              <w:rPr>
+                <w:noProof/>
+                <w:webHidden/>
+              </w:rPr>
+            </w:r>
+            <w:r>
+              <w:rPr>
+                <w:noProof/>
+                <w:webHidden/>
+              </w:rPr>
+              <w:fldChar w:fldCharType="separate"/>
+            </w:r>
+            <w:r>
+              <w:rPr>
+                <w:noProof/>
+                <w:webHidden/>
+              </w:rPr>
+              <w:t>10</w:t>
+            </w:r>
+            <w:r>
+              <w:rPr>
+                <w:noProof/>
+                <w:webHidden/>
+              </w:rPr>
+              <w:fldChar w:fldCharType="end"/>
+            </w:r>
+          </w:hyperlink>
+        </w:p>
+        <w:p>
+          <w:pPr>
+            <w:pStyle w:val="TOC3"/>
+            <w:tabs>
+              <w:tab w:val="right" w:leader="dot" w:pos="9396"/>
+            </w:tabs>
+            <w:rPr>
+              <w:noProof/>
+            </w:rPr>
+          </w:pPr>
+          <w:hyperlink w:anchor="_Toc503871061" w:history="1">
+            <w:r>
+              <w:rPr>
+                <w:rStyle w:val="Hyperlink"/>
+                <w:noProof/>
+              </w:rPr>
+              <w:t>Verktyg</w:t>
+            </w:r>
+            <w:r>
+              <w:rPr>
+                <w:noProof/>
+                <w:webHidden/>
+              </w:rPr>
+              <w:tab/>
+            </w:r>
+            <w:r>
+              <w:rPr>
+                <w:noProof/>
+                <w:webHidden/>
+              </w:rPr>
+              <w:fldChar w:fldCharType="begin"/>
+            </w:r>
+            <w:r>
+              <w:rPr>
+                <w:noProof/>
+                <w:webHidden/>
+              </w:rPr>
+              <w:instrText xml:space="preserve"> PAGEREF _Toc503871061 \h </w:instrText>
             </w:r>
             <w:r>
               <w:rPr>
@@ -1709,11 +1914,12 @@
               <w:lang w:val="sv-SE" w:eastAsia="sv-SE"/>
             </w:rPr>
           </w:pPr>
-          <w:hyperlink w:anchor="_Toc503105327" w:history="1">
+          <w:hyperlink w:anchor="_Toc503871062" w:history="1">
             <w:r>
               <w:rPr>
                 <w:rStyle w:val="Hyperlink"/>
                 <w:noProof/>
+                <w:lang w:val="sv-SE"/>
               </w:rPr>
               <w:t>Statistical Analysis</w:t>
             </w:r>
@@ -1736,7 +1942,7 @@
                 <w:noProof/>
                 <w:webHidden/>
               </w:rPr>
-              <w:instrText xml:space="preserve"> PAGEREF _Toc503105327 \h </w:instrText>
+              <w:instrText xml:space="preserve"> PAGEREF _Toc503871062 \h </w:instrText>
             </w:r>
             <w:r>
               <w:rPr>
@@ -1756,7 +1962,76 @@
                 <w:noProof/>
                 <w:webHidden/>
               </w:rPr>
-              <w:t>10</w:t>
+              <w:t>11</w:t>
+            </w:r>
+            <w:r>
+              <w:rPr>
+                <w:noProof/>
+                <w:webHidden/>
+              </w:rPr>
+              <w:fldChar w:fldCharType="end"/>
+            </w:r>
+          </w:hyperlink>
+        </w:p>
+        <w:p>
+          <w:pPr>
+            <w:pStyle w:val="TOC3"/>
+            <w:tabs>
+              <w:tab w:val="right" w:leader="dot" w:pos="9396"/>
+            </w:tabs>
+            <w:rPr>
+              <w:noProof/>
+            </w:rPr>
+          </w:pPr>
+          <w:hyperlink w:anchor="_Toc503871063" w:history="1">
+            <w:r>
+              <w:rPr>
+                <w:rStyle w:val="Hyperlink"/>
+                <w:noProof/>
+                <w:lang w:val="sv-SE"/>
+              </w:rPr>
+              <w:t>Programvara för statistiska beräkningar</w:t>
+            </w:r>
+            <w:r>
+              <w:rPr>
+                <w:noProof/>
+                <w:webHidden/>
+              </w:rPr>
+              <w:tab/>
+            </w:r>
+            <w:r>
+              <w:rPr>
+                <w:noProof/>
+                <w:webHidden/>
+              </w:rPr>
+              <w:fldChar w:fldCharType="begin"/>
+            </w:r>
+            <w:r>
+              <w:rPr>
+                <w:noProof/>
+                <w:webHidden/>
+              </w:rPr>
+              <w:instrText xml:space="preserve"> PAGEREF _Toc503871063 \h </w:instrText>
+            </w:r>
+            <w:r>
+              <w:rPr>
+                <w:noProof/>
+                <w:webHidden/>
+              </w:rPr>
+            </w:r>
+            <w:r>
+              <w:rPr>
+                <w:noProof/>
+                <w:webHidden/>
+              </w:rPr>
+              <w:fldChar w:fldCharType="separate"/>
+            </w:r>
+            <w:r>
+              <w:rPr>
+                <w:noProof/>
+                <w:webHidden/>
+              </w:rPr>
+              <w:t>11</w:t>
             </w:r>
             <w:r>
               <w:rPr>
@@ -1779,7 +2054,7 @@
               <w:lang w:val="sv-SE" w:eastAsia="sv-SE"/>
             </w:rPr>
           </w:pPr>
-          <w:hyperlink w:anchor="_Toc503105328" w:history="1">
+          <w:hyperlink w:anchor="_Toc503871064" w:history="1">
             <w:r>
               <w:rPr>
                 <w:rStyle w:val="Hyperlink"/>
@@ -1807,7 +2082,7 @@
                 <w:noProof/>
                 <w:webHidden/>
               </w:rPr>
-              <w:instrText xml:space="preserve"> PAGEREF _Toc503105328 \h </w:instrText>
+              <w:instrText xml:space="preserve"> PAGEREF _Toc503871064 \h </w:instrText>
             </w:r>
             <w:r>
               <w:rPr>
@@ -1827,7 +2102,7 @@
                 <w:noProof/>
                 <w:webHidden/>
               </w:rPr>
-              <w:t>10</w:t>
+              <w:t>11</w:t>
             </w:r>
             <w:r>
               <w:rPr>
@@ -1850,7 +2125,7 @@
               <w:lang w:val="sv-SE" w:eastAsia="sv-SE"/>
             </w:rPr>
           </w:pPr>
-          <w:hyperlink w:anchor="_Toc503105329" w:history="1">
+          <w:hyperlink w:anchor="_Toc503871065" w:history="1">
             <w:r>
               <w:rPr>
                 <w:rStyle w:val="Hyperlink"/>
@@ -1878,7 +2153,7 @@
                 <w:noProof/>
                 <w:webHidden/>
               </w:rPr>
-              <w:instrText xml:space="preserve"> PAGEREF _Toc503105329 \h </w:instrText>
+              <w:instrText xml:space="preserve"> PAGEREF _Toc503871065 \h </w:instrText>
             </w:r>
             <w:r>
               <w:rPr>
@@ -1898,7 +2173,7 @@
                 <w:noProof/>
                 <w:webHidden/>
               </w:rPr>
-              <w:t>11</w:t>
+              <w:t>12</w:t>
             </w:r>
             <w:r>
               <w:rPr>
@@ -1921,7 +2196,7 @@
               <w:lang w:val="sv-SE" w:eastAsia="sv-SE"/>
             </w:rPr>
           </w:pPr>
-          <w:hyperlink w:anchor="_Toc503105330" w:history="1">
+          <w:hyperlink w:anchor="_Toc503871066" w:history="1">
             <w:r>
               <w:rPr>
                 <w:rStyle w:val="Hyperlink"/>
@@ -1949,7 +2224,7 @@
                 <w:noProof/>
                 <w:webHidden/>
               </w:rPr>
-              <w:instrText xml:space="preserve"> PAGEREF _Toc503105330 \h </w:instrText>
+              <w:instrText xml:space="preserve"> PAGEREF _Toc503871066 \h </w:instrText>
             </w:r>
             <w:r>
               <w:rPr>
@@ -1969,7 +2244,7 @@
                 <w:noProof/>
                 <w:webHidden/>
               </w:rPr>
-              <w:t>12</w:t>
+              <w:t>13</w:t>
             </w:r>
             <w:r>
               <w:rPr>
@@ -1992,7 +2267,7 @@
               <w:lang w:val="sv-SE" w:eastAsia="sv-SE"/>
             </w:rPr>
           </w:pPr>
-          <w:hyperlink w:anchor="_Toc503105331" w:history="1">
+          <w:hyperlink w:anchor="_Toc503871067" w:history="1">
             <w:r>
               <w:rPr>
                 <w:rStyle w:val="Hyperlink"/>
@@ -2020,7 +2295,7 @@
                 <w:noProof/>
                 <w:webHidden/>
               </w:rPr>
-              <w:instrText xml:space="preserve"> PAGEREF _Toc503105331 \h </w:instrText>
+              <w:instrText xml:space="preserve"> PAGEREF _Toc503871067 \h </w:instrText>
             </w:r>
             <w:r>
               <w:rPr>
@@ -2040,7 +2315,7 @@
                 <w:noProof/>
                 <w:webHidden/>
               </w:rPr>
-              <w:t>13</w:t>
+              <w:t>14</w:t>
             </w:r>
             <w:r>
               <w:rPr>
@@ -2063,7 +2338,7 @@
               <w:lang w:val="sv-SE" w:eastAsia="sv-SE"/>
             </w:rPr>
           </w:pPr>
-          <w:hyperlink w:anchor="_Toc503105332" w:history="1">
+          <w:hyperlink w:anchor="_Toc503871068" w:history="1">
             <w:r>
               <w:rPr>
                 <w:rStyle w:val="Hyperlink"/>
@@ -2091,7 +2366,7 @@
                 <w:noProof/>
                 <w:webHidden/>
               </w:rPr>
-              <w:instrText xml:space="preserve"> PAGEREF _Toc503105332 \h </w:instrText>
+              <w:instrText xml:space="preserve"> PAGEREF _Toc503871068 \h </w:instrText>
             </w:r>
             <w:r>
               <w:rPr>
@@ -2111,7 +2386,7 @@
                 <w:noProof/>
                 <w:webHidden/>
               </w:rPr>
-              <w:t>14</w:t>
+              <w:t>15</w:t>
             </w:r>
             <w:r>
               <w:rPr>
@@ -2134,7 +2409,7 @@
               <w:lang w:val="sv-SE" w:eastAsia="sv-SE"/>
             </w:rPr>
           </w:pPr>
-          <w:hyperlink w:anchor="_Toc503105333" w:history="1">
+          <w:hyperlink w:anchor="_Toc503871069" w:history="1">
             <w:r>
               <w:rPr>
                 <w:rStyle w:val="Hyperlink"/>
@@ -2162,7 +2437,7 @@
                 <w:noProof/>
                 <w:webHidden/>
               </w:rPr>
-              <w:instrText xml:space="preserve"> PAGEREF _Toc503105333 \h </w:instrText>
+              <w:instrText xml:space="preserve"> PAGEREF _Toc503871069 \h </w:instrText>
             </w:r>
             <w:r>
               <w:rPr>
@@ -2182,7 +2457,7 @@
                 <w:noProof/>
                 <w:webHidden/>
               </w:rPr>
-              <w:t>15</w:t>
+              <w:t>16</w:t>
             </w:r>
             <w:r>
               <w:rPr>
@@ -2224,7 +2499,7 @@
           <w:lang w:val="sv-SE"/>
         </w:rPr>
       </w:pPr>
-      <w:bookmarkStart w:id="4" w:name="_Toc503105315"/>
+      <w:bookmarkStart w:id="4" w:name="_Toc503871047"/>
       <w:r>
         <w:rPr>
           <w:lang w:val="sv-SE"/>
@@ -2241,7 +2516,7 @@
           <w:lang w:val="sv-SE"/>
         </w:rPr>
       </w:pPr>
-      <w:bookmarkStart w:id="5" w:name="_Toc503105316"/>
+      <w:bookmarkStart w:id="5" w:name="_Toc503871048"/>
       <w:r>
         <w:rPr>
           <w:lang w:val="sv-SE"/>
@@ -2257,7 +2532,7 @@
           <w:lang w:val="sv-SE"/>
         </w:rPr>
       </w:pPr>
-      <w:bookmarkStart w:id="6" w:name="_Toc503105317"/>
+      <w:bookmarkStart w:id="6" w:name="_Toc503871049"/>
       <w:r>
         <w:rPr>
           <w:lang w:val="sv-SE"/>
@@ -2273,16 +2548,26 @@
           <w:lang w:val="sv-SE"/>
         </w:rPr>
       </w:pPr>
-      <w:bookmarkStart w:id="7" w:name="_Toc503105318"/>
-      <w:proofErr w:type="spellStart"/>
-      <w:r>
-        <w:rPr>
-          <w:lang w:val="sv-SE"/>
-        </w:rPr>
-        <w:t>Avtränsningar</w:t>
+      <w:bookmarkStart w:id="7" w:name="_Toc503871050"/>
+      <w:r>
+        <w:rPr>
+          <w:lang w:val="sv-SE"/>
+        </w:rPr>
+        <w:t>Av</w:t>
+      </w:r>
+      <w:r>
+        <w:rPr>
+          <w:lang w:val="sv-SE"/>
+        </w:rPr>
+        <w:t>g</w:t>
+      </w:r>
+      <w:r>
+        <w:rPr>
+          <w:lang w:val="sv-SE"/>
+        </w:rPr>
+        <w:t>ränsningar</w:t>
       </w:r>
       <w:bookmarkEnd w:id="7"/>
-      <w:proofErr w:type="spellEnd"/>
     </w:p>
     <w:p>
       <w:pPr>
@@ -2291,7 +2576,7 @@
           <w:lang w:val="sv-SE"/>
         </w:rPr>
       </w:pPr>
-      <w:bookmarkStart w:id="8" w:name="_Toc503105319"/>
+      <w:bookmarkStart w:id="8" w:name="_Toc503871051"/>
       <w:r>
         <w:rPr>
           <w:lang w:val="sv-SE"/>
@@ -2307,7 +2592,7 @@
           <w:lang w:val="sv-SE"/>
         </w:rPr>
       </w:pPr>
-      <w:bookmarkStart w:id="9" w:name="_Toc503105320"/>
+      <w:bookmarkStart w:id="9" w:name="_Toc503871052"/>
       <w:r>
         <w:rPr>
           <w:lang w:val="sv-SE"/>
@@ -2323,7 +2608,7 @@
           <w:lang w:val="sv-SE"/>
         </w:rPr>
       </w:pPr>
-      <w:bookmarkStart w:id="10" w:name="_Toc503105321"/>
+      <w:bookmarkStart w:id="10" w:name="_Toc503871053"/>
       <w:r>
         <w:rPr>
           <w:lang w:val="sv-SE"/>
@@ -2349,7 +2634,7 @@
       <w:pPr>
         <w:pStyle w:val="Heading1"/>
       </w:pPr>
-      <w:bookmarkStart w:id="11" w:name="_Toc503105322"/>
+      <w:bookmarkStart w:id="11" w:name="_Toc503871054"/>
       <w:proofErr w:type="spellStart"/>
       <w:r>
         <w:lastRenderedPageBreak/>
@@ -2381,7 +2666,7 @@
       <w:pPr>
         <w:pStyle w:val="Heading1"/>
       </w:pPr>
-      <w:bookmarkStart w:id="12" w:name="_Toc503105323"/>
+      <w:bookmarkStart w:id="12" w:name="_Toc503871055"/>
       <w:proofErr w:type="spellStart"/>
       <w:r>
         <w:lastRenderedPageBreak/>
@@ -2396,7 +2681,6 @@
           <w:lang w:val="sv-SE"/>
         </w:rPr>
       </w:pPr>
-      <w:bookmarkStart w:id="13" w:name="_Toc503105324"/>
       <w:proofErr w:type="spellStart"/>
       <w:r>
         <w:rPr>
@@ -2418,7 +2702,6 @@
         <w:t xml:space="preserve"> fyra delar. Deltagare, procedur, mätvärden och statistisk analys.</w:t>
       </w:r>
     </w:p>
-    <w:bookmarkEnd w:id="13"/>
     <w:p>
       <w:pPr>
         <w:pStyle w:val="Heading2"/>
@@ -2426,12 +2709,14 @@
           <w:lang w:val="sv-SE"/>
         </w:rPr>
       </w:pPr>
+      <w:bookmarkStart w:id="13" w:name="_Toc503871056"/>
       <w:r>
         <w:rPr>
           <w:lang w:val="sv-SE"/>
         </w:rPr>
         <w:t>Deltagare</w:t>
       </w:r>
+      <w:bookmarkEnd w:id="13"/>
     </w:p>
     <w:p>
       <w:pPr>
@@ -2480,12 +2765,14 @@
           <w:lang w:val="sv-SE"/>
         </w:rPr>
       </w:pPr>
+      <w:bookmarkStart w:id="14" w:name="_Toc503871057"/>
       <w:r>
         <w:rPr>
           <w:lang w:val="sv-SE"/>
         </w:rPr>
         <w:t>Kompensation</w:t>
       </w:r>
+      <w:bookmarkEnd w:id="14"/>
     </w:p>
     <w:p>
       <w:pPr>
@@ -2507,12 +2794,14 @@
           <w:lang w:val="sv-SE"/>
         </w:rPr>
       </w:pPr>
+      <w:bookmarkStart w:id="15" w:name="_Toc503871058"/>
       <w:r>
         <w:rPr>
           <w:lang w:val="sv-SE"/>
         </w:rPr>
         <w:t>Etiska aspekter</w:t>
       </w:r>
+      <w:bookmarkEnd w:id="15"/>
     </w:p>
     <w:p>
       <w:pPr>
@@ -2610,10 +2899,12 @@
       <w:pPr>
         <w:pStyle w:val="Heading2"/>
       </w:pPr>
+      <w:bookmarkStart w:id="16" w:name="_Toc503871059"/>
       <w:proofErr w:type="spellStart"/>
       <w:r>
         <w:t>Förfarande</w:t>
       </w:r>
+      <w:bookmarkEnd w:id="16"/>
       <w:proofErr w:type="spellEnd"/>
     </w:p>
     <w:p>
@@ -2627,150 +2918,255 @@
       </w:r>
     </w:p>
     <w:p>
-      <w:r>
-        <w:t>Independent variables</w:t>
-      </w:r>
-    </w:p>
-    <w:p>
+      <w:pPr>
+        <w:pStyle w:val="Heading3"/>
+        <w:rPr>
+          <w:lang w:val="sv-SE"/>
+        </w:rPr>
+      </w:pPr>
+      <w:r>
+        <w:rPr>
+          <w:lang w:val="sv-SE"/>
+        </w:rPr>
+        <w:t xml:space="preserve">Oberoende </w:t>
+      </w:r>
       <w:proofErr w:type="spellStart"/>
       <w:r>
-        <w:t>Vocariates</w:t>
+        <w:rPr>
+          <w:lang w:val="sv-SE"/>
+        </w:rPr>
+        <w:t>variablar</w:t>
       </w:r>
       <w:proofErr w:type="spellEnd"/>
     </w:p>
     <w:p>
       <w:r>
+        <w:t>Framerate på simuleringen</w:t>
+      </w:r>
+    </w:p>
+    <w:p>
+      <w:pPr>
+        <w:pStyle w:val="Heading3"/>
+      </w:pPr>
+      <w:r>
         <w:t>Dependent variables (what is used, and not used)</w:t>
       </w:r>
     </w:p>
     <w:p>
       <w:pPr>
+        <w:rPr>
+          <w:lang w:val="sv-SE"/>
+        </w:rPr>
+      </w:pPr>
+      <w:r>
+        <w:rPr>
+          <w:lang w:val="sv-SE"/>
+        </w:rPr>
+        <w:t>Processo</w:t>
+      </w:r>
+      <w:r>
+        <w:rPr>
+          <w:lang w:val="sv-SE"/>
+        </w:rPr>
+        <w:t>rfrekvens</w:t>
+      </w:r>
+      <w:r>
+        <w:rPr>
+          <w:lang w:val="sv-SE"/>
+        </w:rPr>
+        <w:t>, minne, gra</w:t>
+      </w:r>
+      <w:r>
+        <w:rPr>
+          <w:lang w:val="sv-SE"/>
+        </w:rPr>
+        <w:t xml:space="preserve">fikkort, antal logiska kärnor, TODO: Anses dessa vara beroende </w:t>
+      </w:r>
+      <w:proofErr w:type="spellStart"/>
+      <w:r>
+        <w:rPr>
+          <w:lang w:val="sv-SE"/>
+        </w:rPr>
+        <w:t>variablar</w:t>
+      </w:r>
+      <w:proofErr w:type="spellEnd"/>
+      <w:r>
+        <w:rPr>
+          <w:lang w:val="sv-SE"/>
+        </w:rPr>
+        <w:t>?</w:t>
+      </w:r>
+      <w:r>
+        <w:rPr>
+          <w:lang w:val="sv-SE"/>
+        </w:rPr>
+        <w:t xml:space="preserve"> </w:t>
+      </w:r>
+      <w:proofErr w:type="spellStart"/>
+      <w:r>
+        <w:rPr>
+          <w:lang w:val="sv-SE"/>
+        </w:rPr>
+        <w:t>Pathfinding</w:t>
+      </w:r>
+      <w:proofErr w:type="spellEnd"/>
+      <w:r>
+        <w:rPr>
+          <w:lang w:val="sv-SE"/>
+        </w:rPr>
+        <w:t xml:space="preserve"> algoritm.</w:t>
+      </w:r>
+    </w:p>
+    <w:p>
+      <w:pPr>
         <w:pStyle w:val="Heading2"/>
-      </w:pPr>
-      <w:bookmarkStart w:id="14" w:name="_Toc503105326"/>
-      <w:r>
+        <w:rPr>
+          <w:lang w:val="sv-SE"/>
+        </w:rPr>
+      </w:pPr>
+      <w:bookmarkStart w:id="17" w:name="_Toc503871060"/>
+      <w:proofErr w:type="spellStart"/>
+      <w:r>
+        <w:rPr>
+          <w:lang w:val="sv-SE"/>
+        </w:rPr>
         <w:t>Measures</w:t>
       </w:r>
-      <w:bookmarkEnd w:id="14"/>
+      <w:bookmarkEnd w:id="17"/>
+      <w:proofErr w:type="spellEnd"/>
     </w:p>
     <w:p>
       <w:pPr>
         <w:pStyle w:val="Heading3"/>
-      </w:pPr>
+        <w:rPr>
+          <w:lang w:val="sv-SE"/>
+        </w:rPr>
+      </w:pPr>
+      <w:bookmarkStart w:id="18" w:name="_Toc503871061"/>
+      <w:r>
+        <w:rPr>
+          <w:lang w:val="sv-SE"/>
+        </w:rPr>
+        <w:t>Verktyg</w:t>
+      </w:r>
+      <w:bookmarkEnd w:id="18"/>
+    </w:p>
+    <w:p>
+      <w:pPr>
+        <w:rPr>
+          <w:lang w:val="sv-SE"/>
+        </w:rPr>
+      </w:pPr>
+      <w:r>
+        <w:rPr>
+          <w:lang w:val="sv-SE"/>
+        </w:rPr>
+        <w:t>Verktygen som har använts i</w:t>
+      </w:r>
+      <w:r>
+        <w:rPr>
+          <w:lang w:val="sv-SE"/>
+        </w:rPr>
+        <w:t xml:space="preserve"> denna undersökning är </w:t>
+      </w:r>
       <w:proofErr w:type="spellStart"/>
       <w:r>
-        <w:t>Verktyg</w:t>
+        <w:rPr>
+          <w:lang w:val="sv-SE"/>
+        </w:rPr>
+        <w:t>UnityEngine</w:t>
       </w:r>
       <w:proofErr w:type="spellEnd"/>
-    </w:p>
-    <w:p>
-      <w:pPr>
-        <w:rPr>
-          <w:lang w:val="sv-SE"/>
-        </w:rPr>
-      </w:pPr>
-      <w:r>
-        <w:rPr>
-          <w:lang w:val="sv-SE"/>
-        </w:rPr>
-        <w:t>Verktygen som har använts i</w:t>
-      </w:r>
-      <w:r>
-        <w:rPr>
-          <w:lang w:val="sv-SE"/>
-        </w:rPr>
-        <w:t xml:space="preserve"> denna undersökning är </w:t>
-      </w:r>
+      <w:r>
+        <w:rPr>
+          <w:lang w:val="sv-SE"/>
+        </w:rPr>
+        <w:t xml:space="preserve">. </w:t>
+      </w:r>
+      <w:r>
+        <w:rPr>
+          <w:lang w:val="sv-SE"/>
+        </w:rPr>
+        <w:t>Denna motor valdes då d</w:t>
+      </w:r>
+      <w:r>
+        <w:rPr>
+          <w:lang w:val="sv-SE"/>
+        </w:rPr>
+        <w:t>et är den mest använda spelmotorn idag.</w:t>
+      </w:r>
+      <w:r>
+        <w:rPr>
+          <w:lang w:val="sv-SE"/>
+        </w:rPr>
+        <w:t xml:space="preserve"> Framförallt när det kommer till indieutvecklare.</w:t>
+      </w:r>
+      <w:r>
+        <w:rPr>
+          <w:lang w:val="sv-SE"/>
+        </w:rPr>
+        <w:t xml:space="preserve"> TODO: Källa för detta!</w:t>
+      </w:r>
+    </w:p>
+    <w:p>
+      <w:pPr>
+        <w:rPr>
+          <w:lang w:val="sv-SE"/>
+        </w:rPr>
+      </w:pPr>
+      <w:bookmarkStart w:id="19" w:name="_GoBack"/>
+      <w:bookmarkEnd w:id="19"/>
+    </w:p>
+    <w:p>
+      <w:pPr>
+        <w:rPr>
+          <w:lang w:val="sv-SE"/>
+        </w:rPr>
+      </w:pPr>
       <w:proofErr w:type="spellStart"/>
       <w:r>
         <w:rPr>
           <w:lang w:val="sv-SE"/>
         </w:rPr>
-        <w:t>UnityEngine</w:t>
+        <w:t>Detailed</w:t>
       </w:r>
       <w:proofErr w:type="spellEnd"/>
       <w:r>
         <w:rPr>
           <w:lang w:val="sv-SE"/>
         </w:rPr>
-        <w:t xml:space="preserve">. </w:t>
-      </w:r>
-      <w:r>
-        <w:rPr>
-          <w:lang w:val="sv-SE"/>
-        </w:rPr>
-        <w:t>Denna motor valdes då d</w:t>
-      </w:r>
-      <w:r>
-        <w:rPr>
-          <w:lang w:val="sv-SE"/>
-        </w:rPr>
-        <w:t>et är den mest använda spelmotorn idag.</w:t>
-      </w:r>
-      <w:r>
-        <w:rPr>
-          <w:lang w:val="sv-SE"/>
-        </w:rPr>
-        <w:t xml:space="preserve"> Framförallt när det kommer till indieutvecklare.</w:t>
-      </w:r>
-    </w:p>
-    <w:p>
-      <w:pPr>
-        <w:rPr>
-          <w:lang w:val="sv-SE"/>
-        </w:rPr>
-      </w:pPr>
-    </w:p>
-    <w:p>
-      <w:pPr>
-        <w:rPr>
-          <w:lang w:val="sv-SE"/>
-        </w:rPr>
-      </w:pPr>
+        <w:t xml:space="preserve"> </w:t>
+      </w:r>
       <w:proofErr w:type="spellStart"/>
       <w:r>
         <w:rPr>
           <w:lang w:val="sv-SE"/>
         </w:rPr>
-        <w:t>Detailed</w:t>
+        <w:t>description</w:t>
       </w:r>
       <w:proofErr w:type="spellEnd"/>
       <w:r>
         <w:rPr>
           <w:lang w:val="sv-SE"/>
         </w:rPr>
-        <w:t xml:space="preserve"> </w:t>
+        <w:t xml:space="preserve"> of instruments</w:t>
+      </w:r>
+    </w:p>
+    <w:p>
+      <w:r>
+        <w:t>Format (Self-report, clinician- or computer-administered, number of items, scales)</w:t>
+      </w:r>
+    </w:p>
+    <w:p>
+      <w:r>
+        <w:t>Response format (</w:t>
       </w:r>
       <w:proofErr w:type="spellStart"/>
       <w:r>
-        <w:rPr>
-          <w:lang w:val="sv-SE"/>
-        </w:rPr>
-        <w:t>description</w:t>
+        <w:t>Likjert</w:t>
       </w:r>
       <w:proofErr w:type="spellEnd"/>
       <w:r>
-        <w:rPr>
-          <w:lang w:val="sv-SE"/>
-        </w:rPr>
-        <w:t xml:space="preserve"> of instruments</w:t>
-      </w:r>
-    </w:p>
-    <w:p>
-      <w:r>
-        <w:t>Format (Self-report, clinician- or computer-administered, number of items, scales)</w:t>
-      </w:r>
-    </w:p>
-    <w:p>
-      <w:r>
-        <w:t>Response format (</w:t>
-      </w:r>
-      <w:proofErr w:type="spellStart"/>
-      <w:r>
-        <w:t>Likjert</w:t>
-      </w:r>
-      <w:proofErr w:type="spellEnd"/>
-      <w:r>
         <w:t xml:space="preserve"> scale, open-ended)</w:t>
       </w:r>
     </w:p>
@@ -2786,7 +3182,7 @@
           <w:lang w:val="sv-SE"/>
         </w:rPr>
       </w:pPr>
-      <w:bookmarkStart w:id="15" w:name="_Toc503105327"/>
+      <w:bookmarkStart w:id="20" w:name="_Toc503871062"/>
       <w:proofErr w:type="spellStart"/>
       <w:r>
         <w:rPr>
@@ -2809,7 +3205,7 @@
         </w:rPr>
         <w:t>Analysis</w:t>
       </w:r>
-      <w:bookmarkEnd w:id="15"/>
+      <w:bookmarkEnd w:id="20"/>
       <w:proofErr w:type="spellEnd"/>
     </w:p>
     <w:p>
@@ -2819,12 +3215,14 @@
           <w:lang w:val="sv-SE"/>
         </w:rPr>
       </w:pPr>
+      <w:bookmarkStart w:id="21" w:name="_Toc503871063"/>
       <w:r>
         <w:rPr>
           <w:lang w:val="sv-SE"/>
         </w:rPr>
         <w:t>Programvara för statistiska beräkningar</w:t>
       </w:r>
+      <w:bookmarkEnd w:id="21"/>
     </w:p>
     <w:p>
       <w:pPr>
@@ -2838,8 +3236,6 @@
         </w:rPr>
         <w:t>Jag har valt att använda SPSS och Excel för mina statistiska beräkningar. SPSS används framförallt för beräkningarna, medans Excel framförallt används för databehandling.</w:t>
       </w:r>
-      <w:bookmarkStart w:id="16" w:name="_GoBack"/>
-      <w:bookmarkEnd w:id="16"/>
     </w:p>
     <w:p>
       <w:pPr>
@@ -3014,14 +3410,14 @@
           <w:lang w:val="sv-SE"/>
         </w:rPr>
       </w:pPr>
-      <w:bookmarkStart w:id="17" w:name="_Toc503105328"/>
+      <w:bookmarkStart w:id="22" w:name="_Toc503871064"/>
       <w:r>
         <w:rPr>
           <w:lang w:val="sv-SE"/>
         </w:rPr>
         <w:t>Etiska aspekter</w:t>
       </w:r>
-      <w:bookmarkEnd w:id="17"/>
+      <w:bookmarkEnd w:id="22"/>
     </w:p>
     <w:p>
       <w:pPr>
@@ -3049,7 +3445,7 @@
           <w:lang w:val="sv-SE"/>
         </w:rPr>
       </w:pPr>
-      <w:bookmarkStart w:id="18" w:name="_Toc503105329"/>
+      <w:bookmarkStart w:id="23" w:name="_Toc503871065"/>
       <w:r>
         <w:rPr>
           <w:lang w:val="sv-SE"/>
@@ -3057,7 +3453,7 @@
         <w:lastRenderedPageBreak/>
         <w:t>Konstruktion</w:t>
       </w:r>
-      <w:bookmarkEnd w:id="18"/>
+      <w:bookmarkEnd w:id="23"/>
     </w:p>
     <w:p>
       <w:pPr>
@@ -3079,7 +3475,7 @@
           <w:lang w:val="sv-SE"/>
         </w:rPr>
       </w:pPr>
-      <w:bookmarkStart w:id="19" w:name="_Toc503105330"/>
+      <w:bookmarkStart w:id="24" w:name="_Toc503871066"/>
       <w:r>
         <w:rPr>
           <w:lang w:val="sv-SE"/>
@@ -3087,7 +3483,7 @@
         <w:lastRenderedPageBreak/>
         <w:t>Resultat</w:t>
       </w:r>
-      <w:bookmarkEnd w:id="19"/>
+      <w:bookmarkEnd w:id="24"/>
     </w:p>
     <w:p>
       <w:pPr>
@@ -3109,7 +3505,7 @@
           <w:lang w:val="sv-SE"/>
         </w:rPr>
       </w:pPr>
-      <w:bookmarkStart w:id="20" w:name="_Toc503105331"/>
+      <w:bookmarkStart w:id="25" w:name="_Toc503871067"/>
       <w:r>
         <w:rPr>
           <w:lang w:val="sv-SE"/>
@@ -3117,7 +3513,7 @@
         <w:lastRenderedPageBreak/>
         <w:t>Diskussion</w:t>
       </w:r>
-      <w:bookmarkEnd w:id="20"/>
+      <w:bookmarkEnd w:id="25"/>
     </w:p>
     <w:p>
       <w:pPr>
@@ -3139,7 +3535,7 @@
           <w:lang w:val="sv-SE"/>
         </w:rPr>
       </w:pPr>
-      <w:bookmarkStart w:id="21" w:name="_Toc503105332"/>
+      <w:bookmarkStart w:id="26" w:name="_Toc503871068"/>
       <w:r>
         <w:rPr>
           <w:lang w:val="sv-SE"/>
@@ -3147,7 +3543,7 @@
         <w:lastRenderedPageBreak/>
         <w:t>Källförteckning</w:t>
       </w:r>
-      <w:bookmarkEnd w:id="21"/>
+      <w:bookmarkEnd w:id="26"/>
     </w:p>
     <w:p>
       <w:pPr>
@@ -3169,7 +3565,7 @@
           <w:lang w:val="sv-SE"/>
         </w:rPr>
       </w:pPr>
-      <w:bookmarkStart w:id="22" w:name="_Toc503105333"/>
+      <w:bookmarkStart w:id="27" w:name="_Toc503871069"/>
       <w:r>
         <w:rPr>
           <w:lang w:val="sv-SE"/>
@@ -3177,7 +3573,7 @@
         <w:lastRenderedPageBreak/>
         <w:t>Bilaga A: Dokumentation av egenutvecklad kod</w:t>
       </w:r>
-      <w:bookmarkEnd w:id="22"/>
+      <w:bookmarkEnd w:id="27"/>
     </w:p>
     <w:p>
       <w:pPr>
@@ -3794,6 +4190,19 @@
       <w:szCs w:val="24"/>
     </w:rPr>
   </w:style>
+  <w:style w:type="paragraph" w:styleId="TOC3">
+    <w:name w:val="toc 3"/>
+    <w:basedOn w:val="Normal"/>
+    <w:next w:val="Normal"/>
+    <w:autoRedefine/>
+    <w:uiPriority w:val="39"/>
+    <w:unhideWhenUsed/>
+    <w:rsid w:val="00943448"/>
+    <w:pPr>
+      <w:spacing w:after="100"/>
+      <w:ind w:left="440"/>
+    </w:pPr>
+  </w:style>
 </w:styles>
 </file>
 
@@ -4063,7 +4472,7 @@
 </file>
 
 <file path=customXml/itemProps1.xml><?xml version="1.0" encoding="utf-8"?>
-<ds:datastoreItem xmlns:ds="http://schemas.openxmlformats.org/officeDocument/2006/customXml" ds:itemID="{BF3EF11D-032B-427B-AB07-901A0A63E80B}">
+<ds:datastoreItem xmlns:ds="http://schemas.openxmlformats.org/officeDocument/2006/customXml" ds:itemID="{62D6D84E-5B63-4515-A6FD-32C3305EE274}">
   <ds:schemaRefs>
     <ds:schemaRef ds:uri="http://schemas.openxmlformats.org/officeDocument/2006/bibliography"/>
   </ds:schemaRefs>

</xml_diff>

<commit_message>
Major changes in the architecture of the system
</commit_message>
<xml_diff>
--- a/Report/Självständigt arbete på gundnivå.docx
+++ b/Report/Självständigt arbete på gundnivå.docx
@@ -395,7 +395,7 @@
           <w:lang w:val="sv-SE"/>
         </w:rPr>
       </w:pPr>
-      <w:bookmarkStart w:id="0" w:name="_Toc503871043"/>
+      <w:bookmarkStart w:id="0" w:name="_Toc503871514"/>
       <w:r>
         <w:rPr>
           <w:lang w:val="sv-SE"/>
@@ -425,7 +425,7 @@
           <w:lang w:val="sv-SE"/>
         </w:rPr>
       </w:pPr>
-      <w:bookmarkStart w:id="1" w:name="_Toc503871044"/>
+      <w:bookmarkStart w:id="1" w:name="_Toc503871515"/>
       <w:r>
         <w:rPr>
           <w:lang w:val="sv-SE"/>
@@ -455,7 +455,7 @@
           <w:lang w:val="sv-SE"/>
         </w:rPr>
       </w:pPr>
-      <w:bookmarkStart w:id="2" w:name="_Toc503871045"/>
+      <w:bookmarkStart w:id="2" w:name="_Toc503871516"/>
       <w:r>
         <w:rPr>
           <w:lang w:val="sv-SE"/>
@@ -489,7 +489,7 @@
           <w:lang w:val="sv-SE"/>
         </w:rPr>
       </w:pPr>
-      <w:bookmarkStart w:id="3" w:name="_Toc503871046"/>
+      <w:bookmarkStart w:id="3" w:name="_Toc503871517"/>
       <w:r>
         <w:rPr>
           <w:lang w:val="sv-SE"/>
@@ -576,7 +576,7 @@
           <w:r>
             <w:fldChar w:fldCharType="separate"/>
           </w:r>
-          <w:hyperlink w:anchor="_Toc503871043" w:history="1">
+          <w:hyperlink w:anchor="_Toc503871514" w:history="1">
             <w:r>
               <w:rPr>
                 <w:rStyle w:val="Hyperlink"/>
@@ -604,7 +604,7 @@
                 <w:noProof/>
                 <w:webHidden/>
               </w:rPr>
-              <w:instrText xml:space="preserve"> PAGEREF _Toc503871043 \h </w:instrText>
+              <w:instrText xml:space="preserve"> PAGEREF _Toc503871514 \h </w:instrText>
             </w:r>
             <w:r>
               <w:rPr>
@@ -647,7 +647,7 @@
               <w:lang w:val="sv-SE" w:eastAsia="sv-SE"/>
             </w:rPr>
           </w:pPr>
-          <w:hyperlink w:anchor="_Toc503871044" w:history="1">
+          <w:hyperlink w:anchor="_Toc503871515" w:history="1">
             <w:r>
               <w:rPr>
                 <w:rStyle w:val="Hyperlink"/>
@@ -675,7 +675,7 @@
                 <w:noProof/>
                 <w:webHidden/>
               </w:rPr>
-              <w:instrText xml:space="preserve"> PAGEREF _Toc503871044 \h </w:instrText>
+              <w:instrText xml:space="preserve"> PAGEREF _Toc503871515 \h </w:instrText>
             </w:r>
             <w:r>
               <w:rPr>
@@ -718,7 +718,7 @@
               <w:lang w:val="sv-SE" w:eastAsia="sv-SE"/>
             </w:rPr>
           </w:pPr>
-          <w:hyperlink w:anchor="_Toc503871045" w:history="1">
+          <w:hyperlink w:anchor="_Toc503871516" w:history="1">
             <w:r>
               <w:rPr>
                 <w:rStyle w:val="Hyperlink"/>
@@ -746,7 +746,7 @@
                 <w:noProof/>
                 <w:webHidden/>
               </w:rPr>
-              <w:instrText xml:space="preserve"> PAGEREF _Toc503871045 \h </w:instrText>
+              <w:instrText xml:space="preserve"> PAGEREF _Toc503871516 \h </w:instrText>
             </w:r>
             <w:r>
               <w:rPr>
@@ -789,7 +789,7 @@
               <w:lang w:val="sv-SE" w:eastAsia="sv-SE"/>
             </w:rPr>
           </w:pPr>
-          <w:hyperlink w:anchor="_Toc503871046" w:history="1">
+          <w:hyperlink w:anchor="_Toc503871517" w:history="1">
             <w:r>
               <w:rPr>
                 <w:rStyle w:val="Hyperlink"/>
@@ -817,7 +817,7 @@
                 <w:noProof/>
                 <w:webHidden/>
               </w:rPr>
-              <w:instrText xml:space="preserve"> PAGEREF _Toc503871046 \h </w:instrText>
+              <w:instrText xml:space="preserve"> PAGEREF _Toc503871517 \h </w:instrText>
             </w:r>
             <w:r>
               <w:rPr>
@@ -860,7 +860,7 @@
               <w:lang w:val="sv-SE" w:eastAsia="sv-SE"/>
             </w:rPr>
           </w:pPr>
-          <w:hyperlink w:anchor="_Toc503871047" w:history="1">
+          <w:hyperlink w:anchor="_Toc503871518" w:history="1">
             <w:r>
               <w:rPr>
                 <w:rStyle w:val="Hyperlink"/>
@@ -888,7 +888,7 @@
                 <w:noProof/>
                 <w:webHidden/>
               </w:rPr>
-              <w:instrText xml:space="preserve"> PAGEREF _Toc503871047 \h </w:instrText>
+              <w:instrText xml:space="preserve"> PAGEREF _Toc503871518 \h </w:instrText>
             </w:r>
             <w:r>
               <w:rPr>
@@ -931,7 +931,7 @@
               <w:lang w:val="sv-SE" w:eastAsia="sv-SE"/>
             </w:rPr>
           </w:pPr>
-          <w:hyperlink w:anchor="_Toc503871048" w:history="1">
+          <w:hyperlink w:anchor="_Toc503871519" w:history="1">
             <w:r>
               <w:rPr>
                 <w:rStyle w:val="Hyperlink"/>
@@ -959,7 +959,7 @@
                 <w:noProof/>
                 <w:webHidden/>
               </w:rPr>
-              <w:instrText xml:space="preserve"> PAGEREF _Toc503871048 \h </w:instrText>
+              <w:instrText xml:space="preserve"> PAGEREF _Toc503871519 \h </w:instrText>
             </w:r>
             <w:r>
               <w:rPr>
@@ -1002,7 +1002,7 @@
               <w:lang w:val="sv-SE" w:eastAsia="sv-SE"/>
             </w:rPr>
           </w:pPr>
-          <w:hyperlink w:anchor="_Toc503871049" w:history="1">
+          <w:hyperlink w:anchor="_Toc503871520" w:history="1">
             <w:r>
               <w:rPr>
                 <w:rStyle w:val="Hyperlink"/>
@@ -1030,7 +1030,7 @@
                 <w:noProof/>
                 <w:webHidden/>
               </w:rPr>
-              <w:instrText xml:space="preserve"> PAGEREF _Toc503871049 \h </w:instrText>
+              <w:instrText xml:space="preserve"> PAGEREF _Toc503871520 \h </w:instrText>
             </w:r>
             <w:r>
               <w:rPr>
@@ -1073,7 +1073,7 @@
               <w:lang w:val="sv-SE" w:eastAsia="sv-SE"/>
             </w:rPr>
           </w:pPr>
-          <w:hyperlink w:anchor="_Toc503871050" w:history="1">
+          <w:hyperlink w:anchor="_Toc503871521" w:history="1">
             <w:r>
               <w:rPr>
                 <w:rStyle w:val="Hyperlink"/>
@@ -1101,7 +1101,7 @@
                 <w:noProof/>
                 <w:webHidden/>
               </w:rPr>
-              <w:instrText xml:space="preserve"> PAGEREF _Toc503871050 \h </w:instrText>
+              <w:instrText xml:space="preserve"> PAGEREF _Toc503871521 \h </w:instrText>
             </w:r>
             <w:r>
               <w:rPr>
@@ -1144,7 +1144,7 @@
               <w:lang w:val="sv-SE" w:eastAsia="sv-SE"/>
             </w:rPr>
           </w:pPr>
-          <w:hyperlink w:anchor="_Toc503871051" w:history="1">
+          <w:hyperlink w:anchor="_Toc503871522" w:history="1">
             <w:r>
               <w:rPr>
                 <w:rStyle w:val="Hyperlink"/>
@@ -1172,7 +1172,7 @@
                 <w:noProof/>
                 <w:webHidden/>
               </w:rPr>
-              <w:instrText xml:space="preserve"> PAGEREF _Toc503871051 \h </w:instrText>
+              <w:instrText xml:space="preserve"> PAGEREF _Toc503871522 \h </w:instrText>
             </w:r>
             <w:r>
               <w:rPr>
@@ -1215,7 +1215,7 @@
               <w:lang w:val="sv-SE" w:eastAsia="sv-SE"/>
             </w:rPr>
           </w:pPr>
-          <w:hyperlink w:anchor="_Toc503871052" w:history="1">
+          <w:hyperlink w:anchor="_Toc503871523" w:history="1">
             <w:r>
               <w:rPr>
                 <w:rStyle w:val="Hyperlink"/>
@@ -1243,7 +1243,7 @@
                 <w:noProof/>
                 <w:webHidden/>
               </w:rPr>
-              <w:instrText xml:space="preserve"> PAGEREF _Toc503871052 \h </w:instrText>
+              <w:instrText xml:space="preserve"> PAGEREF _Toc503871523 \h </w:instrText>
             </w:r>
             <w:r>
               <w:rPr>
@@ -1286,7 +1286,7 @@
               <w:lang w:val="sv-SE" w:eastAsia="sv-SE"/>
             </w:rPr>
           </w:pPr>
-          <w:hyperlink w:anchor="_Toc503871053" w:history="1">
+          <w:hyperlink w:anchor="_Toc503871524" w:history="1">
             <w:r>
               <w:rPr>
                 <w:rStyle w:val="Hyperlink"/>
@@ -1314,7 +1314,7 @@
                 <w:noProof/>
                 <w:webHidden/>
               </w:rPr>
-              <w:instrText xml:space="preserve"> PAGEREF _Toc503871053 \h </w:instrText>
+              <w:instrText xml:space="preserve"> PAGEREF _Toc503871524 \h </w:instrText>
             </w:r>
             <w:r>
               <w:rPr>
@@ -1357,7 +1357,7 @@
               <w:lang w:val="sv-SE" w:eastAsia="sv-SE"/>
             </w:rPr>
           </w:pPr>
-          <w:hyperlink w:anchor="_Toc503871054" w:history="1">
+          <w:hyperlink w:anchor="_Toc503871525" w:history="1">
             <w:r>
               <w:rPr>
                 <w:rStyle w:val="Hyperlink"/>
@@ -1384,7 +1384,7 @@
                 <w:noProof/>
                 <w:webHidden/>
               </w:rPr>
-              <w:instrText xml:space="preserve"> PAGEREF _Toc503871054 \h </w:instrText>
+              <w:instrText xml:space="preserve"> PAGEREF _Toc503871525 \h </w:instrText>
             </w:r>
             <w:r>
               <w:rPr>
@@ -1427,7 +1427,7 @@
               <w:lang w:val="sv-SE" w:eastAsia="sv-SE"/>
             </w:rPr>
           </w:pPr>
-          <w:hyperlink w:anchor="_Toc503871055" w:history="1">
+          <w:hyperlink w:anchor="_Toc503871526" w:history="1">
             <w:r>
               <w:rPr>
                 <w:rStyle w:val="Hyperlink"/>
@@ -1454,7 +1454,7 @@
                 <w:noProof/>
                 <w:webHidden/>
               </w:rPr>
-              <w:instrText xml:space="preserve"> PAGEREF _Toc503871055 \h </w:instrText>
+              <w:instrText xml:space="preserve"> PAGEREF _Toc503871526 \h </w:instrText>
             </w:r>
             <w:r>
               <w:rPr>
@@ -1497,7 +1497,7 @@
               <w:lang w:val="sv-SE" w:eastAsia="sv-SE"/>
             </w:rPr>
           </w:pPr>
-          <w:hyperlink w:anchor="_Toc503871056" w:history="1">
+          <w:hyperlink w:anchor="_Toc503871527" w:history="1">
             <w:r>
               <w:rPr>
                 <w:rStyle w:val="Hyperlink"/>
@@ -1525,7 +1525,7 @@
                 <w:noProof/>
                 <w:webHidden/>
               </w:rPr>
-              <w:instrText xml:space="preserve"> PAGEREF _Toc503871056 \h </w:instrText>
+              <w:instrText xml:space="preserve"> PAGEREF _Toc503871527 \h </w:instrText>
             </w:r>
             <w:r>
               <w:rPr>
@@ -1563,10 +1563,12 @@
               <w:tab w:val="right" w:leader="dot" w:pos="9396"/>
             </w:tabs>
             <w:rPr>
+              <w:rFonts w:eastAsiaTheme="minorEastAsia"/>
               <w:noProof/>
+              <w:lang w:val="sv-SE" w:eastAsia="sv-SE"/>
             </w:rPr>
           </w:pPr>
-          <w:hyperlink w:anchor="_Toc503871057" w:history="1">
+          <w:hyperlink w:anchor="_Toc503871528" w:history="1">
             <w:r>
               <w:rPr>
                 <w:rStyle w:val="Hyperlink"/>
@@ -1594,7 +1596,7 @@
                 <w:noProof/>
                 <w:webHidden/>
               </w:rPr>
-              <w:instrText xml:space="preserve"> PAGEREF _Toc503871057 \h </w:instrText>
+              <w:instrText xml:space="preserve"> PAGEREF _Toc503871528 \h </w:instrText>
             </w:r>
             <w:r>
               <w:rPr>
@@ -1632,10 +1634,12 @@
               <w:tab w:val="right" w:leader="dot" w:pos="9396"/>
             </w:tabs>
             <w:rPr>
+              <w:rFonts w:eastAsiaTheme="minorEastAsia"/>
               <w:noProof/>
+              <w:lang w:val="sv-SE" w:eastAsia="sv-SE"/>
             </w:rPr>
           </w:pPr>
-          <w:hyperlink w:anchor="_Toc503871058" w:history="1">
+          <w:hyperlink w:anchor="_Toc503871529" w:history="1">
             <w:r>
               <w:rPr>
                 <w:rStyle w:val="Hyperlink"/>
@@ -1663,7 +1667,7 @@
                 <w:noProof/>
                 <w:webHidden/>
               </w:rPr>
-              <w:instrText xml:space="preserve"> PAGEREF _Toc503871058 \h </w:instrText>
+              <w:instrText xml:space="preserve"> PAGEREF _Toc503871529 \h </w:instrText>
             </w:r>
             <w:r>
               <w:rPr>
@@ -1706,7 +1710,7 @@
               <w:lang w:val="sv-SE" w:eastAsia="sv-SE"/>
             </w:rPr>
           </w:pPr>
-          <w:hyperlink w:anchor="_Toc503871059" w:history="1">
+          <w:hyperlink w:anchor="_Toc503871530" w:history="1">
             <w:r>
               <w:rPr>
                 <w:rStyle w:val="Hyperlink"/>
@@ -1733,7 +1737,148 @@
                 <w:noProof/>
                 <w:webHidden/>
               </w:rPr>
-              <w:instrText xml:space="preserve"> PAGEREF _Toc503871059 \h </w:instrText>
+              <w:instrText xml:space="preserve"> PAGEREF _Toc503871530 \h </w:instrText>
+            </w:r>
+            <w:r>
+              <w:rPr>
+                <w:noProof/>
+                <w:webHidden/>
+              </w:rPr>
+            </w:r>
+            <w:r>
+              <w:rPr>
+                <w:noProof/>
+                <w:webHidden/>
+              </w:rPr>
+              <w:fldChar w:fldCharType="separate"/>
+            </w:r>
+            <w:r>
+              <w:rPr>
+                <w:noProof/>
+                <w:webHidden/>
+              </w:rPr>
+              <w:t>10</w:t>
+            </w:r>
+            <w:r>
+              <w:rPr>
+                <w:noProof/>
+                <w:webHidden/>
+              </w:rPr>
+              <w:fldChar w:fldCharType="end"/>
+            </w:r>
+          </w:hyperlink>
+        </w:p>
+        <w:p>
+          <w:pPr>
+            <w:pStyle w:val="TOC3"/>
+            <w:tabs>
+              <w:tab w:val="right" w:leader="dot" w:pos="9396"/>
+            </w:tabs>
+            <w:rPr>
+              <w:rFonts w:eastAsiaTheme="minorEastAsia"/>
+              <w:noProof/>
+              <w:lang w:val="sv-SE" w:eastAsia="sv-SE"/>
+            </w:rPr>
+          </w:pPr>
+          <w:hyperlink w:anchor="_Toc503871531" w:history="1">
+            <w:r>
+              <w:rPr>
+                <w:rStyle w:val="Hyperlink"/>
+                <w:noProof/>
+                <w:lang w:val="sv-SE"/>
+              </w:rPr>
+              <w:t>Oberoende variablar</w:t>
+            </w:r>
+            <w:r>
+              <w:rPr>
+                <w:noProof/>
+                <w:webHidden/>
+              </w:rPr>
+              <w:tab/>
+            </w:r>
+            <w:r>
+              <w:rPr>
+                <w:noProof/>
+                <w:webHidden/>
+              </w:rPr>
+              <w:fldChar w:fldCharType="begin"/>
+            </w:r>
+            <w:r>
+              <w:rPr>
+                <w:noProof/>
+                <w:webHidden/>
+              </w:rPr>
+              <w:instrText xml:space="preserve"> PAGEREF _Toc503871531 \h </w:instrText>
+            </w:r>
+            <w:r>
+              <w:rPr>
+                <w:noProof/>
+                <w:webHidden/>
+              </w:rPr>
+            </w:r>
+            <w:r>
+              <w:rPr>
+                <w:noProof/>
+                <w:webHidden/>
+              </w:rPr>
+              <w:fldChar w:fldCharType="separate"/>
+            </w:r>
+            <w:r>
+              <w:rPr>
+                <w:noProof/>
+                <w:webHidden/>
+              </w:rPr>
+              <w:t>10</w:t>
+            </w:r>
+            <w:r>
+              <w:rPr>
+                <w:noProof/>
+                <w:webHidden/>
+              </w:rPr>
+              <w:fldChar w:fldCharType="end"/>
+            </w:r>
+          </w:hyperlink>
+        </w:p>
+        <w:p>
+          <w:pPr>
+            <w:pStyle w:val="TOC3"/>
+            <w:tabs>
+              <w:tab w:val="right" w:leader="dot" w:pos="9396"/>
+            </w:tabs>
+            <w:rPr>
+              <w:rFonts w:eastAsiaTheme="minorEastAsia"/>
+              <w:noProof/>
+              <w:lang w:val="sv-SE" w:eastAsia="sv-SE"/>
+            </w:rPr>
+          </w:pPr>
+          <w:hyperlink w:anchor="_Toc503871532" w:history="1">
+            <w:r>
+              <w:rPr>
+                <w:rStyle w:val="Hyperlink"/>
+                <w:noProof/>
+              </w:rPr>
+              <w:t>Dependent variables (what is used, and not used)</w:t>
+            </w:r>
+            <w:r>
+              <w:rPr>
+                <w:noProof/>
+                <w:webHidden/>
+              </w:rPr>
+              <w:tab/>
+            </w:r>
+            <w:r>
+              <w:rPr>
+                <w:noProof/>
+                <w:webHidden/>
+              </w:rPr>
+              <w:fldChar w:fldCharType="begin"/>
+            </w:r>
+            <w:r>
+              <w:rPr>
+                <w:noProof/>
+                <w:webHidden/>
+              </w:rPr>
+              <w:instrText xml:space="preserve"> PAGEREF _Toc503871532 \h </w:instrText>
             </w:r>
             <w:r>
               <w:rPr>
@@ -1776,11 +1921,12 @@
               <w:lang w:val="sv-SE" w:eastAsia="sv-SE"/>
             </w:rPr>
           </w:pPr>
-          <w:hyperlink w:anchor="_Toc503871060" w:history="1">
+          <w:hyperlink w:anchor="_Toc503871533" w:history="1">
             <w:r>
               <w:rPr>
                 <w:rStyle w:val="Hyperlink"/>
                 <w:noProof/>
+                <w:lang w:val="sv-SE"/>
               </w:rPr>
               <w:t>Measures</w:t>
             </w:r>
@@ -1803,7 +1949,7 @@
                 <w:noProof/>
                 <w:webHidden/>
               </w:rPr>
-              <w:instrText xml:space="preserve"> PAGEREF _Toc503871060 \h </w:instrText>
+              <w:instrText xml:space="preserve"> PAGEREF _Toc503871533 \h </w:instrText>
             </w:r>
             <w:r>
               <w:rPr>
@@ -1841,14 +1987,17 @@
               <w:tab w:val="right" w:leader="dot" w:pos="9396"/>
             </w:tabs>
             <w:rPr>
+              <w:rFonts w:eastAsiaTheme="minorEastAsia"/>
               <w:noProof/>
+              <w:lang w:val="sv-SE" w:eastAsia="sv-SE"/>
             </w:rPr>
           </w:pPr>
-          <w:hyperlink w:anchor="_Toc503871061" w:history="1">
+          <w:hyperlink w:anchor="_Toc503871534" w:history="1">
             <w:r>
               <w:rPr>
                 <w:rStyle w:val="Hyperlink"/>
                 <w:noProof/>
+                <w:lang w:val="sv-SE"/>
               </w:rPr>
               <w:t>Verktyg</w:t>
             </w:r>
@@ -1871,7 +2020,7 @@
                 <w:noProof/>
                 <w:webHidden/>
               </w:rPr>
-              <w:instrText xml:space="preserve"> PAGEREF _Toc503871061 \h </w:instrText>
+              <w:instrText xml:space="preserve"> PAGEREF _Toc503871534 \h </w:instrText>
             </w:r>
             <w:r>
               <w:rPr>
@@ -1914,7 +2063,7 @@
               <w:lang w:val="sv-SE" w:eastAsia="sv-SE"/>
             </w:rPr>
           </w:pPr>
-          <w:hyperlink w:anchor="_Toc503871062" w:history="1">
+          <w:hyperlink w:anchor="_Toc503871535" w:history="1">
             <w:r>
               <w:rPr>
                 <w:rStyle w:val="Hyperlink"/>
@@ -1942,7 +2091,7 @@
                 <w:noProof/>
                 <w:webHidden/>
               </w:rPr>
-              <w:instrText xml:space="preserve"> PAGEREF _Toc503871062 \h </w:instrText>
+              <w:instrText xml:space="preserve"> PAGEREF _Toc503871535 \h </w:instrText>
             </w:r>
             <w:r>
               <w:rPr>
@@ -1980,10 +2129,12 @@
               <w:tab w:val="right" w:leader="dot" w:pos="9396"/>
             </w:tabs>
             <w:rPr>
+              <w:rFonts w:eastAsiaTheme="minorEastAsia"/>
               <w:noProof/>
+              <w:lang w:val="sv-SE" w:eastAsia="sv-SE"/>
             </w:rPr>
           </w:pPr>
-          <w:hyperlink w:anchor="_Toc503871063" w:history="1">
+          <w:hyperlink w:anchor="_Toc503871536" w:history="1">
             <w:r>
               <w:rPr>
                 <w:rStyle w:val="Hyperlink"/>
@@ -2011,7 +2162,7 @@
                 <w:noProof/>
                 <w:webHidden/>
               </w:rPr>
-              <w:instrText xml:space="preserve"> PAGEREF _Toc503871063 \h </w:instrText>
+              <w:instrText xml:space="preserve"> PAGEREF _Toc503871536 \h </w:instrText>
             </w:r>
             <w:r>
               <w:rPr>
@@ -2054,7 +2205,7 @@
               <w:lang w:val="sv-SE" w:eastAsia="sv-SE"/>
             </w:rPr>
           </w:pPr>
-          <w:hyperlink w:anchor="_Toc503871064" w:history="1">
+          <w:hyperlink w:anchor="_Toc503871537" w:history="1">
             <w:r>
               <w:rPr>
                 <w:rStyle w:val="Hyperlink"/>
@@ -2082,7 +2233,7 @@
                 <w:noProof/>
                 <w:webHidden/>
               </w:rPr>
-              <w:instrText xml:space="preserve"> PAGEREF _Toc503871064 \h </w:instrText>
+              <w:instrText xml:space="preserve"> PAGEREF _Toc503871537 \h </w:instrText>
             </w:r>
             <w:r>
               <w:rPr>
@@ -2125,7 +2276,7 @@
               <w:lang w:val="sv-SE" w:eastAsia="sv-SE"/>
             </w:rPr>
           </w:pPr>
-          <w:hyperlink w:anchor="_Toc503871065" w:history="1">
+          <w:hyperlink w:anchor="_Toc503871538" w:history="1">
             <w:r>
               <w:rPr>
                 <w:rStyle w:val="Hyperlink"/>
@@ -2153,7 +2304,7 @@
                 <w:noProof/>
                 <w:webHidden/>
               </w:rPr>
-              <w:instrText xml:space="preserve"> PAGEREF _Toc503871065 \h </w:instrText>
+              <w:instrText xml:space="preserve"> PAGEREF _Toc503871538 \h </w:instrText>
             </w:r>
             <w:r>
               <w:rPr>
@@ -2196,7 +2347,7 @@
               <w:lang w:val="sv-SE" w:eastAsia="sv-SE"/>
             </w:rPr>
           </w:pPr>
-          <w:hyperlink w:anchor="_Toc503871066" w:history="1">
+          <w:hyperlink w:anchor="_Toc503871539" w:history="1">
             <w:r>
               <w:rPr>
                 <w:rStyle w:val="Hyperlink"/>
@@ -2224,7 +2375,7 @@
                 <w:noProof/>
                 <w:webHidden/>
               </w:rPr>
-              <w:instrText xml:space="preserve"> PAGEREF _Toc503871066 \h </w:instrText>
+              <w:instrText xml:space="preserve"> PAGEREF _Toc503871539 \h </w:instrText>
             </w:r>
             <w:r>
               <w:rPr>
@@ -2267,7 +2418,7 @@
               <w:lang w:val="sv-SE" w:eastAsia="sv-SE"/>
             </w:rPr>
           </w:pPr>
-          <w:hyperlink w:anchor="_Toc503871067" w:history="1">
+          <w:hyperlink w:anchor="_Toc503871540" w:history="1">
             <w:r>
               <w:rPr>
                 <w:rStyle w:val="Hyperlink"/>
@@ -2295,7 +2446,7 @@
                 <w:noProof/>
                 <w:webHidden/>
               </w:rPr>
-              <w:instrText xml:space="preserve"> PAGEREF _Toc503871067 \h </w:instrText>
+              <w:instrText xml:space="preserve"> PAGEREF _Toc503871540 \h </w:instrText>
             </w:r>
             <w:r>
               <w:rPr>
@@ -2338,7 +2489,7 @@
               <w:lang w:val="sv-SE" w:eastAsia="sv-SE"/>
             </w:rPr>
           </w:pPr>
-          <w:hyperlink w:anchor="_Toc503871068" w:history="1">
+          <w:hyperlink w:anchor="_Toc503871541" w:history="1">
             <w:r>
               <w:rPr>
                 <w:rStyle w:val="Hyperlink"/>
@@ -2366,7 +2517,7 @@
                 <w:noProof/>
                 <w:webHidden/>
               </w:rPr>
-              <w:instrText xml:space="preserve"> PAGEREF _Toc503871068 \h </w:instrText>
+              <w:instrText xml:space="preserve"> PAGEREF _Toc503871541 \h </w:instrText>
             </w:r>
             <w:r>
               <w:rPr>
@@ -2409,7 +2560,7 @@
               <w:lang w:val="sv-SE" w:eastAsia="sv-SE"/>
             </w:rPr>
           </w:pPr>
-          <w:hyperlink w:anchor="_Toc503871069" w:history="1">
+          <w:hyperlink w:anchor="_Toc503871542" w:history="1">
             <w:r>
               <w:rPr>
                 <w:rStyle w:val="Hyperlink"/>
@@ -2437,7 +2588,7 @@
                 <w:noProof/>
                 <w:webHidden/>
               </w:rPr>
-              <w:instrText xml:space="preserve"> PAGEREF _Toc503871069 \h </w:instrText>
+              <w:instrText xml:space="preserve"> PAGEREF _Toc503871542 \h </w:instrText>
             </w:r>
             <w:r>
               <w:rPr>
@@ -2499,7 +2650,7 @@
           <w:lang w:val="sv-SE"/>
         </w:rPr>
       </w:pPr>
-      <w:bookmarkStart w:id="4" w:name="_Toc503871047"/>
+      <w:bookmarkStart w:id="4" w:name="_Toc503871518"/>
       <w:r>
         <w:rPr>
           <w:lang w:val="sv-SE"/>
@@ -2516,7 +2667,7 @@
           <w:lang w:val="sv-SE"/>
         </w:rPr>
       </w:pPr>
-      <w:bookmarkStart w:id="5" w:name="_Toc503871048"/>
+      <w:bookmarkStart w:id="5" w:name="_Toc503871519"/>
       <w:r>
         <w:rPr>
           <w:lang w:val="sv-SE"/>
@@ -2532,7 +2683,7 @@
           <w:lang w:val="sv-SE"/>
         </w:rPr>
       </w:pPr>
-      <w:bookmarkStart w:id="6" w:name="_Toc503871049"/>
+      <w:bookmarkStart w:id="6" w:name="_Toc503871520"/>
       <w:r>
         <w:rPr>
           <w:lang w:val="sv-SE"/>
@@ -2548,7 +2699,7 @@
           <w:lang w:val="sv-SE"/>
         </w:rPr>
       </w:pPr>
-      <w:bookmarkStart w:id="7" w:name="_Toc503871050"/>
+      <w:bookmarkStart w:id="7" w:name="_Toc503871521"/>
       <w:r>
         <w:rPr>
           <w:lang w:val="sv-SE"/>
@@ -2576,7 +2727,7 @@
           <w:lang w:val="sv-SE"/>
         </w:rPr>
       </w:pPr>
-      <w:bookmarkStart w:id="8" w:name="_Toc503871051"/>
+      <w:bookmarkStart w:id="8" w:name="_Toc503871522"/>
       <w:r>
         <w:rPr>
           <w:lang w:val="sv-SE"/>
@@ -2592,7 +2743,7 @@
           <w:lang w:val="sv-SE"/>
         </w:rPr>
       </w:pPr>
-      <w:bookmarkStart w:id="9" w:name="_Toc503871052"/>
+      <w:bookmarkStart w:id="9" w:name="_Toc503871523"/>
       <w:r>
         <w:rPr>
           <w:lang w:val="sv-SE"/>
@@ -2608,7 +2759,7 @@
           <w:lang w:val="sv-SE"/>
         </w:rPr>
       </w:pPr>
-      <w:bookmarkStart w:id="10" w:name="_Toc503871053"/>
+      <w:bookmarkStart w:id="10" w:name="_Toc503871524"/>
       <w:r>
         <w:rPr>
           <w:lang w:val="sv-SE"/>
@@ -2634,7 +2785,7 @@
       <w:pPr>
         <w:pStyle w:val="Heading1"/>
       </w:pPr>
-      <w:bookmarkStart w:id="11" w:name="_Toc503871054"/>
+      <w:bookmarkStart w:id="11" w:name="_Toc503871525"/>
       <w:proofErr w:type="spellStart"/>
       <w:r>
         <w:lastRenderedPageBreak/>
@@ -2666,7 +2817,7 @@
       <w:pPr>
         <w:pStyle w:val="Heading1"/>
       </w:pPr>
-      <w:bookmarkStart w:id="12" w:name="_Toc503871055"/>
+      <w:bookmarkStart w:id="12" w:name="_Toc503871526"/>
       <w:proofErr w:type="spellStart"/>
       <w:r>
         <w:lastRenderedPageBreak/>
@@ -2709,7 +2860,7 @@
           <w:lang w:val="sv-SE"/>
         </w:rPr>
       </w:pPr>
-      <w:bookmarkStart w:id="13" w:name="_Toc503871056"/>
+      <w:bookmarkStart w:id="13" w:name="_Toc503871527"/>
       <w:r>
         <w:rPr>
           <w:lang w:val="sv-SE"/>
@@ -2765,7 +2916,7 @@
           <w:lang w:val="sv-SE"/>
         </w:rPr>
       </w:pPr>
-      <w:bookmarkStart w:id="14" w:name="_Toc503871057"/>
+      <w:bookmarkStart w:id="14" w:name="_Toc503871528"/>
       <w:r>
         <w:rPr>
           <w:lang w:val="sv-SE"/>
@@ -2794,7 +2945,7 @@
           <w:lang w:val="sv-SE"/>
         </w:rPr>
       </w:pPr>
-      <w:bookmarkStart w:id="15" w:name="_Toc503871058"/>
+      <w:bookmarkStart w:id="15" w:name="_Toc503871529"/>
       <w:r>
         <w:rPr>
           <w:lang w:val="sv-SE"/>
@@ -2899,7 +3050,7 @@
       <w:pPr>
         <w:pStyle w:val="Heading2"/>
       </w:pPr>
-      <w:bookmarkStart w:id="16" w:name="_Toc503871059"/>
+      <w:bookmarkStart w:id="16" w:name="_Toc503871530"/>
       <w:proofErr w:type="spellStart"/>
       <w:r>
         <w:t>Förfarande</w:t>
@@ -2924,6 +3075,7 @@
           <w:lang w:val="sv-SE"/>
         </w:rPr>
       </w:pPr>
+      <w:bookmarkStart w:id="17" w:name="_Toc503871531"/>
       <w:r>
         <w:rPr>
           <w:lang w:val="sv-SE"/>
@@ -2936,120 +3088,151 @@
           <w:lang w:val="sv-SE"/>
         </w:rPr>
         <w:t>variablar</w:t>
-      </w:r>
-      <w:proofErr w:type="spellEnd"/>
-    </w:p>
-    <w:p>
-      <w:r>
-        <w:t>Framerate på simuleringen</w:t>
-      </w:r>
-    </w:p>
-    <w:p>
-      <w:pPr>
-        <w:pStyle w:val="Heading3"/>
-      </w:pPr>
-      <w:r>
-        <w:t>Dependent variables (what is used, and not used)</w:t>
-      </w:r>
-    </w:p>
-    <w:p>
-      <w:pPr>
-        <w:rPr>
-          <w:lang w:val="sv-SE"/>
-        </w:rPr>
-      </w:pPr>
-      <w:r>
-        <w:rPr>
-          <w:lang w:val="sv-SE"/>
-        </w:rPr>
-        <w:t>Processo</w:t>
-      </w:r>
-      <w:r>
-        <w:rPr>
-          <w:lang w:val="sv-SE"/>
-        </w:rPr>
-        <w:t>rfrekvens</w:t>
-      </w:r>
-      <w:r>
-        <w:rPr>
-          <w:lang w:val="sv-SE"/>
-        </w:rPr>
-        <w:t>, minne, gra</w:t>
-      </w:r>
-      <w:r>
-        <w:rPr>
-          <w:lang w:val="sv-SE"/>
-        </w:rPr>
-        <w:t xml:space="preserve">fikkort, antal logiska kärnor, TODO: Anses dessa vara beroende </w:t>
-      </w:r>
-      <w:proofErr w:type="spellStart"/>
-      <w:r>
-        <w:rPr>
-          <w:lang w:val="sv-SE"/>
-        </w:rPr>
-        <w:t>variablar</w:t>
-      </w:r>
-      <w:proofErr w:type="spellEnd"/>
-      <w:r>
-        <w:rPr>
-          <w:lang w:val="sv-SE"/>
-        </w:rPr>
-        <w:t>?</w:t>
-      </w:r>
-      <w:r>
-        <w:rPr>
-          <w:lang w:val="sv-SE"/>
-        </w:rPr>
-        <w:t xml:space="preserve"> </w:t>
-      </w:r>
-      <w:proofErr w:type="spellStart"/>
-      <w:r>
-        <w:rPr>
-          <w:lang w:val="sv-SE"/>
-        </w:rPr>
-        <w:t>Pathfinding</w:t>
-      </w:r>
-      <w:proofErr w:type="spellEnd"/>
-      <w:r>
-        <w:rPr>
-          <w:lang w:val="sv-SE"/>
-        </w:rPr>
-        <w:t xml:space="preserve"> algoritm.</w:t>
-      </w:r>
-    </w:p>
-    <w:p>
-      <w:pPr>
-        <w:pStyle w:val="Heading2"/>
-        <w:rPr>
-          <w:lang w:val="sv-SE"/>
-        </w:rPr>
-      </w:pPr>
-      <w:bookmarkStart w:id="17" w:name="_Toc503871060"/>
-      <w:proofErr w:type="spellStart"/>
-      <w:r>
-        <w:rPr>
-          <w:lang w:val="sv-SE"/>
-        </w:rPr>
-        <w:t>Measures</w:t>
       </w:r>
       <w:bookmarkEnd w:id="17"/>
       <w:proofErr w:type="spellEnd"/>
     </w:p>
     <w:p>
+      <w:r>
+        <w:t xml:space="preserve">Framerate </w:t>
+      </w:r>
+      <w:proofErr w:type="spellStart"/>
+      <w:r>
+        <w:t>på</w:t>
+      </w:r>
+      <w:proofErr w:type="spellEnd"/>
+      <w:r>
+        <w:t xml:space="preserve"> </w:t>
+      </w:r>
+      <w:proofErr w:type="spellStart"/>
+      <w:r>
+        <w:t>simuleringen</w:t>
+      </w:r>
+      <w:proofErr w:type="spellEnd"/>
+    </w:p>
+    <w:p>
       <w:pPr>
         <w:pStyle w:val="Heading3"/>
-        <w:rPr>
-          <w:lang w:val="sv-SE"/>
-        </w:rPr>
-      </w:pPr>
-      <w:bookmarkStart w:id="18" w:name="_Toc503871061"/>
+      </w:pPr>
+      <w:bookmarkStart w:id="18" w:name="_Toc503871532"/>
+      <w:proofErr w:type="spellStart"/>
+      <w:r>
+        <w:t>Beroende</w:t>
+      </w:r>
+      <w:proofErr w:type="spellEnd"/>
+      <w:r>
+        <w:t xml:space="preserve"> </w:t>
+      </w:r>
+      <w:proofErr w:type="spellStart"/>
+      <w:r>
+        <w:t>variablar</w:t>
+      </w:r>
+      <w:proofErr w:type="spellEnd"/>
+      <w:r>
+        <w:t xml:space="preserve"> (what is used, and not used)</w:t>
+      </w:r>
+      <w:bookmarkEnd w:id="18"/>
+    </w:p>
+    <w:p>
+      <w:pPr>
+        <w:rPr>
+          <w:lang w:val="sv-SE"/>
+        </w:rPr>
+      </w:pPr>
+      <w:r>
+        <w:rPr>
+          <w:lang w:val="sv-SE"/>
+        </w:rPr>
+        <w:t>Processo</w:t>
+      </w:r>
+      <w:r>
+        <w:rPr>
+          <w:lang w:val="sv-SE"/>
+        </w:rPr>
+        <w:t>rfrekvens</w:t>
+      </w:r>
+      <w:r>
+        <w:rPr>
+          <w:lang w:val="sv-SE"/>
+        </w:rPr>
+        <w:t>, minne, gra</w:t>
+      </w:r>
+      <w:r>
+        <w:rPr>
+          <w:lang w:val="sv-SE"/>
+        </w:rPr>
+        <w:t xml:space="preserve">fikkort, antal logiska kärnor, TODO: Anses dessa vara beroende </w:t>
+      </w:r>
+      <w:proofErr w:type="spellStart"/>
+      <w:r>
+        <w:rPr>
+          <w:lang w:val="sv-SE"/>
+        </w:rPr>
+        <w:t>variablar</w:t>
+      </w:r>
+      <w:proofErr w:type="spellEnd"/>
+      <w:r>
+        <w:rPr>
+          <w:lang w:val="sv-SE"/>
+        </w:rPr>
+        <w:t>?</w:t>
+      </w:r>
+      <w:r>
+        <w:rPr>
+          <w:lang w:val="sv-SE"/>
+        </w:rPr>
+        <w:t xml:space="preserve"> </w:t>
+      </w:r>
+      <w:proofErr w:type="spellStart"/>
+      <w:r>
+        <w:rPr>
+          <w:lang w:val="sv-SE"/>
+        </w:rPr>
+        <w:t>Pathfinding</w:t>
+      </w:r>
+      <w:proofErr w:type="spellEnd"/>
+      <w:r>
+        <w:rPr>
+          <w:lang w:val="sv-SE"/>
+        </w:rPr>
+        <w:t xml:space="preserve"> algoritm.</w:t>
+      </w:r>
+    </w:p>
+    <w:p>
+      <w:pPr>
+        <w:pStyle w:val="Heading2"/>
+        <w:rPr>
+          <w:lang w:val="sv-SE"/>
+        </w:rPr>
+      </w:pPr>
+      <w:bookmarkStart w:id="19" w:name="_Toc503871533"/>
+      <w:proofErr w:type="spellStart"/>
+      <w:r>
+        <w:rPr>
+          <w:lang w:val="sv-SE"/>
+        </w:rPr>
+        <w:t>Measures</w:t>
+      </w:r>
+      <w:bookmarkEnd w:id="19"/>
+      <w:proofErr w:type="spellEnd"/>
+    </w:p>
+    <w:p>
+      <w:pPr>
+        <w:pStyle w:val="Heading3"/>
+        <w:rPr>
+          <w:lang w:val="sv-SE"/>
+        </w:rPr>
+      </w:pPr>
+      <w:bookmarkStart w:id="20" w:name="_Toc503871534"/>
       <w:r>
         <w:rPr>
           <w:lang w:val="sv-SE"/>
         </w:rPr>
         <w:t>Verktyg</w:t>
       </w:r>
-      <w:bookmarkEnd w:id="18"/>
+      <w:bookmarkStart w:id="21" w:name="_GoBack"/>
+      <w:bookmarkEnd w:id="20"/>
+      <w:bookmarkEnd w:id="21"/>
     </w:p>
     <w:p>
       <w:pPr>
@@ -3114,8 +3297,6 @@
           <w:lang w:val="sv-SE"/>
         </w:rPr>
       </w:pPr>
-      <w:bookmarkStart w:id="19" w:name="_GoBack"/>
-      <w:bookmarkEnd w:id="19"/>
     </w:p>
     <w:p>
       <w:pPr>
@@ -3182,7 +3363,7 @@
           <w:lang w:val="sv-SE"/>
         </w:rPr>
       </w:pPr>
-      <w:bookmarkStart w:id="20" w:name="_Toc503871062"/>
+      <w:bookmarkStart w:id="22" w:name="_Toc503871535"/>
       <w:proofErr w:type="spellStart"/>
       <w:r>
         <w:rPr>
@@ -3205,7 +3386,7 @@
         </w:rPr>
         <w:t>Analysis</w:t>
       </w:r>
-      <w:bookmarkEnd w:id="20"/>
+      <w:bookmarkEnd w:id="22"/>
       <w:proofErr w:type="spellEnd"/>
     </w:p>
     <w:p>
@@ -3215,14 +3396,14 @@
           <w:lang w:val="sv-SE"/>
         </w:rPr>
       </w:pPr>
-      <w:bookmarkStart w:id="21" w:name="_Toc503871063"/>
+      <w:bookmarkStart w:id="23" w:name="_Toc503871536"/>
       <w:r>
         <w:rPr>
           <w:lang w:val="sv-SE"/>
         </w:rPr>
         <w:t>Programvara för statistiska beräkningar</w:t>
       </w:r>
-      <w:bookmarkEnd w:id="21"/>
+      <w:bookmarkEnd w:id="23"/>
     </w:p>
     <w:p>
       <w:pPr>
@@ -3410,14 +3591,14 @@
           <w:lang w:val="sv-SE"/>
         </w:rPr>
       </w:pPr>
-      <w:bookmarkStart w:id="22" w:name="_Toc503871064"/>
+      <w:bookmarkStart w:id="24" w:name="_Toc503871537"/>
       <w:r>
         <w:rPr>
           <w:lang w:val="sv-SE"/>
         </w:rPr>
         <w:t>Etiska aspekter</w:t>
       </w:r>
-      <w:bookmarkEnd w:id="22"/>
+      <w:bookmarkEnd w:id="24"/>
     </w:p>
     <w:p>
       <w:pPr>
@@ -3445,7 +3626,7 @@
           <w:lang w:val="sv-SE"/>
         </w:rPr>
       </w:pPr>
-      <w:bookmarkStart w:id="23" w:name="_Toc503871065"/>
+      <w:bookmarkStart w:id="25" w:name="_Toc503871538"/>
       <w:r>
         <w:rPr>
           <w:lang w:val="sv-SE"/>
@@ -3453,7 +3634,7 @@
         <w:lastRenderedPageBreak/>
         <w:t>Konstruktion</w:t>
       </w:r>
-      <w:bookmarkEnd w:id="23"/>
+      <w:bookmarkEnd w:id="25"/>
     </w:p>
     <w:p>
       <w:pPr>
@@ -3475,7 +3656,7 @@
           <w:lang w:val="sv-SE"/>
         </w:rPr>
       </w:pPr>
-      <w:bookmarkStart w:id="24" w:name="_Toc503871066"/>
+      <w:bookmarkStart w:id="26" w:name="_Toc503871539"/>
       <w:r>
         <w:rPr>
           <w:lang w:val="sv-SE"/>
@@ -3483,7 +3664,7 @@
         <w:lastRenderedPageBreak/>
         <w:t>Resultat</w:t>
       </w:r>
-      <w:bookmarkEnd w:id="24"/>
+      <w:bookmarkEnd w:id="26"/>
     </w:p>
     <w:p>
       <w:pPr>
@@ -3505,7 +3686,7 @@
           <w:lang w:val="sv-SE"/>
         </w:rPr>
       </w:pPr>
-      <w:bookmarkStart w:id="25" w:name="_Toc503871067"/>
+      <w:bookmarkStart w:id="27" w:name="_Toc503871540"/>
       <w:r>
         <w:rPr>
           <w:lang w:val="sv-SE"/>
@@ -3513,7 +3694,7 @@
         <w:lastRenderedPageBreak/>
         <w:t>Diskussion</w:t>
       </w:r>
-      <w:bookmarkEnd w:id="25"/>
+      <w:bookmarkEnd w:id="27"/>
     </w:p>
     <w:p>
       <w:pPr>
@@ -3535,7 +3716,7 @@
           <w:lang w:val="sv-SE"/>
         </w:rPr>
       </w:pPr>
-      <w:bookmarkStart w:id="26" w:name="_Toc503871068"/>
+      <w:bookmarkStart w:id="28" w:name="_Toc503871541"/>
       <w:r>
         <w:rPr>
           <w:lang w:val="sv-SE"/>
@@ -3543,7 +3724,7 @@
         <w:lastRenderedPageBreak/>
         <w:t>Källförteckning</w:t>
       </w:r>
-      <w:bookmarkEnd w:id="26"/>
+      <w:bookmarkEnd w:id="28"/>
     </w:p>
     <w:p>
       <w:pPr>
@@ -3565,7 +3746,7 @@
           <w:lang w:val="sv-SE"/>
         </w:rPr>
       </w:pPr>
-      <w:bookmarkStart w:id="27" w:name="_Toc503871069"/>
+      <w:bookmarkStart w:id="29" w:name="_Toc503871542"/>
       <w:r>
         <w:rPr>
           <w:lang w:val="sv-SE"/>
@@ -3573,7 +3754,7 @@
         <w:lastRenderedPageBreak/>
         <w:t>Bilaga A: Dokumentation av egenutvecklad kod</w:t>
       </w:r>
-      <w:bookmarkEnd w:id="27"/>
+      <w:bookmarkEnd w:id="29"/>
     </w:p>
     <w:p>
       <w:pPr>
@@ -4472,7 +4653,7 @@
 </file>
 
 <file path=customXml/itemProps1.xml><?xml version="1.0" encoding="utf-8"?>
-<ds:datastoreItem xmlns:ds="http://schemas.openxmlformats.org/officeDocument/2006/customXml" ds:itemID="{62D6D84E-5B63-4515-A6FD-32C3305EE274}">
+<ds:datastoreItem xmlns:ds="http://schemas.openxmlformats.org/officeDocument/2006/customXml" ds:itemID="{2B6E02FF-4763-426E-8EB9-81B1B63D1EA6}">
   <ds:schemaRefs>
     <ds:schemaRef ds:uri="http://schemas.openxmlformats.org/officeDocument/2006/bibliography"/>
   </ds:schemaRefs>

</xml_diff>

<commit_message>
Formatering och intro i rapport
</commit_message>
<xml_diff>
--- a/Report/Självständigt arbete på gundnivå.docx
+++ b/Report/Självständigt arbete på gundnivå.docx
@@ -3,467 +3,1025 @@
 <w:document xmlns:wpc="http://schemas.microsoft.com/office/word/2010/wordprocessingCanvas" xmlns:cx="http://schemas.microsoft.com/office/drawing/2014/chartex" xmlns:cx1="http://schemas.microsoft.com/office/drawing/2015/9/8/chartex" xmlns:cx2="http://schemas.microsoft.com/office/drawing/2015/10/21/chartex" xmlns:cx3="http://schemas.microsoft.com/office/drawing/2016/5/9/chartex" xmlns:cx4="http://schemas.microsoft.com/office/drawing/2016/5/10/chartex" xmlns:cx5="http://schemas.microsoft.com/office/drawing/2016/5/11/chartex" xmlns:cx6="http://schemas.microsoft.com/office/drawing/2016/5/12/chartex" xmlns:cx7="http://schemas.microsoft.com/office/drawing/2016/5/13/chartex" xmlns:cx8="http://schemas.microsoft.com/office/drawing/2016/5/14/chartex" xmlns:mc="http://schemas.openxmlformats.org/markup-compatibility/2006" xmlns:aink="http://schemas.microsoft.com/office/drawing/2016/ink" xmlns:am3d="http://schemas.microsoft.com/office/drawing/2017/model3d" xmlns:o="urn:schemas-microsoft-com:office:office" xmlns:r="http://schemas.openxmlformats.org/officeDocument/2006/relationships" xmlns:m="http://schemas.openxmlformats.org/officeDocument/2006/math" xmlns:v="urn:schemas-microsoft-com:vml" xmlns:wp14="http://schemas.microsoft.com/office/word/2010/wordprocessingDrawing" xmlns:wp="http://schemas.openxmlformats.org/drawingml/2006/wordprocessingDrawing" xmlns:w10="urn:schemas-microsoft-com:office:word" xmlns:w="http://schemas.openxmlformats.org/wordprocessingml/2006/main" xmlns:w14="http://schemas.microsoft.com/office/word/2010/wordml" xmlns:w15="http://schemas.microsoft.com/office/word/2012/wordml" xmlns:w16cid="http://schemas.microsoft.com/office/word/2016/wordml/cid" xmlns:w16se="http://schemas.microsoft.com/office/word/2015/wordml/symex" xmlns:wpg="http://schemas.microsoft.com/office/word/2010/wordprocessingGroup" xmlns:wpi="http://schemas.microsoft.com/office/word/2010/wordprocessingInk" xmlns:wne="http://schemas.microsoft.com/office/word/2006/wordml" xmlns:wps="http://schemas.microsoft.com/office/word/2010/wordprocessingShape" mc:Ignorable="w14 w15 w16se w16cid wp14">
   <w:body>
     <w:p>
-      <w:pPr>
-        <w:rPr>
-          <w:lang w:val="sv-SE"/>
-        </w:rPr>
-      </w:pPr>
-      <w:r>
-        <w:rPr>
-          <w:lang w:val="sv-SE"/>
-        </w:rPr>
-        <w:t xml:space="preserve">Självständigt arbete på </w:t>
-      </w:r>
-      <w:proofErr w:type="spellStart"/>
-      <w:r>
-        <w:rPr>
-          <w:lang w:val="sv-SE"/>
-        </w:rPr>
-        <w:t>gundnivå</w:t>
-      </w:r>
-      <w:proofErr w:type="spellEnd"/>
-    </w:p>
-    <w:p>
-      <w:pPr>
-        <w:rPr>
-          <w:lang w:val="sv-SE"/>
-        </w:rPr>
-      </w:pPr>
-      <w:r>
-        <w:rPr>
-          <w:lang w:val="sv-SE"/>
-        </w:rPr>
-        <w:t xml:space="preserve">Independent </w:t>
-      </w:r>
-      <w:proofErr w:type="spellStart"/>
-      <w:r>
-        <w:rPr>
-          <w:lang w:val="sv-SE"/>
-        </w:rPr>
-        <w:t>degree</w:t>
-      </w:r>
-      <w:proofErr w:type="spellEnd"/>
+      <w:r>
+        <w:rPr>
+          <w:noProof/>
+          <w:sz w:val="12"/>
+          <w:szCs w:val="12"/>
+          <w:lang w:eastAsia="sv-SE"/>
+        </w:rPr>
+        <mc:AlternateContent>
+          <mc:Choice Requires="wps">
+            <w:drawing>
+              <wp:anchor distT="0" distB="0" distL="114300" distR="114300" simplePos="0" relativeHeight="251659264" behindDoc="1" locked="0" layoutInCell="1" allowOverlap="1" wp14:anchorId="516AC3A5" wp14:editId="07E07426">
+                <wp:simplePos x="0" y="0"/>
+                <wp:positionH relativeFrom="column">
+                  <wp:posOffset>-290195</wp:posOffset>
+                </wp:positionH>
+                <wp:positionV relativeFrom="page">
+                  <wp:posOffset>533400</wp:posOffset>
+                </wp:positionV>
+                <wp:extent cx="6350000" cy="7194550"/>
+                <wp:effectExtent l="0" t="0" r="0" b="6350"/>
+                <wp:wrapNone/>
+                <wp:docPr id="4" name="Frihandsfigur 2"/>
+                <wp:cNvGraphicFramePr/>
+                <a:graphic xmlns:a="http://schemas.openxmlformats.org/drawingml/2006/main">
+                  <a:graphicData uri="http://schemas.microsoft.com/office/word/2010/wordprocessingShape">
+                    <wps:wsp>
+                      <wps:cNvSpPr/>
+                      <wps:spPr>
+                        <a:xfrm>
+                          <a:off x="0" y="0"/>
+                          <a:ext cx="6350000" cy="7194550"/>
+                        </a:xfrm>
+                        <a:custGeom>
+                          <a:avLst/>
+                          <a:gdLst>
+                            <a:gd name="f0" fmla="val w"/>
+                            <a:gd name="f1" fmla="val h"/>
+                            <a:gd name="f2" fmla="val 0"/>
+                            <a:gd name="f3" fmla="val 21600"/>
+                            <a:gd name="f4" fmla="*/ f0 1 21600"/>
+                            <a:gd name="f5" fmla="*/ f1 1 21600"/>
+                            <a:gd name="f6" fmla="val f2"/>
+                            <a:gd name="f7" fmla="val f3"/>
+                            <a:gd name="f8" fmla="+- f7 0 f6"/>
+                            <a:gd name="f9" fmla="*/ f8 1 21600"/>
+                            <a:gd name="f10" fmla="*/ f6 1 f9"/>
+                            <a:gd name="f11" fmla="*/ f7 1 f9"/>
+                            <a:gd name="f12" fmla="*/ f10 f4 1"/>
+                            <a:gd name="f13" fmla="*/ f11 f4 1"/>
+                            <a:gd name="f14" fmla="*/ f11 f5 1"/>
+                            <a:gd name="f15" fmla="*/ f10 f5 1"/>
+                          </a:gdLst>
+                          <a:ahLst/>
+                          <a:cxnLst>
+                            <a:cxn ang="3cd4">
+                              <a:pos x="hc" y="t"/>
+                            </a:cxn>
+                            <a:cxn ang="0">
+                              <a:pos x="r" y="vc"/>
+                            </a:cxn>
+                            <a:cxn ang="cd4">
+                              <a:pos x="hc" y="b"/>
+                            </a:cxn>
+                            <a:cxn ang="cd2">
+                              <a:pos x="l" y="vc"/>
+                            </a:cxn>
+                          </a:cxnLst>
+                          <a:rect l="f12" t="f15" r="f13" b="f14"/>
+                          <a:pathLst>
+                            <a:path w="21600" h="21600">
+                              <a:moveTo>
+                                <a:pt x="f2" y="f2"/>
+                              </a:moveTo>
+                              <a:lnTo>
+                                <a:pt x="f3" y="f2"/>
+                              </a:lnTo>
+                              <a:lnTo>
+                                <a:pt x="f3" y="f3"/>
+                              </a:lnTo>
+                              <a:lnTo>
+                                <a:pt x="f2" y="f3"/>
+                              </a:lnTo>
+                              <a:lnTo>
+                                <a:pt x="f2" y="f2"/>
+                              </a:lnTo>
+                              <a:close/>
+                            </a:path>
+                          </a:pathLst>
+                        </a:custGeom>
+                        <a:solidFill>
+                          <a:srgbClr val="0078BE"/>
+                        </a:solidFill>
+                        <a:ln cap="flat">
+                          <a:noFill/>
+                          <a:prstDash val="solid"/>
+                        </a:ln>
+                      </wps:spPr>
+                      <wps:txbx>
+                        <w:txbxContent>
+                          <w:p/>
+                          <w:p/>
+                          <w:p/>
+                          <w:p/>
+                          <w:p/>
+                          <w:p/>
+                          <w:p/>
+                          <w:p/>
+                          <w:p/>
+                          <w:p/>
+                          <w:p/>
+                          <w:p>
+                            <w:pPr>
+                              <w:rPr>
+                                <w:i/>
+                                <w:color w:val="FFFFFF" w:themeColor="background1"/>
+                                <w:sz w:val="38"/>
+                                <w:szCs w:val="38"/>
+                                <w:lang w:val="sv-SE"/>
+                              </w:rPr>
+                            </w:pPr>
+                            <w:r>
+                              <w:rPr>
+                                <w:color w:val="FFFFFF" w:themeColor="background1"/>
+                                <w:sz w:val="48"/>
+                                <w:lang w:val="sv-SE"/>
+                              </w:rPr>
+                              <w:t>Självständigt arbete på grundnivå</w:t>
+                            </w:r>
+                          </w:p>
+                          <w:p>
+                            <w:pPr>
+                              <w:rPr>
+                                <w:i/>
+                                <w:color w:val="FFFFFF" w:themeColor="background1"/>
+                                <w:sz w:val="38"/>
+                                <w:szCs w:val="38"/>
+                                <w:lang w:val="sv-SE"/>
+                              </w:rPr>
+                            </w:pPr>
+                            <w:r>
+                              <w:rPr>
+                                <w:i/>
+                                <w:color w:val="FFFFFF" w:themeColor="background1"/>
+                                <w:sz w:val="38"/>
+                                <w:szCs w:val="38"/>
+                                <w:lang w:val="sv-SE"/>
+                              </w:rPr>
+                              <w:t xml:space="preserve">Independent </w:t>
+                            </w:r>
+                            <w:proofErr w:type="spellStart"/>
+                            <w:r>
+                              <w:rPr>
+                                <w:i/>
+                                <w:color w:val="FFFFFF" w:themeColor="background1"/>
+                                <w:sz w:val="38"/>
+                                <w:szCs w:val="38"/>
+                                <w:lang w:val="sv-SE"/>
+                              </w:rPr>
+                              <w:t>degree</w:t>
+                            </w:r>
+                            <w:proofErr w:type="spellEnd"/>
+                            <w:r>
+                              <w:rPr>
+                                <w:i/>
+                                <w:color w:val="FFFFFF" w:themeColor="background1"/>
+                                <w:sz w:val="38"/>
+                                <w:szCs w:val="38"/>
+                                <w:lang w:val="sv-SE"/>
+                              </w:rPr>
+                              <w:t xml:space="preserve"> </w:t>
+                            </w:r>
+                            <w:proofErr w:type="spellStart"/>
+                            <w:r>
+                              <w:rPr>
+                                <w:i/>
+                                <w:color w:val="FFFFFF" w:themeColor="background1"/>
+                                <w:sz w:val="38"/>
+                                <w:szCs w:val="38"/>
+                                <w:lang w:val="sv-SE"/>
+                              </w:rPr>
+                              <w:t>project</w:t>
+                            </w:r>
+                            <w:proofErr w:type="spellEnd"/>
+                            <w:r>
+                              <w:rPr>
+                                <w:i/>
+                                <w:color w:val="FFFFFF" w:themeColor="background1"/>
+                                <w:sz w:val="38"/>
+                                <w:szCs w:val="38"/>
+                                <w:lang w:val="sv-SE"/>
+                              </w:rPr>
+                              <w:t xml:space="preserve"> – </w:t>
+                            </w:r>
+                            <w:proofErr w:type="spellStart"/>
+                            <w:r>
+                              <w:rPr>
+                                <w:i/>
+                                <w:color w:val="FFFFFF" w:themeColor="background1"/>
+                                <w:sz w:val="38"/>
+                                <w:szCs w:val="38"/>
+                                <w:lang w:val="sv-SE"/>
+                              </w:rPr>
+                              <w:t>first</w:t>
+                            </w:r>
+                            <w:proofErr w:type="spellEnd"/>
+                            <w:r>
+                              <w:rPr>
+                                <w:i/>
+                                <w:color w:val="FFFFFF" w:themeColor="background1"/>
+                                <w:sz w:val="38"/>
+                                <w:szCs w:val="38"/>
+                                <w:lang w:val="sv-SE"/>
+                              </w:rPr>
+                              <w:t xml:space="preserve"> </w:t>
+                            </w:r>
+                            <w:proofErr w:type="spellStart"/>
+                            <w:r>
+                              <w:rPr>
+                                <w:i/>
+                                <w:color w:val="FFFFFF" w:themeColor="background1"/>
+                                <w:sz w:val="38"/>
+                                <w:szCs w:val="38"/>
+                                <w:lang w:val="sv-SE"/>
+                              </w:rPr>
+                              <w:t>cycle</w:t>
+                            </w:r>
+                            <w:proofErr w:type="spellEnd"/>
+                          </w:p>
+                          <w:p>
+                            <w:pPr>
+                              <w:rPr>
+                                <w:lang w:val="sv-SE"/>
+                              </w:rPr>
+                            </w:pPr>
+                          </w:p>
+                          <w:p>
+                            <w:pPr>
+                              <w:rPr>
+                                <w:lang w:val="sv-SE"/>
+                              </w:rPr>
+                            </w:pPr>
+                          </w:p>
+                          <w:p>
+                            <w:pPr>
+                              <w:rPr>
+                                <w:lang w:val="sv-SE"/>
+                              </w:rPr>
+                            </w:pPr>
+                          </w:p>
+                          <w:p>
+                            <w:pPr>
+                              <w:rPr>
+                                <w:lang w:val="sv-SE"/>
+                              </w:rPr>
+                            </w:pPr>
+                          </w:p>
+                          <w:p>
+                            <w:pPr>
+                              <w:rPr>
+                                <w:color w:val="FFFFFF" w:themeColor="background1"/>
+                                <w:sz w:val="24"/>
+                                <w:lang w:val="sv-SE"/>
+                              </w:rPr>
+                            </w:pPr>
+                            <w:r>
+                              <w:rPr>
+                                <w:color w:val="FFFFFF" w:themeColor="background1"/>
+                                <w:sz w:val="24"/>
+                                <w:lang w:val="sv-SE"/>
+                              </w:rPr>
+                              <w:t>Datateknik</w:t>
+                            </w:r>
+                            <w:r>
+                              <w:rPr>
+                                <w:color w:val="FFFFFF" w:themeColor="background1"/>
+                                <w:sz w:val="24"/>
+                                <w:lang w:val="sv-SE"/>
+                              </w:rPr>
+                              <w:br/>
+                              <w:t xml:space="preserve">Computer </w:t>
+                            </w:r>
+                            <w:proofErr w:type="spellStart"/>
+                            <w:r>
+                              <w:rPr>
+                                <w:color w:val="FFFFFF" w:themeColor="background1"/>
+                                <w:sz w:val="24"/>
+                                <w:lang w:val="sv-SE"/>
+                              </w:rPr>
+                              <w:t>Engineering</w:t>
+                            </w:r>
+                            <w:proofErr w:type="spellEnd"/>
+                          </w:p>
+                          <w:p>
+                            <w:pPr>
+                              <w:rPr>
+                                <w:color w:val="FFFFFF" w:themeColor="background1"/>
+                                <w:sz w:val="24"/>
+                                <w:lang w:val="sv-SE"/>
+                              </w:rPr>
+                            </w:pPr>
+                            <w:r>
+                              <w:rPr>
+                                <w:b/>
+                                <w:color w:val="FFFFFF" w:themeColor="background1"/>
+                                <w:sz w:val="24"/>
+                                <w:lang w:val="sv-SE"/>
+                              </w:rPr>
+                              <w:t>Titel</w:t>
+                            </w:r>
+                            <w:r>
+                              <w:rPr>
+                                <w:color w:val="FFFFFF" w:themeColor="background1"/>
+                                <w:sz w:val="24"/>
+                                <w:lang w:val="sv-SE"/>
+                              </w:rPr>
+                              <w:br/>
+                            </w:r>
+                            <w:r>
+                              <w:rPr>
+                                <w:color w:val="FFFFFF" w:themeColor="background1"/>
+                                <w:sz w:val="24"/>
+                                <w:lang w:val="sv-SE"/>
+                              </w:rPr>
+                              <w:t>Eventuell undertitel</w:t>
+                            </w:r>
+                          </w:p>
+                          <w:p>
+                            <w:pPr>
+                              <w:rPr>
+                                <w:b/>
+                                <w:color w:val="FFFFFF" w:themeColor="background1"/>
+                                <w:sz w:val="24"/>
+                              </w:rPr>
+                            </w:pPr>
+                            <w:r>
+                              <w:rPr>
+                                <w:b/>
+                                <w:color w:val="FFFFFF" w:themeColor="background1"/>
+                                <w:sz w:val="24"/>
+                              </w:rPr>
+                              <w:t>Jimmy Berlin</w:t>
+                            </w:r>
+                          </w:p>
+                        </w:txbxContent>
+                      </wps:txbx>
+                      <wps:bodyPr vert="horz" wrap="square" lIns="158739" tIns="82478" rIns="158739" bIns="82478" anchor="t" anchorCtr="0" compatLnSpc="0">
+                        <a:noAutofit/>
+                      </wps:bodyPr>
+                    </wps:wsp>
+                  </a:graphicData>
+                </a:graphic>
+                <wp14:sizeRelH relativeFrom="margin">
+                  <wp14:pctWidth>0</wp14:pctWidth>
+                </wp14:sizeRelH>
+                <wp14:sizeRelV relativeFrom="margin">
+                  <wp14:pctHeight>0</wp14:pctHeight>
+                </wp14:sizeRelV>
+              </wp:anchor>
+            </w:drawing>
+          </mc:Choice>
+          <mc:Fallback>
+            <w:pict>
+              <v:shape w14:anchorId="516AC3A5" id="Frihandsfigur 2" o:spid="_x0000_s1026" style="position:absolute;margin-left:-22.85pt;margin-top:42pt;width:500pt;height:566.5pt;z-index:-251657216;visibility:visible;mso-wrap-style:square;mso-width-percent:0;mso-height-percent:0;mso-wrap-distance-left:9pt;mso-wrap-distance-top:0;mso-wrap-distance-right:9pt;mso-wrap-distance-bottom:0;mso-position-horizontal:absolute;mso-position-horizontal-relative:text;mso-position-vertical:absolute;mso-position-vertical-relative:page;mso-width-percent:0;mso-height-percent:0;mso-width-relative:margin;mso-height-relative:margin;v-text-anchor:top" coordsize="21600,21600" o:spt="100" o:gfxdata="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" adj="-11796480,,5400" path="m,l21600,r,21600l,21600,,xe" fillcolor="#0078be" stroked="f">
+                <v:stroke joinstyle="miter"/>
+                <v:formulas/>
+                <v:path arrowok="t" o:connecttype="custom" o:connectlocs="3175000,0;6350000,3597275;3175000,7194550;0,3597275" o:connectangles="270,0,90,180" textboxrect="0,0,21600,21600"/>
+                <v:textbox inset="4.40942mm,2.29106mm,4.40942mm,2.29106mm">
+                  <w:txbxContent>
+                    <w:p/>
+                    <w:p/>
+                    <w:p/>
+                    <w:p/>
+                    <w:p/>
+                    <w:p/>
+                    <w:p/>
+                    <w:p/>
+                    <w:p/>
+                    <w:p/>
+                    <w:p/>
+                    <w:p>
+                      <w:pPr>
+                        <w:rPr>
+                          <w:i/>
+                          <w:color w:val="FFFFFF" w:themeColor="background1"/>
+                          <w:sz w:val="38"/>
+                          <w:szCs w:val="38"/>
+                          <w:lang w:val="sv-SE"/>
+                        </w:rPr>
+                      </w:pPr>
+                      <w:r>
+                        <w:rPr>
+                          <w:color w:val="FFFFFF" w:themeColor="background1"/>
+                          <w:sz w:val="48"/>
+                          <w:lang w:val="sv-SE"/>
+                        </w:rPr>
+                        <w:t>Självständigt arbete på grundnivå</w:t>
+                      </w:r>
+                    </w:p>
+                    <w:p>
+                      <w:pPr>
+                        <w:rPr>
+                          <w:i/>
+                          <w:color w:val="FFFFFF" w:themeColor="background1"/>
+                          <w:sz w:val="38"/>
+                          <w:szCs w:val="38"/>
+                          <w:lang w:val="sv-SE"/>
+                        </w:rPr>
+                      </w:pPr>
+                      <w:r>
+                        <w:rPr>
+                          <w:i/>
+                          <w:color w:val="FFFFFF" w:themeColor="background1"/>
+                          <w:sz w:val="38"/>
+                          <w:szCs w:val="38"/>
+                          <w:lang w:val="sv-SE"/>
+                        </w:rPr>
+                        <w:t xml:space="preserve">Independent </w:t>
+                      </w:r>
+                      <w:proofErr w:type="spellStart"/>
+                      <w:r>
+                        <w:rPr>
+                          <w:i/>
+                          <w:color w:val="FFFFFF" w:themeColor="background1"/>
+                          <w:sz w:val="38"/>
+                          <w:szCs w:val="38"/>
+                          <w:lang w:val="sv-SE"/>
+                        </w:rPr>
+                        <w:t>degree</w:t>
+                      </w:r>
+                      <w:proofErr w:type="spellEnd"/>
+                      <w:r>
+                        <w:rPr>
+                          <w:i/>
+                          <w:color w:val="FFFFFF" w:themeColor="background1"/>
+                          <w:sz w:val="38"/>
+                          <w:szCs w:val="38"/>
+                          <w:lang w:val="sv-SE"/>
+                        </w:rPr>
+                        <w:t xml:space="preserve"> </w:t>
+                      </w:r>
+                      <w:proofErr w:type="spellStart"/>
+                      <w:r>
+                        <w:rPr>
+                          <w:i/>
+                          <w:color w:val="FFFFFF" w:themeColor="background1"/>
+                          <w:sz w:val="38"/>
+                          <w:szCs w:val="38"/>
+                          <w:lang w:val="sv-SE"/>
+                        </w:rPr>
+                        <w:t>project</w:t>
+                      </w:r>
+                      <w:proofErr w:type="spellEnd"/>
+                      <w:r>
+                        <w:rPr>
+                          <w:i/>
+                          <w:color w:val="FFFFFF" w:themeColor="background1"/>
+                          <w:sz w:val="38"/>
+                          <w:szCs w:val="38"/>
+                          <w:lang w:val="sv-SE"/>
+                        </w:rPr>
+                        <w:t xml:space="preserve"> – </w:t>
+                      </w:r>
+                      <w:proofErr w:type="spellStart"/>
+                      <w:r>
+                        <w:rPr>
+                          <w:i/>
+                          <w:color w:val="FFFFFF" w:themeColor="background1"/>
+                          <w:sz w:val="38"/>
+                          <w:szCs w:val="38"/>
+                          <w:lang w:val="sv-SE"/>
+                        </w:rPr>
+                        <w:t>first</w:t>
+                      </w:r>
+                      <w:proofErr w:type="spellEnd"/>
+                      <w:r>
+                        <w:rPr>
+                          <w:i/>
+                          <w:color w:val="FFFFFF" w:themeColor="background1"/>
+                          <w:sz w:val="38"/>
+                          <w:szCs w:val="38"/>
+                          <w:lang w:val="sv-SE"/>
+                        </w:rPr>
+                        <w:t xml:space="preserve"> </w:t>
+                      </w:r>
+                      <w:proofErr w:type="spellStart"/>
+                      <w:r>
+                        <w:rPr>
+                          <w:i/>
+                          <w:color w:val="FFFFFF" w:themeColor="background1"/>
+                          <w:sz w:val="38"/>
+                          <w:szCs w:val="38"/>
+                          <w:lang w:val="sv-SE"/>
+                        </w:rPr>
+                        <w:t>cycle</w:t>
+                      </w:r>
+                      <w:proofErr w:type="spellEnd"/>
+                    </w:p>
+                    <w:p>
+                      <w:pPr>
+                        <w:rPr>
+                          <w:lang w:val="sv-SE"/>
+                        </w:rPr>
+                      </w:pPr>
+                    </w:p>
+                    <w:p>
+                      <w:pPr>
+                        <w:rPr>
+                          <w:lang w:val="sv-SE"/>
+                        </w:rPr>
+                      </w:pPr>
+                    </w:p>
+                    <w:p>
+                      <w:pPr>
+                        <w:rPr>
+                          <w:lang w:val="sv-SE"/>
+                        </w:rPr>
+                      </w:pPr>
+                    </w:p>
+                    <w:p>
+                      <w:pPr>
+                        <w:rPr>
+                          <w:lang w:val="sv-SE"/>
+                        </w:rPr>
+                      </w:pPr>
+                    </w:p>
+                    <w:p>
+                      <w:pPr>
+                        <w:rPr>
+                          <w:color w:val="FFFFFF" w:themeColor="background1"/>
+                          <w:sz w:val="24"/>
+                          <w:lang w:val="sv-SE"/>
+                        </w:rPr>
+                      </w:pPr>
+                      <w:r>
+                        <w:rPr>
+                          <w:color w:val="FFFFFF" w:themeColor="background1"/>
+                          <w:sz w:val="24"/>
+                          <w:lang w:val="sv-SE"/>
+                        </w:rPr>
+                        <w:t>Datateknik</w:t>
+                      </w:r>
+                      <w:r>
+                        <w:rPr>
+                          <w:color w:val="FFFFFF" w:themeColor="background1"/>
+                          <w:sz w:val="24"/>
+                          <w:lang w:val="sv-SE"/>
+                        </w:rPr>
+                        <w:br/>
+                        <w:t xml:space="preserve">Computer </w:t>
+                      </w:r>
+                      <w:proofErr w:type="spellStart"/>
+                      <w:r>
+                        <w:rPr>
+                          <w:color w:val="FFFFFF" w:themeColor="background1"/>
+                          <w:sz w:val="24"/>
+                          <w:lang w:val="sv-SE"/>
+                        </w:rPr>
+                        <w:t>Engineering</w:t>
+                      </w:r>
+                      <w:proofErr w:type="spellEnd"/>
+                    </w:p>
+                    <w:p>
+                      <w:pPr>
+                        <w:rPr>
+                          <w:color w:val="FFFFFF" w:themeColor="background1"/>
+                          <w:sz w:val="24"/>
+                          <w:lang w:val="sv-SE"/>
+                        </w:rPr>
+                      </w:pPr>
+                      <w:r>
+                        <w:rPr>
+                          <w:b/>
+                          <w:color w:val="FFFFFF" w:themeColor="background1"/>
+                          <w:sz w:val="24"/>
+                          <w:lang w:val="sv-SE"/>
+                        </w:rPr>
+                        <w:t>Titel</w:t>
+                      </w:r>
+                      <w:r>
+                        <w:rPr>
+                          <w:color w:val="FFFFFF" w:themeColor="background1"/>
+                          <w:sz w:val="24"/>
+                          <w:lang w:val="sv-SE"/>
+                        </w:rPr>
+                        <w:br/>
+                      </w:r>
+                      <w:r>
+                        <w:rPr>
+                          <w:color w:val="FFFFFF" w:themeColor="background1"/>
+                          <w:sz w:val="24"/>
+                          <w:lang w:val="sv-SE"/>
+                        </w:rPr>
+                        <w:t>Eventuell undertitel</w:t>
+                      </w:r>
+                    </w:p>
+                    <w:p>
+                      <w:pPr>
+                        <w:rPr>
+                          <w:b/>
+                          <w:color w:val="FFFFFF" w:themeColor="background1"/>
+                          <w:sz w:val="24"/>
+                        </w:rPr>
+                      </w:pPr>
+                      <w:r>
+                        <w:rPr>
+                          <w:b/>
+                          <w:color w:val="FFFFFF" w:themeColor="background1"/>
+                          <w:sz w:val="24"/>
+                        </w:rPr>
+                        <w:t>Jimmy Berlin</w:t>
+                      </w:r>
+                    </w:p>
+                  </w:txbxContent>
+                </v:textbox>
+                <w10:wrap anchory="page"/>
+              </v:shape>
+            </w:pict>
+          </mc:Fallback>
+        </mc:AlternateContent>
+      </w:r>
+    </w:p>
+    <w:p/>
+    <w:p/>
+    <w:p/>
+    <w:p/>
+    <w:p/>
+    <w:p/>
+    <w:p/>
+    <w:p/>
+    <w:p/>
+    <w:p/>
+    <w:p/>
+    <w:p/>
+    <w:p/>
+    <w:p/>
+    <w:p/>
+    <w:p/>
+    <w:p/>
+    <w:p/>
+    <w:p/>
+    <w:p/>
+    <w:p/>
+    <w:p/>
+    <w:p/>
+    <w:p>
+      <w:pPr>
+        <w:rPr>
+          <w:rFonts w:asciiTheme="majorHAnsi" w:eastAsiaTheme="majorEastAsia" w:hAnsiTheme="majorHAnsi" w:cstheme="majorBidi"/>
+          <w:color w:val="2E74B5" w:themeColor="accent1" w:themeShade="BF"/>
+          <w:sz w:val="28"/>
+          <w:szCs w:val="28"/>
+        </w:rPr>
+      </w:pPr>
+      <w:r>
+        <w:rPr>
+          <w:noProof/>
+          <w:lang w:eastAsia="sv-SE"/>
+        </w:rPr>
+        <w:drawing>
+          <wp:anchor distT="0" distB="0" distL="114300" distR="114300" simplePos="0" relativeHeight="251660288" behindDoc="0" locked="0" layoutInCell="1" allowOverlap="1" wp14:anchorId="48D49C2A" wp14:editId="1F77C03E">
+            <wp:simplePos x="0" y="0"/>
+            <wp:positionH relativeFrom="page">
+              <wp:posOffset>1885950</wp:posOffset>
+            </wp:positionH>
+            <wp:positionV relativeFrom="page">
+              <wp:posOffset>7933690</wp:posOffset>
+            </wp:positionV>
+            <wp:extent cx="3836670" cy="1801495"/>
+            <wp:effectExtent l="0" t="0" r="0" b="8255"/>
+            <wp:wrapNone/>
+            <wp:docPr id="7" name="graphics1"/>
+            <wp:cNvGraphicFramePr/>
+            <a:graphic xmlns:a="http://schemas.openxmlformats.org/drawingml/2006/main">
+              <a:graphicData uri="http://schemas.openxmlformats.org/drawingml/2006/picture">
+                <pic:pic xmlns:pic="http://schemas.openxmlformats.org/drawingml/2006/picture">
+                  <pic:nvPicPr>
+                    <pic:cNvPr id="0" name=""/>
+                    <pic:cNvPicPr/>
+                  </pic:nvPicPr>
+                  <pic:blipFill>
+                    <a:blip r:embed="rId7">
+                      <a:extLst>
+                        <a:ext uri="{28A0092B-C50C-407E-A947-70E740481C1C}">
+                          <a14:useLocalDpi xmlns:a14="http://schemas.microsoft.com/office/drawing/2010/main" val="0"/>
+                        </a:ext>
+                      </a:extLst>
+                    </a:blip>
+                    <a:stretch>
+                      <a:fillRect/>
+                    </a:stretch>
+                  </pic:blipFill>
+                  <pic:spPr>
+                    <a:xfrm>
+                      <a:off x="0" y="0"/>
+                      <a:ext cx="3836670" cy="1801495"/>
+                    </a:xfrm>
+                    <a:prstGeom prst="rect">
+                      <a:avLst/>
+                    </a:prstGeom>
+                    <a:noFill/>
+                    <a:ln>
+                      <a:noFill/>
+                      <a:prstDash/>
+                    </a:ln>
+                  </pic:spPr>
+                </pic:pic>
+              </a:graphicData>
+            </a:graphic>
+            <wp14:sizeRelV relativeFrom="margin">
+              <wp14:pctHeight>0</wp14:pctHeight>
+            </wp14:sizeRelV>
+          </wp:anchor>
+        </w:drawing>
+      </w:r>
+      <w:r>
+        <w:br w:type="page"/>
+      </w:r>
+    </w:p>
+    <w:p>
+      <w:pPr>
+        <w:rPr>
+          <w:b/>
+          <w:sz w:val="24"/>
+          <w:lang w:val="sv-SE"/>
+        </w:rPr>
+      </w:pPr>
+    </w:p>
+    <w:p>
+      <w:pPr>
+        <w:rPr>
+          <w:b/>
+          <w:sz w:val="24"/>
+          <w:lang w:val="sv-SE"/>
+        </w:rPr>
+      </w:pPr>
+    </w:p>
+    <w:p>
+      <w:pPr>
+        <w:rPr>
+          <w:b/>
+          <w:sz w:val="24"/>
+          <w:lang w:val="sv-SE"/>
+        </w:rPr>
+      </w:pPr>
+    </w:p>
+    <w:p>
+      <w:pPr>
+        <w:rPr>
+          <w:b/>
+          <w:sz w:val="24"/>
+          <w:lang w:val="sv-SE"/>
+        </w:rPr>
+      </w:pPr>
+    </w:p>
+    <w:p>
+      <w:pPr>
+        <w:rPr>
+          <w:b/>
+          <w:sz w:val="24"/>
+          <w:lang w:val="sv-SE"/>
+        </w:rPr>
+      </w:pPr>
+    </w:p>
+    <w:p>
+      <w:pPr>
+        <w:rPr>
+          <w:b/>
+          <w:sz w:val="24"/>
+          <w:lang w:val="sv-SE"/>
+        </w:rPr>
+      </w:pPr>
+    </w:p>
+    <w:p>
+      <w:pPr>
+        <w:rPr>
+          <w:b/>
+          <w:sz w:val="24"/>
+          <w:lang w:val="sv-SE"/>
+        </w:rPr>
+      </w:pPr>
+    </w:p>
+    <w:p>
+      <w:pPr>
+        <w:rPr>
+          <w:b/>
+          <w:sz w:val="24"/>
+          <w:lang w:val="sv-SE"/>
+        </w:rPr>
+      </w:pPr>
+    </w:p>
+    <w:p>
+      <w:pPr>
+        <w:rPr>
+          <w:b/>
+          <w:sz w:val="24"/>
+          <w:lang w:val="sv-SE"/>
+        </w:rPr>
+      </w:pPr>
+    </w:p>
+    <w:p>
+      <w:pPr>
+        <w:rPr>
+          <w:b/>
+          <w:sz w:val="24"/>
+          <w:lang w:val="sv-SE"/>
+        </w:rPr>
+      </w:pPr>
+    </w:p>
+    <w:p>
+      <w:pPr>
+        <w:rPr>
+          <w:b/>
+          <w:sz w:val="24"/>
+          <w:lang w:val="sv-SE"/>
+        </w:rPr>
+      </w:pPr>
+    </w:p>
+    <w:p>
+      <w:pPr>
+        <w:rPr>
+          <w:b/>
+          <w:sz w:val="24"/>
+          <w:lang w:val="sv-SE"/>
+        </w:rPr>
+      </w:pPr>
+    </w:p>
+    <w:p>
+      <w:pPr>
+        <w:rPr>
+          <w:b/>
+          <w:sz w:val="24"/>
+          <w:lang w:val="sv-SE"/>
+        </w:rPr>
+      </w:pPr>
+    </w:p>
+    <w:p>
+      <w:pPr>
+        <w:rPr>
+          <w:b/>
+          <w:sz w:val="24"/>
+          <w:lang w:val="sv-SE"/>
+        </w:rPr>
+      </w:pPr>
+    </w:p>
+    <w:p>
+      <w:pPr>
+        <w:rPr>
+          <w:b/>
+          <w:sz w:val="24"/>
+          <w:lang w:val="sv-SE"/>
+        </w:rPr>
+      </w:pPr>
+    </w:p>
+    <w:p>
+      <w:pPr>
+        <w:rPr>
+          <w:lang w:val="sv-SE"/>
+        </w:rPr>
+      </w:pPr>
+      <w:r>
+        <w:rPr>
+          <w:b/>
+          <w:sz w:val="24"/>
+          <w:lang w:val="sv-SE"/>
+        </w:rPr>
+        <w:t>MITTUNIVERSITTET</w:t>
+      </w:r>
+      <w:r>
+        <w:rPr>
+          <w:lang w:val="sv-SE"/>
+        </w:rPr>
+        <w:br/>
+        <w:t>Data- och Systemvetenskap</w:t>
+      </w:r>
+    </w:p>
+    <w:p>
+      <w:pPr>
+        <w:rPr>
+          <w:lang w:val="sv-SE"/>
+        </w:rPr>
+      </w:pPr>
+      <w:r>
+        <w:rPr>
+          <w:b/>
+          <w:lang w:val="sv-SE"/>
+        </w:rPr>
+        <w:t>Examinator:</w:t>
+      </w:r>
+      <w:r>
+        <w:rPr>
+          <w:lang w:val="sv-SE"/>
+        </w:rPr>
+        <w:t xml:space="preserve"> Felix Dobslaw, felix.dobslaw@miun.se</w:t>
+      </w:r>
+      <w:r>
+        <w:rPr>
+          <w:lang w:val="sv-SE"/>
+        </w:rPr>
+        <w:br/>
+      </w:r>
+      <w:r>
+        <w:rPr>
+          <w:b/>
+          <w:lang w:val="sv-SE"/>
+        </w:rPr>
+        <w:t>Handledare:</w:t>
+      </w:r>
       <w:r>
         <w:rPr>
           <w:lang w:val="sv-SE"/>
         </w:rPr>
         <w:t xml:space="preserve"> </w:t>
       </w:r>
-      <w:proofErr w:type="spellStart"/>
-      <w:r>
-        <w:rPr>
-          <w:lang w:val="sv-SE"/>
-        </w:rPr>
-        <w:t>project</w:t>
-      </w:r>
-      <w:proofErr w:type="spellEnd"/>
-      <w:r>
-        <w:rPr>
-          <w:lang w:val="sv-SE"/>
-        </w:rPr>
-        <w:t xml:space="preserve"> – </w:t>
-      </w:r>
-      <w:proofErr w:type="spellStart"/>
-      <w:r>
-        <w:rPr>
-          <w:lang w:val="sv-SE"/>
-        </w:rPr>
-        <w:t>first</w:t>
-      </w:r>
-      <w:proofErr w:type="spellEnd"/>
-      <w:r>
-        <w:rPr>
-          <w:lang w:val="sv-SE"/>
-        </w:rPr>
-        <w:t xml:space="preserve"> </w:t>
-      </w:r>
-      <w:proofErr w:type="spellStart"/>
-      <w:r>
-        <w:rPr>
-          <w:lang w:val="sv-SE"/>
-        </w:rPr>
-        <w:t>cycle</w:t>
-      </w:r>
-      <w:proofErr w:type="spellEnd"/>
-    </w:p>
-    <w:p>
-      <w:pPr>
-        <w:rPr>
-          <w:lang w:val="sv-SE"/>
-        </w:rPr>
-      </w:pPr>
-      <w:r>
-        <w:rPr>
-          <w:lang w:val="sv-SE"/>
-        </w:rPr>
-        <w:t>Datavetenskap</w:t>
+      <w:r>
+        <w:rPr>
+          <w:lang w:val="sv-SE"/>
+        </w:rPr>
+        <w:t>Erik Ström</w:t>
+      </w:r>
+      <w:r>
+        <w:rPr>
+          <w:lang w:val="sv-SE"/>
+        </w:rPr>
+        <w:t xml:space="preserve">, </w:t>
+      </w:r>
+      <w:r>
+        <w:rPr>
+          <w:lang w:val="sv-SE"/>
+        </w:rPr>
+        <w:t>erik.strom</w:t>
+      </w:r>
+      <w:r>
+        <w:rPr>
+          <w:lang w:val="sv-SE"/>
+        </w:rPr>
+        <w:t>@miun.se</w:t>
       </w:r>
       <w:r>
         <w:rPr>
           <w:lang w:val="sv-SE"/>
         </w:rPr>
         <w:br/>
-        <w:t>Computer science</w:t>
-      </w:r>
-    </w:p>
-    <w:p>
-      <w:pPr>
-        <w:rPr>
-          <w:lang w:val="sv-SE"/>
-        </w:rPr>
-      </w:pPr>
-      <w:r>
-        <w:rPr>
-          <w:lang w:val="sv-SE"/>
-        </w:rPr>
-        <w:t>Titel</w:t>
+      </w:r>
+      <w:r>
+        <w:rPr>
+          <w:b/>
+          <w:lang w:val="sv-SE"/>
+        </w:rPr>
+        <w:t>Författare:</w:t>
+      </w:r>
+      <w:r>
+        <w:rPr>
+          <w:lang w:val="sv-SE"/>
+        </w:rPr>
+        <w:t xml:space="preserve"> Jimmy Berlin, jibe1500@student.miun.se</w:t>
       </w:r>
       <w:r>
         <w:rPr>
           <w:lang w:val="sv-SE"/>
         </w:rPr>
         <w:br/>
-        <w:t>Eventuell underrubrik</w:t>
-      </w:r>
-    </w:p>
-    <w:p>
-      <w:pPr>
-        <w:rPr>
-          <w:lang w:val="sv-SE"/>
-        </w:rPr>
-      </w:pPr>
-      <w:r>
-        <w:rPr>
-          <w:lang w:val="sv-SE"/>
-        </w:rPr>
-        <w:t>Jimmy Berlin</w:t>
-      </w:r>
-    </w:p>
-    <w:p>
-      <w:pPr>
-        <w:rPr>
-          <w:lang w:val="sv-SE"/>
-        </w:rPr>
-      </w:pPr>
-      <w:r>
-        <w:rPr>
-          <w:lang w:val="sv-SE"/>
-        </w:rPr>
-        <w:br w:type="page"/>
-      </w:r>
-    </w:p>
-    <w:p>
-      <w:pPr>
-        <w:pStyle w:val="Textbody"/>
-        <w:jc w:val="left"/>
-        <w:rPr>
-          <w:rFonts w:ascii="FreeSans" w:hAnsi="FreeSans" w:hint="eastAsia"/>
-          <w:sz w:val="22"/>
-          <w:szCs w:val="22"/>
-        </w:rPr>
-      </w:pPr>
-      <w:r>
-        <w:rPr>
-          <w:rFonts w:ascii="FreeSans" w:hAnsi="FreeSans" w:cs="Arial"/>
+      </w:r>
+      <w:r>
+        <w:rPr>
           <w:b/>
-          <w:sz w:val="22"/>
-          <w:szCs w:val="22"/>
-        </w:rPr>
-        <w:lastRenderedPageBreak/>
-        <w:t>MITTUNIVERSITETET</w:t>
-      </w:r>
-      <w:r>
-        <w:rPr>
-          <w:rFonts w:ascii="FreeSans" w:hAnsi="FreeSans" w:cs="Arial"/>
+          <w:lang w:val="sv-SE"/>
+        </w:rPr>
+        <w:t>Utbildningsprogram:</w:t>
+      </w:r>
+      <w:r>
+        <w:rPr>
+          <w:lang w:val="sv-SE"/>
+        </w:rPr>
+        <w:t xml:space="preserve"> Programvaruteknik, 180 hp</w:t>
+      </w:r>
+      <w:r>
+        <w:rPr>
+          <w:lang w:val="sv-SE"/>
+        </w:rPr>
+        <w:br/>
+      </w:r>
+      <w:r>
+        <w:rPr>
           <w:b/>
-          <w:sz w:val="22"/>
-          <w:szCs w:val="22"/>
+          <w:lang w:val="sv-SE"/>
+        </w:rPr>
+        <w:t>Huvudområde:</w:t>
+      </w:r>
+      <w:r>
+        <w:rPr>
+          <w:lang w:val="sv-SE"/>
+        </w:rPr>
+        <w:t xml:space="preserve"> Datateknik</w:t>
+      </w:r>
+      <w:r>
+        <w:rPr>
+          <w:lang w:val="sv-SE"/>
         </w:rPr>
         <w:br/>
       </w:r>
       <w:r>
         <w:rPr>
-          <w:rFonts w:ascii="FreeSans" w:hAnsi="FreeSans" w:cs="Arial"/>
-          <w:sz w:val="22"/>
-          <w:szCs w:val="22"/>
-        </w:rPr>
-        <w:t>Namn på din avdelning</w:t>
-      </w:r>
-    </w:p>
-    <w:p>
-      <w:pPr>
-        <w:rPr>
-          <w:rFonts w:ascii="FreeSans" w:hAnsi="FreeSans" w:cs="Arial"/>
-          <w:lang w:val="sv-SE"/>
-        </w:rPr>
-      </w:pPr>
-      <w:r>
-        <w:rPr>
-          <w:rFonts w:ascii="FreeSans" w:hAnsi="FreeSans" w:cs="Arial"/>
           <w:b/>
           <w:lang w:val="sv-SE"/>
         </w:rPr>
-        <w:t>Examinator:</w:t>
-      </w:r>
-      <w:r>
-        <w:rPr>
-          <w:rFonts w:ascii="FreeSans" w:hAnsi="FreeSans" w:cs="Arial"/>
-          <w:lang w:val="sv-SE"/>
-        </w:rPr>
-        <w:t xml:space="preserve"> Förnamn Efternamn, </w:t>
-      </w:r>
-      <w:hyperlink r:id="rId5" w:history="1">
-        <w:r>
-          <w:rPr>
-            <w:rFonts w:ascii="FreeSans" w:hAnsi="FreeSans" w:cs="Arial"/>
-            <w:lang w:val="sv-SE"/>
-          </w:rPr>
-          <w:t>xxxxx@miun.se</w:t>
-        </w:r>
-      </w:hyperlink>
-      <w:r>
-        <w:rPr>
-          <w:rFonts w:ascii="FreeSans" w:hAnsi="FreeSans" w:cs="Arial"/>
-          <w:lang w:val="sv-SE"/>
-        </w:rPr>
-        <w:br/>
-      </w:r>
-      <w:r>
-        <w:rPr>
-          <w:rFonts w:ascii="FreeSans" w:hAnsi="FreeSans" w:cs="Arial"/>
-          <w:b/>
-          <w:lang w:val="sv-SE"/>
-        </w:rPr>
-        <w:t>Handledare:</w:t>
-      </w:r>
-      <w:r>
-        <w:rPr>
-          <w:rFonts w:ascii="FreeSans" w:hAnsi="FreeSans" w:cs="Arial"/>
-          <w:lang w:val="sv-SE"/>
-        </w:rPr>
-        <w:t xml:space="preserve"> Förnamn Efternamn, </w:t>
-      </w:r>
-      <w:hyperlink r:id="rId6" w:history="1">
-        <w:r>
-          <w:rPr>
-            <w:rFonts w:ascii="FreeSans" w:hAnsi="FreeSans" w:cs="Arial"/>
-            <w:lang w:val="sv-SE"/>
-          </w:rPr>
-          <w:t>xxxxx@miun.se</w:t>
-        </w:r>
-      </w:hyperlink>
-      <w:r>
-        <w:rPr>
-          <w:rFonts w:ascii="FreeSans" w:hAnsi="FreeSans" w:cs="Arial"/>
-          <w:lang w:val="sv-SE"/>
-        </w:rPr>
-        <w:br/>
-      </w:r>
-      <w:r>
-        <w:rPr>
-          <w:rFonts w:ascii="FreeSans" w:hAnsi="FreeSans" w:cs="Arial"/>
-          <w:b/>
-          <w:lang w:val="sv-SE"/>
-        </w:rPr>
-        <w:t>Författare:</w:t>
-      </w:r>
-      <w:r>
-        <w:rPr>
-          <w:rFonts w:ascii="FreeSans" w:hAnsi="FreeSans" w:cs="Arial"/>
-          <w:lang w:val="sv-SE"/>
-        </w:rPr>
-        <w:t xml:space="preserve"> Förnamn Efternamn, </w:t>
-      </w:r>
-      <w:hyperlink r:id="rId7" w:history="1">
-        <w:r>
-          <w:rPr>
-            <w:rFonts w:ascii="FreeSans" w:hAnsi="FreeSans" w:cs="Arial"/>
-            <w:lang w:val="sv-SE"/>
-          </w:rPr>
-          <w:t>xxxxx0000@student.miun.se</w:t>
-        </w:r>
-      </w:hyperlink>
-      <w:r>
-        <w:rPr>
-          <w:rFonts w:ascii="FreeSans" w:hAnsi="FreeSans" w:cs="Arial"/>
-          <w:lang w:val="sv-SE"/>
-        </w:rPr>
-        <w:br/>
-      </w:r>
-      <w:r>
-        <w:rPr>
-          <w:rFonts w:ascii="FreeSans" w:hAnsi="FreeSans" w:cs="Arial"/>
-          <w:b/>
-          <w:lang w:val="sv-SE"/>
-        </w:rPr>
-        <w:t>Utbildningsprogram:</w:t>
-      </w:r>
-      <w:r>
-        <w:rPr>
-          <w:rFonts w:ascii="FreeSans" w:hAnsi="FreeSans" w:cs="Arial"/>
-          <w:lang w:val="sv-SE"/>
-        </w:rPr>
-        <w:t xml:space="preserve"> </w:t>
-      </w:r>
-      <w:proofErr w:type="spellStart"/>
-      <w:r>
-        <w:rPr>
-          <w:rFonts w:ascii="FreeSans" w:hAnsi="FreeSans" w:cs="Arial"/>
-          <w:lang w:val="sv-SE"/>
-        </w:rPr>
-        <w:t>Xxxxxxxxxxxxxxxxxx</w:t>
-      </w:r>
-      <w:proofErr w:type="spellEnd"/>
-      <w:r>
-        <w:rPr>
-          <w:rFonts w:ascii="FreeSans" w:hAnsi="FreeSans" w:cs="Arial"/>
-          <w:lang w:val="sv-SE"/>
-        </w:rPr>
-        <w:t>, 180 hp</w:t>
-      </w:r>
-      <w:r>
-        <w:rPr>
-          <w:rFonts w:ascii="FreeSans" w:hAnsi="FreeSans" w:cs="Arial"/>
-          <w:lang w:val="sv-SE"/>
-        </w:rPr>
-        <w:br/>
-      </w:r>
-      <w:r>
-        <w:rPr>
-          <w:rFonts w:ascii="FreeSans" w:hAnsi="FreeSans" w:cs="Arial"/>
-          <w:b/>
-          <w:lang w:val="sv-SE"/>
-        </w:rPr>
-        <w:t>Huvudområde:</w:t>
-      </w:r>
-      <w:r>
-        <w:rPr>
-          <w:rFonts w:ascii="FreeSans" w:hAnsi="FreeSans" w:cs="Arial"/>
-          <w:lang w:val="sv-SE"/>
-        </w:rPr>
-        <w:t xml:space="preserve"> </w:t>
-      </w:r>
-      <w:proofErr w:type="spellStart"/>
-      <w:r>
-        <w:rPr>
-          <w:rFonts w:ascii="FreeSans" w:hAnsi="FreeSans" w:cs="Arial"/>
-          <w:lang w:val="sv-SE"/>
-        </w:rPr>
-        <w:t>Xxxxxxxxxxxx</w:t>
-      </w:r>
-      <w:proofErr w:type="spellEnd"/>
-      <w:r>
-        <w:rPr>
-          <w:rFonts w:ascii="FreeSans" w:hAnsi="FreeSans" w:cs="Arial"/>
-          <w:lang w:val="sv-SE"/>
-        </w:rPr>
-        <w:br/>
-      </w:r>
-      <w:r>
-        <w:rPr>
-          <w:rFonts w:ascii="FreeSans" w:hAnsi="FreeSans" w:cs="Arial"/>
-          <w:b/>
-          <w:lang w:val="sv-SE"/>
-        </w:rPr>
-        <w:t xml:space="preserve">Termin, år: </w:t>
-      </w:r>
-      <w:r>
-        <w:rPr>
-          <w:rFonts w:ascii="FreeSans" w:hAnsi="FreeSans" w:cs="Arial"/>
-          <w:lang w:val="sv-SE"/>
-        </w:rPr>
-        <w:t>XX, 20XX</w:t>
-      </w:r>
-    </w:p>
-    <w:p>
-      <w:pPr>
-        <w:rPr>
-          <w:lang w:val="sv-SE"/>
-        </w:rPr>
-      </w:pPr>
-      <w:r>
-        <w:rPr>
-          <w:lang w:val="sv-SE"/>
-        </w:rPr>
-        <w:br w:type="page"/>
-      </w:r>
-    </w:p>
-    <w:p>
-      <w:pPr>
-        <w:pStyle w:val="Heading1"/>
-        <w:rPr>
-          <w:lang w:val="sv-SE"/>
-        </w:rPr>
-      </w:pPr>
-      <w:bookmarkStart w:id="0" w:name="_Toc503871514"/>
-      <w:r>
-        <w:rPr>
-          <w:lang w:val="sv-SE"/>
-        </w:rPr>
-        <w:lastRenderedPageBreak/>
-        <w:t>Sammanfattning</w:t>
-      </w:r>
-      <w:bookmarkEnd w:id="0"/>
-    </w:p>
-    <w:p>
-      <w:pPr>
-        <w:rPr>
-          <w:lang w:val="sv-SE"/>
-        </w:rPr>
-      </w:pPr>
-      <w:r>
-        <w:rPr>
-          <w:lang w:val="sv-SE"/>
-        </w:rPr>
-        <w:br w:type="page"/>
-      </w:r>
-    </w:p>
-    <w:p>
-      <w:pPr>
-        <w:pStyle w:val="Heading1"/>
-        <w:rPr>
-          <w:lang w:val="sv-SE"/>
-        </w:rPr>
-      </w:pPr>
-      <w:bookmarkStart w:id="1" w:name="_Toc503871515"/>
-      <w:r>
-        <w:rPr>
-          <w:lang w:val="sv-SE"/>
-        </w:rPr>
-        <w:lastRenderedPageBreak/>
-        <w:t>Abstract</w:t>
-      </w:r>
-      <w:bookmarkEnd w:id="1"/>
-    </w:p>
-    <w:p>
-      <w:pPr>
-        <w:rPr>
-          <w:lang w:val="sv-SE"/>
-        </w:rPr>
-      </w:pPr>
-      <w:r>
-        <w:rPr>
-          <w:lang w:val="sv-SE"/>
-        </w:rPr>
-        <w:br w:type="page"/>
-      </w:r>
-    </w:p>
-    <w:p>
-      <w:pPr>
-        <w:pStyle w:val="Heading1"/>
-        <w:rPr>
-          <w:lang w:val="sv-SE"/>
-        </w:rPr>
-      </w:pPr>
-      <w:bookmarkStart w:id="2" w:name="_Toc503871516"/>
-      <w:r>
-        <w:rPr>
-          <w:lang w:val="sv-SE"/>
-        </w:rPr>
-        <w:lastRenderedPageBreak/>
-        <w:t>Förord</w:t>
-      </w:r>
-      <w:bookmarkEnd w:id="2"/>
+        <w:t>Termin, år:</w:t>
+      </w:r>
+      <w:r>
+        <w:rPr>
+          <w:lang w:val="sv-SE"/>
+        </w:rPr>
+        <w:t xml:space="preserve"> VT, 201</w:t>
+      </w:r>
+      <w:r>
+        <w:rPr>
+          <w:lang w:val="sv-SE"/>
+        </w:rPr>
+        <w:t>8</w:t>
+      </w:r>
     </w:p>
     <w:p>
       <w:pPr>
@@ -489,7 +1047,202 @@
           <w:lang w:val="sv-SE"/>
         </w:rPr>
       </w:pPr>
-      <w:bookmarkStart w:id="3" w:name="_Toc503871517"/>
+      <w:bookmarkStart w:id="0" w:name="_Toc504054507"/>
+      <w:r>
+        <w:rPr>
+          <w:lang w:val="sv-SE"/>
+        </w:rPr>
+        <w:lastRenderedPageBreak/>
+        <w:t>Sammanfattning</w:t>
+      </w:r>
+      <w:bookmarkEnd w:id="0"/>
+    </w:p>
+    <w:p>
+      <w:pPr>
+        <w:rPr>
+          <w:lang w:val="sv-SE"/>
+        </w:rPr>
+      </w:pPr>
+      <w:proofErr w:type="spellStart"/>
+      <w:r>
+        <w:rPr>
+          <w:lang w:val="sv-SE"/>
+        </w:rPr>
+        <w:t>Bladibla</w:t>
+      </w:r>
+      <w:proofErr w:type="spellEnd"/>
+    </w:p>
+    <w:p>
+      <w:pPr>
+        <w:rPr>
+          <w:lang w:val="sv-SE"/>
+        </w:rPr>
+      </w:pPr>
+    </w:p>
+    <w:p>
+      <w:proofErr w:type="spellStart"/>
+      <w:r>
+        <w:rPr>
+          <w:b/>
+        </w:rPr>
+        <w:t>Nyckelord</w:t>
+      </w:r>
+      <w:proofErr w:type="spellEnd"/>
+      <w:r>
+        <w:rPr>
+          <w:b/>
+        </w:rPr>
+        <w:t>:</w:t>
+      </w:r>
+      <w:r>
+        <w:t xml:space="preserve"> Uni</w:t>
+      </w:r>
+      <w:r>
+        <w:t>t</w:t>
+      </w:r>
+      <w:r>
+        <w:t>y</w:t>
+      </w:r>
+      <w:r>
+        <w:t xml:space="preserve"> Engine</w:t>
+      </w:r>
+      <w:r>
+        <w:t xml:space="preserve">, </w:t>
+      </w:r>
+      <w:r>
+        <w:t xml:space="preserve">Pathfinder, </w:t>
+      </w:r>
+      <w:r>
+        <w:t xml:space="preserve">A*, C#, </w:t>
+      </w:r>
+    </w:p>
+    <w:p/>
+    <w:p/>
+    <w:p>
+      <w:r>
+        <w:br w:type="page"/>
+      </w:r>
+    </w:p>
+    <w:p>
+      <w:pPr>
+        <w:pStyle w:val="Heading1"/>
+        <w:rPr>
+          <w:lang w:val="sv-SE"/>
+        </w:rPr>
+      </w:pPr>
+      <w:bookmarkStart w:id="1" w:name="_Toc504054508"/>
+      <w:r>
+        <w:rPr>
+          <w:lang w:val="sv-SE"/>
+        </w:rPr>
+        <w:lastRenderedPageBreak/>
+        <w:t>Abstract</w:t>
+      </w:r>
+      <w:bookmarkEnd w:id="1"/>
+    </w:p>
+    <w:p>
+      <w:pPr>
+        <w:rPr>
+          <w:lang w:val="sv-SE"/>
+        </w:rPr>
+      </w:pPr>
+      <w:proofErr w:type="spellStart"/>
+      <w:r>
+        <w:rPr>
+          <w:lang w:val="sv-SE"/>
+        </w:rPr>
+        <w:t>Bladiblabla</w:t>
+      </w:r>
+      <w:proofErr w:type="spellEnd"/>
+    </w:p>
+    <w:p>
+      <w:pPr>
+        <w:rPr>
+          <w:lang w:val="sv-SE"/>
+        </w:rPr>
+      </w:pPr>
+    </w:p>
+    <w:p>
+      <w:r>
+        <w:rPr>
+          <w:b/>
+        </w:rPr>
+        <w:t>Keywords:</w:t>
+      </w:r>
+      <w:r>
+        <w:t xml:space="preserve"> </w:t>
+      </w:r>
+      <w:r>
+        <w:t>Uni</w:t>
+      </w:r>
+      <w:r>
+        <w:t>t</w:t>
+      </w:r>
+      <w:r>
+        <w:t>y</w:t>
+      </w:r>
+      <w:r>
+        <w:t xml:space="preserve"> Engine</w:t>
+      </w:r>
+      <w:r>
+        <w:t>, Pathfinder, A*, C#,</w:t>
+      </w:r>
+    </w:p>
+    <w:p>
+      <w:pPr>
+        <w:rPr>
+          <w:b/>
+        </w:rPr>
+      </w:pPr>
+      <w:r>
+        <w:rPr>
+          <w:b/>
+        </w:rPr>
+        <w:br w:type="page"/>
+      </w:r>
+    </w:p>
+    <w:p>
+      <w:pPr>
+        <w:pStyle w:val="Heading1"/>
+        <w:rPr>
+          <w:lang w:val="sv-SE"/>
+        </w:rPr>
+      </w:pPr>
+      <w:bookmarkStart w:id="2" w:name="_Toc504054509"/>
+      <w:r>
+        <w:rPr>
+          <w:lang w:val="sv-SE"/>
+        </w:rPr>
+        <w:lastRenderedPageBreak/>
+        <w:t>Förord</w:t>
+      </w:r>
+      <w:bookmarkEnd w:id="2"/>
+    </w:p>
+    <w:p>
+      <w:pPr>
+        <w:rPr>
+          <w:rFonts w:asciiTheme="majorHAnsi" w:eastAsiaTheme="majorEastAsia" w:hAnsiTheme="majorHAnsi" w:cstheme="majorBidi"/>
+          <w:color w:val="2E74B5" w:themeColor="accent1" w:themeShade="BF"/>
+          <w:sz w:val="32"/>
+          <w:szCs w:val="32"/>
+          <w:lang w:val="sv-SE"/>
+        </w:rPr>
+      </w:pPr>
+      <w:r>
+        <w:rPr>
+          <w:lang w:val="sv-SE"/>
+        </w:rPr>
+        <w:br w:type="page"/>
+      </w:r>
+    </w:p>
+    <w:p>
+      <w:pPr>
+        <w:pStyle w:val="Heading1"/>
+        <w:rPr>
+          <w:lang w:val="sv-SE"/>
+        </w:rPr>
+      </w:pPr>
+      <w:bookmarkStart w:id="3" w:name="_Toc504054510"/>
       <w:r>
         <w:rPr>
           <w:lang w:val="sv-SE"/>
@@ -554,6 +1307,8 @@
           <w:r>
             <w:t>Innehållsförteckning</w:t>
           </w:r>
+          <w:bookmarkStart w:id="4" w:name="_GoBack"/>
+          <w:bookmarkEnd w:id="4"/>
         </w:p>
         <w:p>
           <w:pPr>
@@ -576,7 +1331,7 @@
           <w:r>
             <w:fldChar w:fldCharType="separate"/>
           </w:r>
-          <w:hyperlink w:anchor="_Toc503871514" w:history="1">
+          <w:hyperlink w:anchor="_Toc504054507" w:history="1">
             <w:r>
               <w:rPr>
                 <w:rStyle w:val="Hyperlink"/>
@@ -604,7 +1359,7 @@
                 <w:noProof/>
                 <w:webHidden/>
               </w:rPr>
-              <w:instrText xml:space="preserve"> PAGEREF _Toc503871514 \h </w:instrText>
+              <w:instrText xml:space="preserve"> PAGEREF _Toc504054507 \h </w:instrText>
             </w:r>
             <w:r>
               <w:rPr>
@@ -624,7 +1379,7 @@
                 <w:noProof/>
                 <w:webHidden/>
               </w:rPr>
-              <w:t>3</w:t>
+              <w:t>iii</w:t>
             </w:r>
             <w:r>
               <w:rPr>
@@ -647,7 +1402,7 @@
               <w:lang w:val="sv-SE" w:eastAsia="sv-SE"/>
             </w:rPr>
           </w:pPr>
-          <w:hyperlink w:anchor="_Toc503871515" w:history="1">
+          <w:hyperlink w:anchor="_Toc504054508" w:history="1">
             <w:r>
               <w:rPr>
                 <w:rStyle w:val="Hyperlink"/>
@@ -675,7 +1430,7 @@
                 <w:noProof/>
                 <w:webHidden/>
               </w:rPr>
-              <w:instrText xml:space="preserve"> PAGEREF _Toc503871515 \h </w:instrText>
+              <w:instrText xml:space="preserve"> PAGEREF _Toc504054508 \h </w:instrText>
             </w:r>
             <w:r>
               <w:rPr>
@@ -695,7 +1450,7 @@
                 <w:noProof/>
                 <w:webHidden/>
               </w:rPr>
-              <w:t>4</w:t>
+              <w:t>iv</w:t>
             </w:r>
             <w:r>
               <w:rPr>
@@ -718,7 +1473,7 @@
               <w:lang w:val="sv-SE" w:eastAsia="sv-SE"/>
             </w:rPr>
           </w:pPr>
-          <w:hyperlink w:anchor="_Toc503871516" w:history="1">
+          <w:hyperlink w:anchor="_Toc504054509" w:history="1">
             <w:r>
               <w:rPr>
                 <w:rStyle w:val="Hyperlink"/>
@@ -746,7 +1501,7 @@
                 <w:noProof/>
                 <w:webHidden/>
               </w:rPr>
-              <w:instrText xml:space="preserve"> PAGEREF _Toc503871516 \h </w:instrText>
+              <w:instrText xml:space="preserve"> PAGEREF _Toc504054509 \h </w:instrText>
             </w:r>
             <w:r>
               <w:rPr>
@@ -766,7 +1521,7 @@
                 <w:noProof/>
                 <w:webHidden/>
               </w:rPr>
-              <w:t>5</w:t>
+              <w:t>v</w:t>
             </w:r>
             <w:r>
               <w:rPr>
@@ -789,7 +1544,7 @@
               <w:lang w:val="sv-SE" w:eastAsia="sv-SE"/>
             </w:rPr>
           </w:pPr>
-          <w:hyperlink w:anchor="_Toc503871517" w:history="1">
+          <w:hyperlink w:anchor="_Toc504054510" w:history="1">
             <w:r>
               <w:rPr>
                 <w:rStyle w:val="Hyperlink"/>
@@ -817,7 +1572,7 @@
                 <w:noProof/>
                 <w:webHidden/>
               </w:rPr>
-              <w:instrText xml:space="preserve"> PAGEREF _Toc503871517 \h </w:instrText>
+              <w:instrText xml:space="preserve"> PAGEREF _Toc504054510 \h </w:instrText>
             </w:r>
             <w:r>
               <w:rPr>
@@ -837,7 +1592,7 @@
                 <w:noProof/>
                 <w:webHidden/>
               </w:rPr>
-              <w:t>6</w:t>
+              <w:t>vi</w:t>
             </w:r>
             <w:r>
               <w:rPr>
@@ -860,7 +1615,7 @@
               <w:lang w:val="sv-SE" w:eastAsia="sv-SE"/>
             </w:rPr>
           </w:pPr>
-          <w:hyperlink w:anchor="_Toc503871518" w:history="1">
+          <w:hyperlink w:anchor="_Toc504054511" w:history="1">
             <w:r>
               <w:rPr>
                 <w:rStyle w:val="Hyperlink"/>
@@ -888,7 +1643,7 @@
                 <w:noProof/>
                 <w:webHidden/>
               </w:rPr>
-              <w:instrText xml:space="preserve"> PAGEREF _Toc503871518 \h </w:instrText>
+              <w:instrText xml:space="preserve"> PAGEREF _Toc504054511 \h </w:instrText>
             </w:r>
             <w:r>
               <w:rPr>
@@ -908,7 +1663,7 @@
                 <w:noProof/>
                 <w:webHidden/>
               </w:rPr>
-              <w:t>8</w:t>
+              <w:t>1</w:t>
             </w:r>
             <w:r>
               <w:rPr>
@@ -931,7 +1686,7 @@
               <w:lang w:val="sv-SE" w:eastAsia="sv-SE"/>
             </w:rPr>
           </w:pPr>
-          <w:hyperlink w:anchor="_Toc503871519" w:history="1">
+          <w:hyperlink w:anchor="_Toc504054512" w:history="1">
             <w:r>
               <w:rPr>
                 <w:rStyle w:val="Hyperlink"/>
@@ -959,7 +1714,7 @@
                 <w:noProof/>
                 <w:webHidden/>
               </w:rPr>
-              <w:instrText xml:space="preserve"> PAGEREF _Toc503871519 \h </w:instrText>
+              <w:instrText xml:space="preserve"> PAGEREF _Toc504054512 \h </w:instrText>
             </w:r>
             <w:r>
               <w:rPr>
@@ -979,7 +1734,7 @@
                 <w:noProof/>
                 <w:webHidden/>
               </w:rPr>
-              <w:t>8</w:t>
+              <w:t>1</w:t>
             </w:r>
             <w:r>
               <w:rPr>
@@ -1002,7 +1757,7 @@
               <w:lang w:val="sv-SE" w:eastAsia="sv-SE"/>
             </w:rPr>
           </w:pPr>
-          <w:hyperlink w:anchor="_Toc503871520" w:history="1">
+          <w:hyperlink w:anchor="_Toc504054513" w:history="1">
             <w:r>
               <w:rPr>
                 <w:rStyle w:val="Hyperlink"/>
@@ -1030,7 +1785,7 @@
                 <w:noProof/>
                 <w:webHidden/>
               </w:rPr>
-              <w:instrText xml:space="preserve"> PAGEREF _Toc503871520 \h </w:instrText>
+              <w:instrText xml:space="preserve"> PAGEREF _Toc504054513 \h </w:instrText>
             </w:r>
             <w:r>
               <w:rPr>
@@ -1050,7 +1805,7 @@
                 <w:noProof/>
                 <w:webHidden/>
               </w:rPr>
-              <w:t>8</w:t>
+              <w:t>1</w:t>
             </w:r>
             <w:r>
               <w:rPr>
@@ -1073,7 +1828,7 @@
               <w:lang w:val="sv-SE" w:eastAsia="sv-SE"/>
             </w:rPr>
           </w:pPr>
-          <w:hyperlink w:anchor="_Toc503871521" w:history="1">
+          <w:hyperlink w:anchor="_Toc504054514" w:history="1">
             <w:r>
               <w:rPr>
                 <w:rStyle w:val="Hyperlink"/>
@@ -1101,7 +1856,7 @@
                 <w:noProof/>
                 <w:webHidden/>
               </w:rPr>
-              <w:instrText xml:space="preserve"> PAGEREF _Toc503871521 \h </w:instrText>
+              <w:instrText xml:space="preserve"> PAGEREF _Toc504054514 \h </w:instrText>
             </w:r>
             <w:r>
               <w:rPr>
@@ -1121,7 +1876,7 @@
                 <w:noProof/>
                 <w:webHidden/>
               </w:rPr>
-              <w:t>8</w:t>
+              <w:t>1</w:t>
             </w:r>
             <w:r>
               <w:rPr>
@@ -1144,7 +1899,7 @@
               <w:lang w:val="sv-SE" w:eastAsia="sv-SE"/>
             </w:rPr>
           </w:pPr>
-          <w:hyperlink w:anchor="_Toc503871522" w:history="1">
+          <w:hyperlink w:anchor="_Toc504054515" w:history="1">
             <w:r>
               <w:rPr>
                 <w:rStyle w:val="Hyperlink"/>
@@ -1172,7 +1927,7 @@
                 <w:noProof/>
                 <w:webHidden/>
               </w:rPr>
-              <w:instrText xml:space="preserve"> PAGEREF _Toc503871522 \h </w:instrText>
+              <w:instrText xml:space="preserve"> PAGEREF _Toc504054515 \h </w:instrText>
             </w:r>
             <w:r>
               <w:rPr>
@@ -1192,7 +1947,7 @@
                 <w:noProof/>
                 <w:webHidden/>
               </w:rPr>
-              <w:t>8</w:t>
+              <w:t>1</w:t>
             </w:r>
             <w:r>
               <w:rPr>
@@ -1215,7 +1970,7 @@
               <w:lang w:val="sv-SE" w:eastAsia="sv-SE"/>
             </w:rPr>
           </w:pPr>
-          <w:hyperlink w:anchor="_Toc503871523" w:history="1">
+          <w:hyperlink w:anchor="_Toc504054516" w:history="1">
             <w:r>
               <w:rPr>
                 <w:rStyle w:val="Hyperlink"/>
@@ -1243,7 +1998,7 @@
                 <w:noProof/>
                 <w:webHidden/>
               </w:rPr>
-              <w:instrText xml:space="preserve"> PAGEREF _Toc503871523 \h </w:instrText>
+              <w:instrText xml:space="preserve"> PAGEREF _Toc504054516 \h </w:instrText>
             </w:r>
             <w:r>
               <w:rPr>
@@ -1263,7 +2018,7 @@
                 <w:noProof/>
                 <w:webHidden/>
               </w:rPr>
-              <w:t>8</w:t>
+              <w:t>1</w:t>
             </w:r>
             <w:r>
               <w:rPr>
@@ -1286,7 +2041,7 @@
               <w:lang w:val="sv-SE" w:eastAsia="sv-SE"/>
             </w:rPr>
           </w:pPr>
-          <w:hyperlink w:anchor="_Toc503871524" w:history="1">
+          <w:hyperlink w:anchor="_Toc504054517" w:history="1">
             <w:r>
               <w:rPr>
                 <w:rStyle w:val="Hyperlink"/>
@@ -1314,7 +2069,7 @@
                 <w:noProof/>
                 <w:webHidden/>
               </w:rPr>
-              <w:instrText xml:space="preserve"> PAGEREF _Toc503871524 \h </w:instrText>
+              <w:instrText xml:space="preserve"> PAGEREF _Toc504054517 \h </w:instrText>
             </w:r>
             <w:r>
               <w:rPr>
@@ -1334,7 +2089,7 @@
                 <w:noProof/>
                 <w:webHidden/>
               </w:rPr>
-              <w:t>8</w:t>
+              <w:t>1</w:t>
             </w:r>
             <w:r>
               <w:rPr>
@@ -1357,11 +2112,12 @@
               <w:lang w:val="sv-SE" w:eastAsia="sv-SE"/>
             </w:rPr>
           </w:pPr>
-          <w:hyperlink w:anchor="_Toc503871525" w:history="1">
+          <w:hyperlink w:anchor="_Toc504054518" w:history="1">
             <w:r>
               <w:rPr>
                 <w:rStyle w:val="Hyperlink"/>
                 <w:noProof/>
+                <w:lang w:val="sv-SE"/>
               </w:rPr>
               <w:t>Teori</w:t>
             </w:r>
@@ -1384,7 +2140,7 @@
                 <w:noProof/>
                 <w:webHidden/>
               </w:rPr>
-              <w:instrText xml:space="preserve"> PAGEREF _Toc503871525 \h </w:instrText>
+              <w:instrText xml:space="preserve"> PAGEREF _Toc504054518 \h </w:instrText>
             </w:r>
             <w:r>
               <w:rPr>
@@ -1404,7 +2160,7 @@
                 <w:noProof/>
                 <w:webHidden/>
               </w:rPr>
-              <w:t>9</w:t>
+              <w:t>2</w:t>
             </w:r>
             <w:r>
               <w:rPr>
@@ -1427,11 +2183,12 @@
               <w:lang w:val="sv-SE" w:eastAsia="sv-SE"/>
             </w:rPr>
           </w:pPr>
-          <w:hyperlink w:anchor="_Toc503871526" w:history="1">
+          <w:hyperlink w:anchor="_Toc504054519" w:history="1">
             <w:r>
               <w:rPr>
                 <w:rStyle w:val="Hyperlink"/>
                 <w:noProof/>
+                <w:lang w:val="sv-SE"/>
               </w:rPr>
               <w:t>Metod</w:t>
             </w:r>
@@ -1454,7 +2211,7 @@
                 <w:noProof/>
                 <w:webHidden/>
               </w:rPr>
-              <w:instrText xml:space="preserve"> PAGEREF _Toc503871526 \h </w:instrText>
+              <w:instrText xml:space="preserve"> PAGEREF _Toc504054519 \h </w:instrText>
             </w:r>
             <w:r>
               <w:rPr>
@@ -1474,7 +2231,7 @@
                 <w:noProof/>
                 <w:webHidden/>
               </w:rPr>
-              <w:t>10</w:t>
+              <w:t>3</w:t>
             </w:r>
             <w:r>
               <w:rPr>
@@ -1497,7 +2254,7 @@
               <w:lang w:val="sv-SE" w:eastAsia="sv-SE"/>
             </w:rPr>
           </w:pPr>
-          <w:hyperlink w:anchor="_Toc503871527" w:history="1">
+          <w:hyperlink w:anchor="_Toc504054520" w:history="1">
             <w:r>
               <w:rPr>
                 <w:rStyle w:val="Hyperlink"/>
@@ -1525,7 +2282,7 @@
                 <w:noProof/>
                 <w:webHidden/>
               </w:rPr>
-              <w:instrText xml:space="preserve"> PAGEREF _Toc503871527 \h </w:instrText>
+              <w:instrText xml:space="preserve"> PAGEREF _Toc504054520 \h </w:instrText>
             </w:r>
             <w:r>
               <w:rPr>
@@ -1545,7 +2302,7 @@
                 <w:noProof/>
                 <w:webHidden/>
               </w:rPr>
-              <w:t>10</w:t>
+              <w:t>3</w:t>
             </w:r>
             <w:r>
               <w:rPr>
@@ -1568,7 +2325,7 @@
               <w:lang w:val="sv-SE" w:eastAsia="sv-SE"/>
             </w:rPr>
           </w:pPr>
-          <w:hyperlink w:anchor="_Toc503871528" w:history="1">
+          <w:hyperlink w:anchor="_Toc504054521" w:history="1">
             <w:r>
               <w:rPr>
                 <w:rStyle w:val="Hyperlink"/>
@@ -1596,7 +2353,7 @@
                 <w:noProof/>
                 <w:webHidden/>
               </w:rPr>
-              <w:instrText xml:space="preserve"> PAGEREF _Toc503871528 \h </w:instrText>
+              <w:instrText xml:space="preserve"> PAGEREF _Toc504054521 \h </w:instrText>
             </w:r>
             <w:r>
               <w:rPr>
@@ -1616,7 +2373,7 @@
                 <w:noProof/>
                 <w:webHidden/>
               </w:rPr>
-              <w:t>10</w:t>
+              <w:t>3</w:t>
             </w:r>
             <w:r>
               <w:rPr>
@@ -1639,7 +2396,7 @@
               <w:lang w:val="sv-SE" w:eastAsia="sv-SE"/>
             </w:rPr>
           </w:pPr>
-          <w:hyperlink w:anchor="_Toc503871529" w:history="1">
+          <w:hyperlink w:anchor="_Toc504054522" w:history="1">
             <w:r>
               <w:rPr>
                 <w:rStyle w:val="Hyperlink"/>
@@ -1667,7 +2424,7 @@
                 <w:noProof/>
                 <w:webHidden/>
               </w:rPr>
-              <w:instrText xml:space="preserve"> PAGEREF _Toc503871529 \h </w:instrText>
+              <w:instrText xml:space="preserve"> PAGEREF _Toc504054522 \h </w:instrText>
             </w:r>
             <w:r>
               <w:rPr>
@@ -1687,7 +2444,7 @@
                 <w:noProof/>
                 <w:webHidden/>
               </w:rPr>
-              <w:t>10</w:t>
+              <w:t>3</w:t>
             </w:r>
             <w:r>
               <w:rPr>
@@ -1710,11 +2467,12 @@
               <w:lang w:val="sv-SE" w:eastAsia="sv-SE"/>
             </w:rPr>
           </w:pPr>
-          <w:hyperlink w:anchor="_Toc503871530" w:history="1">
+          <w:hyperlink w:anchor="_Toc504054523" w:history="1">
             <w:r>
               <w:rPr>
                 <w:rStyle w:val="Hyperlink"/>
                 <w:noProof/>
+                <w:lang w:val="sv-SE"/>
               </w:rPr>
               <w:t>Förfarande</w:t>
             </w:r>
@@ -1737,7 +2495,7 @@
                 <w:noProof/>
                 <w:webHidden/>
               </w:rPr>
-              <w:instrText xml:space="preserve"> PAGEREF _Toc503871530 \h </w:instrText>
+              <w:instrText xml:space="preserve"> PAGEREF _Toc504054523 \h </w:instrText>
             </w:r>
             <w:r>
               <w:rPr>
@@ -1757,7 +2515,7 @@
                 <w:noProof/>
                 <w:webHidden/>
               </w:rPr>
-              <w:t>10</w:t>
+              <w:t>3</w:t>
             </w:r>
             <w:r>
               <w:rPr>
@@ -1780,7 +2538,7 @@
               <w:lang w:val="sv-SE" w:eastAsia="sv-SE"/>
             </w:rPr>
           </w:pPr>
-          <w:hyperlink w:anchor="_Toc503871531" w:history="1">
+          <w:hyperlink w:anchor="_Toc504054524" w:history="1">
             <w:r>
               <w:rPr>
                 <w:rStyle w:val="Hyperlink"/>
@@ -1808,7 +2566,7 @@
                 <w:noProof/>
                 <w:webHidden/>
               </w:rPr>
-              <w:instrText xml:space="preserve"> PAGEREF _Toc503871531 \h </w:instrText>
+              <w:instrText xml:space="preserve"> PAGEREF _Toc504054524 \h </w:instrText>
             </w:r>
             <w:r>
               <w:rPr>
@@ -1828,7 +2586,7 @@
                 <w:noProof/>
                 <w:webHidden/>
               </w:rPr>
-              <w:t>10</w:t>
+              <w:t>3</w:t>
             </w:r>
             <w:r>
               <w:rPr>
@@ -1851,13 +2609,14 @@
               <w:lang w:val="sv-SE" w:eastAsia="sv-SE"/>
             </w:rPr>
           </w:pPr>
-          <w:hyperlink w:anchor="_Toc503871532" w:history="1">
+          <w:hyperlink w:anchor="_Toc504054525" w:history="1">
             <w:r>
               <w:rPr>
                 <w:rStyle w:val="Hyperlink"/>
                 <w:noProof/>
-              </w:rPr>
-              <w:t>Dependent variables (what is used, and not used)</w:t>
+                <w:lang w:val="sv-SE"/>
+              </w:rPr>
+              <w:t>Beroende variablar (what is used, and not used)</w:t>
             </w:r>
             <w:r>
               <w:rPr>
@@ -1878,7 +2637,7 @@
                 <w:noProof/>
                 <w:webHidden/>
               </w:rPr>
-              <w:instrText xml:space="preserve"> PAGEREF _Toc503871532 \h </w:instrText>
+              <w:instrText xml:space="preserve"> PAGEREF _Toc504054525 \h </w:instrText>
             </w:r>
             <w:r>
               <w:rPr>
@@ -1898,7 +2657,7 @@
                 <w:noProof/>
                 <w:webHidden/>
               </w:rPr>
-              <w:t>10</w:t>
+              <w:t>3</w:t>
             </w:r>
             <w:r>
               <w:rPr>
@@ -1921,7 +2680,7 @@
               <w:lang w:val="sv-SE" w:eastAsia="sv-SE"/>
             </w:rPr>
           </w:pPr>
-          <w:hyperlink w:anchor="_Toc503871533" w:history="1">
+          <w:hyperlink w:anchor="_Toc504054526" w:history="1">
             <w:r>
               <w:rPr>
                 <w:rStyle w:val="Hyperlink"/>
@@ -1949,7 +2708,7 @@
                 <w:noProof/>
                 <w:webHidden/>
               </w:rPr>
-              <w:instrText xml:space="preserve"> PAGEREF _Toc503871533 \h </w:instrText>
+              <w:instrText xml:space="preserve"> PAGEREF _Toc504054526 \h </w:instrText>
             </w:r>
             <w:r>
               <w:rPr>
@@ -1969,7 +2728,7 @@
                 <w:noProof/>
                 <w:webHidden/>
               </w:rPr>
-              <w:t>10</w:t>
+              <w:t>3</w:t>
             </w:r>
             <w:r>
               <w:rPr>
@@ -1992,7 +2751,7 @@
               <w:lang w:val="sv-SE" w:eastAsia="sv-SE"/>
             </w:rPr>
           </w:pPr>
-          <w:hyperlink w:anchor="_Toc503871534" w:history="1">
+          <w:hyperlink w:anchor="_Toc504054527" w:history="1">
             <w:r>
               <w:rPr>
                 <w:rStyle w:val="Hyperlink"/>
@@ -2020,7 +2779,7 @@
                 <w:noProof/>
                 <w:webHidden/>
               </w:rPr>
-              <w:instrText xml:space="preserve"> PAGEREF _Toc503871534 \h </w:instrText>
+              <w:instrText xml:space="preserve"> PAGEREF _Toc504054527 \h </w:instrText>
             </w:r>
             <w:r>
               <w:rPr>
@@ -2040,7 +2799,7 @@
                 <w:noProof/>
                 <w:webHidden/>
               </w:rPr>
-              <w:t>10</w:t>
+              <w:t>3</w:t>
             </w:r>
             <w:r>
               <w:rPr>
@@ -2063,7 +2822,7 @@
               <w:lang w:val="sv-SE" w:eastAsia="sv-SE"/>
             </w:rPr>
           </w:pPr>
-          <w:hyperlink w:anchor="_Toc503871535" w:history="1">
+          <w:hyperlink w:anchor="_Toc504054528" w:history="1">
             <w:r>
               <w:rPr>
                 <w:rStyle w:val="Hyperlink"/>
@@ -2091,7 +2850,7 @@
                 <w:noProof/>
                 <w:webHidden/>
               </w:rPr>
-              <w:instrText xml:space="preserve"> PAGEREF _Toc503871535 \h </w:instrText>
+              <w:instrText xml:space="preserve"> PAGEREF _Toc504054528 \h </w:instrText>
             </w:r>
             <w:r>
               <w:rPr>
@@ -2111,7 +2870,7 @@
                 <w:noProof/>
                 <w:webHidden/>
               </w:rPr>
-              <w:t>11</w:t>
+              <w:t>4</w:t>
             </w:r>
             <w:r>
               <w:rPr>
@@ -2134,7 +2893,7 @@
               <w:lang w:val="sv-SE" w:eastAsia="sv-SE"/>
             </w:rPr>
           </w:pPr>
-          <w:hyperlink w:anchor="_Toc503871536" w:history="1">
+          <w:hyperlink w:anchor="_Toc504054529" w:history="1">
             <w:r>
               <w:rPr>
                 <w:rStyle w:val="Hyperlink"/>
@@ -2162,7 +2921,7 @@
                 <w:noProof/>
                 <w:webHidden/>
               </w:rPr>
-              <w:instrText xml:space="preserve"> PAGEREF _Toc503871536 \h </w:instrText>
+              <w:instrText xml:space="preserve"> PAGEREF _Toc504054529 \h </w:instrText>
             </w:r>
             <w:r>
               <w:rPr>
@@ -2182,7 +2941,7 @@
                 <w:noProof/>
                 <w:webHidden/>
               </w:rPr>
-              <w:t>11</w:t>
+              <w:t>4</w:t>
             </w:r>
             <w:r>
               <w:rPr>
@@ -2205,7 +2964,7 @@
               <w:lang w:val="sv-SE" w:eastAsia="sv-SE"/>
             </w:rPr>
           </w:pPr>
-          <w:hyperlink w:anchor="_Toc503871537" w:history="1">
+          <w:hyperlink w:anchor="_Toc504054530" w:history="1">
             <w:r>
               <w:rPr>
                 <w:rStyle w:val="Hyperlink"/>
@@ -2233,7 +2992,7 @@
                 <w:noProof/>
                 <w:webHidden/>
               </w:rPr>
-              <w:instrText xml:space="preserve"> PAGEREF _Toc503871537 \h </w:instrText>
+              <w:instrText xml:space="preserve"> PAGEREF _Toc504054530 \h </w:instrText>
             </w:r>
             <w:r>
               <w:rPr>
@@ -2253,7 +3012,7 @@
                 <w:noProof/>
                 <w:webHidden/>
               </w:rPr>
-              <w:t>11</w:t>
+              <w:t>4</w:t>
             </w:r>
             <w:r>
               <w:rPr>
@@ -2276,7 +3035,7 @@
               <w:lang w:val="sv-SE" w:eastAsia="sv-SE"/>
             </w:rPr>
           </w:pPr>
-          <w:hyperlink w:anchor="_Toc503871538" w:history="1">
+          <w:hyperlink w:anchor="_Toc504054531" w:history="1">
             <w:r>
               <w:rPr>
                 <w:rStyle w:val="Hyperlink"/>
@@ -2304,7 +3063,7 @@
                 <w:noProof/>
                 <w:webHidden/>
               </w:rPr>
-              <w:instrText xml:space="preserve"> PAGEREF _Toc503871538 \h </w:instrText>
+              <w:instrText xml:space="preserve"> PAGEREF _Toc504054531 \h </w:instrText>
             </w:r>
             <w:r>
               <w:rPr>
@@ -2324,7 +3083,7 @@
                 <w:noProof/>
                 <w:webHidden/>
               </w:rPr>
-              <w:t>12</w:t>
+              <w:t>5</w:t>
             </w:r>
             <w:r>
               <w:rPr>
@@ -2347,7 +3106,7 @@
               <w:lang w:val="sv-SE" w:eastAsia="sv-SE"/>
             </w:rPr>
           </w:pPr>
-          <w:hyperlink w:anchor="_Toc503871539" w:history="1">
+          <w:hyperlink w:anchor="_Toc504054532" w:history="1">
             <w:r>
               <w:rPr>
                 <w:rStyle w:val="Hyperlink"/>
@@ -2375,7 +3134,7 @@
                 <w:noProof/>
                 <w:webHidden/>
               </w:rPr>
-              <w:instrText xml:space="preserve"> PAGEREF _Toc503871539 \h </w:instrText>
+              <w:instrText xml:space="preserve"> PAGEREF _Toc504054532 \h </w:instrText>
             </w:r>
             <w:r>
               <w:rPr>
@@ -2395,7 +3154,7 @@
                 <w:noProof/>
                 <w:webHidden/>
               </w:rPr>
-              <w:t>13</w:t>
+              <w:t>6</w:t>
             </w:r>
             <w:r>
               <w:rPr>
@@ -2418,7 +3177,7 @@
               <w:lang w:val="sv-SE" w:eastAsia="sv-SE"/>
             </w:rPr>
           </w:pPr>
-          <w:hyperlink w:anchor="_Toc503871540" w:history="1">
+          <w:hyperlink w:anchor="_Toc504054533" w:history="1">
             <w:r>
               <w:rPr>
                 <w:rStyle w:val="Hyperlink"/>
@@ -2446,7 +3205,7 @@
                 <w:noProof/>
                 <w:webHidden/>
               </w:rPr>
-              <w:instrText xml:space="preserve"> PAGEREF _Toc503871540 \h </w:instrText>
+              <w:instrText xml:space="preserve"> PAGEREF _Toc504054533 \h </w:instrText>
             </w:r>
             <w:r>
               <w:rPr>
@@ -2466,7 +3225,7 @@
                 <w:noProof/>
                 <w:webHidden/>
               </w:rPr>
-              <w:t>14</w:t>
+              <w:t>7</w:t>
             </w:r>
             <w:r>
               <w:rPr>
@@ -2489,7 +3248,7 @@
               <w:lang w:val="sv-SE" w:eastAsia="sv-SE"/>
             </w:rPr>
           </w:pPr>
-          <w:hyperlink w:anchor="_Toc503871541" w:history="1">
+          <w:hyperlink w:anchor="_Toc504054534" w:history="1">
             <w:r>
               <w:rPr>
                 <w:rStyle w:val="Hyperlink"/>
@@ -2517,7 +3276,7 @@
                 <w:noProof/>
                 <w:webHidden/>
               </w:rPr>
-              <w:instrText xml:space="preserve"> PAGEREF _Toc503871541 \h </w:instrText>
+              <w:instrText xml:space="preserve"> PAGEREF _Toc504054534 \h </w:instrText>
             </w:r>
             <w:r>
               <w:rPr>
@@ -2537,7 +3296,7 @@
                 <w:noProof/>
                 <w:webHidden/>
               </w:rPr>
-              <w:t>15</w:t>
+              <w:t>8</w:t>
             </w:r>
             <w:r>
               <w:rPr>
@@ -2560,7 +3319,7 @@
               <w:lang w:val="sv-SE" w:eastAsia="sv-SE"/>
             </w:rPr>
           </w:pPr>
-          <w:hyperlink w:anchor="_Toc503871542" w:history="1">
+          <w:hyperlink w:anchor="_Toc504054535" w:history="1">
             <w:r>
               <w:rPr>
                 <w:rStyle w:val="Hyperlink"/>
@@ -2588,7 +3347,7 @@
                 <w:noProof/>
                 <w:webHidden/>
               </w:rPr>
-              <w:instrText xml:space="preserve"> PAGEREF _Toc503871542 \h </w:instrText>
+              <w:instrText xml:space="preserve"> PAGEREF _Toc504054535 \h </w:instrText>
             </w:r>
             <w:r>
               <w:rPr>
@@ -2608,7 +3367,7 @@
                 <w:noProof/>
                 <w:webHidden/>
               </w:rPr>
-              <w:t>16</w:t>
+              <w:t>9</w:t>
             </w:r>
             <w:r>
               <w:rPr>
@@ -2620,6 +3379,12 @@
           </w:hyperlink>
         </w:p>
         <w:p>
+          <w:pPr>
+            <w:rPr>
+              <w:b/>
+              <w:bCs/>
+            </w:rPr>
+          </w:pPr>
           <w:r>
             <w:rPr>
               <w:b/>
@@ -2633,15 +3398,18 @@
     <w:p>
       <w:pPr>
         <w:rPr>
-          <w:lang w:val="sv-SE"/>
-        </w:rPr>
-      </w:pPr>
-      <w:r>
-        <w:rPr>
-          <w:lang w:val="sv-SE"/>
-        </w:rPr>
-        <w:br w:type="page"/>
-      </w:r>
+          <w:b/>
+          <w:bCs/>
+        </w:rPr>
+        <w:sectPr>
+          <w:footerReference w:type="default" r:id="rId8"/>
+          <w:pgSz w:w="12240" w:h="15840"/>
+          <w:pgMar w:top="1417" w:right="1417" w:bottom="1417" w:left="1417" w:header="708" w:footer="708" w:gutter="0"/>
+          <w:pgNumType w:fmt="lowerRoman"/>
+          <w:cols w:space="708"/>
+          <w:docGrid w:linePitch="360"/>
+        </w:sectPr>
+      </w:pPr>
     </w:p>
     <w:p>
       <w:pPr>
@@ -2650,7 +3418,7 @@
           <w:lang w:val="sv-SE"/>
         </w:rPr>
       </w:pPr>
-      <w:bookmarkStart w:id="4" w:name="_Toc503871518"/>
+      <w:bookmarkStart w:id="5" w:name="_Toc504054511"/>
       <w:r>
         <w:rPr>
           <w:lang w:val="sv-SE"/>
@@ -2658,7 +3426,76 @@
         <w:lastRenderedPageBreak/>
         <w:t>Introduktion</w:t>
       </w:r>
-      <w:bookmarkEnd w:id="4"/>
+      <w:bookmarkEnd w:id="5"/>
+    </w:p>
+    <w:p>
+      <w:pPr>
+        <w:rPr>
+          <w:lang w:val="sv-SE"/>
+        </w:rPr>
+      </w:pPr>
+      <w:r>
+        <w:rPr>
+          <w:lang w:val="sv-SE"/>
+        </w:rPr>
+        <w:t xml:space="preserve">Denna uppsats utforskar hur prestandan påverkas av att använda en inbyggd all </w:t>
+      </w:r>
+      <w:proofErr w:type="spellStart"/>
+      <w:r>
+        <w:rPr>
+          <w:lang w:val="sv-SE"/>
+        </w:rPr>
+        <w:t>purpose</w:t>
+      </w:r>
+      <w:proofErr w:type="spellEnd"/>
+      <w:r>
+        <w:rPr>
+          <w:lang w:val="sv-SE"/>
+        </w:rPr>
+        <w:t xml:space="preserve"> </w:t>
+      </w:r>
+      <w:proofErr w:type="spellStart"/>
+      <w:r>
+        <w:rPr>
+          <w:lang w:val="sv-SE"/>
+        </w:rPr>
+        <w:t>pathfinder</w:t>
+      </w:r>
+      <w:proofErr w:type="spellEnd"/>
+      <w:r>
+        <w:rPr>
+          <w:lang w:val="sv-SE"/>
+        </w:rPr>
+        <w:t xml:space="preserve"> </w:t>
+      </w:r>
+      <w:proofErr w:type="spellStart"/>
+      <w:r>
+        <w:rPr>
+          <w:lang w:val="sv-SE"/>
+        </w:rPr>
+        <w:t>fårn</w:t>
+      </w:r>
+      <w:proofErr w:type="spellEnd"/>
+      <w:r>
+        <w:rPr>
+          <w:lang w:val="sv-SE"/>
+        </w:rPr>
+        <w:t xml:space="preserve"> en erkänd spelmotor med en egenutvecklad specialbyggd </w:t>
+      </w:r>
+      <w:proofErr w:type="spellStart"/>
+      <w:r>
+        <w:rPr>
+          <w:lang w:val="sv-SE"/>
+        </w:rPr>
+        <w:t>pathfinder</w:t>
+      </w:r>
+      <w:proofErr w:type="spellEnd"/>
+      <w:r>
+        <w:rPr>
+          <w:lang w:val="sv-SE"/>
+        </w:rPr>
+        <w:t>.</w:t>
+      </w:r>
     </w:p>
     <w:p>
       <w:pPr>
@@ -2667,14 +3504,21 @@
           <w:lang w:val="sv-SE"/>
         </w:rPr>
       </w:pPr>
-      <w:bookmarkStart w:id="5" w:name="_Toc503871519"/>
+      <w:bookmarkStart w:id="6" w:name="_Toc504054512"/>
       <w:r>
         <w:rPr>
           <w:lang w:val="sv-SE"/>
         </w:rPr>
         <w:t>Bakgrund</w:t>
       </w:r>
-      <w:bookmarkEnd w:id="5"/>
+      <w:bookmarkEnd w:id="6"/>
+    </w:p>
+    <w:p>
+      <w:pPr>
+        <w:rPr>
+          <w:lang w:val="sv-SE"/>
+        </w:rPr>
+      </w:pPr>
     </w:p>
     <w:p>
       <w:pPr>
@@ -2683,14 +3527,14 @@
           <w:lang w:val="sv-SE"/>
         </w:rPr>
       </w:pPr>
-      <w:bookmarkStart w:id="6" w:name="_Toc503871520"/>
+      <w:bookmarkStart w:id="7" w:name="_Toc504054513"/>
       <w:r>
         <w:rPr>
           <w:lang w:val="sv-SE"/>
         </w:rPr>
         <w:t>Övergripande syfte</w:t>
       </w:r>
-      <w:bookmarkEnd w:id="6"/>
+      <w:bookmarkEnd w:id="7"/>
     </w:p>
     <w:p>
       <w:pPr>
@@ -2699,7 +3543,7 @@
           <w:lang w:val="sv-SE"/>
         </w:rPr>
       </w:pPr>
-      <w:bookmarkStart w:id="7" w:name="_Toc503871521"/>
+      <w:bookmarkStart w:id="8" w:name="_Toc504054514"/>
       <w:r>
         <w:rPr>
           <w:lang w:val="sv-SE"/>
@@ -2718,7 +3562,7 @@
         </w:rPr>
         <w:t>ränsningar</w:t>
       </w:r>
-      <w:bookmarkEnd w:id="7"/>
+      <w:bookmarkEnd w:id="8"/>
     </w:p>
     <w:p>
       <w:pPr>
@@ -2727,14 +3571,14 @@
           <w:lang w:val="sv-SE"/>
         </w:rPr>
       </w:pPr>
-      <w:bookmarkStart w:id="8" w:name="_Toc503871522"/>
+      <w:bookmarkStart w:id="9" w:name="_Toc504054515"/>
       <w:r>
         <w:rPr>
           <w:lang w:val="sv-SE"/>
         </w:rPr>
         <w:t>Problemformulering</w:t>
       </w:r>
-      <w:bookmarkEnd w:id="8"/>
+      <w:bookmarkEnd w:id="9"/>
     </w:p>
     <w:p>
       <w:pPr>
@@ -2743,14 +3587,14 @@
           <w:lang w:val="sv-SE"/>
         </w:rPr>
       </w:pPr>
-      <w:bookmarkStart w:id="9" w:name="_Toc503871523"/>
+      <w:bookmarkStart w:id="10" w:name="_Toc504054516"/>
       <w:r>
         <w:rPr>
           <w:lang w:val="sv-SE"/>
         </w:rPr>
         <w:t>Översikt</w:t>
       </w:r>
-      <w:bookmarkEnd w:id="9"/>
+      <w:bookmarkEnd w:id="10"/>
     </w:p>
     <w:p>
       <w:pPr>
@@ -2759,14 +3603,14 @@
           <w:lang w:val="sv-SE"/>
         </w:rPr>
       </w:pPr>
-      <w:bookmarkStart w:id="10" w:name="_Toc503871524"/>
+      <w:bookmarkStart w:id="11" w:name="_Toc504054517"/>
       <w:r>
         <w:rPr>
           <w:lang w:val="sv-SE"/>
         </w:rPr>
         <w:t>Författarens bidrag</w:t>
       </w:r>
-      <w:bookmarkEnd w:id="10"/>
+      <w:bookmarkEnd w:id="11"/>
     </w:p>
     <w:p>
       <w:pPr>
@@ -2784,15 +3628,19 @@
     <w:p>
       <w:pPr>
         <w:pStyle w:val="Heading1"/>
-      </w:pPr>
-      <w:bookmarkStart w:id="11" w:name="_Toc503871525"/>
-      <w:proofErr w:type="spellStart"/>
-      <w:r>
+        <w:rPr>
+          <w:lang w:val="sv-SE"/>
+        </w:rPr>
+      </w:pPr>
+      <w:bookmarkStart w:id="12" w:name="_Toc504054518"/>
+      <w:r>
+        <w:rPr>
+          <w:lang w:val="sv-SE"/>
+        </w:rPr>
         <w:lastRenderedPageBreak/>
         <w:t>Teori</w:t>
       </w:r>
-      <w:bookmarkEnd w:id="11"/>
-      <w:proofErr w:type="spellEnd"/>
+      <w:bookmarkEnd w:id="12"/>
     </w:p>
     <w:p>
       <w:pPr>
@@ -2801,6 +3649,7 @@
           <w:color w:val="2E74B5" w:themeColor="accent1" w:themeShade="BF"/>
           <w:sz w:val="26"/>
           <w:szCs w:val="26"/>
+          <w:lang w:val="sv-SE"/>
         </w:rPr>
       </w:pPr>
       <w:r>
@@ -2809,6 +3658,7 @@
           <w:color w:val="2E74B5" w:themeColor="accent1" w:themeShade="BF"/>
           <w:sz w:val="26"/>
           <w:szCs w:val="26"/>
+          <w:lang w:val="sv-SE"/>
         </w:rPr>
         <w:br w:type="page"/>
       </w:r>
@@ -2816,41 +3666,238 @@
     <w:p>
       <w:pPr>
         <w:pStyle w:val="Heading1"/>
-      </w:pPr>
-      <w:bookmarkStart w:id="12" w:name="_Toc503871526"/>
-      <w:proofErr w:type="spellStart"/>
-      <w:r>
+        <w:rPr>
+          <w:lang w:val="sv-SE"/>
+        </w:rPr>
+      </w:pPr>
+      <w:bookmarkStart w:id="13" w:name="_Toc504054519"/>
+      <w:r>
+        <w:rPr>
+          <w:lang w:val="sv-SE"/>
+        </w:rPr>
         <w:lastRenderedPageBreak/>
         <w:t>Metod</w:t>
       </w:r>
-      <w:bookmarkEnd w:id="12"/>
+      <w:bookmarkEnd w:id="13"/>
+    </w:p>
+    <w:p>
+      <w:pPr>
+        <w:rPr>
+          <w:lang w:val="sv-SE"/>
+        </w:rPr>
+      </w:pPr>
+      <w:proofErr w:type="spellStart"/>
+      <w:r>
+        <w:rPr>
+          <w:lang w:val="sv-SE"/>
+        </w:rPr>
+        <w:t>Metoddelen</w:t>
+      </w:r>
       <w:proofErr w:type="spellEnd"/>
-    </w:p>
-    <w:p>
-      <w:pPr>
-        <w:rPr>
-          <w:lang w:val="sv-SE"/>
-        </w:rPr>
-      </w:pPr>
+      <w:r>
+        <w:rPr>
+          <w:lang w:val="sv-SE"/>
+        </w:rPr>
+        <w:t xml:space="preserve"> är indelad i</w:t>
+      </w:r>
+      <w:r>
+        <w:rPr>
+          <w:lang w:val="sv-SE"/>
+        </w:rPr>
+        <w:t xml:space="preserve"> fyra delar. Deltagare, procedur, mätvärden och statistisk analys.</w:t>
+      </w:r>
+    </w:p>
+    <w:p>
+      <w:pPr>
+        <w:pStyle w:val="Heading2"/>
+        <w:rPr>
+          <w:lang w:val="sv-SE"/>
+        </w:rPr>
+      </w:pPr>
+      <w:bookmarkStart w:id="14" w:name="_Toc504054520"/>
+      <w:r>
+        <w:rPr>
+          <w:lang w:val="sv-SE"/>
+        </w:rPr>
+        <w:t>Deltagare</w:t>
+      </w:r>
+      <w:bookmarkEnd w:id="14"/>
+    </w:p>
+    <w:p>
+      <w:pPr>
+        <w:rPr>
+          <w:lang w:val="sv-SE"/>
+        </w:rPr>
+      </w:pPr>
+      <w:r>
+        <w:rPr>
+          <w:lang w:val="sv-SE"/>
+        </w:rPr>
+        <w:t xml:space="preserve">För att få så många mätvärden och miljöer som möjligt har en förfrågan för att köra programmet gjorts på </w:t>
+      </w:r>
       <w:proofErr w:type="spellStart"/>
       <w:r>
         <w:rPr>
           <w:lang w:val="sv-SE"/>
         </w:rPr>
-        <w:t>Metoddelen</w:t>
+        <w:t>facebook</w:t>
       </w:r>
       <w:proofErr w:type="spellEnd"/>
       <w:r>
         <w:rPr>
           <w:lang w:val="sv-SE"/>
         </w:rPr>
-        <w:t xml:space="preserve"> är indelad i</w:t>
-      </w:r>
-      <w:r>
-        <w:rPr>
-          <w:lang w:val="sv-SE"/>
-        </w:rPr>
-        <w:t xml:space="preserve"> fyra delar. Deltagare, procedur, mätvärden och statistisk analys.</w:t>
+        <w:t xml:space="preserve"> och genom personlig kontakt med bekanta. </w:t>
+      </w:r>
+    </w:p>
+    <w:p>
+      <w:pPr>
+        <w:rPr>
+          <w:lang w:val="sv-SE"/>
+        </w:rPr>
+      </w:pPr>
+      <w:r>
+        <w:rPr>
+          <w:lang w:val="sv-SE"/>
+        </w:rPr>
+        <w:t>Urvalsstorlek TODO: Fyll i</w:t>
+      </w:r>
+    </w:p>
+    <w:p>
+      <w:pPr>
+        <w:pStyle w:val="Heading3"/>
+        <w:rPr>
+          <w:lang w:val="sv-SE"/>
+        </w:rPr>
+      </w:pPr>
+      <w:bookmarkStart w:id="15" w:name="_Toc504054521"/>
+      <w:r>
+        <w:rPr>
+          <w:lang w:val="sv-SE"/>
+        </w:rPr>
+        <w:t>Kompensation</w:t>
+      </w:r>
+      <w:bookmarkEnd w:id="15"/>
+    </w:p>
+    <w:p>
+      <w:pPr>
+        <w:rPr>
+          <w:lang w:val="sv-SE"/>
+        </w:rPr>
+      </w:pPr>
+      <w:r>
+        <w:rPr>
+          <w:lang w:val="sv-SE"/>
+        </w:rPr>
+        <w:t>Deltagarna i denna undersökningen har inte fått någon kompensation för sitt deltagande.</w:t>
+      </w:r>
+    </w:p>
+    <w:p>
+      <w:pPr>
+        <w:pStyle w:val="Heading3"/>
+        <w:rPr>
+          <w:lang w:val="sv-SE"/>
+        </w:rPr>
+      </w:pPr>
+      <w:bookmarkStart w:id="16" w:name="_Toc504054522"/>
+      <w:r>
+        <w:rPr>
+          <w:lang w:val="sv-SE"/>
+        </w:rPr>
+        <w:t>Etiska aspekter</w:t>
+      </w:r>
+      <w:bookmarkEnd w:id="16"/>
+    </w:p>
+    <w:p>
+      <w:pPr>
+        <w:rPr>
+          <w:lang w:val="sv-SE"/>
+        </w:rPr>
+      </w:pPr>
+      <w:r>
+        <w:rPr>
+          <w:lang w:val="sv-SE"/>
+        </w:rPr>
+        <w:t>Deltagarna har blivit tillfrågade ifall dom är intresserade av att delta i undersökningen. Dom har i samband med detta även blivit informerade om att dom när som helst kan stänga av simuleringen</w:t>
+      </w:r>
+      <w:r>
+        <w:rPr>
+          <w:lang w:val="sv-SE"/>
+        </w:rPr>
+        <w:t xml:space="preserve"> och att</w:t>
+      </w:r>
+      <w:r>
+        <w:rPr>
+          <w:lang w:val="sv-SE"/>
+        </w:rPr>
+        <w:t xml:space="preserve"> även om simuleringen är </w:t>
+      </w:r>
+      <w:r>
+        <w:rPr>
+          <w:lang w:val="sv-SE"/>
+        </w:rPr>
+        <w:t>avslutad</w:t>
+      </w:r>
+      <w:r>
+        <w:rPr>
+          <w:lang w:val="sv-SE"/>
+        </w:rPr>
+        <w:t xml:space="preserve"> är ingen </w:t>
+      </w:r>
+      <w:r>
+        <w:rPr>
+          <w:lang w:val="sv-SE"/>
+        </w:rPr>
+        <w:t xml:space="preserve">insamlad </w:t>
+      </w:r>
+      <w:r>
+        <w:rPr>
+          <w:lang w:val="sv-SE"/>
+        </w:rPr>
+        <w:t xml:space="preserve">data </w:t>
+      </w:r>
+      <w:r>
+        <w:rPr>
+          <w:lang w:val="sv-SE"/>
+        </w:rPr>
+        <w:t>skickad</w:t>
+      </w:r>
+      <w:r>
+        <w:rPr>
+          <w:lang w:val="sv-SE"/>
+        </w:rPr>
+        <w:t xml:space="preserve"> förens dom själva aktivt skickar insamlad</w:t>
+      </w:r>
+      <w:r>
+        <w:rPr>
+          <w:lang w:val="sv-SE"/>
+        </w:rPr>
+        <w:t>e</w:t>
+      </w:r>
+      <w:r>
+        <w:rPr>
+          <w:lang w:val="sv-SE"/>
+        </w:rPr>
+        <w:t xml:space="preserve"> data till mig.</w:t>
+      </w:r>
+    </w:p>
+    <w:p>
+      <w:pPr>
+        <w:rPr>
+          <w:lang w:val="sv-SE"/>
+        </w:rPr>
+      </w:pPr>
+      <w:r>
+        <w:rPr>
+          <w:lang w:val="sv-SE"/>
+        </w:rPr>
+        <w:t>Dom har även blivit informerad om att det kommer samlas in information om deras dator såsom processortyp, minnesstorlek, grafikkort</w:t>
+      </w:r>
+      <w:r>
+        <w:rPr>
+          <w:lang w:val="sv-SE"/>
+        </w:rPr>
+        <w:t>, grafikminne och operativsystem. Ingen information sparas dock in för att kunna avgöra vem som har skickat vad.</w:t>
       </w:r>
     </w:p>
     <w:p>
@@ -2860,53 +3907,41 @@
           <w:lang w:val="sv-SE"/>
         </w:rPr>
       </w:pPr>
-      <w:bookmarkStart w:id="13" w:name="_Toc503871527"/>
-      <w:r>
-        <w:rPr>
-          <w:lang w:val="sv-SE"/>
-        </w:rPr>
-        <w:t>Deltagare</w:t>
-      </w:r>
-      <w:bookmarkEnd w:id="13"/>
-    </w:p>
-    <w:p>
-      <w:pPr>
-        <w:rPr>
-          <w:lang w:val="sv-SE"/>
-        </w:rPr>
-      </w:pPr>
-      <w:r>
-        <w:rPr>
-          <w:lang w:val="sv-SE"/>
-        </w:rPr>
-        <w:t xml:space="preserve">För att få så många mätvärden och miljöer som möjligt har en förfrågan för att köra programmet gjorts på </w:t>
-      </w:r>
+      <w:bookmarkStart w:id="17" w:name="_Toc504054523"/>
+      <w:r>
+        <w:rPr>
+          <w:lang w:val="sv-SE"/>
+        </w:rPr>
+        <w:t>Förfarande</w:t>
+      </w:r>
+      <w:bookmarkEnd w:id="17"/>
+    </w:p>
+    <w:p>
+      <w:pPr>
+        <w:rPr>
+          <w:lang w:val="sv-SE"/>
+        </w:rPr>
+      </w:pPr>
       <w:proofErr w:type="spellStart"/>
       <w:r>
         <w:rPr>
           <w:lang w:val="sv-SE"/>
         </w:rPr>
-        <w:t>facebook</w:t>
+        <w:t>Instructions</w:t>
       </w:r>
       <w:proofErr w:type="spellEnd"/>
-      <w:r>
-        <w:rPr>
-          <w:lang w:val="sv-SE"/>
-        </w:rPr>
-        <w:t xml:space="preserve"> och genom personlig kontakt med bekanta. </w:t>
-      </w:r>
-    </w:p>
-    <w:p>
-      <w:pPr>
-        <w:rPr>
-          <w:lang w:val="sv-SE"/>
-        </w:rPr>
-      </w:pPr>
-      <w:r>
-        <w:rPr>
-          <w:lang w:val="sv-SE"/>
-        </w:rPr>
-        <w:t>Urvalsstorlek TODO: Fyll i</w:t>
+    </w:p>
+    <w:p>
+      <w:pPr>
+        <w:rPr>
+          <w:lang w:val="sv-SE"/>
+        </w:rPr>
+      </w:pPr>
+      <w:r>
+        <w:rPr>
+          <w:lang w:val="sv-SE"/>
+        </w:rPr>
+        <w:t>Research design</w:t>
       </w:r>
     </w:p>
     <w:p>
@@ -2916,26 +3951,34 @@
           <w:lang w:val="sv-SE"/>
         </w:rPr>
       </w:pPr>
-      <w:bookmarkStart w:id="14" w:name="_Toc503871528"/>
-      <w:r>
-        <w:rPr>
-          <w:lang w:val="sv-SE"/>
-        </w:rPr>
-        <w:t>Kompensation</w:t>
-      </w:r>
-      <w:bookmarkEnd w:id="14"/>
-    </w:p>
-    <w:p>
-      <w:pPr>
-        <w:rPr>
-          <w:lang w:val="sv-SE"/>
-        </w:rPr>
-      </w:pPr>
-      <w:r>
-        <w:rPr>
-          <w:lang w:val="sv-SE"/>
-        </w:rPr>
-        <w:t>Deltagarna i denna undersökningen har inte fått någon kompensation för sitt deltagande.</w:t>
+      <w:bookmarkStart w:id="18" w:name="_Toc504054524"/>
+      <w:r>
+        <w:rPr>
+          <w:lang w:val="sv-SE"/>
+        </w:rPr>
+        <w:t xml:space="preserve">Oberoende </w:t>
+      </w:r>
+      <w:proofErr w:type="spellStart"/>
+      <w:r>
+        <w:rPr>
+          <w:lang w:val="sv-SE"/>
+        </w:rPr>
+        <w:t>variablar</w:t>
+      </w:r>
+      <w:bookmarkEnd w:id="18"/>
+      <w:proofErr w:type="spellEnd"/>
+    </w:p>
+    <w:p>
+      <w:pPr>
+        <w:rPr>
+          <w:lang w:val="sv-SE"/>
+        </w:rPr>
+      </w:pPr>
+      <w:r>
+        <w:rPr>
+          <w:lang w:val="sv-SE"/>
+        </w:rPr>
+        <w:t>Framerate på simuleringen</w:t>
       </w:r>
     </w:p>
     <w:p>
@@ -2945,257 +3988,260 @@
           <w:lang w:val="sv-SE"/>
         </w:rPr>
       </w:pPr>
-      <w:bookmarkStart w:id="15" w:name="_Toc503871529"/>
-      <w:r>
-        <w:rPr>
-          <w:lang w:val="sv-SE"/>
-        </w:rPr>
-        <w:t>Etiska aspekter</w:t>
-      </w:r>
-      <w:bookmarkEnd w:id="15"/>
-    </w:p>
-    <w:p>
-      <w:pPr>
-        <w:rPr>
-          <w:lang w:val="sv-SE"/>
-        </w:rPr>
-      </w:pPr>
-      <w:r>
-        <w:rPr>
-          <w:lang w:val="sv-SE"/>
-        </w:rPr>
-        <w:t>Deltagarna har blivit tillfrågade ifall dom är intresserade av att delta i undersökningen. Dom har i samband med detta även blivit informerade om att dom när som helst kan stänga av simuleringen</w:t>
-      </w:r>
-      <w:r>
-        <w:rPr>
-          <w:lang w:val="sv-SE"/>
-        </w:rPr>
-        <w:t xml:space="preserve"> och att</w:t>
-      </w:r>
-      <w:r>
-        <w:rPr>
-          <w:lang w:val="sv-SE"/>
-        </w:rPr>
-        <w:t xml:space="preserve"> även om simuleringen är </w:t>
-      </w:r>
-      <w:r>
-        <w:rPr>
-          <w:lang w:val="sv-SE"/>
-        </w:rPr>
-        <w:t>avslutad</w:t>
-      </w:r>
-      <w:r>
-        <w:rPr>
-          <w:lang w:val="sv-SE"/>
-        </w:rPr>
-        <w:t xml:space="preserve"> är ingen </w:t>
-      </w:r>
-      <w:r>
-        <w:rPr>
-          <w:lang w:val="sv-SE"/>
-        </w:rPr>
-        <w:t xml:space="preserve">insamlad </w:t>
-      </w:r>
-      <w:r>
-        <w:rPr>
-          <w:lang w:val="sv-SE"/>
-        </w:rPr>
-        <w:t xml:space="preserve">data </w:t>
-      </w:r>
-      <w:r>
-        <w:rPr>
-          <w:lang w:val="sv-SE"/>
-        </w:rPr>
-        <w:t>skickad</w:t>
-      </w:r>
-      <w:r>
-        <w:rPr>
-          <w:lang w:val="sv-SE"/>
-        </w:rPr>
-        <w:t xml:space="preserve"> förens dom själva aktivt skickar insamlad</w:t>
-      </w:r>
-      <w:r>
-        <w:rPr>
-          <w:lang w:val="sv-SE"/>
-        </w:rPr>
-        <w:t>e</w:t>
-      </w:r>
-      <w:r>
-        <w:rPr>
-          <w:lang w:val="sv-SE"/>
-        </w:rPr>
-        <w:t xml:space="preserve"> data till mig.</w:t>
-      </w:r>
-    </w:p>
-    <w:p>
-      <w:pPr>
-        <w:rPr>
-          <w:lang w:val="sv-SE"/>
-        </w:rPr>
-      </w:pPr>
-      <w:r>
-        <w:rPr>
-          <w:lang w:val="sv-SE"/>
-        </w:rPr>
-        <w:t>Dom har även blivit informerad om att det kommer samlas in information om deras dator såsom processortyp, minnesstorlek, grafikkort</w:t>
-      </w:r>
-      <w:r>
-        <w:rPr>
-          <w:lang w:val="sv-SE"/>
-        </w:rPr>
-        <w:t>, grafikminne och operativsystem. Ingen information sparas dock in för att kunna avgöra vem som har skickat vad.</w:t>
+      <w:bookmarkStart w:id="19" w:name="_Toc504054525"/>
+      <w:r>
+        <w:rPr>
+          <w:lang w:val="sv-SE"/>
+        </w:rPr>
+        <w:t xml:space="preserve">Beroende </w:t>
+      </w:r>
+      <w:proofErr w:type="spellStart"/>
+      <w:r>
+        <w:rPr>
+          <w:lang w:val="sv-SE"/>
+        </w:rPr>
+        <w:t>variablar</w:t>
+      </w:r>
+      <w:proofErr w:type="spellEnd"/>
+      <w:r>
+        <w:rPr>
+          <w:lang w:val="sv-SE"/>
+        </w:rPr>
+        <w:t xml:space="preserve"> (</w:t>
+      </w:r>
+      <w:proofErr w:type="spellStart"/>
+      <w:r>
+        <w:rPr>
+          <w:lang w:val="sv-SE"/>
+        </w:rPr>
+        <w:t>what</w:t>
+      </w:r>
+      <w:proofErr w:type="spellEnd"/>
+      <w:r>
+        <w:rPr>
+          <w:lang w:val="sv-SE"/>
+        </w:rPr>
+        <w:t xml:space="preserve"> is </w:t>
+      </w:r>
+      <w:proofErr w:type="spellStart"/>
+      <w:r>
+        <w:rPr>
+          <w:lang w:val="sv-SE"/>
+        </w:rPr>
+        <w:t>used</w:t>
+      </w:r>
+      <w:proofErr w:type="spellEnd"/>
+      <w:r>
+        <w:rPr>
+          <w:lang w:val="sv-SE"/>
+        </w:rPr>
+        <w:t xml:space="preserve">, and not </w:t>
+      </w:r>
+      <w:proofErr w:type="spellStart"/>
+      <w:r>
+        <w:rPr>
+          <w:lang w:val="sv-SE"/>
+        </w:rPr>
+        <w:t>used</w:t>
+      </w:r>
+      <w:proofErr w:type="spellEnd"/>
+      <w:r>
+        <w:rPr>
+          <w:lang w:val="sv-SE"/>
+        </w:rPr>
+        <w:t>)</w:t>
+      </w:r>
+      <w:bookmarkEnd w:id="19"/>
+    </w:p>
+    <w:p>
+      <w:pPr>
+        <w:rPr>
+          <w:lang w:val="sv-SE"/>
+        </w:rPr>
+      </w:pPr>
+      <w:r>
+        <w:rPr>
+          <w:lang w:val="sv-SE"/>
+        </w:rPr>
+        <w:t>Processo</w:t>
+      </w:r>
+      <w:r>
+        <w:rPr>
+          <w:lang w:val="sv-SE"/>
+        </w:rPr>
+        <w:t>rfrekvens</w:t>
+      </w:r>
+      <w:r>
+        <w:rPr>
+          <w:lang w:val="sv-SE"/>
+        </w:rPr>
+        <w:t>, minne, gra</w:t>
+      </w:r>
+      <w:r>
+        <w:rPr>
+          <w:lang w:val="sv-SE"/>
+        </w:rPr>
+        <w:t xml:space="preserve">fikkort, antal logiska kärnor, TODO: Anses dessa vara beroende </w:t>
+      </w:r>
+      <w:proofErr w:type="spellStart"/>
+      <w:r>
+        <w:rPr>
+          <w:lang w:val="sv-SE"/>
+        </w:rPr>
+        <w:t>variablar</w:t>
+      </w:r>
+      <w:proofErr w:type="spellEnd"/>
+      <w:r>
+        <w:rPr>
+          <w:lang w:val="sv-SE"/>
+        </w:rPr>
+        <w:t>?</w:t>
+      </w:r>
+      <w:r>
+        <w:rPr>
+          <w:lang w:val="sv-SE"/>
+        </w:rPr>
+        <w:t xml:space="preserve"> </w:t>
+      </w:r>
+      <w:proofErr w:type="spellStart"/>
+      <w:r>
+        <w:rPr>
+          <w:lang w:val="sv-SE"/>
+        </w:rPr>
+        <w:t>Pathfinding</w:t>
+      </w:r>
+      <w:proofErr w:type="spellEnd"/>
+      <w:r>
+        <w:rPr>
+          <w:lang w:val="sv-SE"/>
+        </w:rPr>
+        <w:t xml:space="preserve"> algoritm.</w:t>
       </w:r>
     </w:p>
     <w:p>
       <w:pPr>
         <w:pStyle w:val="Heading2"/>
-      </w:pPr>
-      <w:bookmarkStart w:id="16" w:name="_Toc503871530"/>
+        <w:rPr>
+          <w:lang w:val="sv-SE"/>
+        </w:rPr>
+      </w:pPr>
+      <w:bookmarkStart w:id="20" w:name="_Toc504054526"/>
       <w:proofErr w:type="spellStart"/>
       <w:r>
-        <w:t>Förfarande</w:t>
-      </w:r>
-      <w:bookmarkEnd w:id="16"/>
+        <w:rPr>
+          <w:lang w:val="sv-SE"/>
+        </w:rPr>
+        <w:t>Measures</w:t>
+      </w:r>
+      <w:bookmarkEnd w:id="20"/>
       <w:proofErr w:type="spellEnd"/>
     </w:p>
     <w:p>
-      <w:r>
-        <w:t>Instructions</w:t>
-      </w:r>
-    </w:p>
-    <w:p>
-      <w:r>
-        <w:t>Research design</w:t>
-      </w:r>
-    </w:p>
-    <w:p>
       <w:pPr>
         <w:pStyle w:val="Heading3"/>
         <w:rPr>
           <w:lang w:val="sv-SE"/>
         </w:rPr>
       </w:pPr>
-      <w:bookmarkStart w:id="17" w:name="_Toc503871531"/>
-      <w:r>
-        <w:rPr>
-          <w:lang w:val="sv-SE"/>
-        </w:rPr>
-        <w:t xml:space="preserve">Oberoende </w:t>
+      <w:bookmarkStart w:id="21" w:name="_Toc504054527"/>
+      <w:r>
+        <w:rPr>
+          <w:lang w:val="sv-SE"/>
+        </w:rPr>
+        <w:t>Verktyg</w:t>
+      </w:r>
+      <w:bookmarkEnd w:id="21"/>
+    </w:p>
+    <w:p>
+      <w:pPr>
+        <w:rPr>
+          <w:lang w:val="sv-SE"/>
+        </w:rPr>
+      </w:pPr>
+      <w:r>
+        <w:rPr>
+          <w:lang w:val="sv-SE"/>
+        </w:rPr>
+        <w:t>Verktygen som har använts i</w:t>
+      </w:r>
+      <w:r>
+        <w:rPr>
+          <w:lang w:val="sv-SE"/>
+        </w:rPr>
+        <w:t xml:space="preserve"> denna undersökning är </w:t>
       </w:r>
       <w:proofErr w:type="spellStart"/>
       <w:r>
         <w:rPr>
           <w:lang w:val="sv-SE"/>
         </w:rPr>
-        <w:t>variablar</w:t>
-      </w:r>
-      <w:bookmarkEnd w:id="17"/>
+        <w:t>UnityEngine</w:t>
+      </w:r>
       <w:proofErr w:type="spellEnd"/>
-    </w:p>
-    <w:p>
-      <w:r>
-        <w:t xml:space="preserve">Framerate </w:t>
+      <w:r>
+        <w:rPr>
+          <w:lang w:val="sv-SE"/>
+        </w:rPr>
+        <w:t xml:space="preserve">. </w:t>
+      </w:r>
+      <w:r>
+        <w:rPr>
+          <w:lang w:val="sv-SE"/>
+        </w:rPr>
+        <w:t>Denna motor valdes då d</w:t>
+      </w:r>
+      <w:r>
+        <w:rPr>
+          <w:lang w:val="sv-SE"/>
+        </w:rPr>
+        <w:t>et är den mest använda spelmotorn idag.</w:t>
+      </w:r>
+      <w:r>
+        <w:rPr>
+          <w:lang w:val="sv-SE"/>
+        </w:rPr>
+        <w:t xml:space="preserve"> Framförallt när det kommer till indieutvecklare.</w:t>
+      </w:r>
+      <w:r>
+        <w:rPr>
+          <w:lang w:val="sv-SE"/>
+        </w:rPr>
+        <w:t xml:space="preserve"> TODO: Källa för detta!</w:t>
+      </w:r>
+    </w:p>
+    <w:p>
+      <w:pPr>
+        <w:rPr>
+          <w:lang w:val="sv-SE"/>
+        </w:rPr>
+      </w:pPr>
+    </w:p>
+    <w:p>
+      <w:r>
+        <w:t>Detailed description of instruments</w:t>
+      </w:r>
+    </w:p>
+    <w:p>
+      <w:r>
+        <w:t>Format (Self-report, clinician- or computer-administered, number of items, scales)</w:t>
+      </w:r>
+    </w:p>
+    <w:p>
+      <w:r>
+        <w:t>Response format (</w:t>
       </w:r>
       <w:proofErr w:type="spellStart"/>
       <w:r>
-        <w:t>på</w:t>
+        <w:t>Likjert</w:t>
       </w:r>
       <w:proofErr w:type="spellEnd"/>
       <w:r>
-        <w:t xml:space="preserve"> </w:t>
-      </w:r>
-      <w:proofErr w:type="spellStart"/>
-      <w:r>
-        <w:t>simuleringen</w:t>
-      </w:r>
-      <w:proofErr w:type="spellEnd"/>
-    </w:p>
-    <w:p>
-      <w:pPr>
-        <w:pStyle w:val="Heading3"/>
-      </w:pPr>
-      <w:bookmarkStart w:id="18" w:name="_Toc503871532"/>
-      <w:proofErr w:type="spellStart"/>
-      <w:r>
-        <w:t>Beroende</w:t>
-      </w:r>
-      <w:proofErr w:type="spellEnd"/>
-      <w:r>
-        <w:t xml:space="preserve"> </w:t>
-      </w:r>
-      <w:proofErr w:type="spellStart"/>
-      <w:r>
-        <w:t>variablar</w:t>
-      </w:r>
-      <w:proofErr w:type="spellEnd"/>
-      <w:r>
-        <w:t xml:space="preserve"> (what is used, and not used)</w:t>
-      </w:r>
-      <w:bookmarkEnd w:id="18"/>
-    </w:p>
-    <w:p>
-      <w:pPr>
-        <w:rPr>
-          <w:lang w:val="sv-SE"/>
-        </w:rPr>
-      </w:pPr>
-      <w:r>
-        <w:rPr>
-          <w:lang w:val="sv-SE"/>
-        </w:rPr>
-        <w:t>Processo</w:t>
-      </w:r>
-      <w:r>
-        <w:rPr>
-          <w:lang w:val="sv-SE"/>
-        </w:rPr>
-        <w:t>rfrekvens</w:t>
-      </w:r>
-      <w:r>
-        <w:rPr>
-          <w:lang w:val="sv-SE"/>
-        </w:rPr>
-        <w:t>, minne, gra</w:t>
-      </w:r>
-      <w:r>
-        <w:rPr>
-          <w:lang w:val="sv-SE"/>
-        </w:rPr>
-        <w:t xml:space="preserve">fikkort, antal logiska kärnor, TODO: Anses dessa vara beroende </w:t>
-      </w:r>
-      <w:proofErr w:type="spellStart"/>
-      <w:r>
-        <w:rPr>
-          <w:lang w:val="sv-SE"/>
-        </w:rPr>
-        <w:t>variablar</w:t>
-      </w:r>
-      <w:proofErr w:type="spellEnd"/>
-      <w:r>
-        <w:rPr>
-          <w:lang w:val="sv-SE"/>
-        </w:rPr>
-        <w:t>?</w:t>
-      </w:r>
-      <w:r>
-        <w:rPr>
-          <w:lang w:val="sv-SE"/>
-        </w:rPr>
-        <w:t xml:space="preserve"> </w:t>
-      </w:r>
-      <w:proofErr w:type="spellStart"/>
-      <w:r>
-        <w:rPr>
-          <w:lang w:val="sv-SE"/>
-        </w:rPr>
-        <w:t>Pathfinding</w:t>
-      </w:r>
-      <w:proofErr w:type="spellEnd"/>
-      <w:r>
-        <w:rPr>
-          <w:lang w:val="sv-SE"/>
-        </w:rPr>
-        <w:t xml:space="preserve"> algoritm.</w:t>
+        <w:t xml:space="preserve"> scale, open-ended)</w:t>
+      </w:r>
+    </w:p>
+    <w:p>
+      <w:r>
+        <w:t>Brief history of the instruments.</w:t>
       </w:r>
     </w:p>
     <w:p>
@@ -3205,165 +4251,7 @@
           <w:lang w:val="sv-SE"/>
         </w:rPr>
       </w:pPr>
-      <w:bookmarkStart w:id="19" w:name="_Toc503871533"/>
-      <w:proofErr w:type="spellStart"/>
-      <w:r>
-        <w:rPr>
-          <w:lang w:val="sv-SE"/>
-        </w:rPr>
-        <w:t>Measures</w:t>
-      </w:r>
-      <w:bookmarkEnd w:id="19"/>
-      <w:proofErr w:type="spellEnd"/>
-    </w:p>
-    <w:p>
-      <w:pPr>
-        <w:pStyle w:val="Heading3"/>
-        <w:rPr>
-          <w:lang w:val="sv-SE"/>
-        </w:rPr>
-      </w:pPr>
-      <w:bookmarkStart w:id="20" w:name="_Toc503871534"/>
-      <w:r>
-        <w:rPr>
-          <w:lang w:val="sv-SE"/>
-        </w:rPr>
-        <w:t>Verktyg</w:t>
-      </w:r>
-      <w:bookmarkStart w:id="21" w:name="_GoBack"/>
-      <w:bookmarkEnd w:id="20"/>
-      <w:bookmarkEnd w:id="21"/>
-    </w:p>
-    <w:p>
-      <w:pPr>
-        <w:rPr>
-          <w:lang w:val="sv-SE"/>
-        </w:rPr>
-      </w:pPr>
-      <w:r>
-        <w:rPr>
-          <w:lang w:val="sv-SE"/>
-        </w:rPr>
-        <w:t>Verktygen som har använts i</w:t>
-      </w:r>
-      <w:r>
-        <w:rPr>
-          <w:lang w:val="sv-SE"/>
-        </w:rPr>
-        <w:t xml:space="preserve"> denna undersökning är </w:t>
-      </w:r>
-      <w:proofErr w:type="spellStart"/>
-      <w:r>
-        <w:rPr>
-          <w:lang w:val="sv-SE"/>
-        </w:rPr>
-        <w:t>UnityEngine</w:t>
-      </w:r>
-      <w:proofErr w:type="spellEnd"/>
-      <w:r>
-        <w:rPr>
-          <w:lang w:val="sv-SE"/>
-        </w:rPr>
-        <w:t xml:space="preserve">. </w:t>
-      </w:r>
-      <w:r>
-        <w:rPr>
-          <w:lang w:val="sv-SE"/>
-        </w:rPr>
-        <w:t>Denna motor valdes då d</w:t>
-      </w:r>
-      <w:r>
-        <w:rPr>
-          <w:lang w:val="sv-SE"/>
-        </w:rPr>
-        <w:t>et är den mest använda spelmotorn idag.</w:t>
-      </w:r>
-      <w:r>
-        <w:rPr>
-          <w:lang w:val="sv-SE"/>
-        </w:rPr>
-        <w:t xml:space="preserve"> Framförallt när det kommer till indieutvecklare.</w:t>
-      </w:r>
-      <w:r>
-        <w:rPr>
-          <w:lang w:val="sv-SE"/>
-        </w:rPr>
-        <w:t xml:space="preserve"> TODO: Källa för detta!</w:t>
-      </w:r>
-    </w:p>
-    <w:p>
-      <w:pPr>
-        <w:rPr>
-          <w:lang w:val="sv-SE"/>
-        </w:rPr>
-      </w:pPr>
-    </w:p>
-    <w:p>
-      <w:pPr>
-        <w:rPr>
-          <w:lang w:val="sv-SE"/>
-        </w:rPr>
-      </w:pPr>
-      <w:proofErr w:type="spellStart"/>
-      <w:r>
-        <w:rPr>
-          <w:lang w:val="sv-SE"/>
-        </w:rPr>
-        <w:t>Detailed</w:t>
-      </w:r>
-      <w:proofErr w:type="spellEnd"/>
-      <w:r>
-        <w:rPr>
-          <w:lang w:val="sv-SE"/>
-        </w:rPr>
-        <w:t xml:space="preserve"> </w:t>
-      </w:r>
-      <w:proofErr w:type="spellStart"/>
-      <w:r>
-        <w:rPr>
-          <w:lang w:val="sv-SE"/>
-        </w:rPr>
-        <w:t>description</w:t>
-      </w:r>
-      <w:proofErr w:type="spellEnd"/>
-      <w:r>
-        <w:rPr>
-          <w:lang w:val="sv-SE"/>
-        </w:rPr>
-        <w:t xml:space="preserve"> of instruments</w:t>
-      </w:r>
-    </w:p>
-    <w:p>
-      <w:r>
-        <w:t>Format (Self-report, clinician- or computer-administered, number of items, scales)</w:t>
-      </w:r>
-    </w:p>
-    <w:p>
-      <w:r>
-        <w:t>Response format (</w:t>
-      </w:r>
-      <w:proofErr w:type="spellStart"/>
-      <w:r>
-        <w:t>Likjert</w:t>
-      </w:r>
-      <w:proofErr w:type="spellEnd"/>
-      <w:r>
-        <w:t xml:space="preserve"> scale, open-ended)</w:t>
-      </w:r>
-    </w:p>
-    <w:p>
-      <w:r>
-        <w:t>Brief history of the instruments.</w:t>
-      </w:r>
-    </w:p>
-    <w:p>
-      <w:pPr>
-        <w:pStyle w:val="Heading2"/>
-        <w:rPr>
-          <w:lang w:val="sv-SE"/>
-        </w:rPr>
-      </w:pPr>
-      <w:bookmarkStart w:id="22" w:name="_Toc503871535"/>
+      <w:bookmarkStart w:id="22" w:name="_Toc504054528"/>
       <w:proofErr w:type="spellStart"/>
       <w:r>
         <w:rPr>
@@ -3396,7 +4284,7 @@
           <w:lang w:val="sv-SE"/>
         </w:rPr>
       </w:pPr>
-      <w:bookmarkStart w:id="23" w:name="_Toc503871536"/>
+      <w:bookmarkStart w:id="23" w:name="_Toc504054529"/>
       <w:r>
         <w:rPr>
           <w:lang w:val="sv-SE"/>
@@ -3591,7 +4479,7 @@
           <w:lang w:val="sv-SE"/>
         </w:rPr>
       </w:pPr>
-      <w:bookmarkStart w:id="24" w:name="_Toc503871537"/>
+      <w:bookmarkStart w:id="24" w:name="_Toc504054530"/>
       <w:r>
         <w:rPr>
           <w:lang w:val="sv-SE"/>
@@ -3626,7 +4514,7 @@
           <w:lang w:val="sv-SE"/>
         </w:rPr>
       </w:pPr>
-      <w:bookmarkStart w:id="25" w:name="_Toc503871538"/>
+      <w:bookmarkStart w:id="25" w:name="_Toc504054531"/>
       <w:r>
         <w:rPr>
           <w:lang w:val="sv-SE"/>
@@ -3656,7 +4544,7 @@
           <w:lang w:val="sv-SE"/>
         </w:rPr>
       </w:pPr>
-      <w:bookmarkStart w:id="26" w:name="_Toc503871539"/>
+      <w:bookmarkStart w:id="26" w:name="_Toc504054532"/>
       <w:r>
         <w:rPr>
           <w:lang w:val="sv-SE"/>
@@ -3686,7 +4574,7 @@
           <w:lang w:val="sv-SE"/>
         </w:rPr>
       </w:pPr>
-      <w:bookmarkStart w:id="27" w:name="_Toc503871540"/>
+      <w:bookmarkStart w:id="27" w:name="_Toc504054533"/>
       <w:r>
         <w:rPr>
           <w:lang w:val="sv-SE"/>
@@ -3716,7 +4604,7 @@
           <w:lang w:val="sv-SE"/>
         </w:rPr>
       </w:pPr>
-      <w:bookmarkStart w:id="28" w:name="_Toc503871541"/>
+      <w:bookmarkStart w:id="28" w:name="_Toc504054534"/>
       <w:r>
         <w:rPr>
           <w:lang w:val="sv-SE"/>
@@ -3746,7 +4634,7 @@
           <w:lang w:val="sv-SE"/>
         </w:rPr>
       </w:pPr>
-      <w:bookmarkStart w:id="29" w:name="_Toc503871542"/>
+      <w:bookmarkStart w:id="29" w:name="_Toc504054535"/>
       <w:r>
         <w:rPr>
           <w:lang w:val="sv-SE"/>
@@ -3764,13 +4652,157 @@
       </w:pPr>
     </w:p>
     <w:sectPr>
+      <w:footerReference w:type="default" r:id="rId9"/>
       <w:pgSz w:w="12240" w:h="15840"/>
       <w:pgMar w:top="1417" w:right="1417" w:bottom="1417" w:left="1417" w:header="708" w:footer="708" w:gutter="0"/>
+      <w:pgNumType w:start="1"/>
       <w:cols w:space="708"/>
       <w:docGrid w:linePitch="360"/>
     </w:sectPr>
   </w:body>
 </w:document>
+</file>
+
+<file path=word/endnotes.xml><?xml version="1.0" encoding="utf-8"?>
+<w:endnotes xmlns:wpc="http://schemas.microsoft.com/office/word/2010/wordprocessingCanvas" xmlns:cx="http://schemas.microsoft.com/office/drawing/2014/chartex" xmlns:cx1="http://schemas.microsoft.com/office/drawing/2015/9/8/chartex" xmlns:cx2="http://schemas.microsoft.com/office/drawing/2015/10/21/chartex" xmlns:cx3="http://schemas.microsoft.com/office/drawing/2016/5/9/chartex" xmlns:cx4="http://schemas.microsoft.com/office/drawing/2016/5/10/chartex" xmlns:cx5="http://schemas.microsoft.com/office/drawing/2016/5/11/chartex" xmlns:cx6="http://schemas.microsoft.com/office/drawing/2016/5/12/chartex" xmlns:cx7="http://schemas.microsoft.com/office/drawing/2016/5/13/chartex" xmlns:cx8="http://schemas.microsoft.com/office/drawing/2016/5/14/chartex" xmlns:mc="http://schemas.openxmlformats.org/markup-compatibility/2006" xmlns:aink="http://schemas.microsoft.com/office/drawing/2016/ink" xmlns:am3d="http://schemas.microsoft.com/office/drawing/2017/model3d" xmlns:o="urn:schemas-microsoft-com:office:office" xmlns:r="http://schemas.openxmlformats.org/officeDocument/2006/relationships" xmlns:m="http://schemas.openxmlformats.org/officeDocument/2006/math" xmlns:v="urn:schemas-microsoft-com:vml" xmlns:wp14="http://schemas.microsoft.com/office/word/2010/wordprocessingDrawing" xmlns:wp="http://schemas.openxmlformats.org/drawingml/2006/wordprocessingDrawing" xmlns:w10="urn:schemas-microsoft-com:office:word" xmlns:w="http://schemas.openxmlformats.org/wordprocessingml/2006/main" xmlns:w14="http://schemas.microsoft.com/office/word/2010/wordml" xmlns:w15="http://schemas.microsoft.com/office/word/2012/wordml" xmlns:w16cid="http://schemas.microsoft.com/office/word/2016/wordml/cid" xmlns:w16se="http://schemas.microsoft.com/office/word/2015/wordml/symex" xmlns:wpg="http://schemas.microsoft.com/office/word/2010/wordprocessingGroup" xmlns:wpi="http://schemas.microsoft.com/office/word/2010/wordprocessingInk" xmlns:wne="http://schemas.microsoft.com/office/word/2006/wordml" xmlns:wps="http://schemas.microsoft.com/office/word/2010/wordprocessingShape" mc:Ignorable="w14 w15 w16se w16cid wp14">
+  <w:endnote w:type="separator" w:id="-1">
+    <w:p>
+      <w:pPr>
+        <w:spacing w:after="0" w:line="240" w:lineRule="auto"/>
+      </w:pPr>
+      <w:r>
+        <w:separator/>
+      </w:r>
+    </w:p>
+  </w:endnote>
+  <w:endnote w:type="continuationSeparator" w:id="0">
+    <w:p>
+      <w:pPr>
+        <w:spacing w:after="0" w:line="240" w:lineRule="auto"/>
+      </w:pPr>
+      <w:r>
+        <w:continuationSeparator/>
+      </w:r>
+    </w:p>
+  </w:endnote>
+</w:endnotes>
+</file>
+
+<file path=word/footer1.xml><?xml version="1.0" encoding="utf-8"?>
+<w:ftr xmlns:wpc="http://schemas.microsoft.com/office/word/2010/wordprocessingCanvas" xmlns:cx="http://schemas.microsoft.com/office/drawing/2014/chartex" xmlns:cx1="http://schemas.microsoft.com/office/drawing/2015/9/8/chartex" xmlns:cx2="http://schemas.microsoft.com/office/drawing/2015/10/21/chartex" xmlns:cx3="http://schemas.microsoft.com/office/drawing/2016/5/9/chartex" xmlns:cx4="http://schemas.microsoft.com/office/drawing/2016/5/10/chartex" xmlns:cx5="http://schemas.microsoft.com/office/drawing/2016/5/11/chartex" xmlns:cx6="http://schemas.microsoft.com/office/drawing/2016/5/12/chartex" xmlns:cx7="http://schemas.microsoft.com/office/drawing/2016/5/13/chartex" xmlns:cx8="http://schemas.microsoft.com/office/drawing/2016/5/14/chartex" xmlns:mc="http://schemas.openxmlformats.org/markup-compatibility/2006" xmlns:aink="http://schemas.microsoft.com/office/drawing/2016/ink" xmlns:am3d="http://schemas.microsoft.com/office/drawing/2017/model3d" xmlns:o="urn:schemas-microsoft-com:office:office" xmlns:r="http://schemas.openxmlformats.org/officeDocument/2006/relationships" xmlns:m="http://schemas.openxmlformats.org/officeDocument/2006/math" xmlns:v="urn:schemas-microsoft-com:vml" xmlns:wp14="http://schemas.microsoft.com/office/word/2010/wordprocessingDrawing" xmlns:wp="http://schemas.openxmlformats.org/drawingml/2006/wordprocessingDrawing" xmlns:w10="urn:schemas-microsoft-com:office:word" xmlns:w="http://schemas.openxmlformats.org/wordprocessingml/2006/main" xmlns:w14="http://schemas.microsoft.com/office/word/2010/wordml" xmlns:w15="http://schemas.microsoft.com/office/word/2012/wordml" xmlns:w16cid="http://schemas.microsoft.com/office/word/2016/wordml/cid" xmlns:w16se="http://schemas.microsoft.com/office/word/2015/wordml/symex" xmlns:wpg="http://schemas.microsoft.com/office/word/2010/wordprocessingGroup" xmlns:wpi="http://schemas.microsoft.com/office/word/2010/wordprocessingInk" xmlns:wne="http://schemas.microsoft.com/office/word/2006/wordml" xmlns:wps="http://schemas.microsoft.com/office/word/2010/wordprocessingShape" mc:Ignorable="w14 w15 w16se w16cid wp14">
+  <w:sdt>
+    <w:sdtPr>
+      <w:id w:val="338744114"/>
+      <w:docPartObj>
+        <w:docPartGallery w:val="Page Numbers (Bottom of Page)"/>
+        <w:docPartUnique/>
+      </w:docPartObj>
+    </w:sdtPr>
+    <w:sdtContent>
+      <w:p>
+        <w:pPr>
+          <w:pStyle w:val="Footer"/>
+          <w:jc w:val="center"/>
+        </w:pPr>
+        <w:r>
+          <w:fldChar w:fldCharType="begin"/>
+        </w:r>
+        <w:r>
+          <w:instrText>PAGE   \* MERGEFORMAT</w:instrText>
+        </w:r>
+        <w:r>
+          <w:fldChar w:fldCharType="separate"/>
+        </w:r>
+        <w:r>
+          <w:rPr>
+            <w:noProof/>
+            <w:lang w:val="sv-SE"/>
+          </w:rPr>
+          <w:t>vii</w:t>
+        </w:r>
+        <w:r>
+          <w:fldChar w:fldCharType="end"/>
+        </w:r>
+      </w:p>
+    </w:sdtContent>
+  </w:sdt>
+  <w:p>
+    <w:pPr>
+      <w:pStyle w:val="Footer"/>
+    </w:pPr>
+  </w:p>
+</w:ftr>
+</file>
+
+<file path=word/footer2.xml><?xml version="1.0" encoding="utf-8"?>
+<w:ftr xmlns:wpc="http://schemas.microsoft.com/office/word/2010/wordprocessingCanvas" xmlns:cx="http://schemas.microsoft.com/office/drawing/2014/chartex" xmlns:cx1="http://schemas.microsoft.com/office/drawing/2015/9/8/chartex" xmlns:cx2="http://schemas.microsoft.com/office/drawing/2015/10/21/chartex" xmlns:cx3="http://schemas.microsoft.com/office/drawing/2016/5/9/chartex" xmlns:cx4="http://schemas.microsoft.com/office/drawing/2016/5/10/chartex" xmlns:cx5="http://schemas.microsoft.com/office/drawing/2016/5/11/chartex" xmlns:cx6="http://schemas.microsoft.com/office/drawing/2016/5/12/chartex" xmlns:cx7="http://schemas.microsoft.com/office/drawing/2016/5/13/chartex" xmlns:cx8="http://schemas.microsoft.com/office/drawing/2016/5/14/chartex" xmlns:mc="http://schemas.openxmlformats.org/markup-compatibility/2006" xmlns:aink="http://schemas.microsoft.com/office/drawing/2016/ink" xmlns:am3d="http://schemas.microsoft.com/office/drawing/2017/model3d" xmlns:o="urn:schemas-microsoft-com:office:office" xmlns:r="http://schemas.openxmlformats.org/officeDocument/2006/relationships" xmlns:m="http://schemas.openxmlformats.org/officeDocument/2006/math" xmlns:v="urn:schemas-microsoft-com:vml" xmlns:wp14="http://schemas.microsoft.com/office/word/2010/wordprocessingDrawing" xmlns:wp="http://schemas.openxmlformats.org/drawingml/2006/wordprocessingDrawing" xmlns:w10="urn:schemas-microsoft-com:office:word" xmlns:w="http://schemas.openxmlformats.org/wordprocessingml/2006/main" xmlns:w14="http://schemas.microsoft.com/office/word/2010/wordml" xmlns:w15="http://schemas.microsoft.com/office/word/2012/wordml" xmlns:w16cid="http://schemas.microsoft.com/office/word/2016/wordml/cid" xmlns:w16se="http://schemas.microsoft.com/office/word/2015/wordml/symex" xmlns:wpg="http://schemas.microsoft.com/office/word/2010/wordprocessingGroup" xmlns:wpi="http://schemas.microsoft.com/office/word/2010/wordprocessingInk" xmlns:wne="http://schemas.microsoft.com/office/word/2006/wordml" xmlns:wps="http://schemas.microsoft.com/office/word/2010/wordprocessingShape" mc:Ignorable="w14 w15 w16se w16cid wp14">
+  <w:sdt>
+    <w:sdtPr>
+      <w:id w:val="-281040545"/>
+      <w:docPartObj>
+        <w:docPartGallery w:val="Page Numbers (Bottom of Page)"/>
+        <w:docPartUnique/>
+      </w:docPartObj>
+    </w:sdtPr>
+    <w:sdtContent>
+      <w:p>
+        <w:pPr>
+          <w:pStyle w:val="Footer"/>
+          <w:jc w:val="center"/>
+        </w:pPr>
+        <w:r>
+          <w:fldChar w:fldCharType="begin"/>
+        </w:r>
+        <w:r>
+          <w:instrText>PAGE   \* MERGEFORMAT</w:instrText>
+        </w:r>
+        <w:r>
+          <w:fldChar w:fldCharType="separate"/>
+        </w:r>
+        <w:r>
+          <w:rPr>
+            <w:noProof/>
+            <w:lang w:val="sv-SE"/>
+          </w:rPr>
+          <w:t>9</w:t>
+        </w:r>
+        <w:r>
+          <w:fldChar w:fldCharType="end"/>
+        </w:r>
+      </w:p>
+    </w:sdtContent>
+  </w:sdt>
+  <w:p>
+    <w:pPr>
+      <w:pStyle w:val="Footer"/>
+    </w:pPr>
+  </w:p>
+</w:ftr>
+</file>
+
+<file path=word/footnotes.xml><?xml version="1.0" encoding="utf-8"?>
+<w:footnotes xmlns:wpc="http://schemas.microsoft.com/office/word/2010/wordprocessingCanvas" xmlns:cx="http://schemas.microsoft.com/office/drawing/2014/chartex" xmlns:cx1="http://schemas.microsoft.com/office/drawing/2015/9/8/chartex" xmlns:cx2="http://schemas.microsoft.com/office/drawing/2015/10/21/chartex" xmlns:cx3="http://schemas.microsoft.com/office/drawing/2016/5/9/chartex" xmlns:cx4="http://schemas.microsoft.com/office/drawing/2016/5/10/chartex" xmlns:cx5="http://schemas.microsoft.com/office/drawing/2016/5/11/chartex" xmlns:cx6="http://schemas.microsoft.com/office/drawing/2016/5/12/chartex" xmlns:cx7="http://schemas.microsoft.com/office/drawing/2016/5/13/chartex" xmlns:cx8="http://schemas.microsoft.com/office/drawing/2016/5/14/chartex" xmlns:mc="http://schemas.openxmlformats.org/markup-compatibility/2006" xmlns:aink="http://schemas.microsoft.com/office/drawing/2016/ink" xmlns:am3d="http://schemas.microsoft.com/office/drawing/2017/model3d" xmlns:o="urn:schemas-microsoft-com:office:office" xmlns:r="http://schemas.openxmlformats.org/officeDocument/2006/relationships" xmlns:m="http://schemas.openxmlformats.org/officeDocument/2006/math" xmlns:v="urn:schemas-microsoft-com:vml" xmlns:wp14="http://schemas.microsoft.com/office/word/2010/wordprocessingDrawing" xmlns:wp="http://schemas.openxmlformats.org/drawingml/2006/wordprocessingDrawing" xmlns:w10="urn:schemas-microsoft-com:office:word" xmlns:w="http://schemas.openxmlformats.org/wordprocessingml/2006/main" xmlns:w14="http://schemas.microsoft.com/office/word/2010/wordml" xmlns:w15="http://schemas.microsoft.com/office/word/2012/wordml" xmlns:w16cid="http://schemas.microsoft.com/office/word/2016/wordml/cid" xmlns:w16se="http://schemas.microsoft.com/office/word/2015/wordml/symex" xmlns:wpg="http://schemas.microsoft.com/office/word/2010/wordprocessingGroup" xmlns:wpi="http://schemas.microsoft.com/office/word/2010/wordprocessingInk" xmlns:wne="http://schemas.microsoft.com/office/word/2006/wordml" xmlns:wps="http://schemas.microsoft.com/office/word/2010/wordprocessingShape" mc:Ignorable="w14 w15 w16se w16cid wp14">
+  <w:footnote w:type="separator" w:id="-1">
+    <w:p>
+      <w:pPr>
+        <w:spacing w:after="0" w:line="240" w:lineRule="auto"/>
+      </w:pPr>
+      <w:r>
+        <w:separator/>
+      </w:r>
+    </w:p>
+  </w:footnote>
+  <w:footnote w:type="continuationSeparator" w:id="0">
+    <w:p>
+      <w:pPr>
+        <w:spacing w:after="0" w:line="240" w:lineRule="auto"/>
+      </w:pPr>
+      <w:r>
+        <w:continuationSeparator/>
+      </w:r>
+    </w:p>
+  </w:footnote>
+</w:footnotes>
 </file>
 
 <file path=word/styles.xml><?xml version="1.0" encoding="utf-8"?>
@@ -4384,6 +5416,50 @@
       <w:ind w:left="440"/>
     </w:pPr>
   </w:style>
+  <w:style w:type="paragraph" w:styleId="Header">
+    <w:name w:val="header"/>
+    <w:basedOn w:val="Normal"/>
+    <w:link w:val="HeaderChar"/>
+    <w:uiPriority w:val="99"/>
+    <w:unhideWhenUsed/>
+    <w:rsid w:val="00603FF9"/>
+    <w:pPr>
+      <w:tabs>
+        <w:tab w:val="center" w:pos="4703"/>
+        <w:tab w:val="right" w:pos="9406"/>
+      </w:tabs>
+      <w:spacing w:after="0" w:line="240" w:lineRule="auto"/>
+    </w:pPr>
+  </w:style>
+  <w:style w:type="character" w:customStyle="1" w:styleId="HeaderChar">
+    <w:name w:val="Header Char"/>
+    <w:basedOn w:val="DefaultParagraphFont"/>
+    <w:link w:val="Header"/>
+    <w:uiPriority w:val="99"/>
+    <w:rsid w:val="00603FF9"/>
+  </w:style>
+  <w:style w:type="paragraph" w:styleId="Footer">
+    <w:name w:val="footer"/>
+    <w:basedOn w:val="Normal"/>
+    <w:link w:val="FooterChar"/>
+    <w:uiPriority w:val="99"/>
+    <w:unhideWhenUsed/>
+    <w:rsid w:val="00603FF9"/>
+    <w:pPr>
+      <w:tabs>
+        <w:tab w:val="center" w:pos="4703"/>
+        <w:tab w:val="right" w:pos="9406"/>
+      </w:tabs>
+      <w:spacing w:after="0" w:line="240" w:lineRule="auto"/>
+    </w:pPr>
+  </w:style>
+  <w:style w:type="character" w:customStyle="1" w:styleId="FooterChar">
+    <w:name w:val="Footer Char"/>
+    <w:basedOn w:val="DefaultParagraphFont"/>
+    <w:link w:val="Footer"/>
+    <w:uiPriority w:val="99"/>
+    <w:rsid w:val="00603FF9"/>
+  </w:style>
 </w:styles>
 </file>
 
@@ -4653,7 +5729,7 @@
 </file>
 
 <file path=customXml/itemProps1.xml><?xml version="1.0" encoding="utf-8"?>
-<ds:datastoreItem xmlns:ds="http://schemas.openxmlformats.org/officeDocument/2006/customXml" ds:itemID="{2B6E02FF-4763-426E-8EB9-81B1B63D1EA6}">
+<ds:datastoreItem xmlns:ds="http://schemas.openxmlformats.org/officeDocument/2006/customXml" ds:itemID="{CC1CE6EA-2B44-470D-8F7F-1BB0EBFF3F21}">
   <ds:schemaRefs>
     <ds:schemaRef ds:uri="http://schemas.openxmlformats.org/officeDocument/2006/bibliography"/>
   </ds:schemaRefs>

</xml_diff>

<commit_message>
hastable in priority queue
</commit_message>
<xml_diff>
--- a/Report/Självständigt arbete på gundnivå.docx
+++ b/Report/Självständigt arbete på gundnivå.docx
@@ -1047,7 +1047,7 @@
           <w:lang w:val="sv-SE"/>
         </w:rPr>
       </w:pPr>
-      <w:bookmarkStart w:id="0" w:name="_Toc504054507"/>
+      <w:bookmarkStart w:id="0" w:name="_Toc504148535"/>
       <w:r>
         <w:rPr>
           <w:lang w:val="sv-SE"/>
@@ -1080,88 +1080,115 @@
       </w:pPr>
     </w:p>
     <w:p>
+      <w:pPr>
+        <w:rPr>
+          <w:lang w:val="sv-SE"/>
+        </w:rPr>
+      </w:pPr>
+      <w:r>
+        <w:rPr>
+          <w:b/>
+          <w:lang w:val="sv-SE"/>
+        </w:rPr>
+        <w:t>Nyckelord:</w:t>
+      </w:r>
+      <w:r>
+        <w:rPr>
+          <w:lang w:val="sv-SE"/>
+        </w:rPr>
+        <w:t xml:space="preserve"> </w:t>
+      </w:r>
       <w:proofErr w:type="spellStart"/>
       <w:r>
         <w:rPr>
-          <w:b/>
-        </w:rPr>
-        <w:t>Nyckelord</w:t>
+          <w:lang w:val="sv-SE"/>
+        </w:rPr>
+        <w:t>Uni</w:t>
+      </w:r>
+      <w:r>
+        <w:rPr>
+          <w:lang w:val="sv-SE"/>
+        </w:rPr>
+        <w:t>t</w:t>
+      </w:r>
+      <w:r>
+        <w:rPr>
+          <w:lang w:val="sv-SE"/>
+        </w:rPr>
+        <w:t>y</w:t>
       </w:r>
       <w:proofErr w:type="spellEnd"/>
       <w:r>
         <w:rPr>
-          <w:b/>
-        </w:rPr>
-        <w:t>:</w:t>
-      </w:r>
-      <w:r>
-        <w:t xml:space="preserve"> Uni</w:t>
-      </w:r>
-      <w:r>
-        <w:t>t</w:t>
-      </w:r>
-      <w:r>
-        <w:t>y</w:t>
-      </w:r>
-      <w:r>
+          <w:lang w:val="sv-SE"/>
+        </w:rPr>
         <w:t xml:space="preserve"> Engine</w:t>
       </w:r>
       <w:r>
+        <w:rPr>
+          <w:lang w:val="sv-SE"/>
+        </w:rPr>
         <w:t xml:space="preserve">, </w:t>
       </w:r>
       <w:r>
+        <w:rPr>
+          <w:lang w:val="sv-SE"/>
+        </w:rPr>
         <w:t xml:space="preserve">Pathfinder, </w:t>
       </w:r>
       <w:r>
+        <w:rPr>
+          <w:lang w:val="sv-SE"/>
+        </w:rPr>
         <w:t xml:space="preserve">A*, C#, </w:t>
       </w:r>
     </w:p>
-    <w:p/>
-    <w:p/>
-    <w:p>
-      <w:r>
+    <w:p>
+      <w:pPr>
+        <w:rPr>
+          <w:lang w:val="sv-SE"/>
+        </w:rPr>
+      </w:pPr>
+    </w:p>
+    <w:p>
+      <w:pPr>
+        <w:rPr>
+          <w:lang w:val="sv-SE"/>
+        </w:rPr>
+      </w:pPr>
+    </w:p>
+    <w:p>
+      <w:pPr>
+        <w:rPr>
+          <w:lang w:val="sv-SE"/>
+        </w:rPr>
+      </w:pPr>
+      <w:r>
+        <w:rPr>
+          <w:lang w:val="sv-SE"/>
+        </w:rPr>
         <w:br w:type="page"/>
       </w:r>
     </w:p>
     <w:p>
       <w:pPr>
         <w:pStyle w:val="Heading1"/>
-        <w:rPr>
-          <w:lang w:val="sv-SE"/>
-        </w:rPr>
-      </w:pPr>
-      <w:bookmarkStart w:id="1" w:name="_Toc504054508"/>
-      <w:r>
-        <w:rPr>
-          <w:lang w:val="sv-SE"/>
-        </w:rPr>
+      </w:pPr>
+      <w:bookmarkStart w:id="1" w:name="_Toc504148536"/>
+      <w:r>
         <w:lastRenderedPageBreak/>
         <w:t>Abstract</w:t>
       </w:r>
       <w:bookmarkEnd w:id="1"/>
     </w:p>
     <w:p>
-      <w:pPr>
-        <w:rPr>
-          <w:lang w:val="sv-SE"/>
-        </w:rPr>
-      </w:pPr>
       <w:proofErr w:type="spellStart"/>
       <w:r>
-        <w:rPr>
-          <w:lang w:val="sv-SE"/>
-        </w:rPr>
         <w:t>Bladiblabla</w:t>
       </w:r>
       <w:proofErr w:type="spellEnd"/>
     </w:p>
-    <w:p>
-      <w:pPr>
-        <w:rPr>
-          <w:lang w:val="sv-SE"/>
-        </w:rPr>
-      </w:pPr>
-    </w:p>
+    <w:p/>
     <w:p>
       <w:r>
         <w:rPr>
@@ -1208,7 +1235,7 @@
           <w:lang w:val="sv-SE"/>
         </w:rPr>
       </w:pPr>
-      <w:bookmarkStart w:id="2" w:name="_Toc504054509"/>
+      <w:bookmarkStart w:id="2" w:name="_Toc504148537"/>
       <w:r>
         <w:rPr>
           <w:lang w:val="sv-SE"/>
@@ -1242,7 +1269,7 @@
           <w:lang w:val="sv-SE"/>
         </w:rPr>
       </w:pPr>
-      <w:bookmarkStart w:id="3" w:name="_Toc504054510"/>
+      <w:bookmarkStart w:id="3" w:name="_Toc504148538"/>
       <w:r>
         <w:rPr>
           <w:lang w:val="sv-SE"/>
@@ -1307,8 +1334,6 @@
           <w:r>
             <w:t>Innehållsförteckning</w:t>
           </w:r>
-          <w:bookmarkStart w:id="4" w:name="_GoBack"/>
-          <w:bookmarkEnd w:id="4"/>
         </w:p>
         <w:p>
           <w:pPr>
@@ -1331,7 +1356,7 @@
           <w:r>
             <w:fldChar w:fldCharType="separate"/>
           </w:r>
-          <w:hyperlink w:anchor="_Toc504054507" w:history="1">
+          <w:hyperlink w:anchor="_Toc504148535" w:history="1">
             <w:r>
               <w:rPr>
                 <w:rStyle w:val="Hyperlink"/>
@@ -1359,7 +1384,7 @@
                 <w:noProof/>
                 <w:webHidden/>
               </w:rPr>
-              <w:instrText xml:space="preserve"> PAGEREF _Toc504054507 \h </w:instrText>
+              <w:instrText xml:space="preserve"> PAGEREF _Toc504148535 \h </w:instrText>
             </w:r>
             <w:r>
               <w:rPr>
@@ -1402,12 +1427,11 @@
               <w:lang w:val="sv-SE" w:eastAsia="sv-SE"/>
             </w:rPr>
           </w:pPr>
-          <w:hyperlink w:anchor="_Toc504054508" w:history="1">
+          <w:hyperlink w:anchor="_Toc504148536" w:history="1">
             <w:r>
               <w:rPr>
                 <w:rStyle w:val="Hyperlink"/>
                 <w:noProof/>
-                <w:lang w:val="sv-SE"/>
               </w:rPr>
               <w:t>Abstract</w:t>
             </w:r>
@@ -1430,7 +1454,7 @@
                 <w:noProof/>
                 <w:webHidden/>
               </w:rPr>
-              <w:instrText xml:space="preserve"> PAGEREF _Toc504054508 \h </w:instrText>
+              <w:instrText xml:space="preserve"> PAGEREF _Toc504148536 \h </w:instrText>
             </w:r>
             <w:r>
               <w:rPr>
@@ -1473,7 +1497,7 @@
               <w:lang w:val="sv-SE" w:eastAsia="sv-SE"/>
             </w:rPr>
           </w:pPr>
-          <w:hyperlink w:anchor="_Toc504054509" w:history="1">
+          <w:hyperlink w:anchor="_Toc504148537" w:history="1">
             <w:r>
               <w:rPr>
                 <w:rStyle w:val="Hyperlink"/>
@@ -1501,7 +1525,7 @@
                 <w:noProof/>
                 <w:webHidden/>
               </w:rPr>
-              <w:instrText xml:space="preserve"> PAGEREF _Toc504054509 \h </w:instrText>
+              <w:instrText xml:space="preserve"> PAGEREF _Toc504148537 \h </w:instrText>
             </w:r>
             <w:r>
               <w:rPr>
@@ -1544,7 +1568,7 @@
               <w:lang w:val="sv-SE" w:eastAsia="sv-SE"/>
             </w:rPr>
           </w:pPr>
-          <w:hyperlink w:anchor="_Toc504054510" w:history="1">
+          <w:hyperlink w:anchor="_Toc504148538" w:history="1">
             <w:r>
               <w:rPr>
                 <w:rStyle w:val="Hyperlink"/>
@@ -1572,7 +1596,7 @@
                 <w:noProof/>
                 <w:webHidden/>
               </w:rPr>
-              <w:instrText xml:space="preserve"> PAGEREF _Toc504054510 \h </w:instrText>
+              <w:instrText xml:space="preserve"> PAGEREF _Toc504148538 \h </w:instrText>
             </w:r>
             <w:r>
               <w:rPr>
@@ -1615,7 +1639,7 @@
               <w:lang w:val="sv-SE" w:eastAsia="sv-SE"/>
             </w:rPr>
           </w:pPr>
-          <w:hyperlink w:anchor="_Toc504054511" w:history="1">
+          <w:hyperlink w:anchor="_Toc504148539" w:history="1">
             <w:r>
               <w:rPr>
                 <w:rStyle w:val="Hyperlink"/>
@@ -1643,7 +1667,7 @@
                 <w:noProof/>
                 <w:webHidden/>
               </w:rPr>
-              <w:instrText xml:space="preserve"> PAGEREF _Toc504054511 \h </w:instrText>
+              <w:instrText xml:space="preserve"> PAGEREF _Toc504148539 \h </w:instrText>
             </w:r>
             <w:r>
               <w:rPr>
@@ -1686,7 +1710,7 @@
               <w:lang w:val="sv-SE" w:eastAsia="sv-SE"/>
             </w:rPr>
           </w:pPr>
-          <w:hyperlink w:anchor="_Toc504054512" w:history="1">
+          <w:hyperlink w:anchor="_Toc504148540" w:history="1">
             <w:r>
               <w:rPr>
                 <w:rStyle w:val="Hyperlink"/>
@@ -1714,7 +1738,7 @@
                 <w:noProof/>
                 <w:webHidden/>
               </w:rPr>
-              <w:instrText xml:space="preserve"> PAGEREF _Toc504054512 \h </w:instrText>
+              <w:instrText xml:space="preserve"> PAGEREF _Toc504148540 \h </w:instrText>
             </w:r>
             <w:r>
               <w:rPr>
@@ -1757,7 +1781,7 @@
               <w:lang w:val="sv-SE" w:eastAsia="sv-SE"/>
             </w:rPr>
           </w:pPr>
-          <w:hyperlink w:anchor="_Toc504054513" w:history="1">
+          <w:hyperlink w:anchor="_Toc504148541" w:history="1">
             <w:r>
               <w:rPr>
                 <w:rStyle w:val="Hyperlink"/>
@@ -1785,7 +1809,7 @@
                 <w:noProof/>
                 <w:webHidden/>
               </w:rPr>
-              <w:instrText xml:space="preserve"> PAGEREF _Toc504054513 \h </w:instrText>
+              <w:instrText xml:space="preserve"> PAGEREF _Toc504148541 \h </w:instrText>
             </w:r>
             <w:r>
               <w:rPr>
@@ -1828,7 +1852,7 @@
               <w:lang w:val="sv-SE" w:eastAsia="sv-SE"/>
             </w:rPr>
           </w:pPr>
-          <w:hyperlink w:anchor="_Toc504054514" w:history="1">
+          <w:hyperlink w:anchor="_Toc504148542" w:history="1">
             <w:r>
               <w:rPr>
                 <w:rStyle w:val="Hyperlink"/>
@@ -1856,7 +1880,7 @@
                 <w:noProof/>
                 <w:webHidden/>
               </w:rPr>
-              <w:instrText xml:space="preserve"> PAGEREF _Toc504054514 \h </w:instrText>
+              <w:instrText xml:space="preserve"> PAGEREF _Toc504148542 \h </w:instrText>
             </w:r>
             <w:r>
               <w:rPr>
@@ -1899,7 +1923,7 @@
               <w:lang w:val="sv-SE" w:eastAsia="sv-SE"/>
             </w:rPr>
           </w:pPr>
-          <w:hyperlink w:anchor="_Toc504054515" w:history="1">
+          <w:hyperlink w:anchor="_Toc504148543" w:history="1">
             <w:r>
               <w:rPr>
                 <w:rStyle w:val="Hyperlink"/>
@@ -1927,7 +1951,7 @@
                 <w:noProof/>
                 <w:webHidden/>
               </w:rPr>
-              <w:instrText xml:space="preserve"> PAGEREF _Toc504054515 \h </w:instrText>
+              <w:instrText xml:space="preserve"> PAGEREF _Toc504148543 \h </w:instrText>
             </w:r>
             <w:r>
               <w:rPr>
@@ -1970,7 +1994,7 @@
               <w:lang w:val="sv-SE" w:eastAsia="sv-SE"/>
             </w:rPr>
           </w:pPr>
-          <w:hyperlink w:anchor="_Toc504054516" w:history="1">
+          <w:hyperlink w:anchor="_Toc504148544" w:history="1">
             <w:r>
               <w:rPr>
                 <w:rStyle w:val="Hyperlink"/>
@@ -1998,7 +2022,7 @@
                 <w:noProof/>
                 <w:webHidden/>
               </w:rPr>
-              <w:instrText xml:space="preserve"> PAGEREF _Toc504054516 \h </w:instrText>
+              <w:instrText xml:space="preserve"> PAGEREF _Toc504148544 \h </w:instrText>
             </w:r>
             <w:r>
               <w:rPr>
@@ -2041,7 +2065,7 @@
               <w:lang w:val="sv-SE" w:eastAsia="sv-SE"/>
             </w:rPr>
           </w:pPr>
-          <w:hyperlink w:anchor="_Toc504054517" w:history="1">
+          <w:hyperlink w:anchor="_Toc504148545" w:history="1">
             <w:r>
               <w:rPr>
                 <w:rStyle w:val="Hyperlink"/>
@@ -2069,7 +2093,7 @@
                 <w:noProof/>
                 <w:webHidden/>
               </w:rPr>
-              <w:instrText xml:space="preserve"> PAGEREF _Toc504054517 \h </w:instrText>
+              <w:instrText xml:space="preserve"> PAGEREF _Toc504148545 \h </w:instrText>
             </w:r>
             <w:r>
               <w:rPr>
@@ -2112,7 +2136,7 @@
               <w:lang w:val="sv-SE" w:eastAsia="sv-SE"/>
             </w:rPr>
           </w:pPr>
-          <w:hyperlink w:anchor="_Toc504054518" w:history="1">
+          <w:hyperlink w:anchor="_Toc504148546" w:history="1">
             <w:r>
               <w:rPr>
                 <w:rStyle w:val="Hyperlink"/>
@@ -2140,7 +2164,7 @@
                 <w:noProof/>
                 <w:webHidden/>
               </w:rPr>
-              <w:instrText xml:space="preserve"> PAGEREF _Toc504054518 \h </w:instrText>
+              <w:instrText xml:space="preserve"> PAGEREF _Toc504148546 \h </w:instrText>
             </w:r>
             <w:r>
               <w:rPr>
@@ -2183,7 +2207,7 @@
               <w:lang w:val="sv-SE" w:eastAsia="sv-SE"/>
             </w:rPr>
           </w:pPr>
-          <w:hyperlink w:anchor="_Toc504054519" w:history="1">
+          <w:hyperlink w:anchor="_Toc504148547" w:history="1">
             <w:r>
               <w:rPr>
                 <w:rStyle w:val="Hyperlink"/>
@@ -2211,7 +2235,7 @@
                 <w:noProof/>
                 <w:webHidden/>
               </w:rPr>
-              <w:instrText xml:space="preserve"> PAGEREF _Toc504054519 \h </w:instrText>
+              <w:instrText xml:space="preserve"> PAGEREF _Toc504148547 \h </w:instrText>
             </w:r>
             <w:r>
               <w:rPr>
@@ -2254,7 +2278,7 @@
               <w:lang w:val="sv-SE" w:eastAsia="sv-SE"/>
             </w:rPr>
           </w:pPr>
-          <w:hyperlink w:anchor="_Toc504054520" w:history="1">
+          <w:hyperlink w:anchor="_Toc504148548" w:history="1">
             <w:r>
               <w:rPr>
                 <w:rStyle w:val="Hyperlink"/>
@@ -2282,7 +2306,7 @@
                 <w:noProof/>
                 <w:webHidden/>
               </w:rPr>
-              <w:instrText xml:space="preserve"> PAGEREF _Toc504054520 \h </w:instrText>
+              <w:instrText xml:space="preserve"> PAGEREF _Toc504148548 \h </w:instrText>
             </w:r>
             <w:r>
               <w:rPr>
@@ -2325,7 +2349,7 @@
               <w:lang w:val="sv-SE" w:eastAsia="sv-SE"/>
             </w:rPr>
           </w:pPr>
-          <w:hyperlink w:anchor="_Toc504054521" w:history="1">
+          <w:hyperlink w:anchor="_Toc504148549" w:history="1">
             <w:r>
               <w:rPr>
                 <w:rStyle w:val="Hyperlink"/>
@@ -2353,7 +2377,78 @@
                 <w:noProof/>
                 <w:webHidden/>
               </w:rPr>
-              <w:instrText xml:space="preserve"> PAGEREF _Toc504054521 \h </w:instrText>
+              <w:instrText xml:space="preserve"> PAGEREF _Toc504148549 \h </w:instrText>
+            </w:r>
+            <w:r>
+              <w:rPr>
+                <w:noProof/>
+                <w:webHidden/>
+              </w:rPr>
+            </w:r>
+            <w:r>
+              <w:rPr>
+                <w:noProof/>
+                <w:webHidden/>
+              </w:rPr>
+              <w:fldChar w:fldCharType="separate"/>
+            </w:r>
+            <w:r>
+              <w:rPr>
+                <w:noProof/>
+                <w:webHidden/>
+              </w:rPr>
+              <w:t>3</w:t>
+            </w:r>
+            <w:r>
+              <w:rPr>
+                <w:noProof/>
+                <w:webHidden/>
+              </w:rPr>
+              <w:fldChar w:fldCharType="end"/>
+            </w:r>
+          </w:hyperlink>
+        </w:p>
+        <w:p>
+          <w:pPr>
+            <w:pStyle w:val="TOC2"/>
+            <w:tabs>
+              <w:tab w:val="right" w:leader="dot" w:pos="9396"/>
+            </w:tabs>
+            <w:rPr>
+              <w:rFonts w:eastAsiaTheme="minorEastAsia"/>
+              <w:noProof/>
+              <w:lang w:val="sv-SE" w:eastAsia="sv-SE"/>
+            </w:rPr>
+          </w:pPr>
+          <w:hyperlink w:anchor="_Toc504148550" w:history="1">
+            <w:r>
+              <w:rPr>
+                <w:rStyle w:val="Hyperlink"/>
+                <w:noProof/>
+                <w:lang w:val="sv-SE"/>
+              </w:rPr>
+              <w:t>Förfarande</w:t>
+            </w:r>
+            <w:r>
+              <w:rPr>
+                <w:noProof/>
+                <w:webHidden/>
+              </w:rPr>
+              <w:tab/>
+            </w:r>
+            <w:r>
+              <w:rPr>
+                <w:noProof/>
+                <w:webHidden/>
+              </w:rPr>
+              <w:fldChar w:fldCharType="begin"/>
+            </w:r>
+            <w:r>
+              <w:rPr>
+                <w:noProof/>
+                <w:webHidden/>
+              </w:rPr>
+              <w:instrText xml:space="preserve"> PAGEREF _Toc504148550 \h </w:instrText>
             </w:r>
             <w:r>
               <w:rPr>
@@ -2396,14 +2491,14 @@
               <w:lang w:val="sv-SE" w:eastAsia="sv-SE"/>
             </w:rPr>
           </w:pPr>
-          <w:hyperlink w:anchor="_Toc504054522" w:history="1">
+          <w:hyperlink w:anchor="_Toc504148551" w:history="1">
             <w:r>
               <w:rPr>
                 <w:rStyle w:val="Hyperlink"/>
                 <w:noProof/>
                 <w:lang w:val="sv-SE"/>
               </w:rPr>
-              <w:t>Etiska aspekter</w:t>
+              <w:t>Oberoende variablar</w:t>
             </w:r>
             <w:r>
               <w:rPr>
@@ -2424,7 +2519,78 @@
                 <w:noProof/>
                 <w:webHidden/>
               </w:rPr>
-              <w:instrText xml:space="preserve"> PAGEREF _Toc504054522 \h </w:instrText>
+              <w:instrText xml:space="preserve"> PAGEREF _Toc504148551 \h </w:instrText>
+            </w:r>
+            <w:r>
+              <w:rPr>
+                <w:noProof/>
+                <w:webHidden/>
+              </w:rPr>
+            </w:r>
+            <w:r>
+              <w:rPr>
+                <w:noProof/>
+                <w:webHidden/>
+              </w:rPr>
+              <w:fldChar w:fldCharType="separate"/>
+            </w:r>
+            <w:r>
+              <w:rPr>
+                <w:noProof/>
+                <w:webHidden/>
+              </w:rPr>
+              <w:t>3</w:t>
+            </w:r>
+            <w:r>
+              <w:rPr>
+                <w:noProof/>
+                <w:webHidden/>
+              </w:rPr>
+              <w:fldChar w:fldCharType="end"/>
+            </w:r>
+          </w:hyperlink>
+        </w:p>
+        <w:p>
+          <w:pPr>
+            <w:pStyle w:val="TOC3"/>
+            <w:tabs>
+              <w:tab w:val="right" w:leader="dot" w:pos="9396"/>
+            </w:tabs>
+            <w:rPr>
+              <w:rFonts w:eastAsiaTheme="minorEastAsia"/>
+              <w:noProof/>
+              <w:lang w:val="sv-SE" w:eastAsia="sv-SE"/>
+            </w:rPr>
+          </w:pPr>
+          <w:hyperlink w:anchor="_Toc504148552" w:history="1">
+            <w:r>
+              <w:rPr>
+                <w:rStyle w:val="Hyperlink"/>
+                <w:noProof/>
+                <w:lang w:val="sv-SE"/>
+              </w:rPr>
+              <w:t>Beroende variablar (what is used, and not used)</w:t>
+            </w:r>
+            <w:r>
+              <w:rPr>
+                <w:noProof/>
+                <w:webHidden/>
+              </w:rPr>
+              <w:tab/>
+            </w:r>
+            <w:r>
+              <w:rPr>
+                <w:noProof/>
+                <w:webHidden/>
+              </w:rPr>
+              <w:fldChar w:fldCharType="begin"/>
+            </w:r>
+            <w:r>
+              <w:rPr>
+                <w:noProof/>
+                <w:webHidden/>
+              </w:rPr>
+              <w:instrText xml:space="preserve"> PAGEREF _Toc504148552 \h </w:instrText>
             </w:r>
             <w:r>
               <w:rPr>
@@ -2467,14 +2633,14 @@
               <w:lang w:val="sv-SE" w:eastAsia="sv-SE"/>
             </w:rPr>
           </w:pPr>
-          <w:hyperlink w:anchor="_Toc504054523" w:history="1">
+          <w:hyperlink w:anchor="_Toc504148553" w:history="1">
             <w:r>
               <w:rPr>
                 <w:rStyle w:val="Hyperlink"/>
                 <w:noProof/>
                 <w:lang w:val="sv-SE"/>
               </w:rPr>
-              <w:t>Förfarande</w:t>
+              <w:t>Measures</w:t>
             </w:r>
             <w:r>
               <w:rPr>
@@ -2495,7 +2661,7 @@
                 <w:noProof/>
                 <w:webHidden/>
               </w:rPr>
-              <w:instrText xml:space="preserve"> PAGEREF _Toc504054523 \h </w:instrText>
+              <w:instrText xml:space="preserve"> PAGEREF _Toc504148553 \h </w:instrText>
             </w:r>
             <w:r>
               <w:rPr>
@@ -2538,14 +2704,14 @@
               <w:lang w:val="sv-SE" w:eastAsia="sv-SE"/>
             </w:rPr>
           </w:pPr>
-          <w:hyperlink w:anchor="_Toc504054524" w:history="1">
+          <w:hyperlink w:anchor="_Toc504148554" w:history="1">
             <w:r>
               <w:rPr>
                 <w:rStyle w:val="Hyperlink"/>
                 <w:noProof/>
                 <w:lang w:val="sv-SE"/>
               </w:rPr>
-              <w:t>Oberoende variablar</w:t>
+              <w:t>Verktyg</w:t>
             </w:r>
             <w:r>
               <w:rPr>
@@ -2566,7 +2732,78 @@
                 <w:noProof/>
                 <w:webHidden/>
               </w:rPr>
-              <w:instrText xml:space="preserve"> PAGEREF _Toc504054524 \h </w:instrText>
+              <w:instrText xml:space="preserve"> PAGEREF _Toc504148554 \h </w:instrText>
+            </w:r>
+            <w:r>
+              <w:rPr>
+                <w:noProof/>
+                <w:webHidden/>
+              </w:rPr>
+            </w:r>
+            <w:r>
+              <w:rPr>
+                <w:noProof/>
+                <w:webHidden/>
+              </w:rPr>
+              <w:fldChar w:fldCharType="separate"/>
+            </w:r>
+            <w:r>
+              <w:rPr>
+                <w:noProof/>
+                <w:webHidden/>
+              </w:rPr>
+              <w:t>3</w:t>
+            </w:r>
+            <w:r>
+              <w:rPr>
+                <w:noProof/>
+                <w:webHidden/>
+              </w:rPr>
+              <w:fldChar w:fldCharType="end"/>
+            </w:r>
+          </w:hyperlink>
+        </w:p>
+        <w:p>
+          <w:pPr>
+            <w:pStyle w:val="TOC2"/>
+            <w:tabs>
+              <w:tab w:val="right" w:leader="dot" w:pos="9396"/>
+            </w:tabs>
+            <w:rPr>
+              <w:rFonts w:eastAsiaTheme="minorEastAsia"/>
+              <w:noProof/>
+              <w:lang w:val="sv-SE" w:eastAsia="sv-SE"/>
+            </w:rPr>
+          </w:pPr>
+          <w:hyperlink w:anchor="_Toc504148555" w:history="1">
+            <w:r>
+              <w:rPr>
+                <w:rStyle w:val="Hyperlink"/>
+                <w:noProof/>
+                <w:lang w:val="sv-SE"/>
+              </w:rPr>
+              <w:t>Statistical Analysis</w:t>
+            </w:r>
+            <w:r>
+              <w:rPr>
+                <w:noProof/>
+                <w:webHidden/>
+              </w:rPr>
+              <w:tab/>
+            </w:r>
+            <w:r>
+              <w:rPr>
+                <w:noProof/>
+                <w:webHidden/>
+              </w:rPr>
+              <w:fldChar w:fldCharType="begin"/>
+            </w:r>
+            <w:r>
+              <w:rPr>
+                <w:noProof/>
+                <w:webHidden/>
+              </w:rPr>
+              <w:instrText xml:space="preserve"> PAGEREF _Toc504148555 \h </w:instrText>
             </w:r>
             <w:r>
               <w:rPr>
@@ -2609,14 +2846,14 @@
               <w:lang w:val="sv-SE" w:eastAsia="sv-SE"/>
             </w:rPr>
           </w:pPr>
-          <w:hyperlink w:anchor="_Toc504054525" w:history="1">
+          <w:hyperlink w:anchor="_Toc504148556" w:history="1">
             <w:r>
               <w:rPr>
                 <w:rStyle w:val="Hyperlink"/>
                 <w:noProof/>
                 <w:lang w:val="sv-SE"/>
               </w:rPr>
-              <w:t>Beroende variablar (what is used, and not used)</w:t>
+              <w:t>Programvara för statistiska beräkningar</w:t>
             </w:r>
             <w:r>
               <w:rPr>
@@ -2637,7 +2874,7 @@
                 <w:noProof/>
                 <w:webHidden/>
               </w:rPr>
-              <w:instrText xml:space="preserve"> PAGEREF _Toc504054525 \h </w:instrText>
+              <w:instrText xml:space="preserve"> PAGEREF _Toc504148556 \h </w:instrText>
             </w:r>
             <w:r>
               <w:rPr>
@@ -2680,14 +2917,14 @@
               <w:lang w:val="sv-SE" w:eastAsia="sv-SE"/>
             </w:rPr>
           </w:pPr>
-          <w:hyperlink w:anchor="_Toc504054526" w:history="1">
+          <w:hyperlink w:anchor="_Toc504148557" w:history="1">
             <w:r>
               <w:rPr>
                 <w:rStyle w:val="Hyperlink"/>
                 <w:noProof/>
                 <w:lang w:val="sv-SE"/>
               </w:rPr>
-              <w:t>Measures</w:t>
+              <w:t>Etiska aspekter</w:t>
             </w:r>
             <w:r>
               <w:rPr>
@@ -2708,291 +2945,7 @@
                 <w:noProof/>
                 <w:webHidden/>
               </w:rPr>
-              <w:instrText xml:space="preserve"> PAGEREF _Toc504054526 \h </w:instrText>
-            </w:r>
-            <w:r>
-              <w:rPr>
-                <w:noProof/>
-                <w:webHidden/>
-              </w:rPr>
-            </w:r>
-            <w:r>
-              <w:rPr>
-                <w:noProof/>
-                <w:webHidden/>
-              </w:rPr>
-              <w:fldChar w:fldCharType="separate"/>
-            </w:r>
-            <w:r>
-              <w:rPr>
-                <w:noProof/>
-                <w:webHidden/>
-              </w:rPr>
-              <w:t>3</w:t>
-            </w:r>
-            <w:r>
-              <w:rPr>
-                <w:noProof/>
-                <w:webHidden/>
-              </w:rPr>
-              <w:fldChar w:fldCharType="end"/>
-            </w:r>
-          </w:hyperlink>
-        </w:p>
-        <w:p>
-          <w:pPr>
-            <w:pStyle w:val="TOC3"/>
-            <w:tabs>
-              <w:tab w:val="right" w:leader="dot" w:pos="9396"/>
-            </w:tabs>
-            <w:rPr>
-              <w:rFonts w:eastAsiaTheme="minorEastAsia"/>
-              <w:noProof/>
-              <w:lang w:val="sv-SE" w:eastAsia="sv-SE"/>
-            </w:rPr>
-          </w:pPr>
-          <w:hyperlink w:anchor="_Toc504054527" w:history="1">
-            <w:r>
-              <w:rPr>
-                <w:rStyle w:val="Hyperlink"/>
-                <w:noProof/>
-                <w:lang w:val="sv-SE"/>
-              </w:rPr>
-              <w:t>Verktyg</w:t>
-            </w:r>
-            <w:r>
-              <w:rPr>
-                <w:noProof/>
-                <w:webHidden/>
-              </w:rPr>
-              <w:tab/>
-            </w:r>
-            <w:r>
-              <w:rPr>
-                <w:noProof/>
-                <w:webHidden/>
-              </w:rPr>
-              <w:fldChar w:fldCharType="begin"/>
-            </w:r>
-            <w:r>
-              <w:rPr>
-                <w:noProof/>
-                <w:webHidden/>
-              </w:rPr>
-              <w:instrText xml:space="preserve"> PAGEREF _Toc504054527 \h </w:instrText>
-            </w:r>
-            <w:r>
-              <w:rPr>
-                <w:noProof/>
-                <w:webHidden/>
-              </w:rPr>
-            </w:r>
-            <w:r>
-              <w:rPr>
-                <w:noProof/>
-                <w:webHidden/>
-              </w:rPr>
-              <w:fldChar w:fldCharType="separate"/>
-            </w:r>
-            <w:r>
-              <w:rPr>
-                <w:noProof/>
-                <w:webHidden/>
-              </w:rPr>
-              <w:t>3</w:t>
-            </w:r>
-            <w:r>
-              <w:rPr>
-                <w:noProof/>
-                <w:webHidden/>
-              </w:rPr>
-              <w:fldChar w:fldCharType="end"/>
-            </w:r>
-          </w:hyperlink>
-        </w:p>
-        <w:p>
-          <w:pPr>
-            <w:pStyle w:val="TOC2"/>
-            <w:tabs>
-              <w:tab w:val="right" w:leader="dot" w:pos="9396"/>
-            </w:tabs>
-            <w:rPr>
-              <w:rFonts w:eastAsiaTheme="minorEastAsia"/>
-              <w:noProof/>
-              <w:lang w:val="sv-SE" w:eastAsia="sv-SE"/>
-            </w:rPr>
-          </w:pPr>
-          <w:hyperlink w:anchor="_Toc504054528" w:history="1">
-            <w:r>
-              <w:rPr>
-                <w:rStyle w:val="Hyperlink"/>
-                <w:noProof/>
-                <w:lang w:val="sv-SE"/>
-              </w:rPr>
-              <w:t>Statistical Analysis</w:t>
-            </w:r>
-            <w:r>
-              <w:rPr>
-                <w:noProof/>
-                <w:webHidden/>
-              </w:rPr>
-              <w:tab/>
-            </w:r>
-            <w:r>
-              <w:rPr>
-                <w:noProof/>
-                <w:webHidden/>
-              </w:rPr>
-              <w:fldChar w:fldCharType="begin"/>
-            </w:r>
-            <w:r>
-              <w:rPr>
-                <w:noProof/>
-                <w:webHidden/>
-              </w:rPr>
-              <w:instrText xml:space="preserve"> PAGEREF _Toc504054528 \h </w:instrText>
-            </w:r>
-            <w:r>
-              <w:rPr>
-                <w:noProof/>
-                <w:webHidden/>
-              </w:rPr>
-            </w:r>
-            <w:r>
-              <w:rPr>
-                <w:noProof/>
-                <w:webHidden/>
-              </w:rPr>
-              <w:fldChar w:fldCharType="separate"/>
-            </w:r>
-            <w:r>
-              <w:rPr>
-                <w:noProof/>
-                <w:webHidden/>
-              </w:rPr>
-              <w:t>4</w:t>
-            </w:r>
-            <w:r>
-              <w:rPr>
-                <w:noProof/>
-                <w:webHidden/>
-              </w:rPr>
-              <w:fldChar w:fldCharType="end"/>
-            </w:r>
-          </w:hyperlink>
-        </w:p>
-        <w:p>
-          <w:pPr>
-            <w:pStyle w:val="TOC3"/>
-            <w:tabs>
-              <w:tab w:val="right" w:leader="dot" w:pos="9396"/>
-            </w:tabs>
-            <w:rPr>
-              <w:rFonts w:eastAsiaTheme="minorEastAsia"/>
-              <w:noProof/>
-              <w:lang w:val="sv-SE" w:eastAsia="sv-SE"/>
-            </w:rPr>
-          </w:pPr>
-          <w:hyperlink w:anchor="_Toc504054529" w:history="1">
-            <w:r>
-              <w:rPr>
-                <w:rStyle w:val="Hyperlink"/>
-                <w:noProof/>
-                <w:lang w:val="sv-SE"/>
-              </w:rPr>
-              <w:t>Programvara för statistiska beräkningar</w:t>
-            </w:r>
-            <w:r>
-              <w:rPr>
-                <w:noProof/>
-                <w:webHidden/>
-              </w:rPr>
-              <w:tab/>
-            </w:r>
-            <w:r>
-              <w:rPr>
-                <w:noProof/>
-                <w:webHidden/>
-              </w:rPr>
-              <w:fldChar w:fldCharType="begin"/>
-            </w:r>
-            <w:r>
-              <w:rPr>
-                <w:noProof/>
-                <w:webHidden/>
-              </w:rPr>
-              <w:instrText xml:space="preserve"> PAGEREF _Toc504054529 \h </w:instrText>
-            </w:r>
-            <w:r>
-              <w:rPr>
-                <w:noProof/>
-                <w:webHidden/>
-              </w:rPr>
-            </w:r>
-            <w:r>
-              <w:rPr>
-                <w:noProof/>
-                <w:webHidden/>
-              </w:rPr>
-              <w:fldChar w:fldCharType="separate"/>
-            </w:r>
-            <w:r>
-              <w:rPr>
-                <w:noProof/>
-                <w:webHidden/>
-              </w:rPr>
-              <w:t>4</w:t>
-            </w:r>
-            <w:r>
-              <w:rPr>
-                <w:noProof/>
-                <w:webHidden/>
-              </w:rPr>
-              <w:fldChar w:fldCharType="end"/>
-            </w:r>
-          </w:hyperlink>
-        </w:p>
-        <w:p>
-          <w:pPr>
-            <w:pStyle w:val="TOC2"/>
-            <w:tabs>
-              <w:tab w:val="right" w:leader="dot" w:pos="9396"/>
-            </w:tabs>
-            <w:rPr>
-              <w:rFonts w:eastAsiaTheme="minorEastAsia"/>
-              <w:noProof/>
-              <w:lang w:val="sv-SE" w:eastAsia="sv-SE"/>
-            </w:rPr>
-          </w:pPr>
-          <w:hyperlink w:anchor="_Toc504054530" w:history="1">
-            <w:r>
-              <w:rPr>
-                <w:rStyle w:val="Hyperlink"/>
-                <w:noProof/>
-                <w:lang w:val="sv-SE"/>
-              </w:rPr>
-              <w:t>Etiska aspekter</w:t>
-            </w:r>
-            <w:r>
-              <w:rPr>
-                <w:noProof/>
-                <w:webHidden/>
-              </w:rPr>
-              <w:tab/>
-            </w:r>
-            <w:r>
-              <w:rPr>
-                <w:noProof/>
-                <w:webHidden/>
-              </w:rPr>
-              <w:fldChar w:fldCharType="begin"/>
-            </w:r>
-            <w:r>
-              <w:rPr>
-                <w:noProof/>
-                <w:webHidden/>
-              </w:rPr>
-              <w:instrText xml:space="preserve"> PAGEREF _Toc504054530 \h </w:instrText>
+              <w:instrText xml:space="preserve"> PAGEREF _Toc504148557 \h </w:instrText>
             </w:r>
             <w:r>
               <w:rPr>
@@ -3035,7 +2988,7 @@
               <w:lang w:val="sv-SE" w:eastAsia="sv-SE"/>
             </w:rPr>
           </w:pPr>
-          <w:hyperlink w:anchor="_Toc504054531" w:history="1">
+          <w:hyperlink w:anchor="_Toc504148558" w:history="1">
             <w:r>
               <w:rPr>
                 <w:rStyle w:val="Hyperlink"/>
@@ -3063,7 +3016,7 @@
                 <w:noProof/>
                 <w:webHidden/>
               </w:rPr>
-              <w:instrText xml:space="preserve"> PAGEREF _Toc504054531 \h </w:instrText>
+              <w:instrText xml:space="preserve"> PAGEREF _Toc504148558 \h </w:instrText>
             </w:r>
             <w:r>
               <w:rPr>
@@ -3106,7 +3059,7 @@
               <w:lang w:val="sv-SE" w:eastAsia="sv-SE"/>
             </w:rPr>
           </w:pPr>
-          <w:hyperlink w:anchor="_Toc504054532" w:history="1">
+          <w:hyperlink w:anchor="_Toc504148559" w:history="1">
             <w:r>
               <w:rPr>
                 <w:rStyle w:val="Hyperlink"/>
@@ -3134,7 +3087,7 @@
                 <w:noProof/>
                 <w:webHidden/>
               </w:rPr>
-              <w:instrText xml:space="preserve"> PAGEREF _Toc504054532 \h </w:instrText>
+              <w:instrText xml:space="preserve"> PAGEREF _Toc504148559 \h </w:instrText>
             </w:r>
             <w:r>
               <w:rPr>
@@ -3177,7 +3130,7 @@
               <w:lang w:val="sv-SE" w:eastAsia="sv-SE"/>
             </w:rPr>
           </w:pPr>
-          <w:hyperlink w:anchor="_Toc504054533" w:history="1">
+          <w:hyperlink w:anchor="_Toc504148560" w:history="1">
             <w:r>
               <w:rPr>
                 <w:rStyle w:val="Hyperlink"/>
@@ -3205,7 +3158,7 @@
                 <w:noProof/>
                 <w:webHidden/>
               </w:rPr>
-              <w:instrText xml:space="preserve"> PAGEREF _Toc504054533 \h </w:instrText>
+              <w:instrText xml:space="preserve"> PAGEREF _Toc504148560 \h </w:instrText>
             </w:r>
             <w:r>
               <w:rPr>
@@ -3248,7 +3201,7 @@
               <w:lang w:val="sv-SE" w:eastAsia="sv-SE"/>
             </w:rPr>
           </w:pPr>
-          <w:hyperlink w:anchor="_Toc504054534" w:history="1">
+          <w:hyperlink w:anchor="_Toc504148561" w:history="1">
             <w:r>
               <w:rPr>
                 <w:rStyle w:val="Hyperlink"/>
@@ -3276,7 +3229,7 @@
                 <w:noProof/>
                 <w:webHidden/>
               </w:rPr>
-              <w:instrText xml:space="preserve"> PAGEREF _Toc504054534 \h </w:instrText>
+              <w:instrText xml:space="preserve"> PAGEREF _Toc504148561 \h </w:instrText>
             </w:r>
             <w:r>
               <w:rPr>
@@ -3319,7 +3272,7 @@
               <w:lang w:val="sv-SE" w:eastAsia="sv-SE"/>
             </w:rPr>
           </w:pPr>
-          <w:hyperlink w:anchor="_Toc504054535" w:history="1">
+          <w:hyperlink w:anchor="_Toc504148562" w:history="1">
             <w:r>
               <w:rPr>
                 <w:rStyle w:val="Hyperlink"/>
@@ -3347,7 +3300,7 @@
                 <w:noProof/>
                 <w:webHidden/>
               </w:rPr>
-              <w:instrText xml:space="preserve"> PAGEREF _Toc504054535 \h </w:instrText>
+              <w:instrText xml:space="preserve"> PAGEREF _Toc504148562 \h </w:instrText>
             </w:r>
             <w:r>
               <w:rPr>
@@ -3418,7 +3371,7 @@
           <w:lang w:val="sv-SE"/>
         </w:rPr>
       </w:pPr>
-      <w:bookmarkStart w:id="5" w:name="_Toc504054511"/>
+      <w:bookmarkStart w:id="4" w:name="_Toc504148539"/>
       <w:r>
         <w:rPr>
           <w:lang w:val="sv-SE"/>
@@ -3426,6 +3379,91 @@
         <w:lastRenderedPageBreak/>
         <w:t>Introduktion</w:t>
       </w:r>
+      <w:bookmarkEnd w:id="4"/>
+    </w:p>
+    <w:p>
+      <w:pPr>
+        <w:rPr>
+          <w:lang w:val="sv-SE"/>
+        </w:rPr>
+      </w:pPr>
+      <w:r>
+        <w:rPr>
+          <w:lang w:val="sv-SE"/>
+        </w:rPr>
+        <w:t xml:space="preserve">Denna uppsats utforskar hur prestandan påverkas av att använda en inbyggd all </w:t>
+      </w:r>
+      <w:proofErr w:type="spellStart"/>
+      <w:r>
+        <w:rPr>
+          <w:lang w:val="sv-SE"/>
+        </w:rPr>
+        <w:t>purpose</w:t>
+      </w:r>
+      <w:proofErr w:type="spellEnd"/>
+      <w:r>
+        <w:rPr>
+          <w:lang w:val="sv-SE"/>
+        </w:rPr>
+        <w:t xml:space="preserve"> </w:t>
+      </w:r>
+      <w:proofErr w:type="spellStart"/>
+      <w:r>
+        <w:rPr>
+          <w:lang w:val="sv-SE"/>
+        </w:rPr>
+        <w:t>pathfinder</w:t>
+      </w:r>
+      <w:proofErr w:type="spellEnd"/>
+      <w:r>
+        <w:rPr>
+          <w:lang w:val="sv-SE"/>
+        </w:rPr>
+        <w:t xml:space="preserve"> </w:t>
+      </w:r>
+      <w:proofErr w:type="spellStart"/>
+      <w:r>
+        <w:rPr>
+          <w:lang w:val="sv-SE"/>
+        </w:rPr>
+        <w:t>fårn</w:t>
+      </w:r>
+      <w:proofErr w:type="spellEnd"/>
+      <w:r>
+        <w:rPr>
+          <w:lang w:val="sv-SE"/>
+        </w:rPr>
+        <w:t xml:space="preserve"> en erkänd spelmotor med en egenutvecklad specialbyggd </w:t>
+      </w:r>
+      <w:proofErr w:type="spellStart"/>
+      <w:r>
+        <w:rPr>
+          <w:lang w:val="sv-SE"/>
+        </w:rPr>
+        <w:t>pathfinder</w:t>
+      </w:r>
+      <w:proofErr w:type="spellEnd"/>
+      <w:r>
+        <w:rPr>
+          <w:lang w:val="sv-SE"/>
+        </w:rPr>
+        <w:t>.</w:t>
+      </w:r>
+    </w:p>
+    <w:p>
+      <w:pPr>
+        <w:pStyle w:val="Heading2"/>
+        <w:rPr>
+          <w:lang w:val="sv-SE"/>
+        </w:rPr>
+      </w:pPr>
+      <w:bookmarkStart w:id="5" w:name="_Toc504148540"/>
+      <w:r>
+        <w:rPr>
+          <w:lang w:val="sv-SE"/>
+        </w:rPr>
+        <w:t>Bakgrund</w:t>
+      </w:r>
       <w:bookmarkEnd w:id="5"/>
     </w:p>
     <w:p>
@@ -3434,68 +3472,6 @@
           <w:lang w:val="sv-SE"/>
         </w:rPr>
       </w:pPr>
-      <w:r>
-        <w:rPr>
-          <w:lang w:val="sv-SE"/>
-        </w:rPr>
-        <w:t xml:space="preserve">Denna uppsats utforskar hur prestandan påverkas av att använda en inbyggd all </w:t>
-      </w:r>
-      <w:proofErr w:type="spellStart"/>
-      <w:r>
-        <w:rPr>
-          <w:lang w:val="sv-SE"/>
-        </w:rPr>
-        <w:t>purpose</w:t>
-      </w:r>
-      <w:proofErr w:type="spellEnd"/>
-      <w:r>
-        <w:rPr>
-          <w:lang w:val="sv-SE"/>
-        </w:rPr>
-        <w:t xml:space="preserve"> </w:t>
-      </w:r>
-      <w:proofErr w:type="spellStart"/>
-      <w:r>
-        <w:rPr>
-          <w:lang w:val="sv-SE"/>
-        </w:rPr>
-        <w:t>pathfinder</w:t>
-      </w:r>
-      <w:proofErr w:type="spellEnd"/>
-      <w:r>
-        <w:rPr>
-          <w:lang w:val="sv-SE"/>
-        </w:rPr>
-        <w:t xml:space="preserve"> </w:t>
-      </w:r>
-      <w:proofErr w:type="spellStart"/>
-      <w:r>
-        <w:rPr>
-          <w:lang w:val="sv-SE"/>
-        </w:rPr>
-        <w:t>fårn</w:t>
-      </w:r>
-      <w:proofErr w:type="spellEnd"/>
-      <w:r>
-        <w:rPr>
-          <w:lang w:val="sv-SE"/>
-        </w:rPr>
-        <w:t xml:space="preserve"> en erkänd spelmotor med en egenutvecklad specialbyggd </w:t>
-      </w:r>
-      <w:proofErr w:type="spellStart"/>
-      <w:r>
-        <w:rPr>
-          <w:lang w:val="sv-SE"/>
-        </w:rPr>
-        <w:t>pathfinder</w:t>
-      </w:r>
-      <w:proofErr w:type="spellEnd"/>
-      <w:r>
-        <w:rPr>
-          <w:lang w:val="sv-SE"/>
-        </w:rPr>
-        <w:t>.</w:t>
-      </w:r>
     </w:p>
     <w:p>
       <w:pPr>
@@ -3504,12 +3480,12 @@
           <w:lang w:val="sv-SE"/>
         </w:rPr>
       </w:pPr>
-      <w:bookmarkStart w:id="6" w:name="_Toc504054512"/>
-      <w:r>
-        <w:rPr>
-          <w:lang w:val="sv-SE"/>
-        </w:rPr>
-        <w:t>Bakgrund</w:t>
+      <w:bookmarkStart w:id="6" w:name="_Toc504148541"/>
+      <w:r>
+        <w:rPr>
+          <w:lang w:val="sv-SE"/>
+        </w:rPr>
+        <w:t>Övergripande syfte</w:t>
       </w:r>
       <w:bookmarkEnd w:id="6"/>
     </w:p>
@@ -3527,12 +3503,24 @@
           <w:lang w:val="sv-SE"/>
         </w:rPr>
       </w:pPr>
-      <w:bookmarkStart w:id="7" w:name="_Toc504054513"/>
-      <w:r>
-        <w:rPr>
-          <w:lang w:val="sv-SE"/>
-        </w:rPr>
-        <w:t>Övergripande syfte</w:t>
+      <w:bookmarkStart w:id="7" w:name="_Toc504148542"/>
+      <w:r>
+        <w:rPr>
+          <w:lang w:val="sv-SE"/>
+        </w:rPr>
+        <w:t>Av</w:t>
+      </w:r>
+      <w:r>
+        <w:rPr>
+          <w:lang w:val="sv-SE"/>
+        </w:rPr>
+        <w:t>g</w:t>
+      </w:r>
+      <w:r>
+        <w:rPr>
+          <w:lang w:val="sv-SE"/>
+        </w:rPr>
+        <w:t>ränsningar</w:t>
       </w:r>
       <w:bookmarkEnd w:id="7"/>
     </w:p>
@@ -3543,24 +3531,12 @@
           <w:lang w:val="sv-SE"/>
         </w:rPr>
       </w:pPr>
-      <w:bookmarkStart w:id="8" w:name="_Toc504054514"/>
-      <w:r>
-        <w:rPr>
-          <w:lang w:val="sv-SE"/>
-        </w:rPr>
-        <w:t>Av</w:t>
-      </w:r>
-      <w:r>
-        <w:rPr>
-          <w:lang w:val="sv-SE"/>
-        </w:rPr>
-        <w:t>g</w:t>
-      </w:r>
-      <w:r>
-        <w:rPr>
-          <w:lang w:val="sv-SE"/>
-        </w:rPr>
-        <w:t>ränsningar</w:t>
+      <w:bookmarkStart w:id="8" w:name="_Toc504148543"/>
+      <w:r>
+        <w:rPr>
+          <w:lang w:val="sv-SE"/>
+        </w:rPr>
+        <w:t>Problemformulering</w:t>
       </w:r>
       <w:bookmarkEnd w:id="8"/>
     </w:p>
@@ -3571,12 +3547,12 @@
           <w:lang w:val="sv-SE"/>
         </w:rPr>
       </w:pPr>
-      <w:bookmarkStart w:id="9" w:name="_Toc504054515"/>
-      <w:r>
-        <w:rPr>
-          <w:lang w:val="sv-SE"/>
-        </w:rPr>
-        <w:t>Problemformulering</w:t>
+      <w:bookmarkStart w:id="9" w:name="_Toc504148544"/>
+      <w:r>
+        <w:rPr>
+          <w:lang w:val="sv-SE"/>
+        </w:rPr>
+        <w:t>Översikt</w:t>
       </w:r>
       <w:bookmarkEnd w:id="9"/>
     </w:p>
@@ -3587,33 +3563,17 @@
           <w:lang w:val="sv-SE"/>
         </w:rPr>
       </w:pPr>
-      <w:bookmarkStart w:id="10" w:name="_Toc504054516"/>
-      <w:r>
-        <w:rPr>
-          <w:lang w:val="sv-SE"/>
-        </w:rPr>
-        <w:t>Översikt</w:t>
+      <w:bookmarkStart w:id="10" w:name="_Toc504148545"/>
+      <w:r>
+        <w:rPr>
+          <w:lang w:val="sv-SE"/>
+        </w:rPr>
+        <w:t>Författarens bidrag</w:t>
       </w:r>
       <w:bookmarkEnd w:id="10"/>
     </w:p>
     <w:p>
       <w:pPr>
-        <w:pStyle w:val="Heading2"/>
-        <w:rPr>
-          <w:lang w:val="sv-SE"/>
-        </w:rPr>
-      </w:pPr>
-      <w:bookmarkStart w:id="11" w:name="_Toc504054517"/>
-      <w:r>
-        <w:rPr>
-          <w:lang w:val="sv-SE"/>
-        </w:rPr>
-        <w:t>Författarens bidrag</w:t>
-      </w:r>
-      <w:bookmarkEnd w:id="11"/>
-    </w:p>
-    <w:p>
-      <w:pPr>
         <w:rPr>
           <w:lang w:val="sv-SE"/>
         </w:rPr>
@@ -3632,7 +3592,7 @@
           <w:lang w:val="sv-SE"/>
         </w:rPr>
       </w:pPr>
-      <w:bookmarkStart w:id="12" w:name="_Toc504054518"/>
+      <w:bookmarkStart w:id="11" w:name="_Toc504148546"/>
       <w:r>
         <w:rPr>
           <w:lang w:val="sv-SE"/>
@@ -3640,7 +3600,7 @@
         <w:lastRenderedPageBreak/>
         <w:t>Teori</w:t>
       </w:r>
-      <w:bookmarkEnd w:id="12"/>
+      <w:bookmarkEnd w:id="11"/>
     </w:p>
     <w:p>
       <w:pPr>
@@ -3670,7 +3630,7 @@
           <w:lang w:val="sv-SE"/>
         </w:rPr>
       </w:pPr>
-      <w:bookmarkStart w:id="13" w:name="_Toc504054519"/>
+      <w:bookmarkStart w:id="12" w:name="_Toc504148547"/>
       <w:r>
         <w:rPr>
           <w:lang w:val="sv-SE"/>
@@ -3678,6 +3638,49 @@
         <w:lastRenderedPageBreak/>
         <w:t>Metod</w:t>
       </w:r>
+      <w:bookmarkEnd w:id="12"/>
+    </w:p>
+    <w:p>
+      <w:pPr>
+        <w:rPr>
+          <w:lang w:val="sv-SE"/>
+        </w:rPr>
+      </w:pPr>
+      <w:proofErr w:type="spellStart"/>
+      <w:r>
+        <w:rPr>
+          <w:lang w:val="sv-SE"/>
+        </w:rPr>
+        <w:t>Metoddelen</w:t>
+      </w:r>
+      <w:proofErr w:type="spellEnd"/>
+      <w:r>
+        <w:rPr>
+          <w:lang w:val="sv-SE"/>
+        </w:rPr>
+        <w:t xml:space="preserve"> är indelad i</w:t>
+      </w:r>
+      <w:r>
+        <w:rPr>
+          <w:lang w:val="sv-SE"/>
+        </w:rPr>
+        <w:t xml:space="preserve"> fyra delar. Deltagare, procedur, mätvärden och statistisk analys.</w:t>
+      </w:r>
+    </w:p>
+    <w:p>
+      <w:pPr>
+        <w:pStyle w:val="Heading2"/>
+        <w:rPr>
+          <w:lang w:val="sv-SE"/>
+        </w:rPr>
+      </w:pPr>
+      <w:bookmarkStart w:id="13" w:name="_Toc504148548"/>
+      <w:r>
+        <w:rPr>
+          <w:lang w:val="sv-SE"/>
+        </w:rPr>
+        <w:t>Deltagare</w:t>
+      </w:r>
       <w:bookmarkEnd w:id="13"/>
     </w:p>
     <w:p>
@@ -3686,25 +3689,67 @@
           <w:lang w:val="sv-SE"/>
         </w:rPr>
       </w:pPr>
+      <w:r>
+        <w:rPr>
+          <w:lang w:val="sv-SE"/>
+        </w:rPr>
+        <w:t xml:space="preserve">För att få så många mätvärden och miljöer som möjligt har en förfrågan för att köra programmet gjorts på </w:t>
+      </w:r>
       <w:proofErr w:type="spellStart"/>
       <w:r>
         <w:rPr>
           <w:lang w:val="sv-SE"/>
         </w:rPr>
-        <w:t>Metoddelen</w:t>
+        <w:t>facebook</w:t>
       </w:r>
       <w:proofErr w:type="spellEnd"/>
       <w:r>
         <w:rPr>
           <w:lang w:val="sv-SE"/>
         </w:rPr>
-        <w:t xml:space="preserve"> är indelad i</w:t>
-      </w:r>
-      <w:r>
-        <w:rPr>
-          <w:lang w:val="sv-SE"/>
-        </w:rPr>
-        <w:t xml:space="preserve"> fyra delar. Deltagare, procedur, mätvärden och statistisk analys.</w:t>
+        <w:t xml:space="preserve"> och genom personlig kontakt med bekanta. </w:t>
+      </w:r>
+    </w:p>
+    <w:p>
+      <w:pPr>
+        <w:rPr>
+          <w:lang w:val="sv-SE"/>
+        </w:rPr>
+      </w:pPr>
+      <w:r>
+        <w:rPr>
+          <w:lang w:val="sv-SE"/>
+        </w:rPr>
+        <w:t>Urvalsstorlek TODO: Fyll i</w:t>
+      </w:r>
+    </w:p>
+    <w:p>
+      <w:pPr>
+        <w:pStyle w:val="Heading3"/>
+        <w:rPr>
+          <w:lang w:val="sv-SE"/>
+        </w:rPr>
+      </w:pPr>
+      <w:bookmarkStart w:id="14" w:name="_Toc504148549"/>
+      <w:r>
+        <w:rPr>
+          <w:lang w:val="sv-SE"/>
+        </w:rPr>
+        <w:t>Kompensation</w:t>
+      </w:r>
+      <w:bookmarkEnd w:id="14"/>
+    </w:p>
+    <w:p>
+      <w:pPr>
+        <w:rPr>
+          <w:lang w:val="sv-SE"/>
+        </w:rPr>
+      </w:pPr>
+      <w:r>
+        <w:rPr>
+          <w:lang w:val="sv-SE"/>
+        </w:rPr>
+        <w:t>Deltagarna i denna undersökningen har inte fått någon kompensation för sitt deltagande.</w:t>
       </w:r>
     </w:p>
     <w:p>
@@ -3714,53 +3759,41 @@
           <w:lang w:val="sv-SE"/>
         </w:rPr>
       </w:pPr>
-      <w:bookmarkStart w:id="14" w:name="_Toc504054520"/>
-      <w:r>
-        <w:rPr>
-          <w:lang w:val="sv-SE"/>
-        </w:rPr>
-        <w:t>Deltagare</w:t>
-      </w:r>
-      <w:bookmarkEnd w:id="14"/>
-    </w:p>
-    <w:p>
-      <w:pPr>
-        <w:rPr>
-          <w:lang w:val="sv-SE"/>
-        </w:rPr>
-      </w:pPr>
-      <w:r>
-        <w:rPr>
-          <w:lang w:val="sv-SE"/>
-        </w:rPr>
-        <w:t xml:space="preserve">För att få så många mätvärden och miljöer som möjligt har en förfrågan för att köra programmet gjorts på </w:t>
-      </w:r>
+      <w:bookmarkStart w:id="15" w:name="_Toc504148550"/>
+      <w:r>
+        <w:rPr>
+          <w:lang w:val="sv-SE"/>
+        </w:rPr>
+        <w:t>Förfarande</w:t>
+      </w:r>
+      <w:bookmarkEnd w:id="15"/>
+    </w:p>
+    <w:p>
+      <w:pPr>
+        <w:rPr>
+          <w:lang w:val="sv-SE"/>
+        </w:rPr>
+      </w:pPr>
       <w:proofErr w:type="spellStart"/>
       <w:r>
         <w:rPr>
           <w:lang w:val="sv-SE"/>
         </w:rPr>
-        <w:t>facebook</w:t>
+        <w:t>Instructions</w:t>
       </w:r>
       <w:proofErr w:type="spellEnd"/>
-      <w:r>
-        <w:rPr>
-          <w:lang w:val="sv-SE"/>
-        </w:rPr>
-        <w:t xml:space="preserve"> och genom personlig kontakt med bekanta. </w:t>
-      </w:r>
-    </w:p>
-    <w:p>
-      <w:pPr>
-        <w:rPr>
-          <w:lang w:val="sv-SE"/>
-        </w:rPr>
-      </w:pPr>
-      <w:r>
-        <w:rPr>
-          <w:lang w:val="sv-SE"/>
-        </w:rPr>
-        <w:t>Urvalsstorlek TODO: Fyll i</w:t>
+    </w:p>
+    <w:p>
+      <w:pPr>
+        <w:rPr>
+          <w:lang w:val="sv-SE"/>
+        </w:rPr>
+      </w:pPr>
+      <w:r>
+        <w:rPr>
+          <w:lang w:val="sv-SE"/>
+        </w:rPr>
+        <w:t>Research design</w:t>
       </w:r>
     </w:p>
     <w:p>
@@ -3770,26 +3803,34 @@
           <w:lang w:val="sv-SE"/>
         </w:rPr>
       </w:pPr>
-      <w:bookmarkStart w:id="15" w:name="_Toc504054521"/>
-      <w:r>
-        <w:rPr>
-          <w:lang w:val="sv-SE"/>
-        </w:rPr>
-        <w:t>Kompensation</w:t>
-      </w:r>
-      <w:bookmarkEnd w:id="15"/>
-    </w:p>
-    <w:p>
-      <w:pPr>
-        <w:rPr>
-          <w:lang w:val="sv-SE"/>
-        </w:rPr>
-      </w:pPr>
-      <w:r>
-        <w:rPr>
-          <w:lang w:val="sv-SE"/>
-        </w:rPr>
-        <w:t>Deltagarna i denna undersökningen har inte fått någon kompensation för sitt deltagande.</w:t>
+      <w:bookmarkStart w:id="16" w:name="_Toc504148551"/>
+      <w:r>
+        <w:rPr>
+          <w:lang w:val="sv-SE"/>
+        </w:rPr>
+        <w:t xml:space="preserve">Oberoende </w:t>
+      </w:r>
+      <w:proofErr w:type="spellStart"/>
+      <w:r>
+        <w:rPr>
+          <w:lang w:val="sv-SE"/>
+        </w:rPr>
+        <w:t>variablar</w:t>
+      </w:r>
+      <w:bookmarkEnd w:id="16"/>
+      <w:proofErr w:type="spellEnd"/>
+    </w:p>
+    <w:p>
+      <w:pPr>
+        <w:rPr>
+          <w:lang w:val="sv-SE"/>
+        </w:rPr>
+      </w:pPr>
+      <w:r>
+        <w:rPr>
+          <w:lang w:val="sv-SE"/>
+        </w:rPr>
+        <w:t>Framerate på simuleringen</w:t>
       </w:r>
     </w:p>
     <w:p>
@@ -3799,105 +3840,134 @@
           <w:lang w:val="sv-SE"/>
         </w:rPr>
       </w:pPr>
-      <w:bookmarkStart w:id="16" w:name="_Toc504054522"/>
-      <w:r>
-        <w:rPr>
-          <w:lang w:val="sv-SE"/>
-        </w:rPr>
-        <w:t>Etiska aspekter</w:t>
-      </w:r>
-      <w:bookmarkEnd w:id="16"/>
-    </w:p>
-    <w:p>
-      <w:pPr>
-        <w:rPr>
-          <w:lang w:val="sv-SE"/>
-        </w:rPr>
-      </w:pPr>
-      <w:r>
-        <w:rPr>
-          <w:lang w:val="sv-SE"/>
-        </w:rPr>
-        <w:t>Deltagarna har blivit tillfrågade ifall dom är intresserade av att delta i undersökningen. Dom har i samband med detta även blivit informerade om att dom när som helst kan stänga av simuleringen</w:t>
-      </w:r>
-      <w:r>
-        <w:rPr>
-          <w:lang w:val="sv-SE"/>
-        </w:rPr>
-        <w:t xml:space="preserve"> och att</w:t>
-      </w:r>
-      <w:r>
-        <w:rPr>
-          <w:lang w:val="sv-SE"/>
-        </w:rPr>
-        <w:t xml:space="preserve"> även om simuleringen är </w:t>
-      </w:r>
-      <w:r>
-        <w:rPr>
-          <w:lang w:val="sv-SE"/>
-        </w:rPr>
-        <w:t>avslutad</w:t>
-      </w:r>
-      <w:r>
-        <w:rPr>
-          <w:lang w:val="sv-SE"/>
-        </w:rPr>
-        <w:t xml:space="preserve"> är ingen </w:t>
-      </w:r>
-      <w:r>
-        <w:rPr>
-          <w:lang w:val="sv-SE"/>
-        </w:rPr>
-        <w:t xml:space="preserve">insamlad </w:t>
-      </w:r>
-      <w:r>
-        <w:rPr>
-          <w:lang w:val="sv-SE"/>
-        </w:rPr>
-        <w:t xml:space="preserve">data </w:t>
-      </w:r>
-      <w:r>
-        <w:rPr>
-          <w:lang w:val="sv-SE"/>
-        </w:rPr>
-        <w:t>skickad</w:t>
-      </w:r>
-      <w:r>
-        <w:rPr>
-          <w:lang w:val="sv-SE"/>
-        </w:rPr>
-        <w:t xml:space="preserve"> förens dom själva aktivt skickar insamlad</w:t>
-      </w:r>
-      <w:r>
-        <w:rPr>
-          <w:lang w:val="sv-SE"/>
-        </w:rPr>
-        <w:t>e</w:t>
-      </w:r>
-      <w:r>
-        <w:rPr>
-          <w:lang w:val="sv-SE"/>
-        </w:rPr>
-        <w:t xml:space="preserve"> data till mig.</w:t>
-      </w:r>
-    </w:p>
-    <w:p>
-      <w:pPr>
-        <w:rPr>
-          <w:lang w:val="sv-SE"/>
-        </w:rPr>
-      </w:pPr>
-      <w:r>
-        <w:rPr>
-          <w:lang w:val="sv-SE"/>
-        </w:rPr>
-        <w:t>Dom har även blivit informerad om att det kommer samlas in information om deras dator såsom processortyp, minnesstorlek, grafikkort</w:t>
-      </w:r>
-      <w:r>
-        <w:rPr>
-          <w:lang w:val="sv-SE"/>
-        </w:rPr>
-        <w:t>, grafikminne och operativsystem. Ingen information sparas dock in för att kunna avgöra vem som har skickat vad.</w:t>
+      <w:bookmarkStart w:id="17" w:name="_Toc504148552"/>
+      <w:r>
+        <w:rPr>
+          <w:lang w:val="sv-SE"/>
+        </w:rPr>
+        <w:t xml:space="preserve">Beroende </w:t>
+      </w:r>
+      <w:proofErr w:type="spellStart"/>
+      <w:r>
+        <w:rPr>
+          <w:lang w:val="sv-SE"/>
+        </w:rPr>
+        <w:t>variablar</w:t>
+      </w:r>
+      <w:proofErr w:type="spellEnd"/>
+      <w:r>
+        <w:rPr>
+          <w:lang w:val="sv-SE"/>
+        </w:rPr>
+        <w:t xml:space="preserve"> (</w:t>
+      </w:r>
+      <w:proofErr w:type="spellStart"/>
+      <w:r>
+        <w:rPr>
+          <w:lang w:val="sv-SE"/>
+        </w:rPr>
+        <w:t>what</w:t>
+      </w:r>
+      <w:proofErr w:type="spellEnd"/>
+      <w:r>
+        <w:rPr>
+          <w:lang w:val="sv-SE"/>
+        </w:rPr>
+        <w:t xml:space="preserve"> is </w:t>
+      </w:r>
+      <w:proofErr w:type="spellStart"/>
+      <w:r>
+        <w:rPr>
+          <w:lang w:val="sv-SE"/>
+        </w:rPr>
+        <w:t>used</w:t>
+      </w:r>
+      <w:proofErr w:type="spellEnd"/>
+      <w:r>
+        <w:rPr>
+          <w:lang w:val="sv-SE"/>
+        </w:rPr>
+        <w:t xml:space="preserve">, and not </w:t>
+      </w:r>
+      <w:proofErr w:type="spellStart"/>
+      <w:r>
+        <w:rPr>
+          <w:lang w:val="sv-SE"/>
+        </w:rPr>
+        <w:t>used</w:t>
+      </w:r>
+      <w:proofErr w:type="spellEnd"/>
+      <w:r>
+        <w:rPr>
+          <w:lang w:val="sv-SE"/>
+        </w:rPr>
+        <w:t>)</w:t>
+      </w:r>
+      <w:bookmarkEnd w:id="17"/>
+    </w:p>
+    <w:p>
+      <w:pPr>
+        <w:rPr>
+          <w:lang w:val="sv-SE"/>
+        </w:rPr>
+      </w:pPr>
+      <w:r>
+        <w:rPr>
+          <w:lang w:val="sv-SE"/>
+        </w:rPr>
+        <w:t>Processo</w:t>
+      </w:r>
+      <w:r>
+        <w:rPr>
+          <w:lang w:val="sv-SE"/>
+        </w:rPr>
+        <w:t>rfrekvens</w:t>
+      </w:r>
+      <w:r>
+        <w:rPr>
+          <w:lang w:val="sv-SE"/>
+        </w:rPr>
+        <w:t>, minne, gra</w:t>
+      </w:r>
+      <w:r>
+        <w:rPr>
+          <w:lang w:val="sv-SE"/>
+        </w:rPr>
+        <w:t xml:space="preserve">fikkort, antal logiska kärnor, TODO: Anses dessa vara beroende </w:t>
+      </w:r>
+      <w:proofErr w:type="spellStart"/>
+      <w:r>
+        <w:rPr>
+          <w:lang w:val="sv-SE"/>
+        </w:rPr>
+        <w:t>variablar</w:t>
+      </w:r>
+      <w:proofErr w:type="spellEnd"/>
+      <w:r>
+        <w:rPr>
+          <w:lang w:val="sv-SE"/>
+        </w:rPr>
+        <w:t>?</w:t>
+      </w:r>
+      <w:r>
+        <w:rPr>
+          <w:lang w:val="sv-SE"/>
+        </w:rPr>
+        <w:t xml:space="preserve"> </w:t>
+      </w:r>
+      <w:proofErr w:type="spellStart"/>
+      <w:r>
+        <w:rPr>
+          <w:lang w:val="sv-SE"/>
+        </w:rPr>
+        <w:t>Pathfinding</w:t>
+      </w:r>
+      <w:proofErr w:type="spellEnd"/>
+      <w:r>
+        <w:rPr>
+          <w:lang w:val="sv-SE"/>
+        </w:rPr>
+        <w:t xml:space="preserve"> algoritm.</w:t>
       </w:r>
     </w:p>
     <w:p>
@@ -3907,231 +3977,153 @@
           <w:lang w:val="sv-SE"/>
         </w:rPr>
       </w:pPr>
-      <w:bookmarkStart w:id="17" w:name="_Toc504054523"/>
-      <w:r>
-        <w:rPr>
-          <w:lang w:val="sv-SE"/>
-        </w:rPr>
-        <w:t>Förfarande</w:t>
-      </w:r>
-      <w:bookmarkEnd w:id="17"/>
-    </w:p>
-    <w:p>
-      <w:pPr>
-        <w:rPr>
-          <w:lang w:val="sv-SE"/>
-        </w:rPr>
-      </w:pPr>
+      <w:bookmarkStart w:id="18" w:name="_Toc504148553"/>
       <w:proofErr w:type="spellStart"/>
       <w:r>
         <w:rPr>
           <w:lang w:val="sv-SE"/>
         </w:rPr>
-        <w:t>Instructions</w:t>
-      </w:r>
-      <w:proofErr w:type="spellEnd"/>
-    </w:p>
-    <w:p>
-      <w:pPr>
-        <w:rPr>
-          <w:lang w:val="sv-SE"/>
-        </w:rPr>
-      </w:pPr>
-      <w:r>
-        <w:rPr>
-          <w:lang w:val="sv-SE"/>
-        </w:rPr>
-        <w:t>Research design</w:t>
-      </w:r>
-    </w:p>
-    <w:p>
-      <w:pPr>
-        <w:pStyle w:val="Heading3"/>
-        <w:rPr>
-          <w:lang w:val="sv-SE"/>
-        </w:rPr>
-      </w:pPr>
-      <w:bookmarkStart w:id="18" w:name="_Toc504054524"/>
-      <w:r>
-        <w:rPr>
-          <w:lang w:val="sv-SE"/>
-        </w:rPr>
-        <w:t xml:space="preserve">Oberoende </w:t>
-      </w:r>
-      <w:proofErr w:type="spellStart"/>
-      <w:r>
-        <w:rPr>
-          <w:lang w:val="sv-SE"/>
-        </w:rPr>
-        <w:t>variablar</w:t>
+        <w:t>Measures</w:t>
       </w:r>
       <w:bookmarkEnd w:id="18"/>
       <w:proofErr w:type="spellEnd"/>
     </w:p>
     <w:p>
       <w:pPr>
-        <w:rPr>
-          <w:lang w:val="sv-SE"/>
-        </w:rPr>
-      </w:pPr>
-      <w:r>
-        <w:rPr>
-          <w:lang w:val="sv-SE"/>
-        </w:rPr>
-        <w:t>Framerate på simuleringen</w:t>
-      </w:r>
-    </w:p>
-    <w:p>
-      <w:pPr>
         <w:pStyle w:val="Heading3"/>
         <w:rPr>
           <w:lang w:val="sv-SE"/>
         </w:rPr>
       </w:pPr>
-      <w:bookmarkStart w:id="19" w:name="_Toc504054525"/>
-      <w:r>
-        <w:rPr>
-          <w:lang w:val="sv-SE"/>
-        </w:rPr>
-        <w:t xml:space="preserve">Beroende </w:t>
+      <w:bookmarkStart w:id="19" w:name="_Toc504148554"/>
+      <w:r>
+        <w:rPr>
+          <w:lang w:val="sv-SE"/>
+        </w:rPr>
+        <w:t>Verktyg</w:t>
+      </w:r>
+      <w:bookmarkEnd w:id="19"/>
+    </w:p>
+    <w:p>
+      <w:pPr>
+        <w:rPr>
+          <w:lang w:val="sv-SE"/>
+        </w:rPr>
+      </w:pPr>
+      <w:r>
+        <w:rPr>
+          <w:lang w:val="sv-SE"/>
+        </w:rPr>
+        <w:t>Verktygen som har använts i</w:t>
+      </w:r>
+      <w:r>
+        <w:rPr>
+          <w:lang w:val="sv-SE"/>
+        </w:rPr>
+        <w:t xml:space="preserve"> denna undersökning är </w:t>
       </w:r>
       <w:proofErr w:type="spellStart"/>
       <w:r>
         <w:rPr>
           <w:lang w:val="sv-SE"/>
         </w:rPr>
-        <w:t>variablar</w:t>
+        <w:t>UnityEngine</w:t>
       </w:r>
       <w:proofErr w:type="spellEnd"/>
       <w:r>
         <w:rPr>
           <w:lang w:val="sv-SE"/>
         </w:rPr>
-        <w:t xml:space="preserve"> (</w:t>
+        <w:t xml:space="preserve">. </w:t>
+      </w:r>
+      <w:r>
+        <w:rPr>
+          <w:lang w:val="sv-SE"/>
+        </w:rPr>
+        <w:t>Denna motor valdes då d</w:t>
+      </w:r>
+      <w:r>
+        <w:rPr>
+          <w:lang w:val="sv-SE"/>
+        </w:rPr>
+        <w:t>et är den mest använda spelmotorn idag.</w:t>
+      </w:r>
+      <w:r>
+        <w:rPr>
+          <w:lang w:val="sv-SE"/>
+        </w:rPr>
+        <w:t xml:space="preserve"> Framförallt när det kommer till indieutvecklare.</w:t>
+      </w:r>
+      <w:r>
+        <w:rPr>
+          <w:lang w:val="sv-SE"/>
+        </w:rPr>
+        <w:t xml:space="preserve"> TODO: Källa för detta!</w:t>
+      </w:r>
+    </w:p>
+    <w:p>
+      <w:pPr>
+        <w:rPr>
+          <w:lang w:val="sv-SE"/>
+        </w:rPr>
+      </w:pPr>
+    </w:p>
+    <w:p>
+      <w:r>
+        <w:t>Detailed description of instruments</w:t>
+      </w:r>
+    </w:p>
+    <w:p>
+      <w:r>
+        <w:t>Format (Self-report, clinician- or computer-administered, number of items, scales)</w:t>
+      </w:r>
+    </w:p>
+    <w:p>
+      <w:r>
+        <w:t>Response format (</w:t>
       </w:r>
       <w:proofErr w:type="spellStart"/>
       <w:r>
-        <w:rPr>
-          <w:lang w:val="sv-SE"/>
-        </w:rPr>
-        <w:t>what</w:t>
+        <w:t>Likjert</w:t>
       </w:r>
       <w:proofErr w:type="spellEnd"/>
       <w:r>
-        <w:rPr>
-          <w:lang w:val="sv-SE"/>
-        </w:rPr>
-        <w:t xml:space="preserve"> is </w:t>
-      </w:r>
+        <w:t xml:space="preserve"> scale, open-ended)</w:t>
+      </w:r>
+    </w:p>
+    <w:p>
+      <w:r>
+        <w:t>Brief history of the instruments.</w:t>
+      </w:r>
+    </w:p>
+    <w:p>
+      <w:pPr>
+        <w:pStyle w:val="Heading2"/>
+        <w:rPr>
+          <w:lang w:val="sv-SE"/>
+        </w:rPr>
+      </w:pPr>
+      <w:bookmarkStart w:id="20" w:name="_Toc504148555"/>
       <w:proofErr w:type="spellStart"/>
       <w:r>
         <w:rPr>
           <w:lang w:val="sv-SE"/>
         </w:rPr>
-        <w:t>used</w:t>
+        <w:t>Statistical</w:t>
       </w:r>
       <w:proofErr w:type="spellEnd"/>
       <w:r>
         <w:rPr>
           <w:lang w:val="sv-SE"/>
         </w:rPr>
-        <w:t xml:space="preserve">, and not </w:t>
+        <w:t xml:space="preserve"> </w:t>
       </w:r>
       <w:proofErr w:type="spellStart"/>
       <w:r>
         <w:rPr>
           <w:lang w:val="sv-SE"/>
         </w:rPr>
-        <w:t>used</w:t>
-      </w:r>
-      <w:proofErr w:type="spellEnd"/>
-      <w:r>
-        <w:rPr>
-          <w:lang w:val="sv-SE"/>
-        </w:rPr>
-        <w:t>)</w:t>
-      </w:r>
-      <w:bookmarkEnd w:id="19"/>
-    </w:p>
-    <w:p>
-      <w:pPr>
-        <w:rPr>
-          <w:lang w:val="sv-SE"/>
-        </w:rPr>
-      </w:pPr>
-      <w:r>
-        <w:rPr>
-          <w:lang w:val="sv-SE"/>
-        </w:rPr>
-        <w:t>Processo</w:t>
-      </w:r>
-      <w:r>
-        <w:rPr>
-          <w:lang w:val="sv-SE"/>
-        </w:rPr>
-        <w:t>rfrekvens</w:t>
-      </w:r>
-      <w:r>
-        <w:rPr>
-          <w:lang w:val="sv-SE"/>
-        </w:rPr>
-        <w:t>, minne, gra</w:t>
-      </w:r>
-      <w:r>
-        <w:rPr>
-          <w:lang w:val="sv-SE"/>
-        </w:rPr>
-        <w:t xml:space="preserve">fikkort, antal logiska kärnor, TODO: Anses dessa vara beroende </w:t>
-      </w:r>
-      <w:proofErr w:type="spellStart"/>
-      <w:r>
-        <w:rPr>
-          <w:lang w:val="sv-SE"/>
-        </w:rPr>
-        <w:t>variablar</w:t>
-      </w:r>
-      <w:proofErr w:type="spellEnd"/>
-      <w:r>
-        <w:rPr>
-          <w:lang w:val="sv-SE"/>
-        </w:rPr>
-        <w:t>?</w:t>
-      </w:r>
-      <w:r>
-        <w:rPr>
-          <w:lang w:val="sv-SE"/>
-        </w:rPr>
-        <w:t xml:space="preserve"> </w:t>
-      </w:r>
-      <w:proofErr w:type="spellStart"/>
-      <w:r>
-        <w:rPr>
-          <w:lang w:val="sv-SE"/>
-        </w:rPr>
-        <w:t>Pathfinding</w:t>
-      </w:r>
-      <w:proofErr w:type="spellEnd"/>
-      <w:r>
-        <w:rPr>
-          <w:lang w:val="sv-SE"/>
-        </w:rPr>
-        <w:t xml:space="preserve"> algoritm.</w:t>
-      </w:r>
-    </w:p>
-    <w:p>
-      <w:pPr>
-        <w:pStyle w:val="Heading2"/>
-        <w:rPr>
-          <w:lang w:val="sv-SE"/>
-        </w:rPr>
-      </w:pPr>
-      <w:bookmarkStart w:id="20" w:name="_Toc504054526"/>
-      <w:proofErr w:type="spellStart"/>
-      <w:r>
-        <w:rPr>
-          <w:lang w:val="sv-SE"/>
-        </w:rPr>
-        <w:t>Measures</w:t>
+        <w:t>Analysis</w:t>
       </w:r>
       <w:bookmarkEnd w:id="20"/>
       <w:proofErr w:type="spellEnd"/>
@@ -4143,155 +4135,14 @@
           <w:lang w:val="sv-SE"/>
         </w:rPr>
       </w:pPr>
-      <w:bookmarkStart w:id="21" w:name="_Toc504054527"/>
-      <w:r>
-        <w:rPr>
-          <w:lang w:val="sv-SE"/>
-        </w:rPr>
-        <w:t>Verktyg</w:t>
+      <w:bookmarkStart w:id="21" w:name="_Toc504148556"/>
+      <w:r>
+        <w:rPr>
+          <w:lang w:val="sv-SE"/>
+        </w:rPr>
+        <w:t>Programvara för statistiska beräkningar</w:t>
       </w:r>
       <w:bookmarkEnd w:id="21"/>
-    </w:p>
-    <w:p>
-      <w:pPr>
-        <w:rPr>
-          <w:lang w:val="sv-SE"/>
-        </w:rPr>
-      </w:pPr>
-      <w:r>
-        <w:rPr>
-          <w:lang w:val="sv-SE"/>
-        </w:rPr>
-        <w:t>Verktygen som har använts i</w:t>
-      </w:r>
-      <w:r>
-        <w:rPr>
-          <w:lang w:val="sv-SE"/>
-        </w:rPr>
-        <w:t xml:space="preserve"> denna undersökning är </w:t>
-      </w:r>
-      <w:proofErr w:type="spellStart"/>
-      <w:r>
-        <w:rPr>
-          <w:lang w:val="sv-SE"/>
-        </w:rPr>
-        <w:t>UnityEngine</w:t>
-      </w:r>
-      <w:proofErr w:type="spellEnd"/>
-      <w:r>
-        <w:rPr>
-          <w:lang w:val="sv-SE"/>
-        </w:rPr>
-        <w:t xml:space="preserve">. </w:t>
-      </w:r>
-      <w:r>
-        <w:rPr>
-          <w:lang w:val="sv-SE"/>
-        </w:rPr>
-        <w:t>Denna motor valdes då d</w:t>
-      </w:r>
-      <w:r>
-        <w:rPr>
-          <w:lang w:val="sv-SE"/>
-        </w:rPr>
-        <w:t>et är den mest använda spelmotorn idag.</w:t>
-      </w:r>
-      <w:r>
-        <w:rPr>
-          <w:lang w:val="sv-SE"/>
-        </w:rPr>
-        <w:t xml:space="preserve"> Framförallt när det kommer till indieutvecklare.</w:t>
-      </w:r>
-      <w:r>
-        <w:rPr>
-          <w:lang w:val="sv-SE"/>
-        </w:rPr>
-        <w:t xml:space="preserve"> TODO: Källa för detta!</w:t>
-      </w:r>
-    </w:p>
-    <w:p>
-      <w:pPr>
-        <w:rPr>
-          <w:lang w:val="sv-SE"/>
-        </w:rPr>
-      </w:pPr>
-    </w:p>
-    <w:p>
-      <w:r>
-        <w:t>Detailed description of instruments</w:t>
-      </w:r>
-    </w:p>
-    <w:p>
-      <w:r>
-        <w:t>Format (Self-report, clinician- or computer-administered, number of items, scales)</w:t>
-      </w:r>
-    </w:p>
-    <w:p>
-      <w:r>
-        <w:t>Response format (</w:t>
-      </w:r>
-      <w:proofErr w:type="spellStart"/>
-      <w:r>
-        <w:t>Likjert</w:t>
-      </w:r>
-      <w:proofErr w:type="spellEnd"/>
-      <w:r>
-        <w:t xml:space="preserve"> scale, open-ended)</w:t>
-      </w:r>
-    </w:p>
-    <w:p>
-      <w:r>
-        <w:t>Brief history of the instruments.</w:t>
-      </w:r>
-    </w:p>
-    <w:p>
-      <w:pPr>
-        <w:pStyle w:val="Heading2"/>
-        <w:rPr>
-          <w:lang w:val="sv-SE"/>
-        </w:rPr>
-      </w:pPr>
-      <w:bookmarkStart w:id="22" w:name="_Toc504054528"/>
-      <w:proofErr w:type="spellStart"/>
-      <w:r>
-        <w:rPr>
-          <w:lang w:val="sv-SE"/>
-        </w:rPr>
-        <w:lastRenderedPageBreak/>
-        <w:t>Statistical</w:t>
-      </w:r>
-      <w:proofErr w:type="spellEnd"/>
-      <w:r>
-        <w:rPr>
-          <w:lang w:val="sv-SE"/>
-        </w:rPr>
-        <w:t xml:space="preserve"> </w:t>
-      </w:r>
-      <w:proofErr w:type="spellStart"/>
-      <w:r>
-        <w:rPr>
-          <w:lang w:val="sv-SE"/>
-        </w:rPr>
-        <w:t>Analysis</w:t>
-      </w:r>
-      <w:bookmarkEnd w:id="22"/>
-      <w:proofErr w:type="spellEnd"/>
-    </w:p>
-    <w:p>
-      <w:pPr>
-        <w:pStyle w:val="Heading3"/>
-        <w:rPr>
-          <w:lang w:val="sv-SE"/>
-        </w:rPr>
-      </w:pPr>
-      <w:bookmarkStart w:id="23" w:name="_Toc504054529"/>
-      <w:r>
-        <w:rPr>
-          <w:lang w:val="sv-SE"/>
-        </w:rPr>
-        <w:t>Programvara för statistiska beräkningar</w:t>
-      </w:r>
-      <w:bookmarkEnd w:id="23"/>
     </w:p>
     <w:p>
       <w:pPr>
@@ -4371,6 +4222,7 @@
         <w:rPr>
           <w:lang w:val="sv-SE"/>
         </w:rPr>
+        <w:lastRenderedPageBreak/>
         <w:t xml:space="preserve">Software </w:t>
       </w:r>
       <w:proofErr w:type="spellStart"/>
@@ -4479,14 +4331,40 @@
           <w:lang w:val="sv-SE"/>
         </w:rPr>
       </w:pPr>
-      <w:bookmarkStart w:id="24" w:name="_Toc504054530"/>
+      <w:bookmarkStart w:id="22" w:name="_Toc504148557"/>
       <w:r>
         <w:rPr>
           <w:lang w:val="sv-SE"/>
         </w:rPr>
         <w:t>Etiska aspekter</w:t>
       </w:r>
-      <w:bookmarkEnd w:id="24"/>
+      <w:bookmarkEnd w:id="22"/>
+    </w:p>
+    <w:p>
+      <w:pPr>
+        <w:rPr>
+          <w:lang w:val="sv-SE"/>
+        </w:rPr>
+      </w:pPr>
+      <w:r>
+        <w:rPr>
+          <w:lang w:val="sv-SE"/>
+        </w:rPr>
+        <w:t>Deltagarna har blivit tillfrågade ifall dom är intresserade av att delta i undersökningen. Dom har i samband med detta även blivit informerade om att dom när som helst kan stänga av simuleringen och att även om simuleringen är avslutad är ingen insamlad data skickad förens dom själva aktivt skickar insamlade data till mig.</w:t>
+      </w:r>
+    </w:p>
+    <w:p>
+      <w:pPr>
+        <w:rPr>
+          <w:lang w:val="sv-SE"/>
+        </w:rPr>
+      </w:pPr>
+      <w:r>
+        <w:rPr>
+          <w:lang w:val="sv-SE"/>
+        </w:rPr>
+        <w:t>Dom har även blivit informerad om att det kommer samlas in information om deras dator såsom processortyp, minnesstorlek, grafikkort, grafikminne och operativsystem. Ingen information sparas dock in för att kunna avgöra vem som har skickat vad.</w:t>
+      </w:r>
     </w:p>
     <w:p>
       <w:pPr>
@@ -4500,6 +4378,57 @@
         </w:rPr>
         <w:t>Deltagarna har informerats om vad applikationen kommer köra på deras dator, samt vilken information som kommer samlas in. Dom har även information om att insamlad data inte behöver skickas även om applikationen har körts.</w:t>
       </w:r>
+    </w:p>
+    <w:p>
+      <w:pPr>
+        <w:pStyle w:val="Heading2"/>
+        <w:rPr>
+          <w:lang w:val="sv-SE"/>
+        </w:rPr>
+      </w:pPr>
+      <w:r>
+        <w:rPr>
+          <w:lang w:val="sv-SE"/>
+        </w:rPr>
+        <w:t>Validitetshot</w:t>
+      </w:r>
+    </w:p>
+    <w:p>
+      <w:pPr>
+        <w:pStyle w:val="Heading3"/>
+        <w:rPr>
+          <w:lang w:val="sv-SE"/>
+        </w:rPr>
+      </w:pPr>
+      <w:r>
+        <w:rPr>
+          <w:lang w:val="sv-SE"/>
+        </w:rPr>
+        <w:t>Interna validitetshot</w:t>
+      </w:r>
+      <w:bookmarkStart w:id="23" w:name="_GoBack"/>
+      <w:bookmarkEnd w:id="23"/>
+    </w:p>
+    <w:p>
+      <w:pPr>
+        <w:pStyle w:val="Heading3"/>
+        <w:rPr>
+          <w:lang w:val="sv-SE"/>
+        </w:rPr>
+      </w:pPr>
+      <w:r>
+        <w:rPr>
+          <w:lang w:val="sv-SE"/>
+        </w:rPr>
+        <w:t>Externa validitetshot</w:t>
+      </w:r>
+    </w:p>
+    <w:p>
+      <w:pPr>
+        <w:rPr>
+          <w:lang w:val="sv-SE"/>
+        </w:rPr>
+      </w:pPr>
       <w:r>
         <w:rPr>
           <w:lang w:val="sv-SE"/>
@@ -4514,7 +4443,7 @@
           <w:lang w:val="sv-SE"/>
         </w:rPr>
       </w:pPr>
-      <w:bookmarkStart w:id="25" w:name="_Toc504054531"/>
+      <w:bookmarkStart w:id="24" w:name="_Toc504148558"/>
       <w:r>
         <w:rPr>
           <w:lang w:val="sv-SE"/>
@@ -4522,7 +4451,7 @@
         <w:lastRenderedPageBreak/>
         <w:t>Konstruktion</w:t>
       </w:r>
-      <w:bookmarkEnd w:id="25"/>
+      <w:bookmarkEnd w:id="24"/>
     </w:p>
     <w:p>
       <w:pPr>
@@ -4544,7 +4473,7 @@
           <w:lang w:val="sv-SE"/>
         </w:rPr>
       </w:pPr>
-      <w:bookmarkStart w:id="26" w:name="_Toc504054532"/>
+      <w:bookmarkStart w:id="25" w:name="_Toc504148559"/>
       <w:r>
         <w:rPr>
           <w:lang w:val="sv-SE"/>
@@ -4552,7 +4481,7 @@
         <w:lastRenderedPageBreak/>
         <w:t>Resultat</w:t>
       </w:r>
-      <w:bookmarkEnd w:id="26"/>
+      <w:bookmarkEnd w:id="25"/>
     </w:p>
     <w:p>
       <w:pPr>
@@ -4574,7 +4503,7 @@
           <w:lang w:val="sv-SE"/>
         </w:rPr>
       </w:pPr>
-      <w:bookmarkStart w:id="27" w:name="_Toc504054533"/>
+      <w:bookmarkStart w:id="26" w:name="_Toc504148560"/>
       <w:r>
         <w:rPr>
           <w:lang w:val="sv-SE"/>
@@ -4582,7 +4511,7 @@
         <w:lastRenderedPageBreak/>
         <w:t>Diskussion</w:t>
       </w:r>
-      <w:bookmarkEnd w:id="27"/>
+      <w:bookmarkEnd w:id="26"/>
     </w:p>
     <w:p>
       <w:pPr>
@@ -4604,7 +4533,7 @@
           <w:lang w:val="sv-SE"/>
         </w:rPr>
       </w:pPr>
-      <w:bookmarkStart w:id="28" w:name="_Toc504054534"/>
+      <w:bookmarkStart w:id="27" w:name="_Toc504148561"/>
       <w:r>
         <w:rPr>
           <w:lang w:val="sv-SE"/>
@@ -4612,7 +4541,7 @@
         <w:lastRenderedPageBreak/>
         <w:t>Källförteckning</w:t>
       </w:r>
-      <w:bookmarkEnd w:id="28"/>
+      <w:bookmarkEnd w:id="27"/>
     </w:p>
     <w:p>
       <w:pPr>
@@ -4634,7 +4563,7 @@
           <w:lang w:val="sv-SE"/>
         </w:rPr>
       </w:pPr>
-      <w:bookmarkStart w:id="29" w:name="_Toc504054535"/>
+      <w:bookmarkStart w:id="28" w:name="_Toc504148562"/>
       <w:r>
         <w:rPr>
           <w:lang w:val="sv-SE"/>
@@ -4642,7 +4571,7 @@
         <w:lastRenderedPageBreak/>
         <w:t>Bilaga A: Dokumentation av egenutvecklad kod</w:t>
       </w:r>
-      <w:bookmarkEnd w:id="29"/>
+      <w:bookmarkEnd w:id="28"/>
     </w:p>
     <w:p>
       <w:pPr>
@@ -4698,6 +4627,7 @@
         <w:docPartUnique/>
       </w:docPartObj>
     </w:sdtPr>
+    <w:sdtEndPr/>
     <w:sdtContent>
       <w:p>
         <w:pPr>
@@ -4744,6 +4674,7 @@
         <w:docPartUnique/>
       </w:docPartObj>
     </w:sdtPr>
+    <w:sdtEndPr/>
     <w:sdtContent>
       <w:p>
         <w:pPr>
@@ -4764,7 +4695,7 @@
             <w:noProof/>
             <w:lang w:val="sv-SE"/>
           </w:rPr>
-          <w:t>9</w:t>
+          <w:t>5</w:t>
         </w:r>
         <w:r>
           <w:fldChar w:fldCharType="end"/>
@@ -5729,7 +5660,7 @@
 </file>
 
 <file path=customXml/itemProps1.xml><?xml version="1.0" encoding="utf-8"?>
-<ds:datastoreItem xmlns:ds="http://schemas.openxmlformats.org/officeDocument/2006/customXml" ds:itemID="{CC1CE6EA-2B44-470D-8F7F-1BB0EBFF3F21}">
+<ds:datastoreItem xmlns:ds="http://schemas.openxmlformats.org/officeDocument/2006/customXml" ds:itemID="{13B49A92-E5A7-41C7-ACE3-FEF73C7F657C}">
   <ds:schemaRefs>
     <ds:schemaRef ds:uri="http://schemas.openxmlformats.org/officeDocument/2006/bibliography"/>
   </ds:schemaRefs>

</xml_diff>